<commit_message>
dodat tip ankete i ikonice
</commit_message>
<xml_diff>
--- a/PROJECT_DOCS/1. Projektni zahtevi/ProjektniZahtevi.docx
+++ b/PROJECT_DOCS/1. Projektni zahtevi/ProjektniZahtevi.docx
@@ -195,8 +195,6 @@
         </w:rPr>
         <w:t>Verzija 1.2</w:t>
       </w:r>
-      <w:bookmarkStart w:id="0" w:name="_GoBack"/>
-      <w:bookmarkEnd w:id="0"/>
     </w:p>
     <w:p>
       <w:pPr>
@@ -3467,14 +3465,14 @@
           <w:lang w:val="sr-Latn-RS"/>
         </w:rPr>
       </w:pPr>
-      <w:bookmarkStart w:id="1" w:name="_Toc36294501"/>
+      <w:bookmarkStart w:id="0" w:name="_Toc36294501"/>
       <w:r>
         <w:rPr>
           <w:lang w:val="sr-Latn-RS"/>
         </w:rPr>
         <w:t>Uvod</w:t>
       </w:r>
-      <w:bookmarkEnd w:id="1"/>
+      <w:bookmarkEnd w:id="0"/>
     </w:p>
     <w:p>
       <w:pPr>
@@ -3487,14 +3485,14 @@
           <w:lang w:val="sr-Latn-RS"/>
         </w:rPr>
       </w:pPr>
-      <w:bookmarkStart w:id="2" w:name="_Toc36294502"/>
+      <w:bookmarkStart w:id="1" w:name="_Toc36294502"/>
       <w:r>
         <w:rPr>
           <w:lang w:val="sr-Latn-RS"/>
         </w:rPr>
         <w:t>Rezime</w:t>
       </w:r>
-      <w:bookmarkEnd w:id="2"/>
+      <w:bookmarkEnd w:id="1"/>
     </w:p>
     <w:p>
       <w:pPr>
@@ -3680,14 +3678,14 @@
           <w:lang w:val="sr-Latn-RS"/>
         </w:rPr>
       </w:pPr>
-      <w:bookmarkStart w:id="3" w:name="_Toc36294503"/>
+      <w:bookmarkStart w:id="2" w:name="_Toc36294503"/>
       <w:r>
         <w:rPr>
           <w:lang w:val="sr-Latn-RS"/>
         </w:rPr>
         <w:t>Namena dokumenta i ciljne grupe</w:t>
       </w:r>
-      <w:bookmarkEnd w:id="3"/>
+      <w:bookmarkEnd w:id="2"/>
     </w:p>
     <w:p>
       <w:pPr>
@@ -3744,14 +3742,14 @@
           <w:lang w:val="sr-Latn-RS"/>
         </w:rPr>
       </w:pPr>
-      <w:bookmarkStart w:id="4" w:name="_Toc36294504"/>
+      <w:bookmarkStart w:id="3" w:name="_Toc36294504"/>
       <w:r>
         <w:rPr>
           <w:lang w:val="sr-Latn-RS"/>
         </w:rPr>
         <w:t>Opis problema</w:t>
       </w:r>
-      <w:bookmarkEnd w:id="4"/>
+      <w:bookmarkEnd w:id="3"/>
     </w:p>
     <w:p>
       <w:pPr>
@@ -4026,14 +4024,14 @@
           <w:lang w:val="sr-Latn-RS"/>
         </w:rPr>
       </w:pPr>
-      <w:bookmarkStart w:id="5" w:name="_Toc36294505"/>
+      <w:bookmarkStart w:id="4" w:name="_Toc36294505"/>
       <w:r>
         <w:rPr>
           <w:lang w:val="sr-Latn-RS"/>
         </w:rPr>
         <w:t>3.Kategorije korisnika</w:t>
       </w:r>
-      <w:bookmarkEnd w:id="5"/>
+      <w:bookmarkEnd w:id="4"/>
     </w:p>
     <w:p>
       <w:pPr>
@@ -4527,7 +4525,7 @@
         <w:lastRenderedPageBreak/>
         <w:t xml:space="preserve">    </w:t>
       </w:r>
-      <w:bookmarkStart w:id="6" w:name="_Toc36294506"/>
+      <w:bookmarkStart w:id="5" w:name="_Toc36294506"/>
       <w:r>
         <w:rPr>
           <w:rStyle w:val="Heading1Char"/>
@@ -4556,7 +4554,7 @@
         </w:rPr>
         <w:t>tenja</w:t>
       </w:r>
-      <w:bookmarkEnd w:id="6"/>
+      <w:bookmarkEnd w:id="5"/>
       <w:r>
         <w:rPr>
           <w:rFonts w:ascii="Calibri Light" w:eastAsia="Calibri Light" w:hAnsi="Calibri Light" w:cs="Calibri Light"/>
@@ -5913,7 +5911,7 @@
           <w:lang w:val="sr-Latn-RS"/>
         </w:rPr>
       </w:pPr>
-      <w:bookmarkStart w:id="7" w:name="_Toc36294507"/>
+      <w:bookmarkStart w:id="6" w:name="_Toc36294507"/>
       <w:r>
         <w:rPr>
           <w:lang w:val="sr-Latn-RS"/>
@@ -5926,13 +5924,15 @@
         </w:rPr>
         <w:t>Kategorije anketa</w:t>
       </w:r>
-      <w:bookmarkEnd w:id="7"/>
+      <w:bookmarkEnd w:id="6"/>
     </w:p>
     <w:p>
       <w:pPr>
         <w:rPr>
           <w:rFonts w:ascii="Calibri" w:eastAsia="Calibri" w:hAnsi="Calibri" w:cs="Calibri"/>
           <w:color w:val="000000" w:themeColor="text1"/>
+          <w:sz w:val="22"/>
+          <w:szCs w:val="22"/>
           <w:lang w:val="sr-Latn-RS"/>
         </w:rPr>
       </w:pPr>
@@ -5964,7 +5964,7 @@
           <w:szCs w:val="22"/>
           <w:lang w:val="sr-Latn-RS"/>
         </w:rPr>
-        <w:t>emo prema  kriterijumu lokalnosti:</w:t>
+        <w:t>emo prema  kriterijumu:</w:t>
       </w:r>
     </w:p>
     <w:p>
@@ -5972,87 +5972,43 @@
         <w:pStyle w:val="ListParagraph"/>
         <w:numPr>
           <w:ilvl w:val="0"/>
-          <w:numId w:val="6"/>
+          <w:numId w:val="32"/>
         </w:numPr>
-        <w:spacing w:line="312" w:lineRule="auto"/>
-        <w:rPr>
-          <w:color w:val="000000" w:themeColor="text1"/>
-          <w:lang w:val="sr-Latn-RS"/>
-        </w:rPr>
-      </w:pPr>
-      <w:r>
-        <w:rPr>
-          <w:rFonts w:ascii="Calibri" w:eastAsia="Calibri" w:hAnsi="Calibri" w:cs="Calibri"/>
-          <w:i/>
-          <w:iCs/>
-          <w:color w:val="000000" w:themeColor="text1"/>
-          <w:sz w:val="22"/>
-          <w:szCs w:val="22"/>
-          <w:lang w:val="sr-Latn-RS"/>
-        </w:rPr>
-        <w:t>N</w:t>
-      </w:r>
-      <w:r>
-        <w:rPr>
-          <w:rFonts w:ascii="Calibri" w:eastAsia="Calibri" w:hAnsi="Calibri" w:cs="Calibri"/>
-          <w:i/>
-          <w:iCs/>
-          <w:color w:val="000000" w:themeColor="text1"/>
-          <w:sz w:val="22"/>
-          <w:szCs w:val="22"/>
-          <w:lang w:val="sr-Latn-RS"/>
-        </w:rPr>
-        <w:t>acionalni nivo</w:t>
-      </w:r>
-      <w:r>
-        <w:rPr>
-          <w:rFonts w:ascii="Calibri" w:eastAsia="Calibri" w:hAnsi="Calibri" w:cs="Calibri"/>
-          <w:color w:val="000000" w:themeColor="text1"/>
-          <w:sz w:val="22"/>
-          <w:szCs w:val="22"/>
-          <w:lang w:val="sr-Latn-RS"/>
-        </w:rPr>
-        <w:t>- mogu ih popuniti svi korisnici (npr. predsedni</w:t>
-      </w:r>
-      <w:r>
-        <w:rPr>
-          <w:rFonts w:ascii="Calibri" w:eastAsia="Calibri" w:hAnsi="Calibri" w:cs="Calibri"/>
-          <w:color w:val="000000" w:themeColor="text1"/>
-          <w:sz w:val="22"/>
-          <w:szCs w:val="22"/>
-          <w:lang w:val="sr-Latn-RS"/>
-        </w:rPr>
-        <w:t>č</w:t>
-      </w:r>
-      <w:r>
-        <w:rPr>
-          <w:rFonts w:ascii="Calibri" w:eastAsia="Calibri" w:hAnsi="Calibri" w:cs="Calibri"/>
-          <w:color w:val="000000" w:themeColor="text1"/>
-          <w:sz w:val="22"/>
-          <w:szCs w:val="22"/>
-          <w:lang w:val="sr-Latn-RS"/>
-        </w:rPr>
-        <w:t>ki i parlametarni izbori, referendumi i sli</w:t>
-      </w:r>
-      <w:r>
-        <w:rPr>
-          <w:rFonts w:ascii="Calibri" w:eastAsia="Calibri" w:hAnsi="Calibri" w:cs="Calibri"/>
-          <w:color w:val="000000" w:themeColor="text1"/>
-          <w:sz w:val="22"/>
-          <w:szCs w:val="22"/>
-          <w:lang w:val="sr-Latn-RS"/>
-        </w:rPr>
-        <w:t>č</w:t>
-      </w:r>
-      <w:r>
-        <w:rPr>
-          <w:rFonts w:ascii="Calibri" w:eastAsia="Calibri" w:hAnsi="Calibri" w:cs="Calibri"/>
-          <w:color w:val="000000" w:themeColor="text1"/>
-          <w:sz w:val="22"/>
-          <w:szCs w:val="22"/>
-          <w:lang w:val="sr-Latn-RS"/>
-        </w:rPr>
-        <w:t>no)</w:t>
+        <w:rPr>
+          <w:rFonts w:ascii="Calibri" w:eastAsia="Calibri" w:hAnsi="Calibri" w:cs="Calibri"/>
+          <w:color w:val="000000" w:themeColor="text1"/>
+          <w:lang w:val="sr-Latn-RS"/>
+        </w:rPr>
+      </w:pPr>
+      <w:r>
+        <w:rPr>
+          <w:rFonts w:ascii="Calibri" w:eastAsia="Calibri" w:hAnsi="Calibri" w:cs="Calibri"/>
+          <w:color w:val="000000" w:themeColor="text1"/>
+          <w:sz w:val="22"/>
+          <w:szCs w:val="22"/>
+          <w:lang w:val="sr-Latn-RS"/>
+        </w:rPr>
+        <w:t>L</w:t>
+      </w:r>
+      <w:r>
+        <w:rPr>
+          <w:rFonts w:ascii="Calibri" w:eastAsia="Calibri" w:hAnsi="Calibri" w:cs="Calibri"/>
+          <w:color w:val="000000" w:themeColor="text1"/>
+          <w:sz w:val="22"/>
+          <w:szCs w:val="22"/>
+          <w:lang w:val="sr-Latn-RS"/>
+        </w:rPr>
+        <w:t>okalnosti</w:t>
+      </w:r>
+      <w:r>
+        <w:rPr>
+          <w:rFonts w:ascii="Calibri" w:eastAsia="Calibri" w:hAnsi="Calibri" w:cs="Calibri"/>
+          <w:color w:val="000000" w:themeColor="text1"/>
+          <w:sz w:val="22"/>
+          <w:szCs w:val="22"/>
+          <w:lang w:val="sr-Latn-RS"/>
+        </w:rPr>
+        <w:t>:</w:t>
       </w:r>
     </w:p>
     <w:p>
@@ -6060,10 +6016,10 @@
         <w:pStyle w:val="ListParagraph"/>
         <w:numPr>
           <w:ilvl w:val="0"/>
-          <w:numId w:val="6"/>
+          <w:numId w:val="34"/>
         </w:numPr>
-        <w:spacing w:line="312" w:lineRule="auto"/>
-        <w:rPr>
+        <w:rPr>
+          <w:rFonts w:ascii="Calibri" w:eastAsia="Calibri" w:hAnsi="Calibri" w:cs="Calibri"/>
           <w:color w:val="000000" w:themeColor="text1"/>
           <w:lang w:val="sr-Latn-RS"/>
         </w:rPr>
@@ -6078,8 +6034,32 @@
           <w:szCs w:val="22"/>
           <w:lang w:val="sr-Latn-RS"/>
         </w:rPr>
-        <w:t>L</w:t>
-      </w:r>
+        <w:t>Nacionalni nivo</w:t>
+      </w:r>
+      <w:r>
+        <w:rPr>
+          <w:rFonts w:ascii="Calibri" w:eastAsia="Calibri" w:hAnsi="Calibri" w:cs="Calibri"/>
+          <w:color w:val="000000" w:themeColor="text1"/>
+          <w:sz w:val="22"/>
+          <w:szCs w:val="22"/>
+          <w:lang w:val="sr-Latn-RS"/>
+        </w:rPr>
+        <w:t>- mogu ih popuniti svi korisnici (npr. predsednički i parlametarni izbori, referendumi i slično)</w:t>
+      </w:r>
+    </w:p>
+    <w:p>
+      <w:pPr>
+        <w:pStyle w:val="ListParagraph"/>
+        <w:numPr>
+          <w:ilvl w:val="0"/>
+          <w:numId w:val="34"/>
+        </w:numPr>
+        <w:rPr>
+          <w:rFonts w:ascii="Calibri" w:eastAsia="Calibri" w:hAnsi="Calibri" w:cs="Calibri"/>
+          <w:color w:val="000000" w:themeColor="text1"/>
+          <w:lang w:val="sr-Latn-RS"/>
+        </w:rPr>
+      </w:pPr>
       <w:r>
         <w:rPr>
           <w:rFonts w:ascii="Calibri" w:eastAsia="Calibri" w:hAnsi="Calibri" w:cs="Calibri"/>
@@ -6090,140 +6070,171 @@
           <w:szCs w:val="22"/>
           <w:lang w:val="sr-Latn-RS"/>
         </w:rPr>
-        <w:t>okalni nivo</w:t>
-      </w:r>
-      <w:r>
-        <w:rPr>
-          <w:rFonts w:ascii="Calibri" w:eastAsia="Calibri" w:hAnsi="Calibri" w:cs="Calibri"/>
-          <w:color w:val="000000" w:themeColor="text1"/>
-          <w:sz w:val="22"/>
-          <w:szCs w:val="22"/>
-          <w:lang w:val="sr-Latn-RS"/>
-        </w:rPr>
-        <w:t>- mogu ih popuniti samo gra</w:t>
-      </w:r>
-      <w:r>
-        <w:rPr>
-          <w:rFonts w:ascii="Calibri" w:eastAsia="Calibri" w:hAnsi="Calibri" w:cs="Calibri"/>
-          <w:color w:val="000000" w:themeColor="text1"/>
-          <w:sz w:val="22"/>
-          <w:szCs w:val="22"/>
-          <w:lang w:val="sr-Latn-RS"/>
-        </w:rPr>
-        <w:t>đ</w:t>
-      </w:r>
-      <w:r>
-        <w:rPr>
-          <w:rFonts w:ascii="Calibri" w:eastAsia="Calibri" w:hAnsi="Calibri" w:cs="Calibri"/>
-          <w:color w:val="000000" w:themeColor="text1"/>
-          <w:sz w:val="22"/>
-          <w:szCs w:val="22"/>
-          <w:lang w:val="sr-Latn-RS"/>
-        </w:rPr>
-        <w:t xml:space="preserve">ani </w:t>
-      </w:r>
-      <w:r>
-        <w:rPr>
-          <w:rFonts w:ascii="Calibri" w:eastAsia="Calibri" w:hAnsi="Calibri" w:cs="Calibri"/>
-          <w:color w:val="000000" w:themeColor="text1"/>
-          <w:sz w:val="22"/>
-          <w:szCs w:val="22"/>
-          <w:lang w:val="sr-Latn-RS"/>
-        </w:rPr>
-        <w:t>č</w:t>
-      </w:r>
-      <w:r>
-        <w:rPr>
-          <w:rFonts w:ascii="Calibri" w:eastAsia="Calibri" w:hAnsi="Calibri" w:cs="Calibri"/>
-          <w:color w:val="000000" w:themeColor="text1"/>
-          <w:sz w:val="22"/>
-          <w:szCs w:val="22"/>
-          <w:lang w:val="sr-Latn-RS"/>
-        </w:rPr>
-        <w:t>ije mesto prebivali</w:t>
-      </w:r>
-      <w:r>
-        <w:rPr>
-          <w:rFonts w:ascii="Calibri" w:eastAsia="Calibri" w:hAnsi="Calibri" w:cs="Calibri"/>
-          <w:color w:val="000000" w:themeColor="text1"/>
-          <w:sz w:val="22"/>
-          <w:szCs w:val="22"/>
-          <w:lang w:val="sr-Latn-RS"/>
-        </w:rPr>
-        <w:t>š</w:t>
-      </w:r>
-      <w:r>
-        <w:rPr>
-          <w:rFonts w:ascii="Calibri" w:eastAsia="Calibri" w:hAnsi="Calibri" w:cs="Calibri"/>
-          <w:color w:val="000000" w:themeColor="text1"/>
-          <w:sz w:val="22"/>
-          <w:szCs w:val="22"/>
-          <w:lang w:val="sr-Latn-RS"/>
-        </w:rPr>
-        <w:t>ta odgovara oblasti za koju se anketa raspisuje (npr. lokalni izbori i va</w:t>
-      </w:r>
-      <w:r>
-        <w:rPr>
-          <w:rFonts w:ascii="Calibri" w:eastAsia="Calibri" w:hAnsi="Calibri" w:cs="Calibri"/>
-          <w:color w:val="000000" w:themeColor="text1"/>
-          <w:sz w:val="22"/>
-          <w:szCs w:val="22"/>
-          <w:lang w:val="sr-Latn-RS"/>
-        </w:rPr>
-        <w:t>ž</w:t>
-      </w:r>
-      <w:r>
-        <w:rPr>
-          <w:rFonts w:ascii="Calibri" w:eastAsia="Calibri" w:hAnsi="Calibri" w:cs="Calibri"/>
-          <w:color w:val="000000" w:themeColor="text1"/>
-          <w:sz w:val="22"/>
-          <w:szCs w:val="22"/>
-          <w:lang w:val="sr-Latn-RS"/>
-        </w:rPr>
-        <w:t>na lokalna pitanja)</w:t>
+        <w:t>Lokalni nivo</w:t>
+      </w:r>
+      <w:r>
+        <w:rPr>
+          <w:rFonts w:ascii="Calibri" w:eastAsia="Calibri" w:hAnsi="Calibri" w:cs="Calibri"/>
+          <w:color w:val="000000" w:themeColor="text1"/>
+          <w:sz w:val="22"/>
+          <w:szCs w:val="22"/>
+          <w:lang w:val="sr-Latn-RS"/>
+        </w:rPr>
+        <w:t>- mogu ih popuniti samo građani čije mesto prebivališta odgovara oblasti za koju se anketa raspisuje (npr. lokalni izbori i važna lokalna pitanja)</w:t>
       </w:r>
     </w:p>
     <w:p>
       <w:pPr>
-        <w:rPr>
-          <w:rFonts w:ascii="Calibri" w:eastAsia="Calibri" w:hAnsi="Calibri" w:cs="Calibri"/>
-          <w:color w:val="000000" w:themeColor="text1"/>
-          <w:lang w:val="sr-Latn-RS"/>
-        </w:rPr>
-      </w:pPr>
-      <w:r>
-        <w:rPr>
-          <w:rFonts w:ascii="Calibri" w:eastAsia="Calibri" w:hAnsi="Calibri" w:cs="Calibri"/>
-          <w:color w:val="000000" w:themeColor="text1"/>
-          <w:sz w:val="22"/>
-          <w:szCs w:val="22"/>
-          <w:lang w:val="sr-Latn-RS"/>
-        </w:rPr>
-        <w:t xml:space="preserve">Popunjavanje anketa je </w:t>
-      </w:r>
-      <w:r>
-        <w:rPr>
-          <w:rFonts w:ascii="Calibri" w:eastAsia="Calibri" w:hAnsi="Calibri" w:cs="Calibri"/>
-          <w:color w:val="000000" w:themeColor="text1"/>
-          <w:sz w:val="22"/>
-          <w:szCs w:val="22"/>
-          <w:lang w:val="sr-Latn-RS"/>
-        </w:rPr>
-        <w:t>neobavezujuće</w:t>
-      </w:r>
-      <w:r>
-        <w:rPr>
-          <w:rFonts w:ascii="Calibri" w:eastAsia="Calibri" w:hAnsi="Calibri" w:cs="Calibri"/>
-          <w:color w:val="000000" w:themeColor="text1"/>
-          <w:sz w:val="22"/>
-          <w:szCs w:val="22"/>
-          <w:lang w:val="sr-Latn-RS"/>
-        </w:rPr>
-        <w:t>.</w:t>
+        <w:pStyle w:val="ListParagraph"/>
+        <w:numPr>
+          <w:ilvl w:val="0"/>
+          <w:numId w:val="32"/>
+        </w:numPr>
+        <w:rPr>
+          <w:rFonts w:ascii="Calibri" w:eastAsia="Calibri" w:hAnsi="Calibri" w:cs="Calibri"/>
+          <w:color w:val="000000" w:themeColor="text1"/>
+          <w:lang w:val="sr-Latn-RS"/>
+        </w:rPr>
+      </w:pPr>
+      <w:r>
+        <w:rPr>
+          <w:rFonts w:ascii="Calibri" w:eastAsia="Calibri" w:hAnsi="Calibri" w:cs="Calibri"/>
+          <w:color w:val="000000" w:themeColor="text1"/>
+          <w:lang w:val="sr-Latn-RS"/>
+        </w:rPr>
+        <w:t>Tipu:</w:t>
       </w:r>
     </w:p>
     <w:p>
       <w:pPr>
+        <w:pStyle w:val="ListParagraph"/>
+        <w:numPr>
+          <w:ilvl w:val="0"/>
+          <w:numId w:val="35"/>
+        </w:numPr>
+        <w:rPr>
+          <w:rFonts w:ascii="Calibri" w:eastAsia="Calibri" w:hAnsi="Calibri" w:cs="Calibri"/>
+          <w:color w:val="000000" w:themeColor="text1"/>
+          <w:lang w:val="sr-Latn-RS"/>
+        </w:rPr>
+      </w:pPr>
+      <w:r>
+        <w:rPr>
+          <w:rFonts w:ascii="Calibri" w:eastAsia="Calibri" w:hAnsi="Calibri" w:cs="Calibri"/>
+          <w:color w:val="000000" w:themeColor="text1"/>
+          <w:lang w:val="sr-Latn-RS"/>
+        </w:rPr>
+        <w:t>Važne – izbori i referendumi</w:t>
+      </w:r>
+    </w:p>
+    <w:p>
+      <w:pPr>
+        <w:pStyle w:val="ListParagraph"/>
+        <w:numPr>
+          <w:ilvl w:val="0"/>
+          <w:numId w:val="35"/>
+        </w:numPr>
+        <w:rPr>
+          <w:rFonts w:ascii="Calibri" w:eastAsia="Calibri" w:hAnsi="Calibri" w:cs="Calibri"/>
+          <w:color w:val="000000" w:themeColor="text1"/>
+          <w:lang w:val="sr-Latn-RS"/>
+        </w:rPr>
+      </w:pPr>
+      <w:r>
+        <w:rPr>
+          <w:rFonts w:ascii="Calibri" w:eastAsia="Calibri" w:hAnsi="Calibri" w:cs="Calibri"/>
+          <w:color w:val="000000" w:themeColor="text1"/>
+          <w:lang w:val="sr-Latn-RS"/>
+        </w:rPr>
+        <w:t>Obične – sve ostale</w:t>
+      </w:r>
+    </w:p>
+    <w:p>
+      <w:pPr>
+        <w:pStyle w:val="ListParagraph"/>
+        <w:ind w:left="2160"/>
+        <w:rPr>
+          <w:rFonts w:ascii="Calibri" w:eastAsia="Calibri" w:hAnsi="Calibri" w:cs="Calibri"/>
+          <w:color w:val="000000" w:themeColor="text1"/>
+          <w:lang w:val="sr-Latn-RS"/>
+        </w:rPr>
+      </w:pPr>
+    </w:p>
+    <w:p>
+      <w:pPr>
+        <w:rPr>
+          <w:rFonts w:ascii="Calibri" w:eastAsia="Calibri" w:hAnsi="Calibri" w:cs="Calibri"/>
+          <w:color w:val="000000" w:themeColor="text1"/>
+          <w:sz w:val="22"/>
+          <w:szCs w:val="22"/>
+          <w:lang w:val="sr-Latn-RS"/>
+        </w:rPr>
+      </w:pPr>
+      <w:r>
+        <w:rPr>
+          <w:rFonts w:ascii="Calibri" w:eastAsia="Calibri" w:hAnsi="Calibri" w:cs="Calibri"/>
+          <w:color w:val="000000" w:themeColor="text1"/>
+          <w:sz w:val="22"/>
+          <w:szCs w:val="22"/>
+          <w:lang w:val="sr-Latn-RS"/>
+        </w:rPr>
+        <w:t xml:space="preserve">Popunjavanje anketa je </w:t>
+      </w:r>
+      <w:r>
+        <w:rPr>
+          <w:rFonts w:ascii="Calibri" w:eastAsia="Calibri" w:hAnsi="Calibri" w:cs="Calibri"/>
+          <w:color w:val="000000" w:themeColor="text1"/>
+          <w:sz w:val="22"/>
+          <w:szCs w:val="22"/>
+          <w:lang w:val="sr-Latn-RS"/>
+        </w:rPr>
+        <w:t>neobavezujuće</w:t>
+      </w:r>
+      <w:r>
+        <w:rPr>
+          <w:rFonts w:ascii="Calibri" w:eastAsia="Calibri" w:hAnsi="Calibri" w:cs="Calibri"/>
+          <w:color w:val="000000" w:themeColor="text1"/>
+          <w:sz w:val="22"/>
+          <w:szCs w:val="22"/>
+          <w:lang w:val="sr-Latn-RS"/>
+        </w:rPr>
+        <w:t>.</w:t>
+      </w:r>
+      <w:r>
+        <w:rPr>
+          <w:rFonts w:ascii="Calibri" w:eastAsia="Calibri" w:hAnsi="Calibri" w:cs="Calibri"/>
+          <w:color w:val="000000" w:themeColor="text1"/>
+          <w:sz w:val="22"/>
+          <w:szCs w:val="22"/>
+          <w:lang w:val="sr-Latn-RS"/>
+        </w:rPr>
+        <w:t xml:space="preserve"> </w:t>
+      </w:r>
+      <w:r>
+        <w:rPr>
+          <w:rFonts w:ascii="Calibri" w:eastAsia="Calibri" w:hAnsi="Calibri" w:cs="Calibri"/>
+          <w:color w:val="000000" w:themeColor="text1"/>
+          <w:sz w:val="22"/>
+          <w:szCs w:val="22"/>
+          <w:lang w:val="sr-Latn-RS"/>
+        </w:rPr>
+        <w:t xml:space="preserve"> </w:t>
+      </w:r>
+      <w:bookmarkStart w:id="7" w:name="_GoBack"/>
+      <w:bookmarkEnd w:id="7"/>
+      <w:r>
+        <w:rPr>
+          <w:rFonts w:ascii="Calibri" w:eastAsia="Calibri" w:hAnsi="Calibri" w:cs="Calibri"/>
+          <w:color w:val="000000" w:themeColor="text1"/>
+          <w:sz w:val="22"/>
+          <w:szCs w:val="22"/>
+          <w:lang w:val="sr-Latn-RS"/>
+        </w:rPr>
+        <w:t>Odgovaranje na sva pitanja je obavezno.</w:t>
+      </w:r>
+    </w:p>
+    <w:p>
+      <w:pPr>
         <w:pStyle w:val="Heading1"/>
         <w:rPr>
           <w:lang w:val="sr-Latn-RS"/>
@@ -6234,6 +6245,7 @@
         <w:rPr>
           <w:lang w:val="sr-Latn-RS"/>
         </w:rPr>
+        <w:lastRenderedPageBreak/>
         <w:t>6. Pretpostavke i ograničenja</w:t>
       </w:r>
       <w:bookmarkEnd w:id="8"/>
@@ -6432,17 +6444,7 @@
           <w:szCs w:val="22"/>
           <w:lang w:val="sr-Latn-RS"/>
         </w:rPr>
-        <w:t xml:space="preserve">obezbediti sigurno čuvanje podataka vezanih </w:t>
-      </w:r>
-      <w:r>
-        <w:rPr>
-          <w:rFonts w:ascii="Calibri" w:eastAsia="Calibri" w:hAnsi="Calibri" w:cs="Calibri"/>
-          <w:sz w:val="22"/>
-          <w:szCs w:val="22"/>
-          <w:lang w:val="sr-Latn-RS"/>
-        </w:rPr>
-        <w:lastRenderedPageBreak/>
-        <w:t xml:space="preserve">za autorizaciju </w:t>
+        <w:t xml:space="preserve">obezbediti sigurno čuvanje podataka vezanih za autorizaciju </w:t>
       </w:r>
       <w:r>
         <w:rPr>
@@ -7000,6 +7002,7 @@
         <w:rPr>
           <w:lang w:val="sr-Latn-RS"/>
         </w:rPr>
+        <w:lastRenderedPageBreak/>
         <w:t>Pretpla</w:t>
       </w:r>
       <w:r>
@@ -7106,7 +7109,6 @@
         <w:rPr>
           <w:lang w:val="sr-Latn-RS"/>
         </w:rPr>
-        <w:lastRenderedPageBreak/>
         <w:t>Obavestavanje o novim objavama iz pretplaćene kategorije</w:t>
       </w:r>
       <w:bookmarkEnd w:id="18"/>
@@ -7411,6 +7413,18 @@
         </w:rPr>
         <w:t xml:space="preserve">      Korisnici imaju mogućnost da popune ankete.</w:t>
       </w:r>
+      <w:r>
+        <w:rPr>
+          <w:lang w:val="sr-Latn-RS"/>
+        </w:rPr>
+        <w:t xml:space="preserve"> Odgovaranje na sva pitanja je obavezno</w:t>
+      </w:r>
+      <w:r>
+        <w:rPr>
+          <w:lang w:val="sr-Latn-RS"/>
+        </w:rPr>
+        <w:t>.</w:t>
+      </w:r>
     </w:p>
     <w:p>
       <w:pPr>
@@ -7570,6 +7584,7 @@
         <w:rPr>
           <w:lang w:val="sr-Latn-RS"/>
         </w:rPr>
+        <w:lastRenderedPageBreak/>
         <w:t>Potrebno je obezbediti i MySQL bazu podataka.</w:t>
       </w:r>
       <w:r>
@@ -7651,7 +7666,6 @@
         <w:rPr>
           <w:lang w:val="sr-Latn-RS"/>
         </w:rPr>
-        <w:lastRenderedPageBreak/>
         <w:t>9.</w:t>
       </w:r>
       <w:r>
@@ -8432,6 +8446,7 @@
           <w:rFonts w:eastAsia="Calibri"/>
           <w:lang w:val="sr-Latn-RS"/>
         </w:rPr>
+        <w:lastRenderedPageBreak/>
         <w:t>1</w:t>
       </w:r>
       <w:r>
@@ -8647,7 +8662,7 @@
                                     <w:noProof/>
                                     <w:color w:val="8C8C8C" w:themeColor="background1" w:themeShade="8C"/>
                                   </w:rPr>
-                                  <w:t>8</w:t>
+                                  <w:t>6</w:t>
                                 </w:r>
                                 <w:r>
                                   <w:rPr>
@@ -8785,7 +8800,7 @@
                               <w:noProof/>
                               <w:color w:val="8C8C8C" w:themeColor="background1" w:themeShade="8C"/>
                             </w:rPr>
-                            <w:t>8</w:t>
+                            <w:t>6</w:t>
                           </w:r>
                           <w:r>
                             <w:rPr>
@@ -8973,6 +8988,232 @@
     </w:lvl>
   </w:abstractNum>
   <w:abstractNum w:abstractNumId="1" w15:restartNumberingAfterBreak="0">
+    <w:nsid w:val="089B5C85"/>
+    <w:multiLevelType w:val="hybridMultilevel"/>
+    <w:tmpl w:val="645EFF24"/>
+    <w:lvl w:ilvl="0" w:tplc="04090001">
+      <w:start w:val="1"/>
+      <w:numFmt w:val="bullet"/>
+      <w:lvlText w:val=""/>
+      <w:lvlJc w:val="left"/>
+      <w:pPr>
+        <w:ind w:left="1440" w:hanging="360"/>
+      </w:pPr>
+      <w:rPr>
+        <w:rFonts w:ascii="Symbol" w:hAnsi="Symbol" w:hint="default"/>
+      </w:rPr>
+    </w:lvl>
+    <w:lvl w:ilvl="1" w:tplc="04090003" w:tentative="1">
+      <w:start w:val="1"/>
+      <w:numFmt w:val="bullet"/>
+      <w:lvlText w:val="o"/>
+      <w:lvlJc w:val="left"/>
+      <w:pPr>
+        <w:ind w:left="2160" w:hanging="360"/>
+      </w:pPr>
+      <w:rPr>
+        <w:rFonts w:ascii="Courier New" w:hAnsi="Courier New" w:cs="Courier New" w:hint="default"/>
+      </w:rPr>
+    </w:lvl>
+    <w:lvl w:ilvl="2" w:tplc="04090005" w:tentative="1">
+      <w:start w:val="1"/>
+      <w:numFmt w:val="bullet"/>
+      <w:lvlText w:val=""/>
+      <w:lvlJc w:val="left"/>
+      <w:pPr>
+        <w:ind w:left="2880" w:hanging="360"/>
+      </w:pPr>
+      <w:rPr>
+        <w:rFonts w:ascii="Wingdings" w:hAnsi="Wingdings" w:hint="default"/>
+      </w:rPr>
+    </w:lvl>
+    <w:lvl w:ilvl="3" w:tplc="04090001" w:tentative="1">
+      <w:start w:val="1"/>
+      <w:numFmt w:val="bullet"/>
+      <w:lvlText w:val=""/>
+      <w:lvlJc w:val="left"/>
+      <w:pPr>
+        <w:ind w:left="3600" w:hanging="360"/>
+      </w:pPr>
+      <w:rPr>
+        <w:rFonts w:ascii="Symbol" w:hAnsi="Symbol" w:hint="default"/>
+      </w:rPr>
+    </w:lvl>
+    <w:lvl w:ilvl="4" w:tplc="04090003" w:tentative="1">
+      <w:start w:val="1"/>
+      <w:numFmt w:val="bullet"/>
+      <w:lvlText w:val="o"/>
+      <w:lvlJc w:val="left"/>
+      <w:pPr>
+        <w:ind w:left="4320" w:hanging="360"/>
+      </w:pPr>
+      <w:rPr>
+        <w:rFonts w:ascii="Courier New" w:hAnsi="Courier New" w:cs="Courier New" w:hint="default"/>
+      </w:rPr>
+    </w:lvl>
+    <w:lvl w:ilvl="5" w:tplc="04090005" w:tentative="1">
+      <w:start w:val="1"/>
+      <w:numFmt w:val="bullet"/>
+      <w:lvlText w:val=""/>
+      <w:lvlJc w:val="left"/>
+      <w:pPr>
+        <w:ind w:left="5040" w:hanging="360"/>
+      </w:pPr>
+      <w:rPr>
+        <w:rFonts w:ascii="Wingdings" w:hAnsi="Wingdings" w:hint="default"/>
+      </w:rPr>
+    </w:lvl>
+    <w:lvl w:ilvl="6" w:tplc="04090001" w:tentative="1">
+      <w:start w:val="1"/>
+      <w:numFmt w:val="bullet"/>
+      <w:lvlText w:val=""/>
+      <w:lvlJc w:val="left"/>
+      <w:pPr>
+        <w:ind w:left="5760" w:hanging="360"/>
+      </w:pPr>
+      <w:rPr>
+        <w:rFonts w:ascii="Symbol" w:hAnsi="Symbol" w:hint="default"/>
+      </w:rPr>
+    </w:lvl>
+    <w:lvl w:ilvl="7" w:tplc="04090003" w:tentative="1">
+      <w:start w:val="1"/>
+      <w:numFmt w:val="bullet"/>
+      <w:lvlText w:val="o"/>
+      <w:lvlJc w:val="left"/>
+      <w:pPr>
+        <w:ind w:left="6480" w:hanging="360"/>
+      </w:pPr>
+      <w:rPr>
+        <w:rFonts w:ascii="Courier New" w:hAnsi="Courier New" w:cs="Courier New" w:hint="default"/>
+      </w:rPr>
+    </w:lvl>
+    <w:lvl w:ilvl="8" w:tplc="04090005" w:tentative="1">
+      <w:start w:val="1"/>
+      <w:numFmt w:val="bullet"/>
+      <w:lvlText w:val=""/>
+      <w:lvlJc w:val="left"/>
+      <w:pPr>
+        <w:ind w:left="7200" w:hanging="360"/>
+      </w:pPr>
+      <w:rPr>
+        <w:rFonts w:ascii="Wingdings" w:hAnsi="Wingdings" w:hint="default"/>
+      </w:rPr>
+    </w:lvl>
+  </w:abstractNum>
+  <w:abstractNum w:abstractNumId="2" w15:restartNumberingAfterBreak="0">
+    <w:nsid w:val="094A0A08"/>
+    <w:multiLevelType w:val="hybridMultilevel"/>
+    <w:tmpl w:val="ED744450"/>
+    <w:lvl w:ilvl="0" w:tplc="04090001">
+      <w:start w:val="1"/>
+      <w:numFmt w:val="bullet"/>
+      <w:lvlText w:val=""/>
+      <w:lvlJc w:val="left"/>
+      <w:pPr>
+        <w:ind w:left="1440" w:hanging="360"/>
+      </w:pPr>
+      <w:rPr>
+        <w:rFonts w:ascii="Symbol" w:hAnsi="Symbol" w:hint="default"/>
+      </w:rPr>
+    </w:lvl>
+    <w:lvl w:ilvl="1" w:tplc="04090003" w:tentative="1">
+      <w:start w:val="1"/>
+      <w:numFmt w:val="bullet"/>
+      <w:lvlText w:val="o"/>
+      <w:lvlJc w:val="left"/>
+      <w:pPr>
+        <w:ind w:left="2160" w:hanging="360"/>
+      </w:pPr>
+      <w:rPr>
+        <w:rFonts w:ascii="Courier New" w:hAnsi="Courier New" w:cs="Courier New" w:hint="default"/>
+      </w:rPr>
+    </w:lvl>
+    <w:lvl w:ilvl="2" w:tplc="04090005" w:tentative="1">
+      <w:start w:val="1"/>
+      <w:numFmt w:val="bullet"/>
+      <w:lvlText w:val=""/>
+      <w:lvlJc w:val="left"/>
+      <w:pPr>
+        <w:ind w:left="2880" w:hanging="360"/>
+      </w:pPr>
+      <w:rPr>
+        <w:rFonts w:ascii="Wingdings" w:hAnsi="Wingdings" w:hint="default"/>
+      </w:rPr>
+    </w:lvl>
+    <w:lvl w:ilvl="3" w:tplc="04090001" w:tentative="1">
+      <w:start w:val="1"/>
+      <w:numFmt w:val="bullet"/>
+      <w:lvlText w:val=""/>
+      <w:lvlJc w:val="left"/>
+      <w:pPr>
+        <w:ind w:left="3600" w:hanging="360"/>
+      </w:pPr>
+      <w:rPr>
+        <w:rFonts w:ascii="Symbol" w:hAnsi="Symbol" w:hint="default"/>
+      </w:rPr>
+    </w:lvl>
+    <w:lvl w:ilvl="4" w:tplc="04090003" w:tentative="1">
+      <w:start w:val="1"/>
+      <w:numFmt w:val="bullet"/>
+      <w:lvlText w:val="o"/>
+      <w:lvlJc w:val="left"/>
+      <w:pPr>
+        <w:ind w:left="4320" w:hanging="360"/>
+      </w:pPr>
+      <w:rPr>
+        <w:rFonts w:ascii="Courier New" w:hAnsi="Courier New" w:cs="Courier New" w:hint="default"/>
+      </w:rPr>
+    </w:lvl>
+    <w:lvl w:ilvl="5" w:tplc="04090005" w:tentative="1">
+      <w:start w:val="1"/>
+      <w:numFmt w:val="bullet"/>
+      <w:lvlText w:val=""/>
+      <w:lvlJc w:val="left"/>
+      <w:pPr>
+        <w:ind w:left="5040" w:hanging="360"/>
+      </w:pPr>
+      <w:rPr>
+        <w:rFonts w:ascii="Wingdings" w:hAnsi="Wingdings" w:hint="default"/>
+      </w:rPr>
+    </w:lvl>
+    <w:lvl w:ilvl="6" w:tplc="04090001" w:tentative="1">
+      <w:start w:val="1"/>
+      <w:numFmt w:val="bullet"/>
+      <w:lvlText w:val=""/>
+      <w:lvlJc w:val="left"/>
+      <w:pPr>
+        <w:ind w:left="5760" w:hanging="360"/>
+      </w:pPr>
+      <w:rPr>
+        <w:rFonts w:ascii="Symbol" w:hAnsi="Symbol" w:hint="default"/>
+      </w:rPr>
+    </w:lvl>
+    <w:lvl w:ilvl="7" w:tplc="04090003" w:tentative="1">
+      <w:start w:val="1"/>
+      <w:numFmt w:val="bullet"/>
+      <w:lvlText w:val="o"/>
+      <w:lvlJc w:val="left"/>
+      <w:pPr>
+        <w:ind w:left="6480" w:hanging="360"/>
+      </w:pPr>
+      <w:rPr>
+        <w:rFonts w:ascii="Courier New" w:hAnsi="Courier New" w:cs="Courier New" w:hint="default"/>
+      </w:rPr>
+    </w:lvl>
+    <w:lvl w:ilvl="8" w:tplc="04090005" w:tentative="1">
+      <w:start w:val="1"/>
+      <w:numFmt w:val="bullet"/>
+      <w:lvlText w:val=""/>
+      <w:lvlJc w:val="left"/>
+      <w:pPr>
+        <w:ind w:left="7200" w:hanging="360"/>
+      </w:pPr>
+      <w:rPr>
+        <w:rFonts w:ascii="Wingdings" w:hAnsi="Wingdings" w:hint="default"/>
+      </w:rPr>
+    </w:lvl>
+  </w:abstractNum>
+  <w:abstractNum w:abstractNumId="3" w15:restartNumberingAfterBreak="0">
     <w:nsid w:val="09CE54EA"/>
     <w:multiLevelType w:val="hybridMultilevel"/>
     <w:tmpl w:val="977E5ACA"/>
@@ -9085,7 +9326,182 @@
       </w:rPr>
     </w:lvl>
   </w:abstractNum>
-  <w:abstractNum w:abstractNumId="2" w15:restartNumberingAfterBreak="0">
+  <w:abstractNum w:abstractNumId="4" w15:restartNumberingAfterBreak="0">
+    <w:nsid w:val="180643D5"/>
+    <w:multiLevelType w:val="hybridMultilevel"/>
+    <w:tmpl w:val="E578EEEE"/>
+    <w:lvl w:ilvl="0" w:tplc="04090001">
+      <w:start w:val="1"/>
+      <w:numFmt w:val="bullet"/>
+      <w:lvlText w:val=""/>
+      <w:lvlJc w:val="left"/>
+      <w:pPr>
+        <w:ind w:left="720" w:hanging="360"/>
+      </w:pPr>
+      <w:rPr>
+        <w:rFonts w:ascii="Symbol" w:hAnsi="Symbol" w:hint="default"/>
+      </w:rPr>
+    </w:lvl>
+    <w:lvl w:ilvl="1" w:tplc="04090019" w:tentative="1">
+      <w:start w:val="1"/>
+      <w:numFmt w:val="lowerLetter"/>
+      <w:lvlText w:val="%2."/>
+      <w:lvlJc w:val="left"/>
+      <w:pPr>
+        <w:ind w:left="1440" w:hanging="360"/>
+      </w:pPr>
+    </w:lvl>
+    <w:lvl w:ilvl="2" w:tplc="0409001B" w:tentative="1">
+      <w:start w:val="1"/>
+      <w:numFmt w:val="lowerRoman"/>
+      <w:lvlText w:val="%3."/>
+      <w:lvlJc w:val="right"/>
+      <w:pPr>
+        <w:ind w:left="2160" w:hanging="180"/>
+      </w:pPr>
+    </w:lvl>
+    <w:lvl w:ilvl="3" w:tplc="0409000F" w:tentative="1">
+      <w:start w:val="1"/>
+      <w:numFmt w:val="decimal"/>
+      <w:lvlText w:val="%4."/>
+      <w:lvlJc w:val="left"/>
+      <w:pPr>
+        <w:ind w:left="2880" w:hanging="360"/>
+      </w:pPr>
+    </w:lvl>
+    <w:lvl w:ilvl="4" w:tplc="04090019" w:tentative="1">
+      <w:start w:val="1"/>
+      <w:numFmt w:val="lowerLetter"/>
+      <w:lvlText w:val="%5."/>
+      <w:lvlJc w:val="left"/>
+      <w:pPr>
+        <w:ind w:left="3600" w:hanging="360"/>
+      </w:pPr>
+    </w:lvl>
+    <w:lvl w:ilvl="5" w:tplc="0409001B" w:tentative="1">
+      <w:start w:val="1"/>
+      <w:numFmt w:val="lowerRoman"/>
+      <w:lvlText w:val="%6."/>
+      <w:lvlJc w:val="right"/>
+      <w:pPr>
+        <w:ind w:left="4320" w:hanging="180"/>
+      </w:pPr>
+    </w:lvl>
+    <w:lvl w:ilvl="6" w:tplc="0409000F" w:tentative="1">
+      <w:start w:val="1"/>
+      <w:numFmt w:val="decimal"/>
+      <w:lvlText w:val="%7."/>
+      <w:lvlJc w:val="left"/>
+      <w:pPr>
+        <w:ind w:left="5040" w:hanging="360"/>
+      </w:pPr>
+    </w:lvl>
+    <w:lvl w:ilvl="7" w:tplc="04090019" w:tentative="1">
+      <w:start w:val="1"/>
+      <w:numFmt w:val="lowerLetter"/>
+      <w:lvlText w:val="%8."/>
+      <w:lvlJc w:val="left"/>
+      <w:pPr>
+        <w:ind w:left="5760" w:hanging="360"/>
+      </w:pPr>
+    </w:lvl>
+    <w:lvl w:ilvl="8" w:tplc="0409001B" w:tentative="1">
+      <w:start w:val="1"/>
+      <w:numFmt w:val="lowerRoman"/>
+      <w:lvlText w:val="%9."/>
+      <w:lvlJc w:val="right"/>
+      <w:pPr>
+        <w:ind w:left="6480" w:hanging="180"/>
+      </w:pPr>
+    </w:lvl>
+  </w:abstractNum>
+  <w:abstractNum w:abstractNumId="5" w15:restartNumberingAfterBreak="0">
+    <w:nsid w:val="1B5549B2"/>
+    <w:multiLevelType w:val="hybridMultilevel"/>
+    <w:tmpl w:val="E9F649B2"/>
+    <w:lvl w:ilvl="0" w:tplc="0409000F">
+      <w:start w:val="1"/>
+      <w:numFmt w:val="decimal"/>
+      <w:lvlText w:val="%1."/>
+      <w:lvlJc w:val="left"/>
+      <w:pPr>
+        <w:ind w:left="720" w:hanging="360"/>
+      </w:pPr>
+    </w:lvl>
+    <w:lvl w:ilvl="1" w:tplc="04090019" w:tentative="1">
+      <w:start w:val="1"/>
+      <w:numFmt w:val="lowerLetter"/>
+      <w:lvlText w:val="%2."/>
+      <w:lvlJc w:val="left"/>
+      <w:pPr>
+        <w:ind w:left="1440" w:hanging="360"/>
+      </w:pPr>
+    </w:lvl>
+    <w:lvl w:ilvl="2" w:tplc="0409001B" w:tentative="1">
+      <w:start w:val="1"/>
+      <w:numFmt w:val="lowerRoman"/>
+      <w:lvlText w:val="%3."/>
+      <w:lvlJc w:val="right"/>
+      <w:pPr>
+        <w:ind w:left="2160" w:hanging="180"/>
+      </w:pPr>
+    </w:lvl>
+    <w:lvl w:ilvl="3" w:tplc="0409000F" w:tentative="1">
+      <w:start w:val="1"/>
+      <w:numFmt w:val="decimal"/>
+      <w:lvlText w:val="%4."/>
+      <w:lvlJc w:val="left"/>
+      <w:pPr>
+        <w:ind w:left="2880" w:hanging="360"/>
+      </w:pPr>
+    </w:lvl>
+    <w:lvl w:ilvl="4" w:tplc="04090019" w:tentative="1">
+      <w:start w:val="1"/>
+      <w:numFmt w:val="lowerLetter"/>
+      <w:lvlText w:val="%5."/>
+      <w:lvlJc w:val="left"/>
+      <w:pPr>
+        <w:ind w:left="3600" w:hanging="360"/>
+      </w:pPr>
+    </w:lvl>
+    <w:lvl w:ilvl="5" w:tplc="0409001B" w:tentative="1">
+      <w:start w:val="1"/>
+      <w:numFmt w:val="lowerRoman"/>
+      <w:lvlText w:val="%6."/>
+      <w:lvlJc w:val="right"/>
+      <w:pPr>
+        <w:ind w:left="4320" w:hanging="180"/>
+      </w:pPr>
+    </w:lvl>
+    <w:lvl w:ilvl="6" w:tplc="0409000F" w:tentative="1">
+      <w:start w:val="1"/>
+      <w:numFmt w:val="decimal"/>
+      <w:lvlText w:val="%7."/>
+      <w:lvlJc w:val="left"/>
+      <w:pPr>
+        <w:ind w:left="5040" w:hanging="360"/>
+      </w:pPr>
+    </w:lvl>
+    <w:lvl w:ilvl="7" w:tplc="04090019" w:tentative="1">
+      <w:start w:val="1"/>
+      <w:numFmt w:val="lowerLetter"/>
+      <w:lvlText w:val="%8."/>
+      <w:lvlJc w:val="left"/>
+      <w:pPr>
+        <w:ind w:left="5760" w:hanging="360"/>
+      </w:pPr>
+    </w:lvl>
+    <w:lvl w:ilvl="8" w:tplc="0409001B" w:tentative="1">
+      <w:start w:val="1"/>
+      <w:numFmt w:val="lowerRoman"/>
+      <w:lvlText w:val="%9."/>
+      <w:lvlJc w:val="right"/>
+      <w:pPr>
+        <w:ind w:left="6480" w:hanging="180"/>
+      </w:pPr>
+    </w:lvl>
+  </w:abstractNum>
+  <w:abstractNum w:abstractNumId="6" w15:restartNumberingAfterBreak="0">
     <w:nsid w:val="1CF468E0"/>
     <w:multiLevelType w:val="hybridMultilevel"/>
     <w:tmpl w:val="3976CB88"/>
@@ -9198,7 +9614,7 @@
       </w:rPr>
     </w:lvl>
   </w:abstractNum>
-  <w:abstractNum w:abstractNumId="3" w15:restartNumberingAfterBreak="0">
+  <w:abstractNum w:abstractNumId="7" w15:restartNumberingAfterBreak="0">
     <w:nsid w:val="1D7B332A"/>
     <w:multiLevelType w:val="hybridMultilevel"/>
     <w:tmpl w:val="27B25404"/>
@@ -9311,7 +9727,7 @@
       </w:rPr>
     </w:lvl>
   </w:abstractNum>
-  <w:abstractNum w:abstractNumId="4" w15:restartNumberingAfterBreak="0">
+  <w:abstractNum w:abstractNumId="8" w15:restartNumberingAfterBreak="0">
     <w:nsid w:val="23BB72EE"/>
     <w:multiLevelType w:val="hybridMultilevel"/>
     <w:tmpl w:val="DE7E071C"/>
@@ -9424,7 +9840,7 @@
       </w:rPr>
     </w:lvl>
   </w:abstractNum>
-  <w:abstractNum w:abstractNumId="5" w15:restartNumberingAfterBreak="0">
+  <w:abstractNum w:abstractNumId="9" w15:restartNumberingAfterBreak="0">
     <w:nsid w:val="2A426D15"/>
     <w:multiLevelType w:val="hybridMultilevel"/>
     <w:tmpl w:val="5082E64E"/>
@@ -9513,7 +9929,120 @@
       </w:pPr>
     </w:lvl>
   </w:abstractNum>
-  <w:abstractNum w:abstractNumId="6" w15:restartNumberingAfterBreak="0">
+  <w:abstractNum w:abstractNumId="10" w15:restartNumberingAfterBreak="0">
+    <w:nsid w:val="2A6405B5"/>
+    <w:multiLevelType w:val="hybridMultilevel"/>
+    <w:tmpl w:val="5630F11E"/>
+    <w:lvl w:ilvl="0" w:tplc="04090001">
+      <w:start w:val="1"/>
+      <w:numFmt w:val="bullet"/>
+      <w:lvlText w:val=""/>
+      <w:lvlJc w:val="left"/>
+      <w:pPr>
+        <w:ind w:left="2160" w:hanging="360"/>
+      </w:pPr>
+      <w:rPr>
+        <w:rFonts w:ascii="Symbol" w:hAnsi="Symbol" w:hint="default"/>
+      </w:rPr>
+    </w:lvl>
+    <w:lvl w:ilvl="1" w:tplc="04090003" w:tentative="1">
+      <w:start w:val="1"/>
+      <w:numFmt w:val="bullet"/>
+      <w:lvlText w:val="o"/>
+      <w:lvlJc w:val="left"/>
+      <w:pPr>
+        <w:ind w:left="2880" w:hanging="360"/>
+      </w:pPr>
+      <w:rPr>
+        <w:rFonts w:ascii="Courier New" w:hAnsi="Courier New" w:cs="Courier New" w:hint="default"/>
+      </w:rPr>
+    </w:lvl>
+    <w:lvl w:ilvl="2" w:tplc="04090005" w:tentative="1">
+      <w:start w:val="1"/>
+      <w:numFmt w:val="bullet"/>
+      <w:lvlText w:val=""/>
+      <w:lvlJc w:val="left"/>
+      <w:pPr>
+        <w:ind w:left="3600" w:hanging="360"/>
+      </w:pPr>
+      <w:rPr>
+        <w:rFonts w:ascii="Wingdings" w:hAnsi="Wingdings" w:hint="default"/>
+      </w:rPr>
+    </w:lvl>
+    <w:lvl w:ilvl="3" w:tplc="04090001" w:tentative="1">
+      <w:start w:val="1"/>
+      <w:numFmt w:val="bullet"/>
+      <w:lvlText w:val=""/>
+      <w:lvlJc w:val="left"/>
+      <w:pPr>
+        <w:ind w:left="4320" w:hanging="360"/>
+      </w:pPr>
+      <w:rPr>
+        <w:rFonts w:ascii="Symbol" w:hAnsi="Symbol" w:hint="default"/>
+      </w:rPr>
+    </w:lvl>
+    <w:lvl w:ilvl="4" w:tplc="04090003" w:tentative="1">
+      <w:start w:val="1"/>
+      <w:numFmt w:val="bullet"/>
+      <w:lvlText w:val="o"/>
+      <w:lvlJc w:val="left"/>
+      <w:pPr>
+        <w:ind w:left="5040" w:hanging="360"/>
+      </w:pPr>
+      <w:rPr>
+        <w:rFonts w:ascii="Courier New" w:hAnsi="Courier New" w:cs="Courier New" w:hint="default"/>
+      </w:rPr>
+    </w:lvl>
+    <w:lvl w:ilvl="5" w:tplc="04090005" w:tentative="1">
+      <w:start w:val="1"/>
+      <w:numFmt w:val="bullet"/>
+      <w:lvlText w:val=""/>
+      <w:lvlJc w:val="left"/>
+      <w:pPr>
+        <w:ind w:left="5760" w:hanging="360"/>
+      </w:pPr>
+      <w:rPr>
+        <w:rFonts w:ascii="Wingdings" w:hAnsi="Wingdings" w:hint="default"/>
+      </w:rPr>
+    </w:lvl>
+    <w:lvl w:ilvl="6" w:tplc="04090001" w:tentative="1">
+      <w:start w:val="1"/>
+      <w:numFmt w:val="bullet"/>
+      <w:lvlText w:val=""/>
+      <w:lvlJc w:val="left"/>
+      <w:pPr>
+        <w:ind w:left="6480" w:hanging="360"/>
+      </w:pPr>
+      <w:rPr>
+        <w:rFonts w:ascii="Symbol" w:hAnsi="Symbol" w:hint="default"/>
+      </w:rPr>
+    </w:lvl>
+    <w:lvl w:ilvl="7" w:tplc="04090003" w:tentative="1">
+      <w:start w:val="1"/>
+      <w:numFmt w:val="bullet"/>
+      <w:lvlText w:val="o"/>
+      <w:lvlJc w:val="left"/>
+      <w:pPr>
+        <w:ind w:left="7200" w:hanging="360"/>
+      </w:pPr>
+      <w:rPr>
+        <w:rFonts w:ascii="Courier New" w:hAnsi="Courier New" w:cs="Courier New" w:hint="default"/>
+      </w:rPr>
+    </w:lvl>
+    <w:lvl w:ilvl="8" w:tplc="04090005" w:tentative="1">
+      <w:start w:val="1"/>
+      <w:numFmt w:val="bullet"/>
+      <w:lvlText w:val=""/>
+      <w:lvlJc w:val="left"/>
+      <w:pPr>
+        <w:ind w:left="7920" w:hanging="360"/>
+      </w:pPr>
+      <w:rPr>
+        <w:rFonts w:ascii="Wingdings" w:hAnsi="Wingdings" w:hint="default"/>
+      </w:rPr>
+    </w:lvl>
+  </w:abstractNum>
+  <w:abstractNum w:abstractNumId="11" w15:restartNumberingAfterBreak="0">
     <w:nsid w:val="2C58594B"/>
     <w:multiLevelType w:val="multilevel"/>
     <w:tmpl w:val="A0E0575A"/>
@@ -9630,7 +10159,7 @@
       </w:rPr>
     </w:lvl>
   </w:abstractNum>
-  <w:abstractNum w:abstractNumId="7" w15:restartNumberingAfterBreak="0">
+  <w:abstractNum w:abstractNumId="12" w15:restartNumberingAfterBreak="0">
     <w:nsid w:val="30696780"/>
     <w:multiLevelType w:val="hybridMultilevel"/>
     <w:tmpl w:val="F07A31B2"/>
@@ -9743,7 +10272,7 @@
       </w:rPr>
     </w:lvl>
   </w:abstractNum>
-  <w:abstractNum w:abstractNumId="8" w15:restartNumberingAfterBreak="0">
+  <w:abstractNum w:abstractNumId="13" w15:restartNumberingAfterBreak="0">
     <w:nsid w:val="36384588"/>
     <w:multiLevelType w:val="hybridMultilevel"/>
     <w:tmpl w:val="65DAB4D4"/>
@@ -9832,7 +10361,120 @@
       </w:pPr>
     </w:lvl>
   </w:abstractNum>
-  <w:abstractNum w:abstractNumId="9" w15:restartNumberingAfterBreak="0">
+  <w:abstractNum w:abstractNumId="14" w15:restartNumberingAfterBreak="0">
+    <w:nsid w:val="3ACA0A0E"/>
+    <w:multiLevelType w:val="hybridMultilevel"/>
+    <w:tmpl w:val="C938FECC"/>
+    <w:lvl w:ilvl="0" w:tplc="04090001">
+      <w:start w:val="1"/>
+      <w:numFmt w:val="bullet"/>
+      <w:lvlText w:val=""/>
+      <w:lvlJc w:val="left"/>
+      <w:pPr>
+        <w:ind w:left="1440" w:hanging="360"/>
+      </w:pPr>
+      <w:rPr>
+        <w:rFonts w:ascii="Symbol" w:hAnsi="Symbol" w:hint="default"/>
+      </w:rPr>
+    </w:lvl>
+    <w:lvl w:ilvl="1" w:tplc="04090003" w:tentative="1">
+      <w:start w:val="1"/>
+      <w:numFmt w:val="bullet"/>
+      <w:lvlText w:val="o"/>
+      <w:lvlJc w:val="left"/>
+      <w:pPr>
+        <w:ind w:left="2160" w:hanging="360"/>
+      </w:pPr>
+      <w:rPr>
+        <w:rFonts w:ascii="Courier New" w:hAnsi="Courier New" w:cs="Courier New" w:hint="default"/>
+      </w:rPr>
+    </w:lvl>
+    <w:lvl w:ilvl="2" w:tplc="04090005" w:tentative="1">
+      <w:start w:val="1"/>
+      <w:numFmt w:val="bullet"/>
+      <w:lvlText w:val=""/>
+      <w:lvlJc w:val="left"/>
+      <w:pPr>
+        <w:ind w:left="2880" w:hanging="360"/>
+      </w:pPr>
+      <w:rPr>
+        <w:rFonts w:ascii="Wingdings" w:hAnsi="Wingdings" w:hint="default"/>
+      </w:rPr>
+    </w:lvl>
+    <w:lvl w:ilvl="3" w:tplc="04090001" w:tentative="1">
+      <w:start w:val="1"/>
+      <w:numFmt w:val="bullet"/>
+      <w:lvlText w:val=""/>
+      <w:lvlJc w:val="left"/>
+      <w:pPr>
+        <w:ind w:left="3600" w:hanging="360"/>
+      </w:pPr>
+      <w:rPr>
+        <w:rFonts w:ascii="Symbol" w:hAnsi="Symbol" w:hint="default"/>
+      </w:rPr>
+    </w:lvl>
+    <w:lvl w:ilvl="4" w:tplc="04090003" w:tentative="1">
+      <w:start w:val="1"/>
+      <w:numFmt w:val="bullet"/>
+      <w:lvlText w:val="o"/>
+      <w:lvlJc w:val="left"/>
+      <w:pPr>
+        <w:ind w:left="4320" w:hanging="360"/>
+      </w:pPr>
+      <w:rPr>
+        <w:rFonts w:ascii="Courier New" w:hAnsi="Courier New" w:cs="Courier New" w:hint="default"/>
+      </w:rPr>
+    </w:lvl>
+    <w:lvl w:ilvl="5" w:tplc="04090005" w:tentative="1">
+      <w:start w:val="1"/>
+      <w:numFmt w:val="bullet"/>
+      <w:lvlText w:val=""/>
+      <w:lvlJc w:val="left"/>
+      <w:pPr>
+        <w:ind w:left="5040" w:hanging="360"/>
+      </w:pPr>
+      <w:rPr>
+        <w:rFonts w:ascii="Wingdings" w:hAnsi="Wingdings" w:hint="default"/>
+      </w:rPr>
+    </w:lvl>
+    <w:lvl w:ilvl="6" w:tplc="04090001" w:tentative="1">
+      <w:start w:val="1"/>
+      <w:numFmt w:val="bullet"/>
+      <w:lvlText w:val=""/>
+      <w:lvlJc w:val="left"/>
+      <w:pPr>
+        <w:ind w:left="5760" w:hanging="360"/>
+      </w:pPr>
+      <w:rPr>
+        <w:rFonts w:ascii="Symbol" w:hAnsi="Symbol" w:hint="default"/>
+      </w:rPr>
+    </w:lvl>
+    <w:lvl w:ilvl="7" w:tplc="04090003" w:tentative="1">
+      <w:start w:val="1"/>
+      <w:numFmt w:val="bullet"/>
+      <w:lvlText w:val="o"/>
+      <w:lvlJc w:val="left"/>
+      <w:pPr>
+        <w:ind w:left="6480" w:hanging="360"/>
+      </w:pPr>
+      <w:rPr>
+        <w:rFonts w:ascii="Courier New" w:hAnsi="Courier New" w:cs="Courier New" w:hint="default"/>
+      </w:rPr>
+    </w:lvl>
+    <w:lvl w:ilvl="8" w:tplc="04090005" w:tentative="1">
+      <w:start w:val="1"/>
+      <w:numFmt w:val="bullet"/>
+      <w:lvlText w:val=""/>
+      <w:lvlJc w:val="left"/>
+      <w:pPr>
+        <w:ind w:left="7200" w:hanging="360"/>
+      </w:pPr>
+      <w:rPr>
+        <w:rFonts w:ascii="Wingdings" w:hAnsi="Wingdings" w:hint="default"/>
+      </w:rPr>
+    </w:lvl>
+  </w:abstractNum>
+  <w:abstractNum w:abstractNumId="15" w15:restartNumberingAfterBreak="0">
     <w:nsid w:val="3CC7631D"/>
     <w:multiLevelType w:val="hybridMultilevel"/>
     <w:tmpl w:val="595A3D3A"/>
@@ -9921,7 +10563,7 @@
       </w:pPr>
     </w:lvl>
   </w:abstractNum>
-  <w:abstractNum w:abstractNumId="10" w15:restartNumberingAfterBreak="0">
+  <w:abstractNum w:abstractNumId="16" w15:restartNumberingAfterBreak="0">
     <w:nsid w:val="4031654E"/>
     <w:multiLevelType w:val="hybridMultilevel"/>
     <w:tmpl w:val="6C927D84"/>
@@ -10010,7 +10652,7 @@
       </w:pPr>
     </w:lvl>
   </w:abstractNum>
-  <w:abstractNum w:abstractNumId="11" w15:restartNumberingAfterBreak="0">
+  <w:abstractNum w:abstractNumId="17" w15:restartNumberingAfterBreak="0">
     <w:nsid w:val="4C2E5367"/>
     <w:multiLevelType w:val="hybridMultilevel"/>
     <w:tmpl w:val="E1980BBE"/>
@@ -10123,7 +10765,233 @@
       </w:rPr>
     </w:lvl>
   </w:abstractNum>
-  <w:abstractNum w:abstractNumId="12" w15:restartNumberingAfterBreak="0">
+  <w:abstractNum w:abstractNumId="18" w15:restartNumberingAfterBreak="0">
+    <w:nsid w:val="558B74F1"/>
+    <w:multiLevelType w:val="hybridMultilevel"/>
+    <w:tmpl w:val="49C8E4A0"/>
+    <w:lvl w:ilvl="0" w:tplc="04090001">
+      <w:start w:val="1"/>
+      <w:numFmt w:val="bullet"/>
+      <w:lvlText w:val=""/>
+      <w:lvlJc w:val="left"/>
+      <w:pPr>
+        <w:ind w:left="720" w:hanging="360"/>
+      </w:pPr>
+      <w:rPr>
+        <w:rFonts w:ascii="Symbol" w:hAnsi="Symbol" w:hint="default"/>
+      </w:rPr>
+    </w:lvl>
+    <w:lvl w:ilvl="1" w:tplc="04090003" w:tentative="1">
+      <w:start w:val="1"/>
+      <w:numFmt w:val="bullet"/>
+      <w:lvlText w:val="o"/>
+      <w:lvlJc w:val="left"/>
+      <w:pPr>
+        <w:ind w:left="1440" w:hanging="360"/>
+      </w:pPr>
+      <w:rPr>
+        <w:rFonts w:ascii="Courier New" w:hAnsi="Courier New" w:cs="Courier New" w:hint="default"/>
+      </w:rPr>
+    </w:lvl>
+    <w:lvl w:ilvl="2" w:tplc="04090005" w:tentative="1">
+      <w:start w:val="1"/>
+      <w:numFmt w:val="bullet"/>
+      <w:lvlText w:val=""/>
+      <w:lvlJc w:val="left"/>
+      <w:pPr>
+        <w:ind w:left="2160" w:hanging="360"/>
+      </w:pPr>
+      <w:rPr>
+        <w:rFonts w:ascii="Wingdings" w:hAnsi="Wingdings" w:hint="default"/>
+      </w:rPr>
+    </w:lvl>
+    <w:lvl w:ilvl="3" w:tplc="04090001" w:tentative="1">
+      <w:start w:val="1"/>
+      <w:numFmt w:val="bullet"/>
+      <w:lvlText w:val=""/>
+      <w:lvlJc w:val="left"/>
+      <w:pPr>
+        <w:ind w:left="2880" w:hanging="360"/>
+      </w:pPr>
+      <w:rPr>
+        <w:rFonts w:ascii="Symbol" w:hAnsi="Symbol" w:hint="default"/>
+      </w:rPr>
+    </w:lvl>
+    <w:lvl w:ilvl="4" w:tplc="04090003" w:tentative="1">
+      <w:start w:val="1"/>
+      <w:numFmt w:val="bullet"/>
+      <w:lvlText w:val="o"/>
+      <w:lvlJc w:val="left"/>
+      <w:pPr>
+        <w:ind w:left="3600" w:hanging="360"/>
+      </w:pPr>
+      <w:rPr>
+        <w:rFonts w:ascii="Courier New" w:hAnsi="Courier New" w:cs="Courier New" w:hint="default"/>
+      </w:rPr>
+    </w:lvl>
+    <w:lvl w:ilvl="5" w:tplc="04090005" w:tentative="1">
+      <w:start w:val="1"/>
+      <w:numFmt w:val="bullet"/>
+      <w:lvlText w:val=""/>
+      <w:lvlJc w:val="left"/>
+      <w:pPr>
+        <w:ind w:left="4320" w:hanging="360"/>
+      </w:pPr>
+      <w:rPr>
+        <w:rFonts w:ascii="Wingdings" w:hAnsi="Wingdings" w:hint="default"/>
+      </w:rPr>
+    </w:lvl>
+    <w:lvl w:ilvl="6" w:tplc="04090001" w:tentative="1">
+      <w:start w:val="1"/>
+      <w:numFmt w:val="bullet"/>
+      <w:lvlText w:val=""/>
+      <w:lvlJc w:val="left"/>
+      <w:pPr>
+        <w:ind w:left="5040" w:hanging="360"/>
+      </w:pPr>
+      <w:rPr>
+        <w:rFonts w:ascii="Symbol" w:hAnsi="Symbol" w:hint="default"/>
+      </w:rPr>
+    </w:lvl>
+    <w:lvl w:ilvl="7" w:tplc="04090003" w:tentative="1">
+      <w:start w:val="1"/>
+      <w:numFmt w:val="bullet"/>
+      <w:lvlText w:val="o"/>
+      <w:lvlJc w:val="left"/>
+      <w:pPr>
+        <w:ind w:left="5760" w:hanging="360"/>
+      </w:pPr>
+      <w:rPr>
+        <w:rFonts w:ascii="Courier New" w:hAnsi="Courier New" w:cs="Courier New" w:hint="default"/>
+      </w:rPr>
+    </w:lvl>
+    <w:lvl w:ilvl="8" w:tplc="04090005" w:tentative="1">
+      <w:start w:val="1"/>
+      <w:numFmt w:val="bullet"/>
+      <w:lvlText w:val=""/>
+      <w:lvlJc w:val="left"/>
+      <w:pPr>
+        <w:ind w:left="6480" w:hanging="360"/>
+      </w:pPr>
+      <w:rPr>
+        <w:rFonts w:ascii="Wingdings" w:hAnsi="Wingdings" w:hint="default"/>
+      </w:rPr>
+    </w:lvl>
+  </w:abstractNum>
+  <w:abstractNum w:abstractNumId="19" w15:restartNumberingAfterBreak="0">
+    <w:nsid w:val="5DE44F83"/>
+    <w:multiLevelType w:val="hybridMultilevel"/>
+    <w:tmpl w:val="10889C2A"/>
+    <w:lvl w:ilvl="0" w:tplc="04090001">
+      <w:start w:val="1"/>
+      <w:numFmt w:val="bullet"/>
+      <w:lvlText w:val=""/>
+      <w:lvlJc w:val="left"/>
+      <w:pPr>
+        <w:ind w:left="1440" w:hanging="360"/>
+      </w:pPr>
+      <w:rPr>
+        <w:rFonts w:ascii="Symbol" w:hAnsi="Symbol" w:hint="default"/>
+      </w:rPr>
+    </w:lvl>
+    <w:lvl w:ilvl="1" w:tplc="04090003" w:tentative="1">
+      <w:start w:val="1"/>
+      <w:numFmt w:val="bullet"/>
+      <w:lvlText w:val="o"/>
+      <w:lvlJc w:val="left"/>
+      <w:pPr>
+        <w:ind w:left="2160" w:hanging="360"/>
+      </w:pPr>
+      <w:rPr>
+        <w:rFonts w:ascii="Courier New" w:hAnsi="Courier New" w:cs="Courier New" w:hint="default"/>
+      </w:rPr>
+    </w:lvl>
+    <w:lvl w:ilvl="2" w:tplc="04090005" w:tentative="1">
+      <w:start w:val="1"/>
+      <w:numFmt w:val="bullet"/>
+      <w:lvlText w:val=""/>
+      <w:lvlJc w:val="left"/>
+      <w:pPr>
+        <w:ind w:left="2880" w:hanging="360"/>
+      </w:pPr>
+      <w:rPr>
+        <w:rFonts w:ascii="Wingdings" w:hAnsi="Wingdings" w:hint="default"/>
+      </w:rPr>
+    </w:lvl>
+    <w:lvl w:ilvl="3" w:tplc="04090001" w:tentative="1">
+      <w:start w:val="1"/>
+      <w:numFmt w:val="bullet"/>
+      <w:lvlText w:val=""/>
+      <w:lvlJc w:val="left"/>
+      <w:pPr>
+        <w:ind w:left="3600" w:hanging="360"/>
+      </w:pPr>
+      <w:rPr>
+        <w:rFonts w:ascii="Symbol" w:hAnsi="Symbol" w:hint="default"/>
+      </w:rPr>
+    </w:lvl>
+    <w:lvl w:ilvl="4" w:tplc="04090003" w:tentative="1">
+      <w:start w:val="1"/>
+      <w:numFmt w:val="bullet"/>
+      <w:lvlText w:val="o"/>
+      <w:lvlJc w:val="left"/>
+      <w:pPr>
+        <w:ind w:left="4320" w:hanging="360"/>
+      </w:pPr>
+      <w:rPr>
+        <w:rFonts w:ascii="Courier New" w:hAnsi="Courier New" w:cs="Courier New" w:hint="default"/>
+      </w:rPr>
+    </w:lvl>
+    <w:lvl w:ilvl="5" w:tplc="04090005" w:tentative="1">
+      <w:start w:val="1"/>
+      <w:numFmt w:val="bullet"/>
+      <w:lvlText w:val=""/>
+      <w:lvlJc w:val="left"/>
+      <w:pPr>
+        <w:ind w:left="5040" w:hanging="360"/>
+      </w:pPr>
+      <w:rPr>
+        <w:rFonts w:ascii="Wingdings" w:hAnsi="Wingdings" w:hint="default"/>
+      </w:rPr>
+    </w:lvl>
+    <w:lvl w:ilvl="6" w:tplc="04090001" w:tentative="1">
+      <w:start w:val="1"/>
+      <w:numFmt w:val="bullet"/>
+      <w:lvlText w:val=""/>
+      <w:lvlJc w:val="left"/>
+      <w:pPr>
+        <w:ind w:left="5760" w:hanging="360"/>
+      </w:pPr>
+      <w:rPr>
+        <w:rFonts w:ascii="Symbol" w:hAnsi="Symbol" w:hint="default"/>
+      </w:rPr>
+    </w:lvl>
+    <w:lvl w:ilvl="7" w:tplc="04090003" w:tentative="1">
+      <w:start w:val="1"/>
+      <w:numFmt w:val="bullet"/>
+      <w:lvlText w:val="o"/>
+      <w:lvlJc w:val="left"/>
+      <w:pPr>
+        <w:ind w:left="6480" w:hanging="360"/>
+      </w:pPr>
+      <w:rPr>
+        <w:rFonts w:ascii="Courier New" w:hAnsi="Courier New" w:cs="Courier New" w:hint="default"/>
+      </w:rPr>
+    </w:lvl>
+    <w:lvl w:ilvl="8" w:tplc="04090005" w:tentative="1">
+      <w:start w:val="1"/>
+      <w:numFmt w:val="bullet"/>
+      <w:lvlText w:val=""/>
+      <w:lvlJc w:val="left"/>
+      <w:pPr>
+        <w:ind w:left="7200" w:hanging="360"/>
+      </w:pPr>
+      <w:rPr>
+        <w:rFonts w:ascii="Wingdings" w:hAnsi="Wingdings" w:hint="default"/>
+      </w:rPr>
+    </w:lvl>
+  </w:abstractNum>
+  <w:abstractNum w:abstractNumId="20" w15:restartNumberingAfterBreak="0">
     <w:nsid w:val="65B634DA"/>
     <w:multiLevelType w:val="hybridMultilevel"/>
     <w:tmpl w:val="751E8D90"/>
@@ -10236,7 +11104,7 @@
       </w:rPr>
     </w:lvl>
   </w:abstractNum>
-  <w:abstractNum w:abstractNumId="13" w15:restartNumberingAfterBreak="0">
+  <w:abstractNum w:abstractNumId="21" w15:restartNumberingAfterBreak="0">
     <w:nsid w:val="6BE20976"/>
     <w:multiLevelType w:val="multilevel"/>
     <w:tmpl w:val="DA36CE5C"/>
@@ -10349,7 +11217,7 @@
       </w:rPr>
     </w:lvl>
   </w:abstractNum>
-  <w:abstractNum w:abstractNumId="14" w15:restartNumberingAfterBreak="0">
+  <w:abstractNum w:abstractNumId="22" w15:restartNumberingAfterBreak="0">
     <w:nsid w:val="6C030593"/>
     <w:multiLevelType w:val="hybridMultilevel"/>
     <w:tmpl w:val="304C5216"/>
@@ -10435,7 +11303,7 @@
       </w:pPr>
     </w:lvl>
   </w:abstractNum>
-  <w:abstractNum w:abstractNumId="15" w15:restartNumberingAfterBreak="0">
+  <w:abstractNum w:abstractNumId="23" w15:restartNumberingAfterBreak="0">
     <w:nsid w:val="7BB70150"/>
     <w:multiLevelType w:val="hybridMultilevel"/>
     <w:tmpl w:val="082CDB4C"/>
@@ -10548,7 +11416,93 @@
       </w:rPr>
     </w:lvl>
   </w:abstractNum>
-  <w:abstractNum w:abstractNumId="16" w15:restartNumberingAfterBreak="0">
+  <w:abstractNum w:abstractNumId="24" w15:restartNumberingAfterBreak="0">
+    <w:nsid w:val="7C3C4BD5"/>
+    <w:multiLevelType w:val="hybridMultilevel"/>
+    <w:tmpl w:val="BBECE890"/>
+    <w:lvl w:ilvl="0" w:tplc="0409000F">
+      <w:start w:val="1"/>
+      <w:numFmt w:val="decimal"/>
+      <w:lvlText w:val="%1."/>
+      <w:lvlJc w:val="left"/>
+      <w:pPr>
+        <w:ind w:left="720" w:hanging="360"/>
+      </w:pPr>
+    </w:lvl>
+    <w:lvl w:ilvl="1" w:tplc="04090019" w:tentative="1">
+      <w:start w:val="1"/>
+      <w:numFmt w:val="lowerLetter"/>
+      <w:lvlText w:val="%2."/>
+      <w:lvlJc w:val="left"/>
+      <w:pPr>
+        <w:ind w:left="1440" w:hanging="360"/>
+      </w:pPr>
+    </w:lvl>
+    <w:lvl w:ilvl="2" w:tplc="0409001B" w:tentative="1">
+      <w:start w:val="1"/>
+      <w:numFmt w:val="lowerRoman"/>
+      <w:lvlText w:val="%3."/>
+      <w:lvlJc w:val="right"/>
+      <w:pPr>
+        <w:ind w:left="2160" w:hanging="180"/>
+      </w:pPr>
+    </w:lvl>
+    <w:lvl w:ilvl="3" w:tplc="0409000F" w:tentative="1">
+      <w:start w:val="1"/>
+      <w:numFmt w:val="decimal"/>
+      <w:lvlText w:val="%4."/>
+      <w:lvlJc w:val="left"/>
+      <w:pPr>
+        <w:ind w:left="2880" w:hanging="360"/>
+      </w:pPr>
+    </w:lvl>
+    <w:lvl w:ilvl="4" w:tplc="04090019" w:tentative="1">
+      <w:start w:val="1"/>
+      <w:numFmt w:val="lowerLetter"/>
+      <w:lvlText w:val="%5."/>
+      <w:lvlJc w:val="left"/>
+      <w:pPr>
+        <w:ind w:left="3600" w:hanging="360"/>
+      </w:pPr>
+    </w:lvl>
+    <w:lvl w:ilvl="5" w:tplc="0409001B" w:tentative="1">
+      <w:start w:val="1"/>
+      <w:numFmt w:val="lowerRoman"/>
+      <w:lvlText w:val="%6."/>
+      <w:lvlJc w:val="right"/>
+      <w:pPr>
+        <w:ind w:left="4320" w:hanging="180"/>
+      </w:pPr>
+    </w:lvl>
+    <w:lvl w:ilvl="6" w:tplc="0409000F" w:tentative="1">
+      <w:start w:val="1"/>
+      <w:numFmt w:val="decimal"/>
+      <w:lvlText w:val="%7."/>
+      <w:lvlJc w:val="left"/>
+      <w:pPr>
+        <w:ind w:left="5040" w:hanging="360"/>
+      </w:pPr>
+    </w:lvl>
+    <w:lvl w:ilvl="7" w:tplc="04090019" w:tentative="1">
+      <w:start w:val="1"/>
+      <w:numFmt w:val="lowerLetter"/>
+      <w:lvlText w:val="%8."/>
+      <w:lvlJc w:val="left"/>
+      <w:pPr>
+        <w:ind w:left="5760" w:hanging="360"/>
+      </w:pPr>
+    </w:lvl>
+    <w:lvl w:ilvl="8" w:tplc="0409001B" w:tentative="1">
+      <w:start w:val="1"/>
+      <w:numFmt w:val="lowerRoman"/>
+      <w:lvlText w:val="%9."/>
+      <w:lvlJc w:val="right"/>
+      <w:pPr>
+        <w:ind w:left="6480" w:hanging="180"/>
+      </w:pPr>
+    </w:lvl>
+  </w:abstractNum>
+  <w:abstractNum w:abstractNumId="25" w15:restartNumberingAfterBreak="0">
     <w:nsid w:val="7F8A21BD"/>
     <w:multiLevelType w:val="multilevel"/>
     <w:tmpl w:val="825EEA7E"/>
@@ -10638,49 +11592,49 @@
     </w:lvl>
   </w:abstractNum>
   <w:num w:numId="1">
-    <w:abstractNumId w:val="6"/>
+    <w:abstractNumId w:val="11"/>
   </w:num>
   <w:num w:numId="2">
-    <w:abstractNumId w:val="4"/>
+    <w:abstractNumId w:val="8"/>
   </w:num>
   <w:num w:numId="3">
+    <w:abstractNumId w:val="20"/>
+  </w:num>
+  <w:num w:numId="4">
+    <w:abstractNumId w:val="3"/>
+  </w:num>
+  <w:num w:numId="5">
+    <w:abstractNumId w:val="22"/>
+  </w:num>
+  <w:num w:numId="6">
     <w:abstractNumId w:val="12"/>
   </w:num>
-  <w:num w:numId="4">
-    <w:abstractNumId w:val="1"/>
-  </w:num>
-  <w:num w:numId="5">
-    <w:abstractNumId w:val="14"/>
-  </w:num>
-  <w:num w:numId="6">
-    <w:abstractNumId w:val="7"/>
-  </w:num>
   <w:num w:numId="7">
-    <w:abstractNumId w:val="11"/>
+    <w:abstractNumId w:val="17"/>
   </w:num>
   <w:num w:numId="8">
-    <w:abstractNumId w:val="15"/>
+    <w:abstractNumId w:val="23"/>
   </w:num>
   <w:num w:numId="9">
-    <w:abstractNumId w:val="3"/>
+    <w:abstractNumId w:val="7"/>
   </w:num>
   <w:num w:numId="10">
     <w:abstractNumId w:val="0"/>
   </w:num>
   <w:num w:numId="11">
-    <w:abstractNumId w:val="2"/>
+    <w:abstractNumId w:val="6"/>
   </w:num>
   <w:num w:numId="12">
-    <w:abstractNumId w:val="16"/>
+    <w:abstractNumId w:val="25"/>
   </w:num>
   <w:num w:numId="13">
-    <w:abstractNumId w:val="9"/>
+    <w:abstractNumId w:val="15"/>
   </w:num>
   <w:num w:numId="14">
-    <w:abstractNumId w:val="13"/>
+    <w:abstractNumId w:val="21"/>
   </w:num>
   <w:num w:numId="15">
-    <w:abstractNumId w:val="13"/>
+    <w:abstractNumId w:val="21"/>
     <w:lvlOverride w:ilvl="0">
       <w:lvl w:ilvl="0">
         <w:start w:val="1"/>
@@ -10809,7 +11763,7 @@
     </w:lvlOverride>
   </w:num>
   <w:num w:numId="16">
-    <w:abstractNumId w:val="13"/>
+    <w:abstractNumId w:val="21"/>
     <w:lvlOverride w:ilvl="0">
       <w:lvl w:ilvl="0">
         <w:start w:val="1"/>
@@ -10938,10 +11892,10 @@
     </w:lvlOverride>
   </w:num>
   <w:num w:numId="17">
-    <w:abstractNumId w:val="5"/>
+    <w:abstractNumId w:val="9"/>
   </w:num>
   <w:num w:numId="18">
-    <w:abstractNumId w:val="5"/>
+    <w:abstractNumId w:val="9"/>
     <w:lvlOverride w:ilvl="0">
       <w:lvl w:ilvl="0" w:tplc="12D4CA02">
         <w:start w:val="1"/>
@@ -11070,7 +12024,7 @@
     </w:lvlOverride>
   </w:num>
   <w:num w:numId="19">
-    <w:abstractNumId w:val="5"/>
+    <w:abstractNumId w:val="9"/>
     <w:lvlOverride w:ilvl="0">
       <w:lvl w:ilvl="0" w:tplc="12D4CA02">
         <w:start w:val="1"/>
@@ -11199,7 +12153,7 @@
     </w:lvlOverride>
   </w:num>
   <w:num w:numId="20">
-    <w:abstractNumId w:val="5"/>
+    <w:abstractNumId w:val="9"/>
     <w:lvlOverride w:ilvl="0">
       <w:lvl w:ilvl="0" w:tplc="12D4CA02">
         <w:start w:val="1"/>
@@ -11328,7 +12282,7 @@
     </w:lvlOverride>
   </w:num>
   <w:num w:numId="21">
-    <w:abstractNumId w:val="5"/>
+    <w:abstractNumId w:val="9"/>
     <w:lvlOverride w:ilvl="0">
       <w:lvl w:ilvl="0" w:tplc="12D4CA02">
         <w:start w:val="1"/>
@@ -11457,7 +12411,7 @@
     </w:lvlOverride>
   </w:num>
   <w:num w:numId="22">
-    <w:abstractNumId w:val="5"/>
+    <w:abstractNumId w:val="9"/>
     <w:lvlOverride w:ilvl="0">
       <w:lvl w:ilvl="0" w:tplc="12D4CA02">
         <w:start w:val="1"/>
@@ -11586,7 +12540,7 @@
     </w:lvlOverride>
   </w:num>
   <w:num w:numId="23">
-    <w:abstractNumId w:val="5"/>
+    <w:abstractNumId w:val="9"/>
     <w:lvlOverride w:ilvl="0">
       <w:lvl w:ilvl="0" w:tplc="12D4CA02">
         <w:start w:val="1"/>
@@ -11715,7 +12669,7 @@
     </w:lvlOverride>
   </w:num>
   <w:num w:numId="24">
-    <w:abstractNumId w:val="5"/>
+    <w:abstractNumId w:val="9"/>
     <w:lvlOverride w:ilvl="0">
       <w:lvl w:ilvl="0" w:tplc="12D4CA02">
         <w:start w:val="1"/>
@@ -11844,10 +12798,37 @@
     </w:lvlOverride>
   </w:num>
   <w:num w:numId="25">
+    <w:abstractNumId w:val="16"/>
+  </w:num>
+  <w:num w:numId="26">
+    <w:abstractNumId w:val="13"/>
+  </w:num>
+  <w:num w:numId="27">
+    <w:abstractNumId w:val="24"/>
+  </w:num>
+  <w:num w:numId="28">
+    <w:abstractNumId w:val="14"/>
+  </w:num>
+  <w:num w:numId="29">
     <w:abstractNumId w:val="10"/>
   </w:num>
-  <w:num w:numId="26">
-    <w:abstractNumId w:val="8"/>
+  <w:num w:numId="30">
+    <w:abstractNumId w:val="4"/>
+  </w:num>
+  <w:num w:numId="31">
+    <w:abstractNumId w:val="18"/>
+  </w:num>
+  <w:num w:numId="32">
+    <w:abstractNumId w:val="5"/>
+  </w:num>
+  <w:num w:numId="33">
+    <w:abstractNumId w:val="1"/>
+  </w:num>
+  <w:num w:numId="34">
+    <w:abstractNumId w:val="2"/>
+  </w:num>
+  <w:num w:numId="35">
+    <w:abstractNumId w:val="19"/>
   </w:num>
 </w:numbering>
 </file>
@@ -13362,79 +14343,6 @@
 </file>
 
 <file path=customXml/item1.xml><?xml version="1.0" encoding="utf-8"?>
-<p:properties xmlns:p="http://schemas.microsoft.com/office/2006/metadata/properties" xmlns:xsi="http://www.w3.org/2001/XMLSchema-instance" xmlns:pc="http://schemas.microsoft.com/office/infopath/2007/PartnerControls">
-  <documentManagement>
-    <NotebookType xmlns="854091b4-4ead-4e82-a936-895171e07fe0" xsi:nil="true"/>
-    <Has_Teacher_Only_SectionGroup xmlns="854091b4-4ead-4e82-a936-895171e07fe0" xsi:nil="true"/>
-    <Member_Groups xmlns="854091b4-4ead-4e82-a936-895171e07fe0">
-      <UserInfo>
-        <DisplayName/>
-        <AccountId xsi:nil="true"/>
-        <AccountType/>
-      </UserInfo>
-    </Member_Groups>
-    <Owner xmlns="854091b4-4ead-4e82-a936-895171e07fe0">
-      <UserInfo>
-        <DisplayName/>
-        <AccountId xsi:nil="true"/>
-        <AccountType/>
-      </UserInfo>
-    </Owner>
-    <Leaders xmlns="854091b4-4ead-4e82-a936-895171e07fe0">
-      <UserInfo>
-        <DisplayName/>
-        <AccountId xsi:nil="true"/>
-        <AccountType/>
-      </UserInfo>
-    </Leaders>
-    <Members xmlns="854091b4-4ead-4e82-a936-895171e07fe0">
-      <UserInfo>
-        <DisplayName/>
-        <AccountId xsi:nil="true"/>
-        <AccountType/>
-      </UserInfo>
-    </Members>
-    <IsNotebookLocked xmlns="854091b4-4ead-4e82-a936-895171e07fe0" xsi:nil="true"/>
-    <Invited_Leaders xmlns="854091b4-4ead-4e82-a936-895171e07fe0" xsi:nil="true"/>
-    <FolderType xmlns="854091b4-4ead-4e82-a936-895171e07fe0" xsi:nil="true"/>
-    <CultureName xmlns="854091b4-4ead-4e82-a936-895171e07fe0" xsi:nil="true"/>
-    <Students xmlns="854091b4-4ead-4e82-a936-895171e07fe0">
-      <UserInfo>
-        <DisplayName/>
-        <AccountId xsi:nil="true"/>
-        <AccountType/>
-      </UserInfo>
-    </Students>
-    <Templates xmlns="854091b4-4ead-4e82-a936-895171e07fe0" xsi:nil="true"/>
-    <Self_Registration_Enabled xmlns="854091b4-4ead-4e82-a936-895171e07fe0" xsi:nil="true"/>
-    <DefaultSectionNames xmlns="854091b4-4ead-4e82-a936-895171e07fe0" xsi:nil="true"/>
-    <Invited_Members xmlns="854091b4-4ead-4e82-a936-895171e07fe0" xsi:nil="true"/>
-    <AppVersion xmlns="854091b4-4ead-4e82-a936-895171e07fe0" xsi:nil="true"/>
-    <TeamsChannelId xmlns="854091b4-4ead-4e82-a936-895171e07fe0" xsi:nil="true"/>
-    <Invited_Students xmlns="854091b4-4ead-4e82-a936-895171e07fe0" xsi:nil="true"/>
-    <Teachers xmlns="854091b4-4ead-4e82-a936-895171e07fe0">
-      <UserInfo>
-        <DisplayName/>
-        <AccountId xsi:nil="true"/>
-        <AccountType/>
-      </UserInfo>
-    </Teachers>
-    <Student_Groups xmlns="854091b4-4ead-4e82-a936-895171e07fe0">
-      <UserInfo>
-        <DisplayName/>
-        <AccountId xsi:nil="true"/>
-        <AccountType/>
-      </UserInfo>
-    </Student_Groups>
-    <Math_Settings xmlns="854091b4-4ead-4e82-a936-895171e07fe0" xsi:nil="true"/>
-    <Has_Leaders_Only_SectionGroup xmlns="854091b4-4ead-4e82-a936-895171e07fe0" xsi:nil="true"/>
-    <Is_Collaboration_Space_Locked xmlns="854091b4-4ead-4e82-a936-895171e07fe0" xsi:nil="true"/>
-    <Invited_Teachers xmlns="854091b4-4ead-4e82-a936-895171e07fe0" xsi:nil="true"/>
-  </documentManagement>
-</p:properties>
-</file>
-
-<file path=customXml/item2.xml><?xml version="1.0" encoding="utf-8"?>
 <ct:contentTypeSchema xmlns:ct="http://schemas.microsoft.com/office/2006/metadata/contentType" xmlns:ma="http://schemas.microsoft.com/office/2006/metadata/properties/metaAttributes" ct:_="" ma:_="" ma:contentTypeName="Document" ma:contentTypeID="0x0101002F7874CDE9799047BE64F7DAF296A729" ma:contentTypeVersion="33" ma:contentTypeDescription="Create a new document." ma:contentTypeScope="" ma:versionID="d1704b9bf15fd64d64a97ecdef95ae7d">
   <xsd:schema xmlns:xsd="http://www.w3.org/2001/XMLSchema" xmlns:xs="http://www.w3.org/2001/XMLSchema" xmlns:p="http://schemas.microsoft.com/office/2006/metadata/properties" xmlns:ns3="854091b4-4ead-4e82-a936-895171e07fe0" xmlns:ns4="59879bb6-df0b-48df-98c5-a8c90518a48a" targetNamespace="http://schemas.microsoft.com/office/2006/metadata/properties" ma:root="true" ma:fieldsID="f461d444aa9c527854faf090ad23485e" ns3:_="" ns4:_="">
     <xsd:import namespace="854091b4-4ead-4e82-a936-895171e07fe0"/>
@@ -13885,6 +14793,79 @@
 </ct:contentTypeSchema>
 </file>
 
+<file path=customXml/item2.xml><?xml version="1.0" encoding="utf-8"?>
+<p:properties xmlns:p="http://schemas.microsoft.com/office/2006/metadata/properties" xmlns:xsi="http://www.w3.org/2001/XMLSchema-instance" xmlns:pc="http://schemas.microsoft.com/office/infopath/2007/PartnerControls">
+  <documentManagement>
+    <NotebookType xmlns="854091b4-4ead-4e82-a936-895171e07fe0" xsi:nil="true"/>
+    <Has_Teacher_Only_SectionGroup xmlns="854091b4-4ead-4e82-a936-895171e07fe0" xsi:nil="true"/>
+    <Member_Groups xmlns="854091b4-4ead-4e82-a936-895171e07fe0">
+      <UserInfo>
+        <DisplayName/>
+        <AccountId xsi:nil="true"/>
+        <AccountType/>
+      </UserInfo>
+    </Member_Groups>
+    <Owner xmlns="854091b4-4ead-4e82-a936-895171e07fe0">
+      <UserInfo>
+        <DisplayName/>
+        <AccountId xsi:nil="true"/>
+        <AccountType/>
+      </UserInfo>
+    </Owner>
+    <Leaders xmlns="854091b4-4ead-4e82-a936-895171e07fe0">
+      <UserInfo>
+        <DisplayName/>
+        <AccountId xsi:nil="true"/>
+        <AccountType/>
+      </UserInfo>
+    </Leaders>
+    <Members xmlns="854091b4-4ead-4e82-a936-895171e07fe0">
+      <UserInfo>
+        <DisplayName/>
+        <AccountId xsi:nil="true"/>
+        <AccountType/>
+      </UserInfo>
+    </Members>
+    <IsNotebookLocked xmlns="854091b4-4ead-4e82-a936-895171e07fe0" xsi:nil="true"/>
+    <Invited_Leaders xmlns="854091b4-4ead-4e82-a936-895171e07fe0" xsi:nil="true"/>
+    <FolderType xmlns="854091b4-4ead-4e82-a936-895171e07fe0" xsi:nil="true"/>
+    <CultureName xmlns="854091b4-4ead-4e82-a936-895171e07fe0" xsi:nil="true"/>
+    <Students xmlns="854091b4-4ead-4e82-a936-895171e07fe0">
+      <UserInfo>
+        <DisplayName/>
+        <AccountId xsi:nil="true"/>
+        <AccountType/>
+      </UserInfo>
+    </Students>
+    <Templates xmlns="854091b4-4ead-4e82-a936-895171e07fe0" xsi:nil="true"/>
+    <Self_Registration_Enabled xmlns="854091b4-4ead-4e82-a936-895171e07fe0" xsi:nil="true"/>
+    <DefaultSectionNames xmlns="854091b4-4ead-4e82-a936-895171e07fe0" xsi:nil="true"/>
+    <Invited_Members xmlns="854091b4-4ead-4e82-a936-895171e07fe0" xsi:nil="true"/>
+    <AppVersion xmlns="854091b4-4ead-4e82-a936-895171e07fe0" xsi:nil="true"/>
+    <TeamsChannelId xmlns="854091b4-4ead-4e82-a936-895171e07fe0" xsi:nil="true"/>
+    <Invited_Students xmlns="854091b4-4ead-4e82-a936-895171e07fe0" xsi:nil="true"/>
+    <Teachers xmlns="854091b4-4ead-4e82-a936-895171e07fe0">
+      <UserInfo>
+        <DisplayName/>
+        <AccountId xsi:nil="true"/>
+        <AccountType/>
+      </UserInfo>
+    </Teachers>
+    <Student_Groups xmlns="854091b4-4ead-4e82-a936-895171e07fe0">
+      <UserInfo>
+        <DisplayName/>
+        <AccountId xsi:nil="true"/>
+        <AccountType/>
+      </UserInfo>
+    </Student_Groups>
+    <Math_Settings xmlns="854091b4-4ead-4e82-a936-895171e07fe0" xsi:nil="true"/>
+    <Has_Leaders_Only_SectionGroup xmlns="854091b4-4ead-4e82-a936-895171e07fe0" xsi:nil="true"/>
+    <Is_Collaboration_Space_Locked xmlns="854091b4-4ead-4e82-a936-895171e07fe0" xsi:nil="true"/>
+    <Invited_Teachers xmlns="854091b4-4ead-4e82-a936-895171e07fe0" xsi:nil="true"/>
+  </documentManagement>
+</p:properties>
+</file>
+
 <file path=customXml/item3.xml><?xml version="1.0" encoding="utf-8"?>
 <?mso-contentType ?>
 <FormTemplates xmlns="http://schemas.microsoft.com/sharepoint/v3/contenttype/forms">
@@ -13899,16 +14880,6 @@
 </file>
 
 <file path=customXml/itemProps1.xml><?xml version="1.0" encoding="utf-8"?>
-<ds:datastoreItem xmlns:ds="http://schemas.openxmlformats.org/officeDocument/2006/customXml" ds:itemID="{01793F04-BE61-4E3D-8193-31AEAD0D5DA5}">
-  <ds:schemaRefs>
-    <ds:schemaRef ds:uri="http://schemas.microsoft.com/office/2006/metadata/properties"/>
-    <ds:schemaRef ds:uri="http://schemas.microsoft.com/office/infopath/2007/PartnerControls"/>
-    <ds:schemaRef ds:uri="854091b4-4ead-4e82-a936-895171e07fe0"/>
-  </ds:schemaRefs>
-</ds:datastoreItem>
-</file>
-
-<file path=customXml/itemProps2.xml><?xml version="1.0" encoding="utf-8"?>
 <ds:datastoreItem xmlns:ds="http://schemas.openxmlformats.org/officeDocument/2006/customXml" ds:itemID="{603A9719-7B2E-4650-9385-90EDB9ECF3CD}">
   <ds:schemaRefs>
     <ds:schemaRef ds:uri="http://schemas.microsoft.com/office/2006/metadata/contentType"/>
@@ -13927,6 +14898,16 @@
 </ds:datastoreItem>
 </file>
 
+<file path=customXml/itemProps2.xml><?xml version="1.0" encoding="utf-8"?>
+<ds:datastoreItem xmlns:ds="http://schemas.openxmlformats.org/officeDocument/2006/customXml" ds:itemID="{01793F04-BE61-4E3D-8193-31AEAD0D5DA5}">
+  <ds:schemaRefs>
+    <ds:schemaRef ds:uri="http://schemas.microsoft.com/office/2006/metadata/properties"/>
+    <ds:schemaRef ds:uri="http://schemas.microsoft.com/office/infopath/2007/PartnerControls"/>
+    <ds:schemaRef ds:uri="854091b4-4ead-4e82-a936-895171e07fe0"/>
+  </ds:schemaRefs>
+</ds:datastoreItem>
+</file>
+
 <file path=customXml/itemProps3.xml><?xml version="1.0" encoding="utf-8"?>
 <ds:datastoreItem xmlns:ds="http://schemas.openxmlformats.org/officeDocument/2006/customXml" ds:itemID="{5CB7A5A8-88CD-4162-8F30-495F1C43586D}">
   <ds:schemaRefs>
@@ -13936,7 +14917,7 @@
 </file>
 
 <file path=customXml/itemProps4.xml><?xml version="1.0" encoding="utf-8"?>
-<ds:datastoreItem xmlns:ds="http://schemas.openxmlformats.org/officeDocument/2006/customXml" ds:itemID="{FF1448EA-7ABA-43F5-98AE-F940DECA4563}">
+<ds:datastoreItem xmlns:ds="http://schemas.openxmlformats.org/officeDocument/2006/customXml" ds:itemID="{66057847-8994-4C57-96F8-A0C386EA40E8}">
   <ds:schemaRefs>
     <ds:schemaRef ds:uri="http://schemas.openxmlformats.org/officeDocument/2006/bibliography"/>
   </ds:schemaRefs>

</xml_diff>

<commit_message>
[Duca]Dijagrami sekvenci za ssu-ove i malo prepravljen projektni zadatak i ss-uovu, dijagrame sekvence treba popraviri jos malo
</commit_message>
<xml_diff>
--- a/PROJECT_DOCS/1. Projektni zahtevi/ProjektniZahtevi.docx
+++ b/PROJECT_DOCS/1. Projektni zahtevi/ProjektniZahtevi.docx
@@ -1,6 +1,6 @@
 
 <file path=word/document.xml><?xml version="1.0" encoding="utf-8"?>
-<w:document xmlns:wpc="http://schemas.microsoft.com/office/word/2010/wordprocessingCanvas" xmlns:cx="http://schemas.microsoft.com/office/drawing/2014/chartex" xmlns:cx1="http://schemas.microsoft.com/office/drawing/2015/9/8/chartex" xmlns:mc="http://schemas.openxmlformats.org/markup-compatibility/2006" xmlns:o="urn:schemas-microsoft-com:office:office" xmlns:r="http://schemas.openxmlformats.org/officeDocument/2006/relationships" xmlns:m="http://schemas.openxmlformats.org/officeDocument/2006/math" xmlns:v="urn:schemas-microsoft-com:vml" xmlns:wp14="http://schemas.microsoft.com/office/word/2010/wordprocessingDrawing" xmlns:wp="http://schemas.openxmlformats.org/drawingml/2006/wordprocessingDrawing" xmlns:w10="urn:schemas-microsoft-com:office:word" xmlns:w="http://schemas.openxmlformats.org/wordprocessingml/2006/main" xmlns:w14="http://schemas.microsoft.com/office/word/2010/wordml" xmlns:w15="http://schemas.microsoft.com/office/word/2012/wordml" xmlns:w16se="http://schemas.microsoft.com/office/word/2015/wordml/symex" xmlns:wpg="http://schemas.microsoft.com/office/word/2010/wordprocessingGroup" xmlns:wpi="http://schemas.microsoft.com/office/word/2010/wordprocessingInk" xmlns:wne="http://schemas.microsoft.com/office/word/2006/wordml" xmlns:wps="http://schemas.microsoft.com/office/word/2010/wordprocessingShape" mc:Ignorable="w14 w15 w16se wp14">
+<w:document xmlns:wpc="http://schemas.microsoft.com/office/word/2010/wordprocessingCanvas" xmlns:cx="http://schemas.microsoft.com/office/drawing/2014/chartex" xmlns:cx1="http://schemas.microsoft.com/office/drawing/2015/9/8/chartex" xmlns:cx2="http://schemas.microsoft.com/office/drawing/2015/10/21/chartex" xmlns:cx3="http://schemas.microsoft.com/office/drawing/2016/5/9/chartex" xmlns:cx4="http://schemas.microsoft.com/office/drawing/2016/5/10/chartex" xmlns:cx5="http://schemas.microsoft.com/office/drawing/2016/5/11/chartex" xmlns:cx6="http://schemas.microsoft.com/office/drawing/2016/5/12/chartex" xmlns:cx7="http://schemas.microsoft.com/office/drawing/2016/5/13/chartex" xmlns:cx8="http://schemas.microsoft.com/office/drawing/2016/5/14/chartex" xmlns:mc="http://schemas.openxmlformats.org/markup-compatibility/2006" xmlns:aink="http://schemas.microsoft.com/office/drawing/2016/ink" xmlns:am3d="http://schemas.microsoft.com/office/drawing/2017/model3d" xmlns:o="urn:schemas-microsoft-com:office:office" xmlns:r="http://schemas.openxmlformats.org/officeDocument/2006/relationships" xmlns:m="http://schemas.openxmlformats.org/officeDocument/2006/math" xmlns:v="urn:schemas-microsoft-com:vml" xmlns:wp14="http://schemas.microsoft.com/office/word/2010/wordprocessingDrawing" xmlns:wp="http://schemas.openxmlformats.org/drawingml/2006/wordprocessingDrawing" xmlns:w10="urn:schemas-microsoft-com:office:word" xmlns:w="http://schemas.openxmlformats.org/wordprocessingml/2006/main" xmlns:w14="http://schemas.microsoft.com/office/word/2010/wordml" xmlns:w15="http://schemas.microsoft.com/office/word/2012/wordml" xmlns:w16cid="http://schemas.microsoft.com/office/word/2016/wordml/cid" xmlns:w16se="http://schemas.microsoft.com/office/word/2015/wordml/symex" xmlns:wpg="http://schemas.microsoft.com/office/word/2010/wordprocessingGroup" xmlns:wpi="http://schemas.microsoft.com/office/word/2010/wordprocessingInk" xmlns:wne="http://schemas.microsoft.com/office/word/2006/wordml" xmlns:wps="http://schemas.microsoft.com/office/word/2010/wordprocessingShape" mc:Ignorable="w14 w15 w16se w16cid wp14">
   <w:body>
     <w:p>
       <w:pPr>
@@ -5988,17 +5988,7 @@
           <w:szCs w:val="22"/>
           <w:lang w:val="sr-Latn-RS"/>
         </w:rPr>
-        <w:t>L</w:t>
-      </w:r>
-      <w:r>
-        <w:rPr>
-          <w:rFonts w:ascii="Calibri" w:eastAsia="Calibri" w:hAnsi="Calibri" w:cs="Calibri"/>
-          <w:color w:val="000000" w:themeColor="text1"/>
-          <w:sz w:val="22"/>
-          <w:szCs w:val="22"/>
-          <w:lang w:val="sr-Latn-RS"/>
-        </w:rPr>
-        <w:t>okalnosti</w:t>
+        <w:t>Lokalnosti</w:t>
       </w:r>
       <w:r>
         <w:rPr>
@@ -6220,8 +6210,6 @@
         </w:rPr>
         <w:t xml:space="preserve"> </w:t>
       </w:r>
-      <w:bookmarkStart w:id="7" w:name="_GoBack"/>
-      <w:bookmarkEnd w:id="7"/>
       <w:r>
         <w:rPr>
           <w:rFonts w:ascii="Calibri" w:eastAsia="Calibri" w:hAnsi="Calibri" w:cs="Calibri"/>
@@ -6240,7 +6228,7 @@
           <w:lang w:val="sr-Latn-RS"/>
         </w:rPr>
       </w:pPr>
-      <w:bookmarkStart w:id="8" w:name="_Toc36294508"/>
+      <w:bookmarkStart w:id="7" w:name="_Toc36294508"/>
       <w:r>
         <w:rPr>
           <w:lang w:val="sr-Latn-RS"/>
@@ -6248,7 +6236,7 @@
         <w:lastRenderedPageBreak/>
         <w:t>6. Pretpostavke i ograničenja</w:t>
       </w:r>
-      <w:bookmarkEnd w:id="8"/>
+      <w:bookmarkEnd w:id="7"/>
     </w:p>
     <w:p>
       <w:pPr>
@@ -6544,7 +6532,7 @@
           <w:lang w:val="sr-Latn-RS"/>
         </w:rPr>
       </w:pPr>
-      <w:bookmarkStart w:id="9" w:name="_Toc36294509"/>
+      <w:bookmarkStart w:id="8" w:name="_Toc36294509"/>
       <w:r>
         <w:rPr>
           <w:lang w:val="sr-Latn-RS"/>
@@ -6557,7 +6545,7 @@
         </w:rPr>
         <w:t>Funkcionalnosti</w:t>
       </w:r>
-      <w:bookmarkEnd w:id="9"/>
+      <w:bookmarkEnd w:id="8"/>
       <w:r>
         <w:rPr>
           <w:lang w:val="sr-Latn-RS"/>
@@ -6576,14 +6564,14 @@
           <w:lang w:val="sr-Latn-RS"/>
         </w:rPr>
       </w:pPr>
-      <w:bookmarkStart w:id="10" w:name="_Toc36294510"/>
+      <w:bookmarkStart w:id="9" w:name="_Toc36294510"/>
       <w:r>
         <w:rPr>
           <w:lang w:val="sr-Latn-RS"/>
         </w:rPr>
         <w:t>Registrovanje korisnika</w:t>
       </w:r>
-      <w:bookmarkEnd w:id="10"/>
+      <w:bookmarkEnd w:id="9"/>
     </w:p>
     <w:p>
       <w:pPr>
@@ -6658,14 +6646,14 @@
           <w:lang w:val="sr-Latn-RS"/>
         </w:rPr>
       </w:pPr>
-      <w:bookmarkStart w:id="11" w:name="_Toc36294511"/>
+      <w:bookmarkStart w:id="10" w:name="_Toc36294511"/>
       <w:r>
         <w:rPr>
           <w:lang w:val="sr-Latn-RS"/>
         </w:rPr>
         <w:t>Registrovanje moderatora</w:t>
       </w:r>
-      <w:bookmarkEnd w:id="11"/>
+      <w:bookmarkEnd w:id="10"/>
     </w:p>
     <w:p>
       <w:pPr>
@@ -6752,14 +6740,14 @@
           <w:lang w:val="sr-Latn-RS"/>
         </w:rPr>
       </w:pPr>
-      <w:bookmarkStart w:id="12" w:name="_Toc36294512"/>
+      <w:bookmarkStart w:id="11" w:name="_Toc36294512"/>
       <w:r>
         <w:rPr>
           <w:lang w:val="sr-Latn-RS"/>
         </w:rPr>
         <w:t>Odobravanje moderatora</w:t>
       </w:r>
-      <w:bookmarkEnd w:id="12"/>
+      <w:bookmarkEnd w:id="11"/>
     </w:p>
     <w:p>
       <w:pPr>
@@ -6847,14 +6835,14 @@
           <w:lang w:val="sr-Latn-RS"/>
         </w:rPr>
       </w:pPr>
-      <w:bookmarkStart w:id="13" w:name="_Toc36294513"/>
+      <w:bookmarkStart w:id="12" w:name="_Toc36294513"/>
       <w:r>
         <w:rPr>
           <w:lang w:val="sr-Latn-RS"/>
         </w:rPr>
         <w:t>Zahtev za promenu lozinke</w:t>
       </w:r>
-      <w:bookmarkEnd w:id="13"/>
+      <w:bookmarkEnd w:id="12"/>
     </w:p>
     <w:p>
       <w:pPr>
@@ -6893,14 +6881,14 @@
           <w:lang w:val="sr-Latn-RS"/>
         </w:rPr>
       </w:pPr>
-      <w:bookmarkStart w:id="14" w:name="_Toc36294514"/>
+      <w:bookmarkStart w:id="13" w:name="_Toc36294514"/>
       <w:r>
         <w:rPr>
           <w:lang w:val="sr-Latn-RS"/>
         </w:rPr>
         <w:t>Postavljanje objava/anketa</w:t>
       </w:r>
-      <w:bookmarkEnd w:id="14"/>
+      <w:bookmarkEnd w:id="13"/>
     </w:p>
     <w:p>
       <w:pPr>
@@ -6939,6 +6927,21 @@
         </w:rPr>
         <w:t xml:space="preserve"> Moderatori imaju mogućnost da pogledaju statistiku ishoda anketa koje su postavili.</w:t>
       </w:r>
+    </w:p>
+    <w:p>
+      <w:pPr>
+        <w:ind w:left="720"/>
+        <w:rPr>
+          <w:lang w:val="sr-Latn-RS"/>
+        </w:rPr>
+      </w:pPr>
+    </w:p>
+    <w:p>
+      <w:pPr>
+        <w:rPr>
+          <w:lang w:val="sr-Latn-RS"/>
+        </w:rPr>
+      </w:pPr>
     </w:p>
     <w:p>
       <w:pPr>
@@ -6951,14 +6954,13 @@
           <w:lang w:val="sr-Latn-RS"/>
         </w:rPr>
       </w:pPr>
-      <w:bookmarkStart w:id="15" w:name="_Toc36294515"/>
+      <w:bookmarkStart w:id="14" w:name="_Toc36294515"/>
       <w:r>
         <w:rPr>
           <w:lang w:val="sr-Latn-RS"/>
         </w:rPr>
         <w:t>Kategorizacija objava</w:t>
       </w:r>
-      <w:bookmarkEnd w:id="15"/>
     </w:p>
     <w:p>
       <w:pPr>
@@ -6971,13 +6973,7 @@
         <w:rPr>
           <w:lang w:val="sr-Latn-RS"/>
         </w:rPr>
-        <w:t xml:space="preserve">Svaka objava/anketa mora da pripada </w:t>
-      </w:r>
-      <w:r>
-        <w:rPr>
-          <w:lang w:val="sr-Latn-RS"/>
-        </w:rPr>
-        <w:t>jednoj ili više kategorija.</w:t>
+        <w:t>Svaka objava/anketa mora da pripada jednoj ili više kategorija.</w:t>
       </w:r>
       <w:r>
         <w:rPr>
@@ -6997,12 +6993,61 @@
           <w:lang w:val="sr-Latn-RS"/>
         </w:rPr>
       </w:pPr>
-      <w:bookmarkStart w:id="16" w:name="_Toc36294516"/>
+      <w:bookmarkStart w:id="15" w:name="_Hlk39771982"/>
       <w:r>
         <w:rPr>
           <w:lang w:val="sr-Latn-RS"/>
         </w:rPr>
         <w:lastRenderedPageBreak/>
+        <w:t>Prikaz objav</w:t>
+      </w:r>
+      <w:r>
+        <w:rPr>
+          <w:lang w:val="sr-Latn-RS"/>
+        </w:rPr>
+        <w:t>a</w:t>
+      </w:r>
+      <w:r>
+        <w:rPr>
+          <w:lang w:val="sr-Latn-RS"/>
+        </w:rPr>
+        <w:t xml:space="preserve"> određene kategorije</w:t>
+      </w:r>
+    </w:p>
+    <w:p>
+      <w:pPr>
+        <w:ind w:left="2160"/>
+        <w:rPr>
+          <w:lang w:val="sr-Latn-RS"/>
+        </w:rPr>
+      </w:pPr>
+      <w:bookmarkStart w:id="16" w:name="_Hlk39772069"/>
+      <w:bookmarkEnd w:id="15"/>
+      <w:r>
+        <w:rPr>
+          <w:lang w:val="sr-Latn-RS"/>
+        </w:rPr>
+        <w:t xml:space="preserve">Korisnici imaju mogučnost prikaza svih objava jedne kategoije. Ukoliko je korisnik moderator ili neprivilegovani korisnik, prikazace mu se sve nacionalne i one lokalne objave vezane za opstinu poslovanja/opstinu prebivalista koje su date kategorije, dok ukoliko je u pitanju admin prikazace mu se sve objave vezane za datu kategoriju u sistemu. </w:t>
+      </w:r>
+    </w:p>
+    <w:p>
+      <w:pPr>
+        <w:pStyle w:val="Heading2"/>
+        <w:numPr>
+          <w:ilvl w:val="0"/>
+          <w:numId w:val="17"/>
+        </w:numPr>
+        <w:rPr>
+          <w:lang w:val="sr-Latn-RS"/>
+        </w:rPr>
+      </w:pPr>
+      <w:bookmarkStart w:id="17" w:name="_Toc36294516"/>
+      <w:bookmarkEnd w:id="14"/>
+      <w:bookmarkEnd w:id="16"/>
+      <w:r>
+        <w:rPr>
+          <w:lang w:val="sr-Latn-RS"/>
+        </w:rPr>
         <w:t>Pretpla</w:t>
       </w:r>
       <w:r>
@@ -7023,7 +7068,7 @@
         </w:rPr>
         <w:t xml:space="preserve"> korisnika</w:t>
       </w:r>
-      <w:bookmarkEnd w:id="16"/>
+      <w:bookmarkEnd w:id="17"/>
     </w:p>
     <w:p>
       <w:pPr>
@@ -7036,14 +7081,14 @@
           <w:lang w:val="sr-Latn-RS"/>
         </w:rPr>
       </w:pPr>
-      <w:bookmarkStart w:id="17" w:name="_Toc36294517"/>
+      <w:bookmarkStart w:id="18" w:name="_Toc36294517"/>
       <w:r>
         <w:rPr>
           <w:lang w:val="sr-Latn-RS"/>
         </w:rPr>
         <w:t>Pretplata na kategoriju</w:t>
       </w:r>
-      <w:bookmarkEnd w:id="17"/>
+      <w:bookmarkEnd w:id="18"/>
     </w:p>
     <w:p>
       <w:pPr>
@@ -7104,14 +7149,14 @@
           <w:lang w:val="sr-Latn-RS"/>
         </w:rPr>
       </w:pPr>
-      <w:bookmarkStart w:id="18" w:name="_Toc36294518"/>
+      <w:bookmarkStart w:id="19" w:name="_Toc36294518"/>
       <w:r>
         <w:rPr>
           <w:lang w:val="sr-Latn-RS"/>
         </w:rPr>
         <w:t>Obavestavanje o novim objavama iz pretplaćene kategorije</w:t>
       </w:r>
-      <w:bookmarkEnd w:id="18"/>
+      <w:bookmarkEnd w:id="19"/>
     </w:p>
     <w:p>
       <w:pPr>
@@ -7144,14 +7189,24 @@
           <w:lang w:val="sr-Latn-RS"/>
         </w:rPr>
       </w:pPr>
-      <w:bookmarkStart w:id="19" w:name="_Toc36294519"/>
-      <w:r>
-        <w:rPr>
-          <w:lang w:val="sr-Latn-RS"/>
-        </w:rPr>
-        <w:t>Izlistavanje statistike o anketama (moderator)</w:t>
-      </w:r>
-      <w:bookmarkEnd w:id="19"/>
+      <w:r>
+        <w:rPr>
+          <w:lang w:val="sr-Latn-RS"/>
+        </w:rPr>
+        <w:t>Izlistavanje statistike o anketama (moderator</w:t>
+      </w:r>
+      <w:r>
+        <w:rPr>
+          <w:lang w:val="sr-Latn-RS"/>
+        </w:rPr>
+        <w:t>/admin</w:t>
+      </w:r>
+      <w:r>
+        <w:rPr>
+          <w:lang w:val="sr-Latn-RS"/>
+        </w:rPr>
+        <w:t>)</w:t>
+      </w:r>
     </w:p>
     <w:p>
       <w:pPr>
@@ -7160,19 +7215,21 @@
           <w:lang w:val="sr-Latn-RS"/>
         </w:rPr>
       </w:pPr>
-      <w:r>
-        <w:rPr>
-          <w:lang w:val="sr-Latn-RS"/>
-        </w:rPr>
-        <w:t xml:space="preserve">Moderatori imaju mogućnost da izlistaju sve objave/ankete koje su postavili i da </w:t>
-      </w:r>
-      <w:r>
-        <w:rPr>
-          <w:lang w:val="sr-Latn-RS"/>
-        </w:rPr>
-        <w:t>pogledaju statistiku anketa klikom na link uz anketu.</w:t>
+      <w:bookmarkStart w:id="20" w:name="_Hlk39770666"/>
+      <w:r>
+        <w:rPr>
+          <w:lang w:val="sr-Latn-RS"/>
+        </w:rPr>
+        <w:t xml:space="preserve">Moderatori </w:t>
+      </w:r>
+      <w:r>
+        <w:rPr>
+          <w:lang w:val="sr-Latn-RS"/>
+        </w:rPr>
+        <w:t>imaju mogučnost da pogledaju statistiku za svaku anketu koju su napravili, dok admin ima mogučnost da pogleda statistiku za svaku anketu koja postoji u sistemu.</w:t>
       </w:r>
     </w:p>
+    <w:bookmarkEnd w:id="20"/>
     <w:p>
       <w:pPr>
         <w:pStyle w:val="Heading2"/>
@@ -7184,14 +7241,24 @@
           <w:lang w:val="sr-Latn-RS"/>
         </w:rPr>
       </w:pPr>
-      <w:bookmarkStart w:id="20" w:name="_Toc36294520"/>
-      <w:r>
-        <w:rPr>
-          <w:lang w:val="sr-Latn-RS"/>
-        </w:rPr>
-        <w:t>Brisanje objava/anketa (moderator/admin)</w:t>
-      </w:r>
-      <w:bookmarkEnd w:id="20"/>
+      <w:r>
+        <w:rPr>
+          <w:lang w:val="sr-Latn-RS"/>
+        </w:rPr>
+        <w:t>Izlistavanje ob</w:t>
+      </w:r>
+      <w:r>
+        <w:rPr>
+          <w:lang w:val="sr-Latn-RS"/>
+        </w:rPr>
+        <w:t>java</w:t>
+      </w:r>
+      <w:r>
+        <w:rPr>
+          <w:lang w:val="sr-Latn-RS"/>
+        </w:rPr>
+        <w:t>/anketa (moderator/admin)</w:t>
+      </w:r>
     </w:p>
     <w:p>
       <w:pPr>
@@ -7200,30 +7267,28 @@
           <w:lang w:val="sr-Latn-RS"/>
         </w:rPr>
       </w:pPr>
-      <w:r>
-        <w:rPr>
-          <w:lang w:val="sr-Latn-RS"/>
-        </w:rPr>
-        <w:t xml:space="preserve">Admini imaju mogućnost da izbrišu bilo koju objavu/anketu, dok moderatori imaju mogućnost da izbrišu samo ankete koje su postavili. Brisanje je realizovano kao „soft delete“ </w:t>
-      </w:r>
-      <w:r>
-        <w:rPr>
-          <w:lang w:val="sr-Latn-RS"/>
-        </w:rPr>
-        <w:t>– postavlja se fleg da li je objava izbrisana ili nije</w:t>
-      </w:r>
-      <w:r>
-        <w:rPr>
-          <w:lang w:val="sr-Latn-RS"/>
-        </w:rPr>
-        <w:t>.</w:t>
-      </w:r>
-      <w:r>
-        <w:rPr>
-          <w:lang w:val="sr-Latn-RS"/>
-        </w:rPr>
-        <w:t xml:space="preserve"> </w:t>
-      </w:r>
+      <w:bookmarkStart w:id="21" w:name="_Hlk39769145"/>
+      <w:r>
+        <w:rPr>
+          <w:lang w:val="sr-Latn-RS"/>
+        </w:rPr>
+        <w:t>Moderatori imaju mogućnost da izlistaju sve objave/ankete koje su postavili</w:t>
+      </w:r>
+      <w:r>
+        <w:rPr>
+          <w:lang w:val="sr-Latn-RS"/>
+        </w:rPr>
+        <w:t>, dok admini imaju mogucnost da izlistaju sve objave/ankete u sistemu.</w:t>
+      </w:r>
+    </w:p>
+    <w:bookmarkEnd w:id="21"/>
+    <w:p>
+      <w:pPr>
+        <w:ind w:left="720"/>
+        <w:rPr>
+          <w:lang w:val="sr-Latn-RS"/>
+        </w:rPr>
+      </w:pPr>
     </w:p>
     <w:p>
       <w:pPr>
@@ -7236,14 +7301,14 @@
           <w:lang w:val="sr-Latn-RS"/>
         </w:rPr>
       </w:pPr>
-      <w:bookmarkStart w:id="21" w:name="_Toc36294521"/>
-      <w:r>
-        <w:rPr>
-          <w:lang w:val="sr-Latn-RS"/>
-        </w:rPr>
-        <w:t>Najava na sistem</w:t>
-      </w:r>
-      <w:bookmarkEnd w:id="21"/>
+      <w:bookmarkStart w:id="22" w:name="_Toc36294520"/>
+      <w:r>
+        <w:rPr>
+          <w:lang w:val="sr-Latn-RS"/>
+        </w:rPr>
+        <w:t>Brisanje objava/anketa (moderator/admin)</w:t>
+      </w:r>
+      <w:bookmarkEnd w:id="22"/>
     </w:p>
     <w:p>
       <w:pPr>
@@ -7256,201 +7321,164 @@
         <w:rPr>
           <w:lang w:val="sr-Latn-RS"/>
         </w:rPr>
-        <w:t xml:space="preserve">Korisnici sajta imaju mogućnost da se </w:t>
-      </w:r>
-      <w:r>
-        <w:rPr>
-          <w:lang w:val="sr-Latn-RS"/>
-        </w:rPr>
-        <w:t>najave na sistem kako bi mogli da koriste usluge sistema</w:t>
-      </w:r>
-      <w:r>
-        <w:rPr>
-          <w:lang w:val="sr-Latn-RS"/>
-        </w:rPr>
-        <w:t>, kao što je pretraživanje obaveštenja, anketiranje, prijavljivanje na kategorije i slično</w:t>
+        <w:t xml:space="preserve">Admini imaju mogućnost da izbrišu bilo koju objavu/anketu, dok moderatori imaju mogućnost da izbrišu samo ankete koje su postavili. Brisanje je realizovano kao „soft delete“ </w:t>
+      </w:r>
+      <w:r>
+        <w:rPr>
+          <w:lang w:val="sr-Latn-RS"/>
+        </w:rPr>
+        <w:t>– postavlja se fleg da li je objava izbrisana ili nije</w:t>
       </w:r>
       <w:r>
         <w:rPr>
           <w:lang w:val="sr-Latn-RS"/>
         </w:rPr>
         <w:t>.</w:t>
+      </w:r>
+      <w:r>
+        <w:rPr>
+          <w:lang w:val="sr-Latn-RS"/>
+        </w:rPr>
+        <w:t xml:space="preserve"> </w:t>
       </w:r>
     </w:p>
     <w:p>
       <w:pPr>
         <w:pStyle w:val="Heading2"/>
-        <w:rPr>
-          <w:lang w:val="sr-Latn-RS"/>
-        </w:rPr>
-      </w:pPr>
-      <w:r>
-        <w:rPr>
-          <w:lang w:val="sr-Latn-RS"/>
-        </w:rPr>
-        <w:t xml:space="preserve">    </w:t>
-      </w:r>
-      <w:bookmarkStart w:id="22" w:name="_Toc36294522"/>
-      <w:r>
-        <w:rPr>
-          <w:lang w:val="sr-Latn-RS"/>
-        </w:rPr>
-        <w:t>7.11     Pregled anketa i objava</w:t>
-      </w:r>
-      <w:bookmarkEnd w:id="22"/>
-      <w:r>
-        <w:rPr>
-          <w:lang w:val="sr-Latn-RS"/>
-        </w:rPr>
-        <w:t xml:space="preserve"> </w:t>
-      </w:r>
-    </w:p>
-    <w:p>
-      <w:pPr>
-        <w:ind w:firstLine="720"/>
-        <w:rPr>
-          <w:lang w:val="sr-Latn-RS"/>
-        </w:rPr>
-      </w:pPr>
-      <w:r>
-        <w:rPr>
-          <w:lang w:val="sr-Latn-RS"/>
-        </w:rPr>
-        <w:t xml:space="preserve">Nakon logovanja, korisnici imaju mogućnost pregleda svih aktivnih anketa i postojećih   </w:t>
-      </w:r>
-      <w:r>
-        <w:rPr>
-          <w:lang w:val="sr-Latn-RS"/>
-        </w:rPr>
-        <w:t xml:space="preserve">  </w:t>
-      </w:r>
-      <w:r>
-        <w:rPr>
-          <w:lang w:val="sr-Latn-RS"/>
-        </w:rPr>
-        <w:t xml:space="preserve">              </w:t>
-      </w:r>
-      <w:r>
-        <w:rPr>
-          <w:lang w:val="sr-Latn-RS"/>
-        </w:rPr>
-        <w:t xml:space="preserve">                 </w:t>
-      </w:r>
-      <w:r>
-        <w:rPr>
-          <w:lang w:val="sr-Latn-RS"/>
-        </w:rPr>
-        <w:t>obaveštenja</w:t>
-      </w:r>
-    </w:p>
-    <w:p>
-      <w:pPr>
-        <w:rPr>
-          <w:lang w:val="sr-Latn-RS"/>
-        </w:rPr>
-      </w:pPr>
-      <w:r>
-        <w:rPr>
-          <w:lang w:val="sr-Latn-RS"/>
-        </w:rPr>
-        <w:t xml:space="preserve">       </w:t>
-      </w:r>
-      <w:bookmarkStart w:id="23" w:name="_Toc36294523"/>
-      <w:r>
-        <w:rPr>
-          <w:rStyle w:val="Heading2Char"/>
-          <w:lang w:val="sr-Latn-RS"/>
-        </w:rPr>
-        <w:t>7.12 Pretraga obaveštenja</w:t>
+        <w:numPr>
+          <w:ilvl w:val="0"/>
+          <w:numId w:val="17"/>
+        </w:numPr>
+        <w:rPr>
+          <w:lang w:val="sr-Latn-RS"/>
+        </w:rPr>
+      </w:pPr>
+      <w:bookmarkStart w:id="23" w:name="_Toc36294521"/>
+      <w:r>
+        <w:rPr>
+          <w:lang w:val="sr-Latn-RS"/>
+        </w:rPr>
+        <w:t>Najava na sistem</w:t>
       </w:r>
       <w:bookmarkEnd w:id="23"/>
     </w:p>
     <w:p>
       <w:pPr>
-        <w:rPr>
-          <w:rStyle w:val="Heading2Char"/>
-          <w:lang w:val="sr-Latn-RS"/>
-        </w:rPr>
-      </w:pPr>
-      <w:r>
-        <w:rPr>
-          <w:lang w:val="sr-Latn-RS"/>
-        </w:rPr>
-        <w:t xml:space="preserve">              Korisnici imaju mogućnost pretraživanja obaveštenja.</w:t>
+        <w:ind w:left="720"/>
+        <w:rPr>
+          <w:lang w:val="sr-Latn-RS"/>
+        </w:rPr>
+      </w:pPr>
+      <w:r>
+        <w:rPr>
+          <w:lang w:val="sr-Latn-RS"/>
+        </w:rPr>
+        <w:t xml:space="preserve">Korisnici sajta imaju mogućnost da se </w:t>
+      </w:r>
+      <w:r>
+        <w:rPr>
+          <w:lang w:val="sr-Latn-RS"/>
+        </w:rPr>
+        <w:t>najave na sistem kako bi mogli da koriste usluge sistema</w:t>
+      </w:r>
+      <w:r>
+        <w:rPr>
+          <w:lang w:val="sr-Latn-RS"/>
+        </w:rPr>
+        <w:t>, kao što je pretraživanje obaveštenja, anketiranje, prijavljivanje na kategorije i slično</w:t>
+      </w:r>
+      <w:r>
+        <w:rPr>
+          <w:lang w:val="sr-Latn-RS"/>
+        </w:rPr>
+        <w:t>.</w:t>
       </w:r>
     </w:p>
     <w:p>
       <w:pPr>
-        <w:rPr>
-          <w:lang w:val="sr-Latn-RS"/>
-        </w:rPr>
-      </w:pPr>
-      <w:r>
-        <w:rPr>
-          <w:lang w:val="sr-Latn-RS"/>
-        </w:rPr>
-        <w:t xml:space="preserve">       </w:t>
-      </w:r>
-      <w:bookmarkStart w:id="24" w:name="_Toc36294524"/>
-      <w:r>
-        <w:rPr>
-          <w:rStyle w:val="Heading2Char"/>
-          <w:lang w:val="sr-Latn-RS"/>
-        </w:rPr>
-        <w:t>7.13 Popunjavanje anketa</w:t>
+        <w:pStyle w:val="Heading2"/>
+        <w:rPr>
+          <w:lang w:val="sr-Latn-RS"/>
+        </w:rPr>
+      </w:pPr>
+      <w:r>
+        <w:rPr>
+          <w:lang w:val="sr-Latn-RS"/>
+        </w:rPr>
+        <w:t xml:space="preserve">    </w:t>
+      </w:r>
+      <w:bookmarkStart w:id="24" w:name="_Toc36294522"/>
+      <w:r>
+        <w:rPr>
+          <w:lang w:val="sr-Latn-RS"/>
+        </w:rPr>
+        <w:t>7.11     Pregled anketa i objava</w:t>
       </w:r>
       <w:bookmarkEnd w:id="24"/>
     </w:p>
     <w:p>
       <w:pPr>
-        <w:rPr>
-          <w:lang w:val="sr-Latn-RS"/>
-        </w:rPr>
-      </w:pPr>
-      <w:r>
-        <w:rPr>
-          <w:lang w:val="sr-Latn-RS"/>
-        </w:rPr>
-        <w:t xml:space="preserve">      Korisnici imaju mogućnost da popune ankete.</w:t>
-      </w:r>
-      <w:r>
-        <w:rPr>
-          <w:lang w:val="sr-Latn-RS"/>
-        </w:rPr>
-        <w:t xml:space="preserve"> Odgovaranje na sva pitanja je obavezno</w:t>
-      </w:r>
-      <w:r>
-        <w:rPr>
-          <w:lang w:val="sr-Latn-RS"/>
-        </w:rPr>
-        <w:t>.</w:t>
+        <w:ind w:firstLine="720"/>
+        <w:rPr>
+          <w:lang w:val="sr-Latn-RS"/>
+        </w:rPr>
+      </w:pPr>
+      <w:r>
+        <w:rPr>
+          <w:lang w:val="sr-Latn-RS"/>
+        </w:rPr>
+        <w:t xml:space="preserve">Nakon logovanja, korisnici imaju mogućnost pregleda svih aktivnih anketa i postojećih   </w:t>
+      </w:r>
+      <w:r>
+        <w:rPr>
+          <w:lang w:val="sr-Latn-RS"/>
+        </w:rPr>
+        <w:t xml:space="preserve">  </w:t>
+      </w:r>
+      <w:r>
+        <w:rPr>
+          <w:lang w:val="sr-Latn-RS"/>
+        </w:rPr>
+        <w:t xml:space="preserve">              </w:t>
+      </w:r>
+      <w:r>
+        <w:rPr>
+          <w:lang w:val="sr-Latn-RS"/>
+        </w:rPr>
+        <w:t xml:space="preserve">                 </w:t>
+      </w:r>
+      <w:r>
+        <w:rPr>
+          <w:lang w:val="sr-Latn-RS"/>
+        </w:rPr>
+        <w:t>ob</w:t>
+      </w:r>
+      <w:r>
+        <w:rPr>
+          <w:lang w:val="sr-Latn-RS"/>
+        </w:rPr>
+        <w:t>java</w:t>
       </w:r>
     </w:p>
     <w:p>
       <w:pPr>
-        <w:pStyle w:val="Heading2"/>
-        <w:rPr>
-          <w:lang w:val="sr-Latn-RS"/>
-        </w:rPr>
-      </w:pPr>
-      <w:r>
-        <w:rPr>
-          <w:lang w:val="sr-Latn-RS"/>
-        </w:rPr>
-        <w:t xml:space="preserve">    </w:t>
-      </w:r>
-      <w:r>
-        <w:rPr>
-          <w:lang w:val="sr-Latn-RS"/>
-        </w:rPr>
-        <w:t xml:space="preserve"> </w:t>
-      </w:r>
-      <w:bookmarkStart w:id="25" w:name="_Toc36294525"/>
-      <w:r>
-        <w:rPr>
-          <w:lang w:val="sr-Latn-RS"/>
-        </w:rPr>
-        <w:t>7.14 Zatvaranje ankete</w:t>
+        <w:rPr>
+          <w:lang w:val="sr-Latn-RS"/>
+        </w:rPr>
+      </w:pPr>
+      <w:r>
+        <w:rPr>
+          <w:lang w:val="sr-Latn-RS"/>
+        </w:rPr>
+        <w:t xml:space="preserve">       </w:t>
+      </w:r>
+      <w:bookmarkStart w:id="25" w:name="_Toc36294523"/>
+      <w:r>
+        <w:rPr>
+          <w:rStyle w:val="Heading2Char"/>
+          <w:lang w:val="sr-Latn-RS"/>
+        </w:rPr>
+        <w:t>7.12 Pretraga obaveštenja</w:t>
       </w:r>
       <w:bookmarkEnd w:id="25"/>
     </w:p>
@@ -7465,323 +7493,249 @@
         <w:rPr>
           <w:lang w:val="sr-Latn-RS"/>
         </w:rPr>
-        <w:t xml:space="preserve">      </w:t>
-      </w:r>
-      <w:r>
-        <w:rPr>
-          <w:lang w:val="sr-Latn-RS"/>
-        </w:rPr>
-        <w:t xml:space="preserve">Moderatori imaju mogućnost da zatvore aktivne ankete koje su postavili. Administrator može da </w:t>
-      </w:r>
-      <w:r>
-        <w:rPr>
-          <w:lang w:val="sr-Latn-RS"/>
-        </w:rPr>
-        <w:t xml:space="preserve">    </w:t>
-      </w:r>
-      <w:r>
-        <w:rPr>
-          <w:lang w:val="sr-Latn-RS"/>
-        </w:rPr>
-        <w:t>zatvori sve ankete.</w:t>
+        <w:t xml:space="preserve">              Korisnici imaju mogućnost pretraživanja obaveštenja.</w:t>
       </w:r>
     </w:p>
     <w:p>
       <w:pPr>
-        <w:pStyle w:val="Heading1"/>
-        <w:rPr>
-          <w:lang w:val="sr-Latn-RS"/>
-        </w:rPr>
-      </w:pPr>
-      <w:bookmarkStart w:id="26" w:name="_Toc36294526"/>
-      <w:r>
-        <w:rPr>
-          <w:lang w:val="sr-Latn-RS"/>
-        </w:rPr>
-        <w:t>8.</w:t>
-      </w:r>
-      <w:r>
-        <w:rPr>
-          <w:lang w:val="sr-Latn-RS"/>
-        </w:rPr>
-        <w:t xml:space="preserve"> Nefunkcionalni zahtevi</w:t>
+        <w:rPr>
+          <w:lang w:val="sr-Latn-RS"/>
+        </w:rPr>
+      </w:pPr>
+      <w:r>
+        <w:rPr>
+          <w:lang w:val="sr-Latn-RS"/>
+        </w:rPr>
+        <w:t xml:space="preserve">       </w:t>
+      </w:r>
+      <w:bookmarkStart w:id="26" w:name="_Toc36294524"/>
+      <w:r>
+        <w:rPr>
+          <w:rStyle w:val="Heading2Char"/>
+          <w:lang w:val="sr-Latn-RS"/>
+        </w:rPr>
+        <w:t>7.13 Popunjavanje anketa</w:t>
       </w:r>
       <w:bookmarkEnd w:id="26"/>
     </w:p>
     <w:p>
       <w:pPr>
+        <w:rPr>
+          <w:lang w:val="sr-Latn-RS"/>
+        </w:rPr>
+      </w:pPr>
+      <w:r>
+        <w:rPr>
+          <w:lang w:val="sr-Latn-RS"/>
+        </w:rPr>
+        <w:lastRenderedPageBreak/>
+        <w:t xml:space="preserve">      Korisnici imaju mogućnost da popune ankete.</w:t>
+      </w:r>
+      <w:r>
+        <w:rPr>
+          <w:lang w:val="sr-Latn-RS"/>
+        </w:rPr>
+        <w:t xml:space="preserve"> Odgovaranje na sva pitanja je obavezno</w:t>
+      </w:r>
+      <w:r>
+        <w:rPr>
+          <w:lang w:val="sr-Latn-RS"/>
+        </w:rPr>
+        <w:t>.</w:t>
+      </w:r>
+    </w:p>
+    <w:p>
+      <w:pPr>
         <w:pStyle w:val="Heading2"/>
-        <w:ind w:firstLine="720"/>
-        <w:rPr>
-          <w:lang w:val="sr-Latn-RS"/>
-        </w:rPr>
-      </w:pPr>
-      <w:bookmarkStart w:id="27" w:name="_Toc36294527"/>
-      <w:r>
-        <w:rPr>
-          <w:lang w:val="sr-Latn-RS"/>
-        </w:rPr>
-        <w:t>8.1 Sistemski zahtevi</w:t>
+        <w:rPr>
+          <w:lang w:val="sr-Latn-RS"/>
+        </w:rPr>
+      </w:pPr>
+      <w:r>
+        <w:rPr>
+          <w:lang w:val="sr-Latn-RS"/>
+        </w:rPr>
+        <w:t xml:space="preserve">    </w:t>
+      </w:r>
+      <w:r>
+        <w:rPr>
+          <w:lang w:val="sr-Latn-RS"/>
+        </w:rPr>
+        <w:t xml:space="preserve"> </w:t>
+      </w:r>
+      <w:bookmarkStart w:id="27" w:name="_Toc36294525"/>
+      <w:r>
+        <w:rPr>
+          <w:lang w:val="sr-Latn-RS"/>
+        </w:rPr>
+        <w:t>7.14 Zatvaranje ankete</w:t>
       </w:r>
       <w:bookmarkEnd w:id="27"/>
     </w:p>
     <w:p>
       <w:pPr>
-        <w:ind w:firstLine="720"/>
-        <w:rPr>
-          <w:lang w:val="sr-Latn-RS"/>
-        </w:rPr>
-      </w:pPr>
-      <w:r>
-        <w:rPr>
-          <w:lang w:val="sr-Latn-RS"/>
-        </w:rPr>
-        <w:t>„e-Srbija“ je realizovana korišćenjem Laravel</w:t>
-      </w:r>
-      <w:r>
-        <w:rPr>
-          <w:lang w:val="sr-Latn-RS"/>
-        </w:rPr>
-        <w:t xml:space="preserve"> PHP radnog okvira, neophodno je imati </w:t>
-      </w:r>
-      <w:r>
-        <w:rPr>
-          <w:lang w:val="sr-Latn-RS"/>
-        </w:rPr>
-        <w:t xml:space="preserve">instaliranu najnoviju </w:t>
-      </w:r>
-      <w:r>
-        <w:rPr>
-          <w:lang w:val="sr-Latn-RS"/>
-        </w:rPr>
-        <w:t xml:space="preserve"> </w:t>
-      </w:r>
-      <w:r>
-        <w:rPr>
-          <w:lang w:val="sr-Latn-RS"/>
-        </w:rPr>
-        <w:t xml:space="preserve">verziju PHP modula. </w:t>
-      </w:r>
-      <w:r>
-        <w:rPr>
-          <w:lang w:val="sr-Latn-RS"/>
-        </w:rPr>
-        <w:t xml:space="preserve">Composer je takođe neophodan za pravilno funkcionisanje aplikacije. Composer je </w:t>
-      </w:r>
-      <w:r>
-        <w:rPr>
-          <w:lang w:val="sr-Latn-RS"/>
-        </w:rPr>
-        <w:t xml:space="preserve">„dependency manager“ koji instalira neophodne </w:t>
-      </w:r>
-      <w:r>
-        <w:rPr>
-          <w:lang w:val="sr-Latn-RS"/>
-        </w:rPr>
-        <w:t xml:space="preserve">biblioteke za nesmetan rad aplikacije. </w:t>
-      </w:r>
-      <w:r>
-        <w:rPr>
-          <w:lang w:val="sr-Latn-RS"/>
-        </w:rPr>
-        <w:lastRenderedPageBreak/>
-        <w:t>Potrebno je obezbediti i MySQL bazu podataka.</w:t>
-      </w:r>
-      <w:r>
-        <w:rPr>
-          <w:lang w:val="sr-Latn-RS"/>
-        </w:rPr>
-        <w:t xml:space="preserve"> Treba obezbediti kompatabilnost sa relevantnim, modernim pretraživačima.</w:t>
+        <w:rPr>
+          <w:rStyle w:val="Heading2Char"/>
+          <w:lang w:val="sr-Latn-RS"/>
+        </w:rPr>
+      </w:pPr>
+      <w:r>
+        <w:rPr>
+          <w:lang w:val="sr-Latn-RS"/>
+        </w:rPr>
+        <w:t xml:space="preserve">      </w:t>
+      </w:r>
+      <w:r>
+        <w:rPr>
+          <w:lang w:val="sr-Latn-RS"/>
+        </w:rPr>
+        <w:t xml:space="preserve">Moderatori imaju mogućnost da zatvore aktivne ankete koje su postavili. Administrator može da </w:t>
+      </w:r>
+      <w:r>
+        <w:rPr>
+          <w:lang w:val="sr-Latn-RS"/>
+        </w:rPr>
+        <w:t xml:space="preserve">    </w:t>
+      </w:r>
+      <w:r>
+        <w:rPr>
+          <w:lang w:val="sr-Latn-RS"/>
+        </w:rPr>
+        <w:t>zatvori sve ankete.</w:t>
       </w:r>
     </w:p>
     <w:p>
       <w:pPr>
-        <w:pStyle w:val="Heading2"/>
-        <w:rPr>
-          <w:lang w:val="sr-Latn-RS"/>
-        </w:rPr>
-      </w:pPr>
-      <w:r>
-        <w:rPr>
-          <w:lang w:val="sr-Latn-RS"/>
-        </w:rPr>
-        <w:tab/>
-      </w:r>
-      <w:r>
-        <w:rPr>
-          <w:lang w:val="sr-Latn-RS"/>
-        </w:rPr>
-        <w:t xml:space="preserve"> </w:t>
-      </w:r>
-      <w:bookmarkStart w:id="28" w:name="_Toc36294528"/>
-      <w:r>
-        <w:rPr>
-          <w:lang w:val="sr-Latn-RS"/>
-        </w:rPr>
-        <w:t>8.2 Ostali zahtevi</w:t>
+        <w:pStyle w:val="Heading1"/>
+        <w:rPr>
+          <w:lang w:val="sr-Latn-RS"/>
+        </w:rPr>
+      </w:pPr>
+      <w:bookmarkStart w:id="28" w:name="_Toc36294526"/>
+      <w:r>
+        <w:rPr>
+          <w:lang w:val="sr-Latn-RS"/>
+        </w:rPr>
+        <w:t>8.</w:t>
+      </w:r>
+      <w:r>
+        <w:rPr>
+          <w:lang w:val="sr-Latn-RS"/>
+        </w:rPr>
+        <w:t xml:space="preserve"> Nefunkcionalni zahtevi</w:t>
       </w:r>
       <w:bookmarkEnd w:id="28"/>
     </w:p>
     <w:p>
       <w:pPr>
+        <w:pStyle w:val="Heading2"/>
         <w:ind w:firstLine="720"/>
         <w:rPr>
           <w:lang w:val="sr-Latn-RS"/>
         </w:rPr>
       </w:pPr>
-      <w:r>
-        <w:rPr>
-          <w:lang w:val="sr-Latn-RS"/>
-        </w:rPr>
-        <w:t>Dinamičnost aplikacije je postignuta uz pomoć JavaScript-a, korišćenjem jQuery</w:t>
-      </w:r>
-      <w:r>
-        <w:rPr>
-          <w:lang w:val="sr-Latn-RS"/>
-        </w:rPr>
-        <w:t xml:space="preserve"> </w:t>
-      </w:r>
-      <w:r>
-        <w:rPr>
-          <w:lang w:val="sr-Latn-RS"/>
-        </w:rPr>
-        <w:t>biblioteke. Bootstrap biblioteka za CSS je korišćena za izradu frontend sadržaj</w:t>
-      </w:r>
-      <w:r>
-        <w:rPr>
-          <w:lang w:val="sr-Latn-RS"/>
-        </w:rPr>
-        <w:t xml:space="preserve">a. </w:t>
-      </w:r>
+      <w:bookmarkStart w:id="29" w:name="_Toc36294527"/>
+      <w:r>
+        <w:rPr>
+          <w:lang w:val="sr-Latn-RS"/>
+        </w:rPr>
+        <w:t>8.1 Sistemski zahtevi</w:t>
+      </w:r>
+      <w:bookmarkEnd w:id="29"/>
     </w:p>
     <w:p>
       <w:pPr>
-        <w:pStyle w:val="Heading1"/>
-        <w:rPr>
-          <w:lang w:val="sr-Latn-RS"/>
-        </w:rPr>
-      </w:pPr>
-      <w:bookmarkStart w:id="29" w:name="_Toc36294529"/>
-      <w:r>
-        <w:rPr>
-          <w:lang w:val="sr-Latn-RS"/>
-        </w:rPr>
-        <w:t>9.</w:t>
-      </w:r>
-      <w:r>
-        <w:rPr>
-          <w:lang w:val="sr-Latn-RS"/>
-        </w:rPr>
-        <w:t xml:space="preserve">OPIS </w:t>
-      </w:r>
-      <w:r>
-        <w:rPr>
-          <w:lang w:val="sr-Latn-RS"/>
-        </w:rPr>
-        <w:t>SIstema</w:t>
-      </w:r>
-      <w:bookmarkEnd w:id="29"/>
+        <w:ind w:firstLine="720"/>
+        <w:rPr>
+          <w:lang w:val="sr-Latn-RS"/>
+        </w:rPr>
+      </w:pPr>
+      <w:r>
+        <w:rPr>
+          <w:lang w:val="sr-Latn-RS"/>
+        </w:rPr>
+        <w:t>„e-Srbija“ je realizovana korišćenjem Laravel</w:t>
+      </w:r>
+      <w:r>
+        <w:rPr>
+          <w:lang w:val="sr-Latn-RS"/>
+        </w:rPr>
+        <w:t xml:space="preserve"> PHP radnog okvira, neophodno je imati </w:t>
+      </w:r>
+      <w:r>
+        <w:rPr>
+          <w:lang w:val="sr-Latn-RS"/>
+        </w:rPr>
+        <w:t xml:space="preserve">instaliranu najnoviju </w:t>
+      </w:r>
       <w:r>
         <w:rPr>
           <w:lang w:val="sr-Latn-RS"/>
         </w:rPr>
         <w:t xml:space="preserve"> </w:t>
+      </w:r>
+      <w:r>
+        <w:rPr>
+          <w:lang w:val="sr-Latn-RS"/>
+        </w:rPr>
+        <w:t xml:space="preserve">verziju PHP modula. </w:t>
+      </w:r>
+      <w:r>
+        <w:rPr>
+          <w:lang w:val="sr-Latn-RS"/>
+        </w:rPr>
+        <w:t xml:space="preserve">Composer je takođe neophodan za pravilno funkcionisanje aplikacije. Composer je </w:t>
+      </w:r>
+      <w:r>
+        <w:rPr>
+          <w:lang w:val="sr-Latn-RS"/>
+        </w:rPr>
+        <w:t xml:space="preserve">„dependency manager“ koji instalira neophodne </w:t>
+      </w:r>
+      <w:r>
+        <w:rPr>
+          <w:lang w:val="sr-Latn-RS"/>
+        </w:rPr>
+        <w:t xml:space="preserve">biblioteke za nesmetan rad aplikacije. </w:t>
+      </w:r>
+      <w:r>
+        <w:rPr>
+          <w:lang w:val="sr-Latn-RS"/>
+        </w:rPr>
+        <w:t>Potrebno je obezbediti i MySQL bazu podataka.</w:t>
+      </w:r>
+      <w:r>
+        <w:rPr>
+          <w:lang w:val="sr-Latn-RS"/>
+        </w:rPr>
+        <w:t xml:space="preserve"> Treba obezbediti kompatabilnost sa relevantnim, modernim pretraživačima.</w:t>
       </w:r>
     </w:p>
     <w:p>
       <w:pPr>
-        <w:rPr>
-          <w:lang w:val="sr-Latn-RS"/>
-        </w:rPr>
-      </w:pPr>
-      <w:r>
-        <w:rPr>
-          <w:lang w:val="sr-Latn-RS"/>
-        </w:rPr>
-        <w:t>Platforma je zamišljena u formi sajta</w:t>
-      </w:r>
-      <w:r>
-        <w:rPr>
-          <w:lang w:val="sr-Latn-RS"/>
-        </w:rPr>
-        <w:t>. Na</w:t>
-      </w:r>
-      <w:r>
-        <w:rPr>
-          <w:lang w:val="sr-Latn-RS"/>
-        </w:rPr>
-        <w:t xml:space="preserve"> serverskoj, strani pored sajta, nalazi se i baza podataka, u kojoj se cuvaju svi podaci vezani za administraciju, korisnike, obavešenja</w:t>
-      </w:r>
-      <w:r>
-        <w:rPr>
-          <w:lang w:val="sr-Latn-RS"/>
-        </w:rPr>
-        <w:t xml:space="preserve"> i</w:t>
-      </w:r>
-      <w:r>
-        <w:rPr>
-          <w:lang w:val="sr-Latn-RS"/>
-        </w:rPr>
-        <w:t xml:space="preserve"> ankete</w:t>
-      </w:r>
-      <w:r>
-        <w:rPr>
-          <w:lang w:val="sr-Latn-RS"/>
-        </w:rPr>
-        <w:t xml:space="preserve">. Postoje </w:t>
-      </w:r>
-      <w:r>
-        <w:rPr>
-          <w:lang w:val="sr-Latn-RS"/>
-        </w:rPr>
-        <w:t>4</w:t>
-      </w:r>
-      <w:r>
-        <w:rPr>
-          <w:lang w:val="sr-Latn-RS"/>
-        </w:rPr>
-        <w:t xml:space="preserve"> načina pristupa sajtu, što je bolje opisano u sekciji “Kategorije korisnika”</w:t>
-      </w:r>
-      <w:r>
-        <w:rPr>
-          <w:lang w:val="sr-Latn-RS"/>
-        </w:rPr>
-        <w:t>.</w:t>
-      </w:r>
-      <w:r>
-        <w:rPr>
-          <w:lang w:val="sr-Latn-RS"/>
-        </w:rPr>
-        <w:t xml:space="preserve"> Tehnologija korišćena u implementaciji opisana je u sekciji “Nefunkcionalni zahtevi”.</w:t>
-      </w:r>
-    </w:p>
-    <w:p>
-      <w:pPr>
-        <w:pStyle w:val="Heading1"/>
-        <w:rPr>
-          <w:lang w:val="sr-Latn-RS"/>
-        </w:rPr>
-      </w:pPr>
-    </w:p>
-    <w:p>
-      <w:pPr>
-        <w:pStyle w:val="Heading1"/>
-        <w:rPr>
-          <w:lang w:val="sr-Latn-RS"/>
-        </w:rPr>
-      </w:pPr>
-      <w:bookmarkStart w:id="30" w:name="_Toc36294530"/>
-      <w:r>
-        <w:rPr>
-          <w:lang w:val="sr-Latn-RS"/>
-        </w:rPr>
-        <w:t>10</w:t>
-      </w:r>
-      <w:r>
-        <w:rPr>
-          <w:lang w:val="sr-Latn-RS"/>
-        </w:rPr>
-        <w:t>. Zahtevi za korisničkom dokumentacijom</w:t>
+        <w:pStyle w:val="Heading2"/>
+        <w:rPr>
+          <w:lang w:val="sr-Latn-RS"/>
+        </w:rPr>
+      </w:pPr>
+      <w:r>
+        <w:rPr>
+          <w:lang w:val="sr-Latn-RS"/>
+        </w:rPr>
+        <w:tab/>
+      </w:r>
+      <w:r>
+        <w:rPr>
+          <w:lang w:val="sr-Latn-RS"/>
+        </w:rPr>
+        <w:t xml:space="preserve"> </w:t>
+      </w:r>
+      <w:bookmarkStart w:id="30" w:name="_Toc36294528"/>
+      <w:r>
+        <w:rPr>
+          <w:lang w:val="sr-Latn-RS"/>
+        </w:rPr>
+        <w:t>8.2 Ostali zahtevi</w:t>
       </w:r>
       <w:bookmarkEnd w:id="30"/>
     </w:p>
@@ -7789,6 +7743,169 @@
       <w:pPr>
         <w:ind w:firstLine="720"/>
         <w:rPr>
+          <w:lang w:val="sr-Latn-RS"/>
+        </w:rPr>
+      </w:pPr>
+      <w:r>
+        <w:rPr>
+          <w:lang w:val="sr-Latn-RS"/>
+        </w:rPr>
+        <w:t>Dinamičnost aplikacije je postignuta uz pomoć JavaScript-a, korišćenjem jQuery</w:t>
+      </w:r>
+      <w:r>
+        <w:rPr>
+          <w:lang w:val="sr-Latn-RS"/>
+        </w:rPr>
+        <w:t xml:space="preserve"> </w:t>
+      </w:r>
+      <w:r>
+        <w:rPr>
+          <w:lang w:val="sr-Latn-RS"/>
+        </w:rPr>
+        <w:t>biblioteke. Bootstrap biblioteka za CSS je korišćena za izradu frontend sadržaj</w:t>
+      </w:r>
+      <w:r>
+        <w:rPr>
+          <w:lang w:val="sr-Latn-RS"/>
+        </w:rPr>
+        <w:t xml:space="preserve">a. </w:t>
+      </w:r>
+    </w:p>
+    <w:p>
+      <w:pPr>
+        <w:pStyle w:val="Heading1"/>
+        <w:rPr>
+          <w:lang w:val="sr-Latn-RS"/>
+        </w:rPr>
+      </w:pPr>
+      <w:bookmarkStart w:id="31" w:name="_Toc36294529"/>
+      <w:r>
+        <w:rPr>
+          <w:lang w:val="sr-Latn-RS"/>
+        </w:rPr>
+        <w:t>9.</w:t>
+      </w:r>
+      <w:r>
+        <w:rPr>
+          <w:lang w:val="sr-Latn-RS"/>
+        </w:rPr>
+        <w:t xml:space="preserve">OPIS </w:t>
+      </w:r>
+      <w:r>
+        <w:rPr>
+          <w:lang w:val="sr-Latn-RS"/>
+        </w:rPr>
+        <w:t>SIstema</w:t>
+      </w:r>
+      <w:bookmarkEnd w:id="31"/>
+      <w:r>
+        <w:rPr>
+          <w:lang w:val="sr-Latn-RS"/>
+        </w:rPr>
+        <w:t xml:space="preserve"> </w:t>
+      </w:r>
+    </w:p>
+    <w:p>
+      <w:pPr>
+        <w:rPr>
+          <w:lang w:val="sr-Latn-RS"/>
+        </w:rPr>
+      </w:pPr>
+      <w:r>
+        <w:rPr>
+          <w:lang w:val="sr-Latn-RS"/>
+        </w:rPr>
+        <w:t>Platforma je zamišljena u formi sajta</w:t>
+      </w:r>
+      <w:r>
+        <w:rPr>
+          <w:lang w:val="sr-Latn-RS"/>
+        </w:rPr>
+        <w:t>. Na</w:t>
+      </w:r>
+      <w:r>
+        <w:rPr>
+          <w:lang w:val="sr-Latn-RS"/>
+        </w:rPr>
+        <w:t xml:space="preserve"> serverskoj, strani pored sajta, nalazi se i baza podataka, u kojoj se cuvaju svi podaci vezani za administraciju, korisnike, obavešenja</w:t>
+      </w:r>
+      <w:r>
+        <w:rPr>
+          <w:lang w:val="sr-Latn-RS"/>
+        </w:rPr>
+        <w:t xml:space="preserve"> i</w:t>
+      </w:r>
+      <w:r>
+        <w:rPr>
+          <w:lang w:val="sr-Latn-RS"/>
+        </w:rPr>
+        <w:t xml:space="preserve"> ankete</w:t>
+      </w:r>
+      <w:r>
+        <w:rPr>
+          <w:lang w:val="sr-Latn-RS"/>
+        </w:rPr>
+        <w:t xml:space="preserve">. Postoje </w:t>
+      </w:r>
+      <w:r>
+        <w:rPr>
+          <w:lang w:val="sr-Latn-RS"/>
+        </w:rPr>
+        <w:t>4</w:t>
+      </w:r>
+      <w:r>
+        <w:rPr>
+          <w:lang w:val="sr-Latn-RS"/>
+        </w:rPr>
+        <w:t xml:space="preserve"> načina pristupa sajtu, što je bolje opisano u sekciji “Kategorije korisnika”</w:t>
+      </w:r>
+      <w:r>
+        <w:rPr>
+          <w:lang w:val="sr-Latn-RS"/>
+        </w:rPr>
+        <w:t>.</w:t>
+      </w:r>
+      <w:r>
+        <w:rPr>
+          <w:lang w:val="sr-Latn-RS"/>
+        </w:rPr>
+        <w:t xml:space="preserve"> Tehnologija korišćena u implementaciji opisana je u sekciji “Nefunkcionalni zahtevi”.</w:t>
+      </w:r>
+    </w:p>
+    <w:p>
+      <w:pPr>
+        <w:pStyle w:val="Heading1"/>
+        <w:rPr>
+          <w:lang w:val="sr-Latn-RS"/>
+        </w:rPr>
+      </w:pPr>
+    </w:p>
+    <w:p>
+      <w:pPr>
+        <w:pStyle w:val="Heading1"/>
+        <w:rPr>
+          <w:lang w:val="sr-Latn-RS"/>
+        </w:rPr>
+      </w:pPr>
+      <w:bookmarkStart w:id="32" w:name="_Toc36294530"/>
+      <w:r>
+        <w:rPr>
+          <w:lang w:val="sr-Latn-RS"/>
+        </w:rPr>
+        <w:t>10</w:t>
+      </w:r>
+      <w:r>
+        <w:rPr>
+          <w:lang w:val="sr-Latn-RS"/>
+        </w:rPr>
+        <w:t>. Zahtevi za korisničkom dokumentacijom</w:t>
+      </w:r>
+      <w:bookmarkEnd w:id="32"/>
+    </w:p>
+    <w:p>
+      <w:pPr>
+        <w:ind w:firstLine="720"/>
+        <w:rPr>
           <w:rStyle w:val="Heading2Char"/>
           <w:lang w:val="sr-Latn-RS"/>
         </w:rPr>
@@ -7802,7 +7919,7 @@
         </w:rPr>
         <w:t xml:space="preserve"> </w:t>
       </w:r>
-      <w:bookmarkStart w:id="31" w:name="_Toc36294531"/>
+      <w:bookmarkStart w:id="33" w:name="_Toc36294531"/>
       <w:r>
         <w:rPr>
           <w:rStyle w:val="Heading2Char"/>
@@ -7824,7 +7941,7 @@
         </w:rPr>
         <w:t xml:space="preserve"> Uputstva za moderatore</w:t>
       </w:r>
-      <w:bookmarkEnd w:id="31"/>
+      <w:bookmarkEnd w:id="33"/>
     </w:p>
     <w:p>
       <w:pPr>
@@ -8055,7 +8172,7 @@
           <w:lang w:val="sr-Latn-RS"/>
         </w:rPr>
       </w:pPr>
-      <w:bookmarkStart w:id="32" w:name="_Toc36294532"/>
+      <w:bookmarkStart w:id="34" w:name="_Toc36294532"/>
       <w:r>
         <w:rPr>
           <w:lang w:val="sr-Latn-RS"/>
@@ -8068,7 +8185,7 @@
         </w:rPr>
         <w:t>.2 Uputstvo za obične korisnike</w:t>
       </w:r>
-      <w:bookmarkEnd w:id="32"/>
+      <w:bookmarkEnd w:id="34"/>
     </w:p>
     <w:p>
       <w:pPr>
@@ -8145,7 +8262,7 @@
       <w:pPr>
         <w:pStyle w:val="Heading1"/>
       </w:pPr>
-      <w:bookmarkStart w:id="33" w:name="_Toc36294533"/>
+      <w:bookmarkStart w:id="35" w:name="_Toc36294533"/>
       <w:r>
         <w:rPr>
           <w:lang w:val="sr-Latn-RS"/>
@@ -8164,7 +8281,7 @@
         </w:rPr>
         <w:t>. Plan i prioriteti</w:t>
       </w:r>
-      <w:bookmarkEnd w:id="33"/>
+      <w:bookmarkEnd w:id="35"/>
       <w:r>
         <w:rPr>
           <w:lang w:val="sr-Latn-RS"/>
@@ -8201,6 +8318,7 @@
           <w:szCs w:val="22"/>
           <w:lang w:val="sr-Latn-RS"/>
         </w:rPr>
+        <w:lastRenderedPageBreak/>
         <w:t xml:space="preserve"> Prva verzija obuhvat</w:t>
       </w:r>
       <w:r>
@@ -8440,13 +8558,12 @@
           <w:lang w:val="sr-Cyrl-RS"/>
         </w:rPr>
       </w:pPr>
-      <w:bookmarkStart w:id="34" w:name="_Toc36294534"/>
+      <w:bookmarkStart w:id="36" w:name="_Toc36294534"/>
       <w:r>
         <w:rPr>
           <w:rFonts w:eastAsia="Calibri"/>
           <w:lang w:val="sr-Latn-RS"/>
         </w:rPr>
-        <w:lastRenderedPageBreak/>
         <w:t>1</w:t>
       </w:r>
       <w:r>
@@ -8463,7 +8580,7 @@
         </w:rPr>
         <w:t>. Kvalitet</w:t>
       </w:r>
-      <w:bookmarkEnd w:id="34"/>
+      <w:bookmarkEnd w:id="36"/>
     </w:p>
     <w:p>
       <w:pPr>
@@ -8522,7 +8639,7 @@
 </file>
 
 <file path=word/endnotes.xml><?xml version="1.0" encoding="utf-8"?>
-<w:endnotes xmlns:wpc="http://schemas.microsoft.com/office/word/2010/wordprocessingCanvas" xmlns:cx="http://schemas.microsoft.com/office/drawing/2014/chartex" xmlns:cx1="http://schemas.microsoft.com/office/drawing/2015/9/8/chartex" xmlns:mc="http://schemas.openxmlformats.org/markup-compatibility/2006" xmlns:o="urn:schemas-microsoft-com:office:office" xmlns:r="http://schemas.openxmlformats.org/officeDocument/2006/relationships" xmlns:m="http://schemas.openxmlformats.org/officeDocument/2006/math" xmlns:v="urn:schemas-microsoft-com:vml" xmlns:wp14="http://schemas.microsoft.com/office/word/2010/wordprocessingDrawing" xmlns:wp="http://schemas.openxmlformats.org/drawingml/2006/wordprocessingDrawing" xmlns:w10="urn:schemas-microsoft-com:office:word" xmlns:w="http://schemas.openxmlformats.org/wordprocessingml/2006/main" xmlns:w14="http://schemas.microsoft.com/office/word/2010/wordml" xmlns:w15="http://schemas.microsoft.com/office/word/2012/wordml" xmlns:w16se="http://schemas.microsoft.com/office/word/2015/wordml/symex" xmlns:wpg="http://schemas.microsoft.com/office/word/2010/wordprocessingGroup" xmlns:wpi="http://schemas.microsoft.com/office/word/2010/wordprocessingInk" xmlns:wne="http://schemas.microsoft.com/office/word/2006/wordml" xmlns:wps="http://schemas.microsoft.com/office/word/2010/wordprocessingShape" mc:Ignorable="w14 w15 w16se wp14">
+<w:endnotes xmlns:wpc="http://schemas.microsoft.com/office/word/2010/wordprocessingCanvas" xmlns:cx="http://schemas.microsoft.com/office/drawing/2014/chartex" xmlns:cx1="http://schemas.microsoft.com/office/drawing/2015/9/8/chartex" xmlns:cx2="http://schemas.microsoft.com/office/drawing/2015/10/21/chartex" xmlns:cx3="http://schemas.microsoft.com/office/drawing/2016/5/9/chartex" xmlns:cx4="http://schemas.microsoft.com/office/drawing/2016/5/10/chartex" xmlns:cx5="http://schemas.microsoft.com/office/drawing/2016/5/11/chartex" xmlns:cx6="http://schemas.microsoft.com/office/drawing/2016/5/12/chartex" xmlns:cx7="http://schemas.microsoft.com/office/drawing/2016/5/13/chartex" xmlns:cx8="http://schemas.microsoft.com/office/drawing/2016/5/14/chartex" xmlns:mc="http://schemas.openxmlformats.org/markup-compatibility/2006" xmlns:aink="http://schemas.microsoft.com/office/drawing/2016/ink" xmlns:am3d="http://schemas.microsoft.com/office/drawing/2017/model3d" xmlns:o="urn:schemas-microsoft-com:office:office" xmlns:r="http://schemas.openxmlformats.org/officeDocument/2006/relationships" xmlns:m="http://schemas.openxmlformats.org/officeDocument/2006/math" xmlns:v="urn:schemas-microsoft-com:vml" xmlns:wp14="http://schemas.microsoft.com/office/word/2010/wordprocessingDrawing" xmlns:wp="http://schemas.openxmlformats.org/drawingml/2006/wordprocessingDrawing" xmlns:w10="urn:schemas-microsoft-com:office:word" xmlns:w="http://schemas.openxmlformats.org/wordprocessingml/2006/main" xmlns:w14="http://schemas.microsoft.com/office/word/2010/wordml" xmlns:w15="http://schemas.microsoft.com/office/word/2012/wordml" xmlns:w16cid="http://schemas.microsoft.com/office/word/2016/wordml/cid" xmlns:w16se="http://schemas.microsoft.com/office/word/2015/wordml/symex" xmlns:wpg="http://schemas.microsoft.com/office/word/2010/wordprocessingGroup" xmlns:wpi="http://schemas.microsoft.com/office/word/2010/wordprocessingInk" xmlns:wne="http://schemas.microsoft.com/office/word/2006/wordml" xmlns:wps="http://schemas.microsoft.com/office/word/2010/wordprocessingShape" mc:Ignorable="w14 w15 w16se w16cid wp14">
   <w:endnote w:type="separator" w:id="-1">
     <w:p>
       <w:pPr>
@@ -8554,7 +8671,7 @@
 </file>
 
 <file path=word/footer1.xml><?xml version="1.0" encoding="utf-8"?>
-<w:ftr xmlns:wpc="http://schemas.microsoft.com/office/word/2010/wordprocessingCanvas" xmlns:cx="http://schemas.microsoft.com/office/drawing/2014/chartex" xmlns:cx1="http://schemas.microsoft.com/office/drawing/2015/9/8/chartex" xmlns:mc="http://schemas.openxmlformats.org/markup-compatibility/2006" xmlns:o="urn:schemas-microsoft-com:office:office" xmlns:r="http://schemas.openxmlformats.org/officeDocument/2006/relationships" xmlns:m="http://schemas.openxmlformats.org/officeDocument/2006/math" xmlns:v="urn:schemas-microsoft-com:vml" xmlns:wp14="http://schemas.microsoft.com/office/word/2010/wordprocessingDrawing" xmlns:wp="http://schemas.openxmlformats.org/drawingml/2006/wordprocessingDrawing" xmlns:w10="urn:schemas-microsoft-com:office:word" xmlns:w="http://schemas.openxmlformats.org/wordprocessingml/2006/main" xmlns:w14="http://schemas.microsoft.com/office/word/2010/wordml" xmlns:w15="http://schemas.microsoft.com/office/word/2012/wordml" xmlns:w16se="http://schemas.microsoft.com/office/word/2015/wordml/symex" xmlns:wpg="http://schemas.microsoft.com/office/word/2010/wordprocessingGroup" xmlns:wpi="http://schemas.microsoft.com/office/word/2010/wordprocessingInk" xmlns:wne="http://schemas.microsoft.com/office/word/2006/wordml" xmlns:wps="http://schemas.microsoft.com/office/word/2010/wordprocessingShape" mc:Ignorable="w14 w15 w16se wp14">
+<w:ftr xmlns:wpc="http://schemas.microsoft.com/office/word/2010/wordprocessingCanvas" xmlns:cx="http://schemas.microsoft.com/office/drawing/2014/chartex" xmlns:cx1="http://schemas.microsoft.com/office/drawing/2015/9/8/chartex" xmlns:cx2="http://schemas.microsoft.com/office/drawing/2015/10/21/chartex" xmlns:cx3="http://schemas.microsoft.com/office/drawing/2016/5/9/chartex" xmlns:cx4="http://schemas.microsoft.com/office/drawing/2016/5/10/chartex" xmlns:cx5="http://schemas.microsoft.com/office/drawing/2016/5/11/chartex" xmlns:cx6="http://schemas.microsoft.com/office/drawing/2016/5/12/chartex" xmlns:cx7="http://schemas.microsoft.com/office/drawing/2016/5/13/chartex" xmlns:cx8="http://schemas.microsoft.com/office/drawing/2016/5/14/chartex" xmlns:mc="http://schemas.openxmlformats.org/markup-compatibility/2006" xmlns:aink="http://schemas.microsoft.com/office/drawing/2016/ink" xmlns:am3d="http://schemas.microsoft.com/office/drawing/2017/model3d" xmlns:o="urn:schemas-microsoft-com:office:office" xmlns:r="http://schemas.openxmlformats.org/officeDocument/2006/relationships" xmlns:m="http://schemas.openxmlformats.org/officeDocument/2006/math" xmlns:v="urn:schemas-microsoft-com:vml" xmlns:wp14="http://schemas.microsoft.com/office/word/2010/wordprocessingDrawing" xmlns:wp="http://schemas.openxmlformats.org/drawingml/2006/wordprocessingDrawing" xmlns:w10="urn:schemas-microsoft-com:office:word" xmlns:w="http://schemas.openxmlformats.org/wordprocessingml/2006/main" xmlns:w14="http://schemas.microsoft.com/office/word/2010/wordml" xmlns:w15="http://schemas.microsoft.com/office/word/2012/wordml" xmlns:w16cid="http://schemas.microsoft.com/office/word/2016/wordml/cid" xmlns:w16se="http://schemas.microsoft.com/office/word/2015/wordml/symex" xmlns:wpg="http://schemas.microsoft.com/office/word/2010/wordprocessingGroup" xmlns:wpi="http://schemas.microsoft.com/office/word/2010/wordprocessingInk" xmlns:wne="http://schemas.microsoft.com/office/word/2006/wordml" xmlns:wps="http://schemas.microsoft.com/office/word/2010/wordprocessingShape" mc:Ignorable="w14 w15 w16se w16cid wp14">
   <w:sdt>
     <w:sdtPr>
       <w:id w:val="-206563848"/>
@@ -8774,7 +8891,7 @@
             </mc:Choice>
             <mc:Fallback>
               <w:pict>
-                <v:group w14:anchorId="6646D519" id="Group 2" o:spid="_x0000_s1026" style="position:absolute;margin-left:0;margin-top:0;width:610.5pt;height:15pt;z-index:251658240;mso-width-percent:1000;mso-position-horizontal:center;mso-position-horizontal-relative:page;mso-position-vertical:center;mso-position-vertical-relative:bottom-margin-area;mso-width-percent:1000" coordorigin="-8,14978" coordsize="12255,300" o:gfxdata="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">
+                <v:group w14:anchorId="6646D519" id="Group 2" o:spid="_x0000_s1026" style="position:absolute;margin-left:0;margin-top:0;width:610.5pt;height:15pt;z-index:251658240;mso-width-percent:1000;mso-position-horizontal:center;mso-position-horizontal-relative:page;mso-position-vertical:center;mso-position-vertical-relative:bottom-margin-area;mso-width-percent:1000" coordorigin="-8,14978" coordsize="12255,300" o:gfxdata="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">
                   <v:shapetype id="_x0000_t202" coordsize="21600,21600" o:spt="202" path="m,l,21600r21600,l21600,xe">
                     <v:stroke joinstyle="miter"/>
                     <v:path gradientshapeok="t" o:connecttype="rect"/>
@@ -8841,7 +8958,7 @@
 </file>
 
 <file path=word/footnotes.xml><?xml version="1.0" encoding="utf-8"?>
-<w:footnotes xmlns:wpc="http://schemas.microsoft.com/office/word/2010/wordprocessingCanvas" xmlns:cx="http://schemas.microsoft.com/office/drawing/2014/chartex" xmlns:cx1="http://schemas.microsoft.com/office/drawing/2015/9/8/chartex" xmlns:mc="http://schemas.openxmlformats.org/markup-compatibility/2006" xmlns:o="urn:schemas-microsoft-com:office:office" xmlns:r="http://schemas.openxmlformats.org/officeDocument/2006/relationships" xmlns:m="http://schemas.openxmlformats.org/officeDocument/2006/math" xmlns:v="urn:schemas-microsoft-com:vml" xmlns:wp14="http://schemas.microsoft.com/office/word/2010/wordprocessingDrawing" xmlns:wp="http://schemas.openxmlformats.org/drawingml/2006/wordprocessingDrawing" xmlns:w10="urn:schemas-microsoft-com:office:word" xmlns:w="http://schemas.openxmlformats.org/wordprocessingml/2006/main" xmlns:w14="http://schemas.microsoft.com/office/word/2010/wordml" xmlns:w15="http://schemas.microsoft.com/office/word/2012/wordml" xmlns:w16se="http://schemas.microsoft.com/office/word/2015/wordml/symex" xmlns:wpg="http://schemas.microsoft.com/office/word/2010/wordprocessingGroup" xmlns:wpi="http://schemas.microsoft.com/office/word/2010/wordprocessingInk" xmlns:wne="http://schemas.microsoft.com/office/word/2006/wordml" xmlns:wps="http://schemas.microsoft.com/office/word/2010/wordprocessingShape" mc:Ignorable="w14 w15 w16se wp14">
+<w:footnotes xmlns:wpc="http://schemas.microsoft.com/office/word/2010/wordprocessingCanvas" xmlns:cx="http://schemas.microsoft.com/office/drawing/2014/chartex" xmlns:cx1="http://schemas.microsoft.com/office/drawing/2015/9/8/chartex" xmlns:cx2="http://schemas.microsoft.com/office/drawing/2015/10/21/chartex" xmlns:cx3="http://schemas.microsoft.com/office/drawing/2016/5/9/chartex" xmlns:cx4="http://schemas.microsoft.com/office/drawing/2016/5/10/chartex" xmlns:cx5="http://schemas.microsoft.com/office/drawing/2016/5/11/chartex" xmlns:cx6="http://schemas.microsoft.com/office/drawing/2016/5/12/chartex" xmlns:cx7="http://schemas.microsoft.com/office/drawing/2016/5/13/chartex" xmlns:cx8="http://schemas.microsoft.com/office/drawing/2016/5/14/chartex" xmlns:mc="http://schemas.openxmlformats.org/markup-compatibility/2006" xmlns:aink="http://schemas.microsoft.com/office/drawing/2016/ink" xmlns:am3d="http://schemas.microsoft.com/office/drawing/2017/model3d" xmlns:o="urn:schemas-microsoft-com:office:office" xmlns:r="http://schemas.openxmlformats.org/officeDocument/2006/relationships" xmlns:m="http://schemas.openxmlformats.org/officeDocument/2006/math" xmlns:v="urn:schemas-microsoft-com:vml" xmlns:wp14="http://schemas.microsoft.com/office/word/2010/wordprocessingDrawing" xmlns:wp="http://schemas.openxmlformats.org/drawingml/2006/wordprocessingDrawing" xmlns:w10="urn:schemas-microsoft-com:office:word" xmlns:w="http://schemas.openxmlformats.org/wordprocessingml/2006/main" xmlns:w14="http://schemas.microsoft.com/office/word/2010/wordml" xmlns:w15="http://schemas.microsoft.com/office/word/2012/wordml" xmlns:w16cid="http://schemas.microsoft.com/office/word/2016/wordml/cid" xmlns:w16se="http://schemas.microsoft.com/office/word/2015/wordml/symex" xmlns:wpg="http://schemas.microsoft.com/office/word/2010/wordprocessingGroup" xmlns:wpi="http://schemas.microsoft.com/office/word/2010/wordprocessingInk" xmlns:wne="http://schemas.microsoft.com/office/word/2006/wordml" xmlns:wps="http://schemas.microsoft.com/office/word/2010/wordprocessingShape" mc:Ignorable="w14 w15 w16se w16cid wp14">
   <w:footnote w:type="separator" w:id="-1">
     <w:p>
       <w:pPr>
@@ -8873,7 +8990,7 @@
 </file>
 
 <file path=word/numbering.xml><?xml version="1.0" encoding="utf-8"?>
-<w:numbering xmlns:wpc="http://schemas.microsoft.com/office/word/2010/wordprocessingCanvas" xmlns:cx="http://schemas.microsoft.com/office/drawing/2014/chartex" xmlns:cx1="http://schemas.microsoft.com/office/drawing/2015/9/8/chartex" xmlns:mc="http://schemas.openxmlformats.org/markup-compatibility/2006" xmlns:o="urn:schemas-microsoft-com:office:office" xmlns:r="http://schemas.openxmlformats.org/officeDocument/2006/relationships" xmlns:m="http://schemas.openxmlformats.org/officeDocument/2006/math" xmlns:v="urn:schemas-microsoft-com:vml" xmlns:wp14="http://schemas.microsoft.com/office/word/2010/wordprocessingDrawing" xmlns:wp="http://schemas.openxmlformats.org/drawingml/2006/wordprocessingDrawing" xmlns:w10="urn:schemas-microsoft-com:office:word" xmlns:w="http://schemas.openxmlformats.org/wordprocessingml/2006/main" xmlns:w14="http://schemas.microsoft.com/office/word/2010/wordml" xmlns:w15="http://schemas.microsoft.com/office/word/2012/wordml" xmlns:w16se="http://schemas.microsoft.com/office/word/2015/wordml/symex" xmlns:wpg="http://schemas.microsoft.com/office/word/2010/wordprocessingGroup" xmlns:wpi="http://schemas.microsoft.com/office/word/2010/wordprocessingInk" xmlns:wne="http://schemas.microsoft.com/office/word/2006/wordml" xmlns:wps="http://schemas.microsoft.com/office/word/2010/wordprocessingShape" mc:Ignorable="w14 w15 w16se wp14">
+<w:numbering xmlns:wpc="http://schemas.microsoft.com/office/word/2010/wordprocessingCanvas" xmlns:cx="http://schemas.microsoft.com/office/drawing/2014/chartex" xmlns:cx1="http://schemas.microsoft.com/office/drawing/2015/9/8/chartex" xmlns:cx2="http://schemas.microsoft.com/office/drawing/2015/10/21/chartex" xmlns:cx3="http://schemas.microsoft.com/office/drawing/2016/5/9/chartex" xmlns:cx4="http://schemas.microsoft.com/office/drawing/2016/5/10/chartex" xmlns:cx5="http://schemas.microsoft.com/office/drawing/2016/5/11/chartex" xmlns:cx6="http://schemas.microsoft.com/office/drawing/2016/5/12/chartex" xmlns:cx7="http://schemas.microsoft.com/office/drawing/2016/5/13/chartex" xmlns:cx8="http://schemas.microsoft.com/office/drawing/2016/5/14/chartex" xmlns:mc="http://schemas.openxmlformats.org/markup-compatibility/2006" xmlns:aink="http://schemas.microsoft.com/office/drawing/2016/ink" xmlns:am3d="http://schemas.microsoft.com/office/drawing/2017/model3d" xmlns:o="urn:schemas-microsoft-com:office:office" xmlns:r="http://schemas.openxmlformats.org/officeDocument/2006/relationships" xmlns:m="http://schemas.openxmlformats.org/officeDocument/2006/math" xmlns:v="urn:schemas-microsoft-com:vml" xmlns:wp14="http://schemas.microsoft.com/office/word/2010/wordprocessingDrawing" xmlns:wp="http://schemas.openxmlformats.org/drawingml/2006/wordprocessingDrawing" xmlns:w10="urn:schemas-microsoft-com:office:word" xmlns:w="http://schemas.openxmlformats.org/wordprocessingml/2006/main" xmlns:w14="http://schemas.microsoft.com/office/word/2010/wordml" xmlns:w15="http://schemas.microsoft.com/office/word/2012/wordml" xmlns:w16cid="http://schemas.microsoft.com/office/word/2016/wordml/cid" xmlns:w16se="http://schemas.microsoft.com/office/word/2015/wordml/symex" xmlns:wpg="http://schemas.microsoft.com/office/word/2010/wordprocessingGroup" xmlns:wpi="http://schemas.microsoft.com/office/word/2010/wordprocessingInk" xmlns:wne="http://schemas.microsoft.com/office/word/2006/wordml" xmlns:wps="http://schemas.microsoft.com/office/word/2010/wordprocessingShape" mc:Ignorable="w14 w15 w16se w16cid wp14">
   <w:abstractNum w:abstractNumId="0" w15:restartNumberingAfterBreak="0">
     <w:nsid w:val="04753C45"/>
     <w:multiLevelType w:val="hybridMultilevel"/>
@@ -9850,7 +9967,7 @@
       <w:lvlText w:val="7.%1"/>
       <w:lvlJc w:val="left"/>
       <w:pPr>
-        <w:ind w:left="720" w:hanging="360"/>
+        <w:ind w:left="630" w:hanging="360"/>
       </w:pPr>
       <w:rPr>
         <w:rFonts w:hint="default"/>
@@ -12834,7 +12951,7 @@
 </file>
 
 <file path=word/styles.xml><?xml version="1.0" encoding="utf-8"?>
-<w:styles xmlns:mc="http://schemas.openxmlformats.org/markup-compatibility/2006" xmlns:r="http://schemas.openxmlformats.org/officeDocument/2006/relationships" xmlns:w="http://schemas.openxmlformats.org/wordprocessingml/2006/main" xmlns:w14="http://schemas.microsoft.com/office/word/2010/wordml" xmlns:w15="http://schemas.microsoft.com/office/word/2012/wordml" xmlns:w16se="http://schemas.microsoft.com/office/word/2015/wordml/symex" mc:Ignorable="w14 w15 w16se">
+<w:styles xmlns:mc="http://schemas.openxmlformats.org/markup-compatibility/2006" xmlns:r="http://schemas.openxmlformats.org/officeDocument/2006/relationships" xmlns:w="http://schemas.openxmlformats.org/wordprocessingml/2006/main" xmlns:w14="http://schemas.microsoft.com/office/word/2010/wordml" xmlns:w15="http://schemas.microsoft.com/office/word/2012/wordml" xmlns:w16cid="http://schemas.microsoft.com/office/word/2016/wordml/cid" xmlns:w16se="http://schemas.microsoft.com/office/word/2015/wordml/symex" mc:Ignorable="w14 w15 w16se w16cid">
   <w:docDefaults>
     <w:rPrDefault>
       <w:rPr>
@@ -12850,7 +12967,7 @@
       </w:pPr>
     </w:pPrDefault>
   </w:docDefaults>
-  <w:latentStyles w:defLockedState="0" w:defUIPriority="99" w:defSemiHidden="0" w:defUnhideWhenUsed="0" w:defQFormat="0" w:count="371">
+  <w:latentStyles w:defLockedState="0" w:defUIPriority="99" w:defSemiHidden="0" w:defUnhideWhenUsed="0" w:defQFormat="0" w:count="376">
     <w:lsdException w:name="Normal" w:uiPriority="0" w:qFormat="1"/>
     <w:lsdException w:name="heading 1" w:uiPriority="9" w:qFormat="1"/>
     <w:lsdException w:name="heading 2" w:semiHidden="1" w:uiPriority="9" w:unhideWhenUsed="1" w:qFormat="1"/>
@@ -12956,7 +13073,6 @@
     <w:lsdException w:name="HTML Sample" w:semiHidden="1" w:unhideWhenUsed="1"/>
     <w:lsdException w:name="HTML Typewriter" w:semiHidden="1" w:unhideWhenUsed="1"/>
     <w:lsdException w:name="HTML Variable" w:semiHidden="1" w:unhideWhenUsed="1"/>
-    <w:lsdException w:name="Normal Table" w:semiHidden="1" w:unhideWhenUsed="1"/>
     <w:lsdException w:name="annotation subject" w:semiHidden="1" w:unhideWhenUsed="1"/>
     <w:lsdException w:name="No List" w:semiHidden="1" w:unhideWhenUsed="1"/>
     <w:lsdException w:name="Outline List 1" w:semiHidden="1" w:unhideWhenUsed="1"/>
@@ -12999,11 +13115,8 @@
     <w:lsdException w:name="Table Contemporary" w:semiHidden="1" w:unhideWhenUsed="1"/>
     <w:lsdException w:name="Table Elegant" w:semiHidden="1" w:unhideWhenUsed="1"/>
     <w:lsdException w:name="Table Professional" w:semiHidden="1" w:unhideWhenUsed="1"/>
-    <w:lsdException w:name="Table Subtle 1" w:semiHidden="1" w:unhideWhenUsed="1"/>
     <w:lsdException w:name="Table Subtle 2" w:semiHidden="1" w:unhideWhenUsed="1"/>
     <w:lsdException w:name="Table Web 1" w:semiHidden="1" w:unhideWhenUsed="1"/>
-    <w:lsdException w:name="Table Web 2" w:semiHidden="1" w:unhideWhenUsed="1"/>
-    <w:lsdException w:name="Table Web 3" w:semiHidden="1" w:unhideWhenUsed="1"/>
     <w:lsdException w:name="Balloon Text" w:semiHidden="1" w:unhideWhenUsed="1"/>
     <w:lsdException w:name="Table Grid" w:uiPriority="39"/>
     <w:lsdException w:name="Table Theme" w:semiHidden="1" w:unhideWhenUsed="1"/>
@@ -13222,6 +13335,11 @@
     <w:lsdException w:name="List Table 5 Dark Accent 6" w:uiPriority="50"/>
     <w:lsdException w:name="List Table 6 Colorful Accent 6" w:uiPriority="51"/>
     <w:lsdException w:name="List Table 7 Colorful Accent 6" w:uiPriority="52"/>
+    <w:lsdException w:name="Mention" w:semiHidden="1" w:unhideWhenUsed="1"/>
+    <w:lsdException w:name="Smart Hyperlink" w:semiHidden="1" w:unhideWhenUsed="1"/>
+    <w:lsdException w:name="Hashtag" w:semiHidden="1" w:unhideWhenUsed="1"/>
+    <w:lsdException w:name="Unresolved Mention" w:semiHidden="1" w:unhideWhenUsed="1"/>
+    <w:lsdException w:name="Smart Link" w:semiHidden="1" w:unhideWhenUsed="1"/>
   </w:latentStyles>
   <w:style w:type="paragraph" w:default="1" w:styleId="Normal">
     <w:name w:val="Normal"/>
@@ -14343,6 +14461,88 @@
 </file>
 
 <file path=customXml/item1.xml><?xml version="1.0" encoding="utf-8"?>
+<?mso-contentType ?>
+<FormTemplates xmlns="http://schemas.microsoft.com/sharepoint/v3/contenttype/forms">
+  <Display>DocumentLibraryForm</Display>
+  <Edit>DocumentLibraryForm</Edit>
+  <New>DocumentLibraryForm</New>
+</FormTemplates>
+</file>
+
+<file path=customXml/item2.xml><?xml version="1.0" encoding="utf-8"?>
+<p:properties xmlns:p="http://schemas.microsoft.com/office/2006/metadata/properties" xmlns:xsi="http://www.w3.org/2001/XMLSchema-instance" xmlns:pc="http://schemas.microsoft.com/office/infopath/2007/PartnerControls">
+  <documentManagement>
+    <NotebookType xmlns="854091b4-4ead-4e82-a936-895171e07fe0" xsi:nil="true"/>
+    <Has_Teacher_Only_SectionGroup xmlns="854091b4-4ead-4e82-a936-895171e07fe0" xsi:nil="true"/>
+    <Member_Groups xmlns="854091b4-4ead-4e82-a936-895171e07fe0">
+      <UserInfo>
+        <DisplayName/>
+        <AccountId xsi:nil="true"/>
+        <AccountType/>
+      </UserInfo>
+    </Member_Groups>
+    <Owner xmlns="854091b4-4ead-4e82-a936-895171e07fe0">
+      <UserInfo>
+        <DisplayName/>
+        <AccountId xsi:nil="true"/>
+        <AccountType/>
+      </UserInfo>
+    </Owner>
+    <Leaders xmlns="854091b4-4ead-4e82-a936-895171e07fe0">
+      <UserInfo>
+        <DisplayName/>
+        <AccountId xsi:nil="true"/>
+        <AccountType/>
+      </UserInfo>
+    </Leaders>
+    <Members xmlns="854091b4-4ead-4e82-a936-895171e07fe0">
+      <UserInfo>
+        <DisplayName/>
+        <AccountId xsi:nil="true"/>
+        <AccountType/>
+      </UserInfo>
+    </Members>
+    <IsNotebookLocked xmlns="854091b4-4ead-4e82-a936-895171e07fe0" xsi:nil="true"/>
+    <Invited_Leaders xmlns="854091b4-4ead-4e82-a936-895171e07fe0" xsi:nil="true"/>
+    <FolderType xmlns="854091b4-4ead-4e82-a936-895171e07fe0" xsi:nil="true"/>
+    <CultureName xmlns="854091b4-4ead-4e82-a936-895171e07fe0" xsi:nil="true"/>
+    <Students xmlns="854091b4-4ead-4e82-a936-895171e07fe0">
+      <UserInfo>
+        <DisplayName/>
+        <AccountId xsi:nil="true"/>
+        <AccountType/>
+      </UserInfo>
+    </Students>
+    <Templates xmlns="854091b4-4ead-4e82-a936-895171e07fe0" xsi:nil="true"/>
+    <Self_Registration_Enabled xmlns="854091b4-4ead-4e82-a936-895171e07fe0" xsi:nil="true"/>
+    <DefaultSectionNames xmlns="854091b4-4ead-4e82-a936-895171e07fe0" xsi:nil="true"/>
+    <Invited_Members xmlns="854091b4-4ead-4e82-a936-895171e07fe0" xsi:nil="true"/>
+    <AppVersion xmlns="854091b4-4ead-4e82-a936-895171e07fe0" xsi:nil="true"/>
+    <TeamsChannelId xmlns="854091b4-4ead-4e82-a936-895171e07fe0" xsi:nil="true"/>
+    <Invited_Students xmlns="854091b4-4ead-4e82-a936-895171e07fe0" xsi:nil="true"/>
+    <Teachers xmlns="854091b4-4ead-4e82-a936-895171e07fe0">
+      <UserInfo>
+        <DisplayName/>
+        <AccountId xsi:nil="true"/>
+        <AccountType/>
+      </UserInfo>
+    </Teachers>
+    <Student_Groups xmlns="854091b4-4ead-4e82-a936-895171e07fe0">
+      <UserInfo>
+        <DisplayName/>
+        <AccountId xsi:nil="true"/>
+        <AccountType/>
+      </UserInfo>
+    </Student_Groups>
+    <Math_Settings xmlns="854091b4-4ead-4e82-a936-895171e07fe0" xsi:nil="true"/>
+    <Has_Leaders_Only_SectionGroup xmlns="854091b4-4ead-4e82-a936-895171e07fe0" xsi:nil="true"/>
+    <Is_Collaboration_Space_Locked xmlns="854091b4-4ead-4e82-a936-895171e07fe0" xsi:nil="true"/>
+    <Invited_Teachers xmlns="854091b4-4ead-4e82-a936-895171e07fe0" xsi:nil="true"/>
+  </documentManagement>
+</p:properties>
+</file>
+
+<file path=customXml/item3.xml><?xml version="1.0" encoding="utf-8"?>
 <ct:contentTypeSchema xmlns:ct="http://schemas.microsoft.com/office/2006/metadata/contentType" xmlns:ma="http://schemas.microsoft.com/office/2006/metadata/properties/metaAttributes" ct:_="" ma:_="" ma:contentTypeName="Document" ma:contentTypeID="0x0101002F7874CDE9799047BE64F7DAF296A729" ma:contentTypeVersion="33" ma:contentTypeDescription="Create a new document." ma:contentTypeScope="" ma:versionID="d1704b9bf15fd64d64a97ecdef95ae7d">
   <xsd:schema xmlns:xsd="http://www.w3.org/2001/XMLSchema" xmlns:xs="http://www.w3.org/2001/XMLSchema" xmlns:p="http://schemas.microsoft.com/office/2006/metadata/properties" xmlns:ns3="854091b4-4ead-4e82-a936-895171e07fe0" xmlns:ns4="59879bb6-df0b-48df-98c5-a8c90518a48a" targetNamespace="http://schemas.microsoft.com/office/2006/metadata/properties" ma:root="true" ma:fieldsID="f461d444aa9c527854faf090ad23485e" ns3:_="" ns4:_="">
     <xsd:import namespace="854091b4-4ead-4e82-a936-895171e07fe0"/>
@@ -14793,93 +14993,29 @@
 </ct:contentTypeSchema>
 </file>
 
-<file path=customXml/item2.xml><?xml version="1.0" encoding="utf-8"?>
-<p:properties xmlns:p="http://schemas.microsoft.com/office/2006/metadata/properties" xmlns:xsi="http://www.w3.org/2001/XMLSchema-instance" xmlns:pc="http://schemas.microsoft.com/office/infopath/2007/PartnerControls">
-  <documentManagement>
-    <NotebookType xmlns="854091b4-4ead-4e82-a936-895171e07fe0" xsi:nil="true"/>
-    <Has_Teacher_Only_SectionGroup xmlns="854091b4-4ead-4e82-a936-895171e07fe0" xsi:nil="true"/>
-    <Member_Groups xmlns="854091b4-4ead-4e82-a936-895171e07fe0">
-      <UserInfo>
-        <DisplayName/>
-        <AccountId xsi:nil="true"/>
-        <AccountType/>
-      </UserInfo>
-    </Member_Groups>
-    <Owner xmlns="854091b4-4ead-4e82-a936-895171e07fe0">
-      <UserInfo>
-        <DisplayName/>
-        <AccountId xsi:nil="true"/>
-        <AccountType/>
-      </UserInfo>
-    </Owner>
-    <Leaders xmlns="854091b4-4ead-4e82-a936-895171e07fe0">
-      <UserInfo>
-        <DisplayName/>
-        <AccountId xsi:nil="true"/>
-        <AccountType/>
-      </UserInfo>
-    </Leaders>
-    <Members xmlns="854091b4-4ead-4e82-a936-895171e07fe0">
-      <UserInfo>
-        <DisplayName/>
-        <AccountId xsi:nil="true"/>
-        <AccountType/>
-      </UserInfo>
-    </Members>
-    <IsNotebookLocked xmlns="854091b4-4ead-4e82-a936-895171e07fe0" xsi:nil="true"/>
-    <Invited_Leaders xmlns="854091b4-4ead-4e82-a936-895171e07fe0" xsi:nil="true"/>
-    <FolderType xmlns="854091b4-4ead-4e82-a936-895171e07fe0" xsi:nil="true"/>
-    <CultureName xmlns="854091b4-4ead-4e82-a936-895171e07fe0" xsi:nil="true"/>
-    <Students xmlns="854091b4-4ead-4e82-a936-895171e07fe0">
-      <UserInfo>
-        <DisplayName/>
-        <AccountId xsi:nil="true"/>
-        <AccountType/>
-      </UserInfo>
-    </Students>
-    <Templates xmlns="854091b4-4ead-4e82-a936-895171e07fe0" xsi:nil="true"/>
-    <Self_Registration_Enabled xmlns="854091b4-4ead-4e82-a936-895171e07fe0" xsi:nil="true"/>
-    <DefaultSectionNames xmlns="854091b4-4ead-4e82-a936-895171e07fe0" xsi:nil="true"/>
-    <Invited_Members xmlns="854091b4-4ead-4e82-a936-895171e07fe0" xsi:nil="true"/>
-    <AppVersion xmlns="854091b4-4ead-4e82-a936-895171e07fe0" xsi:nil="true"/>
-    <TeamsChannelId xmlns="854091b4-4ead-4e82-a936-895171e07fe0" xsi:nil="true"/>
-    <Invited_Students xmlns="854091b4-4ead-4e82-a936-895171e07fe0" xsi:nil="true"/>
-    <Teachers xmlns="854091b4-4ead-4e82-a936-895171e07fe0">
-      <UserInfo>
-        <DisplayName/>
-        <AccountId xsi:nil="true"/>
-        <AccountType/>
-      </UserInfo>
-    </Teachers>
-    <Student_Groups xmlns="854091b4-4ead-4e82-a936-895171e07fe0">
-      <UserInfo>
-        <DisplayName/>
-        <AccountId xsi:nil="true"/>
-        <AccountType/>
-      </UserInfo>
-    </Student_Groups>
-    <Math_Settings xmlns="854091b4-4ead-4e82-a936-895171e07fe0" xsi:nil="true"/>
-    <Has_Leaders_Only_SectionGroup xmlns="854091b4-4ead-4e82-a936-895171e07fe0" xsi:nil="true"/>
-    <Is_Collaboration_Space_Locked xmlns="854091b4-4ead-4e82-a936-895171e07fe0" xsi:nil="true"/>
-    <Invited_Teachers xmlns="854091b4-4ead-4e82-a936-895171e07fe0" xsi:nil="true"/>
-  </documentManagement>
-</p:properties>
-</file>
-
-<file path=customXml/item3.xml><?xml version="1.0" encoding="utf-8"?>
-<?mso-contentType ?>
-<FormTemplates xmlns="http://schemas.microsoft.com/sharepoint/v3/contenttype/forms">
-  <Display>DocumentLibraryForm</Display>
-  <Edit>DocumentLibraryForm</Edit>
-  <New>DocumentLibraryForm</New>
-</FormTemplates>
-</file>
-
 <file path=customXml/item4.xml><?xml version="1.0" encoding="utf-8"?>
 <b:Sources xmlns:b="http://schemas.openxmlformats.org/officeDocument/2006/bibliography" xmlns="http://schemas.openxmlformats.org/officeDocument/2006/bibliography" SelectedStyle="\APASixthEditionOfficeOnline.xsl" StyleName="APA" Version="6"/>
 </file>
 
 <file path=customXml/itemProps1.xml><?xml version="1.0" encoding="utf-8"?>
+<ds:datastoreItem xmlns:ds="http://schemas.openxmlformats.org/officeDocument/2006/customXml" ds:itemID="{5CB7A5A8-88CD-4162-8F30-495F1C43586D}">
+  <ds:schemaRefs>
+    <ds:schemaRef ds:uri="http://schemas.microsoft.com/sharepoint/v3/contenttype/forms"/>
+  </ds:schemaRefs>
+</ds:datastoreItem>
+</file>
+
+<file path=customXml/itemProps2.xml><?xml version="1.0" encoding="utf-8"?>
+<ds:datastoreItem xmlns:ds="http://schemas.openxmlformats.org/officeDocument/2006/customXml" ds:itemID="{01793F04-BE61-4E3D-8193-31AEAD0D5DA5}">
+  <ds:schemaRefs>
+    <ds:schemaRef ds:uri="http://schemas.microsoft.com/office/2006/metadata/properties"/>
+    <ds:schemaRef ds:uri="http://schemas.microsoft.com/office/infopath/2007/PartnerControls"/>
+    <ds:schemaRef ds:uri="854091b4-4ead-4e82-a936-895171e07fe0"/>
+  </ds:schemaRefs>
+</ds:datastoreItem>
+</file>
+
+<file path=customXml/itemProps3.xml><?xml version="1.0" encoding="utf-8"?>
 <ds:datastoreItem xmlns:ds="http://schemas.openxmlformats.org/officeDocument/2006/customXml" ds:itemID="{603A9719-7B2E-4650-9385-90EDB9ECF3CD}">
   <ds:schemaRefs>
     <ds:schemaRef ds:uri="http://schemas.microsoft.com/office/2006/metadata/contentType"/>
@@ -14898,26 +15034,8 @@
 </ds:datastoreItem>
 </file>
 
-<file path=customXml/itemProps2.xml><?xml version="1.0" encoding="utf-8"?>
-<ds:datastoreItem xmlns:ds="http://schemas.openxmlformats.org/officeDocument/2006/customXml" ds:itemID="{01793F04-BE61-4E3D-8193-31AEAD0D5DA5}">
-  <ds:schemaRefs>
-    <ds:schemaRef ds:uri="http://schemas.microsoft.com/office/2006/metadata/properties"/>
-    <ds:schemaRef ds:uri="http://schemas.microsoft.com/office/infopath/2007/PartnerControls"/>
-    <ds:schemaRef ds:uri="854091b4-4ead-4e82-a936-895171e07fe0"/>
-  </ds:schemaRefs>
-</ds:datastoreItem>
-</file>
-
-<file path=customXml/itemProps3.xml><?xml version="1.0" encoding="utf-8"?>
-<ds:datastoreItem xmlns:ds="http://schemas.openxmlformats.org/officeDocument/2006/customXml" ds:itemID="{5CB7A5A8-88CD-4162-8F30-495F1C43586D}">
-  <ds:schemaRefs>
-    <ds:schemaRef ds:uri="http://schemas.microsoft.com/sharepoint/v3/contenttype/forms"/>
-  </ds:schemaRefs>
-</ds:datastoreItem>
-</file>
-
 <file path=customXml/itemProps4.xml><?xml version="1.0" encoding="utf-8"?>
-<ds:datastoreItem xmlns:ds="http://schemas.openxmlformats.org/officeDocument/2006/customXml" ds:itemID="{66057847-8994-4C57-96F8-A0C386EA40E8}">
+<ds:datastoreItem xmlns:ds="http://schemas.openxmlformats.org/officeDocument/2006/customXml" ds:itemID="{70CC4B6E-2882-4339-812F-29A25B7034EE}">
   <ds:schemaRefs>
     <ds:schemaRef ds:uri="http://schemas.openxmlformats.org/officeDocument/2006/bibliography"/>
   </ds:schemaRefs>

</xml_diff>

<commit_message>
[Duca]Testovi za ankete i specificirano u projektnim zahtevima popunjavanja ankete i izbor lokaliteta objave
</commit_message>
<xml_diff>
--- a/PROJECT_DOCS/1. Projektni zahtevi/ProjektniZahtevi.docx
+++ b/PROJECT_DOCS/1. Projektni zahtevi/ProjektniZahtevi.docx
@@ -1,6 +1,6 @@
 
 <file path=word/document.xml><?xml version="1.0" encoding="utf-8"?>
-<w:document xmlns:wpc="http://schemas.microsoft.com/office/word/2010/wordprocessingCanvas" xmlns:mc="http://schemas.openxmlformats.org/markup-compatibility/2006" xmlns:o="urn:schemas-microsoft-com:office:office" xmlns:r="http://schemas.openxmlformats.org/officeDocument/2006/relationships" xmlns:m="http://schemas.openxmlformats.org/officeDocument/2006/math" xmlns:v="urn:schemas-microsoft-com:vml" xmlns:wp14="http://schemas.microsoft.com/office/word/2010/wordprocessingDrawing" xmlns:wp="http://schemas.openxmlformats.org/drawingml/2006/wordprocessingDrawing" xmlns:w10="urn:schemas-microsoft-com:office:word" xmlns:w="http://schemas.openxmlformats.org/wordprocessingml/2006/main" xmlns:w14="http://schemas.microsoft.com/office/word/2010/wordml" xmlns:wpg="http://schemas.microsoft.com/office/word/2010/wordprocessingGroup" xmlns:wpi="http://schemas.microsoft.com/office/word/2010/wordprocessingInk" xmlns:wne="http://schemas.microsoft.com/office/word/2006/wordml" xmlns:wps="http://schemas.microsoft.com/office/word/2010/wordprocessingShape" mc:Ignorable="w14 wp14">
+<w:document xmlns:wpc="http://schemas.microsoft.com/office/word/2010/wordprocessingCanvas" xmlns:cx="http://schemas.microsoft.com/office/drawing/2014/chartex" xmlns:cx1="http://schemas.microsoft.com/office/drawing/2015/9/8/chartex" xmlns:cx2="http://schemas.microsoft.com/office/drawing/2015/10/21/chartex" xmlns:cx3="http://schemas.microsoft.com/office/drawing/2016/5/9/chartex" xmlns:cx4="http://schemas.microsoft.com/office/drawing/2016/5/10/chartex" xmlns:cx5="http://schemas.microsoft.com/office/drawing/2016/5/11/chartex" xmlns:cx6="http://schemas.microsoft.com/office/drawing/2016/5/12/chartex" xmlns:cx7="http://schemas.microsoft.com/office/drawing/2016/5/13/chartex" xmlns:cx8="http://schemas.microsoft.com/office/drawing/2016/5/14/chartex" xmlns:mc="http://schemas.openxmlformats.org/markup-compatibility/2006" xmlns:aink="http://schemas.microsoft.com/office/drawing/2016/ink" xmlns:am3d="http://schemas.microsoft.com/office/drawing/2017/model3d" xmlns:o="urn:schemas-microsoft-com:office:office" xmlns:r="http://schemas.openxmlformats.org/officeDocument/2006/relationships" xmlns:m="http://schemas.openxmlformats.org/officeDocument/2006/math" xmlns:v="urn:schemas-microsoft-com:vml" xmlns:wp14="http://schemas.microsoft.com/office/word/2010/wordprocessingDrawing" xmlns:wp="http://schemas.openxmlformats.org/drawingml/2006/wordprocessingDrawing" xmlns:w10="urn:schemas-microsoft-com:office:word" xmlns:w="http://schemas.openxmlformats.org/wordprocessingml/2006/main" xmlns:w14="http://schemas.microsoft.com/office/word/2010/wordml" xmlns:w15="http://schemas.microsoft.com/office/word/2012/wordml" xmlns:w16cex="http://schemas.microsoft.com/office/word/2018/wordml/cex" xmlns:w16cid="http://schemas.microsoft.com/office/word/2016/wordml/cid" xmlns:w16="http://schemas.microsoft.com/office/word/2018/wordml" xmlns:w16se="http://schemas.microsoft.com/office/word/2015/wordml/symex" xmlns:wpg="http://schemas.microsoft.com/office/word/2010/wordprocessingGroup" xmlns:wpi="http://schemas.microsoft.com/office/word/2010/wordprocessingInk" xmlns:wne="http://schemas.microsoft.com/office/word/2006/wordml" xmlns:wps="http://schemas.microsoft.com/office/word/2010/wordprocessingShape" mc:Ignorable="w14 w15 w16se w16cid w16 w16cex wp14">
   <w:body>
     <w:p>
       <w:pPr>
@@ -37,7 +37,7 @@
                     <pic:cNvPicPr/>
                   </pic:nvPicPr>
                   <pic:blipFill>
-                    <a:blip r:embed="rId12" cstate="print">
+                    <a:blip r:embed="rId11" cstate="print">
                       <a:extLst>
                         <a:ext uri="{28A0092B-C50C-407E-A947-70E740481C1C}">
                           <a14:useLocalDpi xmlns:a14="http://schemas.microsoft.com/office/drawing/2010/main" val="0"/>
@@ -195,8 +195,6 @@
         </w:rPr>
         <w:t>Verzija 1.3</w:t>
       </w:r>
-      <w:bookmarkStart w:id="0" w:name="_GoBack"/>
-      <w:bookmarkEnd w:id="0"/>
     </w:p>
     <w:p>
       <w:pPr>
@@ -3828,14 +3826,14 @@
           <w:lang w:val="sr-Latn-RS"/>
         </w:rPr>
       </w:pPr>
-      <w:bookmarkStart w:id="1" w:name="_Toc42382978"/>
+      <w:bookmarkStart w:id="0" w:name="_Toc42382978"/>
       <w:r>
         <w:rPr>
           <w:lang w:val="sr-Latn-RS"/>
         </w:rPr>
         <w:t>Uvod</w:t>
       </w:r>
-      <w:bookmarkEnd w:id="1"/>
+      <w:bookmarkEnd w:id="0"/>
     </w:p>
     <w:p>
       <w:pPr>
@@ -3848,14 +3846,14 @@
           <w:lang w:val="sr-Latn-RS"/>
         </w:rPr>
       </w:pPr>
-      <w:bookmarkStart w:id="2" w:name="_Toc42382979"/>
+      <w:bookmarkStart w:id="1" w:name="_Toc42382979"/>
       <w:r>
         <w:rPr>
           <w:lang w:val="sr-Latn-RS"/>
         </w:rPr>
         <w:t>Rezime</w:t>
       </w:r>
-      <w:bookmarkEnd w:id="2"/>
+      <w:bookmarkEnd w:id="1"/>
     </w:p>
     <w:p>
       <w:pPr>
@@ -4041,14 +4039,14 @@
           <w:lang w:val="sr-Latn-RS"/>
         </w:rPr>
       </w:pPr>
-      <w:bookmarkStart w:id="3" w:name="_Toc42382980"/>
+      <w:bookmarkStart w:id="2" w:name="_Toc42382980"/>
       <w:r>
         <w:rPr>
           <w:lang w:val="sr-Latn-RS"/>
         </w:rPr>
         <w:t>Namena dokumenta i ciljne grupe</w:t>
       </w:r>
-      <w:bookmarkEnd w:id="3"/>
+      <w:bookmarkEnd w:id="2"/>
     </w:p>
     <w:p>
       <w:pPr>
@@ -4105,14 +4103,14 @@
           <w:lang w:val="sr-Latn-RS"/>
         </w:rPr>
       </w:pPr>
-      <w:bookmarkStart w:id="4" w:name="_Toc42382981"/>
+      <w:bookmarkStart w:id="3" w:name="_Toc42382981"/>
       <w:r>
         <w:rPr>
           <w:lang w:val="sr-Latn-RS"/>
         </w:rPr>
         <w:t>Opis problema</w:t>
       </w:r>
-      <w:bookmarkEnd w:id="4"/>
+      <w:bookmarkEnd w:id="3"/>
     </w:p>
     <w:p>
       <w:pPr>
@@ -4387,14 +4385,14 @@
           <w:lang w:val="sr-Latn-RS"/>
         </w:rPr>
       </w:pPr>
-      <w:bookmarkStart w:id="5" w:name="_Toc42382982"/>
+      <w:bookmarkStart w:id="4" w:name="_Toc42382982"/>
       <w:r>
         <w:rPr>
           <w:lang w:val="sr-Latn-RS"/>
         </w:rPr>
         <w:t>3.Kategorije korisnika</w:t>
       </w:r>
-      <w:bookmarkEnd w:id="5"/>
+      <w:bookmarkEnd w:id="4"/>
     </w:p>
     <w:p>
       <w:pPr>
@@ -4888,7 +4886,7 @@
         </w:rPr>
         <w:t xml:space="preserve">    </w:t>
       </w:r>
-      <w:bookmarkStart w:id="6" w:name="_Toc42382983"/>
+      <w:bookmarkStart w:id="5" w:name="_Toc42382983"/>
       <w:r>
         <w:rPr>
           <w:rStyle w:val="Heading1Char"/>
@@ -4903,7 +4901,7 @@
         </w:rPr>
         <w:t>KATEGORIJE OBAVEŠTENJA</w:t>
       </w:r>
-      <w:bookmarkEnd w:id="6"/>
+      <w:bookmarkEnd w:id="5"/>
       <w:r>
         <w:rPr>
           <w:rFonts w:ascii="Calibri Light" w:eastAsia="Calibri Light" w:hAnsi="Calibri Light" w:cs="Calibri Light"/>
@@ -6260,7 +6258,7 @@
           <w:lang w:val="sr-Latn-RS"/>
         </w:rPr>
       </w:pPr>
-      <w:bookmarkStart w:id="7" w:name="_Toc42382984"/>
+      <w:bookmarkStart w:id="6" w:name="_Toc42382984"/>
       <w:r>
         <w:rPr>
           <w:lang w:val="sr-Latn-RS"/>
@@ -6273,7 +6271,7 @@
         </w:rPr>
         <w:t>Kategorije anketa</w:t>
       </w:r>
-      <w:bookmarkEnd w:id="7"/>
+      <w:bookmarkEnd w:id="6"/>
     </w:p>
     <w:p>
       <w:pPr>
@@ -6578,14 +6576,14 @@
           <w:lang w:val="sr-Latn-RS"/>
         </w:rPr>
       </w:pPr>
-      <w:bookmarkStart w:id="8" w:name="_Toc42382985"/>
+      <w:bookmarkStart w:id="7" w:name="_Toc42382985"/>
       <w:r>
         <w:rPr>
           <w:lang w:val="sr-Latn-RS"/>
         </w:rPr>
         <w:t>6. Pretpostavke i ograničenja</w:t>
       </w:r>
-      <w:bookmarkEnd w:id="8"/>
+      <w:bookmarkEnd w:id="7"/>
     </w:p>
     <w:p>
       <w:pPr>
@@ -6881,7 +6879,7 @@
           <w:lang w:val="sr-Latn-RS"/>
         </w:rPr>
       </w:pPr>
-      <w:bookmarkStart w:id="9" w:name="_Toc42382986"/>
+      <w:bookmarkStart w:id="8" w:name="_Toc42382986"/>
       <w:r>
         <w:rPr>
           <w:lang w:val="sr-Latn-RS"/>
@@ -6894,7 +6892,7 @@
         </w:rPr>
         <w:t>Funkcionalnosti</w:t>
       </w:r>
-      <w:bookmarkEnd w:id="9"/>
+      <w:bookmarkEnd w:id="8"/>
       <w:r>
         <w:rPr>
           <w:lang w:val="sr-Latn-RS"/>
@@ -6913,14 +6911,14 @@
           <w:lang w:val="sr-Latn-RS"/>
         </w:rPr>
       </w:pPr>
-      <w:bookmarkStart w:id="10" w:name="_Toc42382987"/>
+      <w:bookmarkStart w:id="9" w:name="_Toc42382987"/>
       <w:r>
         <w:rPr>
           <w:lang w:val="sr-Latn-RS"/>
         </w:rPr>
         <w:t>Registrovanje korisnika</w:t>
       </w:r>
-      <w:bookmarkEnd w:id="10"/>
+      <w:bookmarkEnd w:id="9"/>
     </w:p>
     <w:p>
       <w:pPr>
@@ -6995,14 +6993,14 @@
           <w:lang w:val="sr-Latn-RS"/>
         </w:rPr>
       </w:pPr>
-      <w:bookmarkStart w:id="11" w:name="_Toc42382988"/>
+      <w:bookmarkStart w:id="10" w:name="_Toc42382988"/>
       <w:r>
         <w:rPr>
           <w:lang w:val="sr-Latn-RS"/>
         </w:rPr>
         <w:t>Registrovanje moderatora</w:t>
       </w:r>
-      <w:bookmarkEnd w:id="11"/>
+      <w:bookmarkEnd w:id="10"/>
     </w:p>
     <w:p>
       <w:pPr>
@@ -7089,14 +7087,14 @@
           <w:lang w:val="sr-Latn-RS"/>
         </w:rPr>
       </w:pPr>
-      <w:bookmarkStart w:id="12" w:name="_Toc42382989"/>
+      <w:bookmarkStart w:id="11" w:name="_Toc42382989"/>
       <w:r>
         <w:rPr>
           <w:lang w:val="sr-Latn-RS"/>
         </w:rPr>
         <w:t>Odobravanje moderatora</w:t>
       </w:r>
-      <w:bookmarkEnd w:id="12"/>
+      <w:bookmarkEnd w:id="11"/>
     </w:p>
     <w:p>
       <w:pPr>
@@ -7184,14 +7182,14 @@
           <w:lang w:val="sr-Latn-RS"/>
         </w:rPr>
       </w:pPr>
-      <w:bookmarkStart w:id="13" w:name="_Toc42382990"/>
+      <w:bookmarkStart w:id="12" w:name="_Toc42382990"/>
       <w:r>
         <w:rPr>
           <w:lang w:val="sr-Latn-RS"/>
         </w:rPr>
         <w:t>Zahtev za promenu lozinke</w:t>
       </w:r>
-      <w:bookmarkEnd w:id="13"/>
+      <w:bookmarkEnd w:id="12"/>
     </w:p>
     <w:p>
       <w:pPr>
@@ -7230,7 +7228,7 @@
           <w:lang w:val="sr-Latn-RS"/>
         </w:rPr>
       </w:pPr>
-      <w:bookmarkStart w:id="14" w:name="_Toc42382991"/>
+      <w:bookmarkStart w:id="13" w:name="_Toc42382991"/>
       <w:r>
         <w:rPr>
           <w:lang w:val="sr-Latn-RS"/>
@@ -7243,7 +7241,7 @@
         </w:rPr>
         <w:t>objava</w:t>
       </w:r>
-      <w:bookmarkEnd w:id="14"/>
+      <w:bookmarkEnd w:id="13"/>
     </w:p>
     <w:p>
       <w:pPr>
@@ -7281,6 +7279,39 @@
           <w:lang w:val="sr-Latn-RS"/>
         </w:rPr>
         <w:t xml:space="preserve"> Moderatori imaju mogućnost da pogledaju statistiku ishoda anketa koje su postavili.</w:t>
+      </w:r>
+      <w:r>
+        <w:rPr>
+          <w:lang w:val="sr-Latn-RS"/>
+        </w:rPr>
+        <w:t xml:space="preserve"> Prilikom postavljanja objava lokalnog tipa, moderator može izabrati </w:t>
+      </w:r>
+      <w:r>
+        <w:rPr>
+          <w:lang w:val="sr-Latn-RS"/>
+        </w:rPr>
+        <w:t>bilo koja mesta iz baze za koja će vezati datu objavu.</w:t>
+      </w:r>
+    </w:p>
+    <w:p>
+      <w:pPr>
+        <w:ind w:left="720"/>
+        <w:rPr>
+          <w:lang w:val="sr-Latn-RS"/>
+        </w:rPr>
+      </w:pPr>
+      <w:r>
+        <w:rPr>
+          <w:lang w:val="sr-Latn-RS"/>
+        </w:rPr>
+        <w:lastRenderedPageBreak/>
+        <w:t>Objave tipa ankete se sastoje od pitanja i ponuđenih odgovora. Prilikom popunjavanja ankete, korisnik može izabrati samo jedan ponuđen odgovor.</w:t>
+      </w:r>
+      <w:r>
+        <w:rPr>
+          <w:lang w:val="sr-Latn-RS"/>
+        </w:rPr>
+        <w:t xml:space="preserve"> </w:t>
       </w:r>
     </w:p>
     <w:p>
@@ -7309,14 +7340,14 @@
           <w:lang w:val="sr-Latn-RS"/>
         </w:rPr>
       </w:pPr>
-      <w:bookmarkStart w:id="15" w:name="_Toc42382992"/>
+      <w:bookmarkStart w:id="14" w:name="_Toc42382992"/>
       <w:r>
         <w:rPr>
           <w:lang w:val="sr-Latn-RS"/>
         </w:rPr>
         <w:t>Kategorizacija objava</w:t>
       </w:r>
-      <w:bookmarkEnd w:id="15"/>
+      <w:bookmarkEnd w:id="14"/>
     </w:p>
     <w:p>
       <w:pPr>
@@ -7355,8 +7386,8 @@
           <w:lang w:val="sr-Latn-RS"/>
         </w:rPr>
       </w:pPr>
+      <w:bookmarkStart w:id="15" w:name="_Toc42382993"/>
       <w:bookmarkStart w:id="16" w:name="_Hlk39771982"/>
-      <w:bookmarkStart w:id="17" w:name="_Toc42382993"/>
       <w:r>
         <w:rPr>
           <w:lang w:val="sr-Latn-RS"/>
@@ -7375,7 +7406,7 @@
         </w:rPr>
         <w:t xml:space="preserve"> određene kategorije</w:t>
       </w:r>
-      <w:bookmarkEnd w:id="17"/>
+      <w:bookmarkEnd w:id="15"/>
     </w:p>
     <w:p>
       <w:pPr>
@@ -7384,7 +7415,7 @@
           <w:lang w:val="sr-Latn-RS"/>
         </w:rPr>
       </w:pPr>
-      <w:bookmarkStart w:id="18" w:name="_Hlk39772069"/>
+      <w:bookmarkStart w:id="17" w:name="_Hlk39772069"/>
       <w:bookmarkEnd w:id="16"/>
       <w:r>
         <w:rPr>
@@ -7404,45 +7435,45 @@
           <w:lang w:val="sr-Latn-RS"/>
         </w:rPr>
       </w:pPr>
-      <w:bookmarkStart w:id="19" w:name="_Toc42382994"/>
+      <w:bookmarkStart w:id="18" w:name="_Toc42382994"/>
+      <w:bookmarkEnd w:id="17"/>
+      <w:r>
+        <w:rPr>
+          <w:lang w:val="sr-Latn-RS"/>
+        </w:rPr>
+        <w:t>Pretpla</w:t>
+      </w:r>
+      <w:r>
+        <w:rPr>
+          <w:lang w:val="sr-Latn-RS"/>
+        </w:rPr>
+        <w:t>ć</w:t>
+      </w:r>
+      <w:r>
+        <w:rPr>
+          <w:lang w:val="sr-Latn-RS"/>
+        </w:rPr>
+        <w:t>ivanje</w:t>
+      </w:r>
+      <w:r>
+        <w:rPr>
+          <w:lang w:val="sr-Latn-RS"/>
+        </w:rPr>
+        <w:t xml:space="preserve"> </w:t>
+      </w:r>
+      <w:r>
+        <w:rPr>
+          <w:lang w:val="sr-Latn-RS"/>
+        </w:rPr>
+        <w:t>korisnika</w:t>
+      </w:r>
+      <w:r>
+        <w:rPr>
+          <w:lang w:val="sr-Latn-RS"/>
+        </w:rPr>
+        <w:t xml:space="preserve"> na kategorije obaveštenja</w:t>
+      </w:r>
       <w:bookmarkEnd w:id="18"/>
-      <w:r>
-        <w:rPr>
-          <w:lang w:val="sr-Latn-RS"/>
-        </w:rPr>
-        <w:t>Pretpla</w:t>
-      </w:r>
-      <w:r>
-        <w:rPr>
-          <w:lang w:val="sr-Latn-RS"/>
-        </w:rPr>
-        <w:t>ć</w:t>
-      </w:r>
-      <w:r>
-        <w:rPr>
-          <w:lang w:val="sr-Latn-RS"/>
-        </w:rPr>
-        <w:t>ivanje</w:t>
-      </w:r>
-      <w:r>
-        <w:rPr>
-          <w:lang w:val="sr-Latn-RS"/>
-        </w:rPr>
-        <w:t xml:space="preserve"> </w:t>
-      </w:r>
-      <w:r>
-        <w:rPr>
-          <w:lang w:val="sr-Latn-RS"/>
-        </w:rPr>
-        <w:t>korisnika</w:t>
-      </w:r>
-      <w:r>
-        <w:rPr>
-          <w:lang w:val="sr-Latn-RS"/>
-        </w:rPr>
-        <w:t xml:space="preserve"> na kategorije obaveštenja</w:t>
-      </w:r>
-      <w:bookmarkEnd w:id="19"/>
     </w:p>
     <w:p>
       <w:pPr>
@@ -7455,14 +7486,14 @@
           <w:lang w:val="sr-Latn-RS"/>
         </w:rPr>
       </w:pPr>
-      <w:bookmarkStart w:id="20" w:name="_Toc42382995"/>
+      <w:bookmarkStart w:id="19" w:name="_Toc42382995"/>
       <w:r>
         <w:rPr>
           <w:lang w:val="sr-Latn-RS"/>
         </w:rPr>
         <w:t>Pretplata na kategoriju</w:t>
       </w:r>
-      <w:bookmarkEnd w:id="20"/>
+      <w:bookmarkEnd w:id="19"/>
     </w:p>
     <w:p>
       <w:pPr>
@@ -7523,14 +7554,14 @@
           <w:lang w:val="sr-Latn-RS"/>
         </w:rPr>
       </w:pPr>
-      <w:bookmarkStart w:id="21" w:name="_Toc42382996"/>
+      <w:bookmarkStart w:id="20" w:name="_Toc42382996"/>
       <w:r>
         <w:rPr>
           <w:lang w:val="sr-Latn-RS"/>
         </w:rPr>
         <w:t>Odjavljivanje sa kategorije</w:t>
       </w:r>
-      <w:bookmarkEnd w:id="21"/>
+      <w:bookmarkEnd w:id="20"/>
     </w:p>
     <w:p>
       <w:pPr>
@@ -7555,7 +7586,7 @@
           <w:lang w:val="sr-Latn-RS"/>
         </w:rPr>
       </w:pPr>
-      <w:bookmarkStart w:id="22" w:name="_Toc42382997"/>
+      <w:bookmarkStart w:id="21" w:name="_Toc42382997"/>
       <w:r>
         <w:rPr>
           <w:lang w:val="sr-Latn-RS"/>
@@ -7586,7 +7617,7 @@
         </w:rPr>
         <w:t xml:space="preserve"> iz pretplaćene kategorije</w:t>
       </w:r>
-      <w:bookmarkEnd w:id="22"/>
+      <w:bookmarkEnd w:id="21"/>
     </w:p>
     <w:p>
       <w:pPr>
@@ -7631,14 +7662,14 @@
           <w:lang w:val="sr-Latn-RS"/>
         </w:rPr>
       </w:pPr>
-      <w:bookmarkStart w:id="23" w:name="_Toc42382998"/>
+      <w:bookmarkStart w:id="22" w:name="_Toc42382998"/>
       <w:r>
         <w:rPr>
           <w:lang w:val="sr-Latn-RS"/>
         </w:rPr>
         <w:t>Izlistavanje statistike o anketama (moderator/admin)</w:t>
       </w:r>
-      <w:bookmarkEnd w:id="23"/>
+      <w:bookmarkEnd w:id="22"/>
     </w:p>
     <w:p>
       <w:pPr>
@@ -7647,7 +7678,7 @@
           <w:lang w:val="sr-Latn-RS"/>
         </w:rPr>
       </w:pPr>
-      <w:bookmarkStart w:id="24" w:name="_Hlk39770666"/>
+      <w:bookmarkStart w:id="23" w:name="_Hlk39770666"/>
       <w:r>
         <w:rPr>
           <w:lang w:val="sr-Latn-RS"/>
@@ -7666,27 +7697,27 @@
           <w:lang w:val="sr-Latn-RS"/>
         </w:rPr>
       </w:pPr>
-      <w:bookmarkStart w:id="25" w:name="_Toc42382999"/>
+      <w:bookmarkStart w:id="24" w:name="_Toc42382999"/>
+      <w:bookmarkEnd w:id="23"/>
+      <w:r>
+        <w:rPr>
+          <w:lang w:val="sr-Latn-RS"/>
+        </w:rPr>
+        <w:t>Izlistavanje ob</w:t>
+      </w:r>
+      <w:r>
+        <w:rPr>
+          <w:lang w:val="sr-Latn-RS"/>
+        </w:rPr>
+        <w:t>java</w:t>
+      </w:r>
+      <w:r>
+        <w:rPr>
+          <w:lang w:val="sr-Latn-RS"/>
+        </w:rPr>
+        <w:t xml:space="preserve"> (moderator/admin)</w:t>
+      </w:r>
       <w:bookmarkEnd w:id="24"/>
-      <w:r>
-        <w:rPr>
-          <w:lang w:val="sr-Latn-RS"/>
-        </w:rPr>
-        <w:t>Izlistavanje ob</w:t>
-      </w:r>
-      <w:r>
-        <w:rPr>
-          <w:lang w:val="sr-Latn-RS"/>
-        </w:rPr>
-        <w:t>java</w:t>
-      </w:r>
-      <w:r>
-        <w:rPr>
-          <w:lang w:val="sr-Latn-RS"/>
-        </w:rPr>
-        <w:t xml:space="preserve"> (moderator/admin)</w:t>
-      </w:r>
-      <w:bookmarkEnd w:id="25"/>
     </w:p>
     <w:p>
       <w:pPr>
@@ -7695,7 +7726,7 @@
           <w:lang w:val="sr-Latn-RS"/>
         </w:rPr>
       </w:pPr>
-      <w:bookmarkStart w:id="26" w:name="_Hlk39769145"/>
+      <w:bookmarkStart w:id="25" w:name="_Hlk39769145"/>
       <w:r>
         <w:rPr>
           <w:lang w:val="sr-Latn-RS"/>
@@ -7727,7 +7758,7 @@
         <w:t>nost da izlistaju sve objave u sistemu.</w:t>
       </w:r>
     </w:p>
-    <w:bookmarkEnd w:id="26"/>
+    <w:bookmarkEnd w:id="25"/>
     <w:p>
       <w:pPr>
         <w:ind w:left="720"/>
@@ -7747,14 +7778,14 @@
           <w:lang w:val="sr-Latn-RS"/>
         </w:rPr>
       </w:pPr>
-      <w:bookmarkStart w:id="27" w:name="_Toc42383000"/>
+      <w:bookmarkStart w:id="26" w:name="_Toc42383000"/>
       <w:r>
         <w:rPr>
           <w:lang w:val="sr-Latn-RS"/>
         </w:rPr>
         <w:t>Brisanje objava (moderator/admin)</w:t>
       </w:r>
-      <w:bookmarkEnd w:id="27"/>
+      <w:bookmarkEnd w:id="26"/>
     </w:p>
     <w:p>
       <w:pPr>
@@ -7811,112 +7842,149 @@
           <w:lang w:val="sr-Latn-RS"/>
         </w:rPr>
       </w:pPr>
-      <w:bookmarkStart w:id="28" w:name="_Toc42383001"/>
-      <w:r>
-        <w:rPr>
-          <w:lang w:val="sr-Latn-RS"/>
-        </w:rPr>
+      <w:bookmarkStart w:id="27" w:name="_Toc42383001"/>
+      <w:r>
+        <w:rPr>
+          <w:lang w:val="sr-Latn-RS"/>
+        </w:rPr>
+        <w:lastRenderedPageBreak/>
         <w:t>Najava na sistem</w:t>
+      </w:r>
+      <w:bookmarkEnd w:id="27"/>
+    </w:p>
+    <w:p>
+      <w:pPr>
+        <w:ind w:left="720"/>
+        <w:rPr>
+          <w:lang w:val="sr-Latn-RS"/>
+        </w:rPr>
+      </w:pPr>
+      <w:r>
+        <w:rPr>
+          <w:lang w:val="sr-Latn-RS"/>
+        </w:rPr>
+        <w:t xml:space="preserve">Korisnici sajta imaju mogućnost da se </w:t>
+      </w:r>
+      <w:r>
+        <w:rPr>
+          <w:lang w:val="sr-Latn-RS"/>
+        </w:rPr>
+        <w:t>najave na sistem kako bi mogli da koriste usluge sistema</w:t>
+      </w:r>
+      <w:r>
+        <w:rPr>
+          <w:lang w:val="sr-Latn-RS"/>
+        </w:rPr>
+        <w:t>, kao što je pretraživanje obaveštenja, anketiranje, prijavljivanje na kategorije i slično</w:t>
+      </w:r>
+      <w:r>
+        <w:rPr>
+          <w:lang w:val="sr-Latn-RS"/>
+        </w:rPr>
+        <w:t>.</w:t>
+      </w:r>
+    </w:p>
+    <w:p>
+      <w:pPr>
+        <w:pStyle w:val="Heading2"/>
+        <w:rPr>
+          <w:lang w:val="sr-Latn-RS"/>
+        </w:rPr>
+      </w:pPr>
+      <w:r>
+        <w:rPr>
+          <w:lang w:val="sr-Latn-RS"/>
+        </w:rPr>
+        <w:t xml:space="preserve">    </w:t>
+      </w:r>
+      <w:bookmarkStart w:id="28" w:name="_Toc42383002"/>
+      <w:r>
+        <w:rPr>
+          <w:lang w:val="sr-Latn-RS"/>
+        </w:rPr>
+        <w:t xml:space="preserve">7.11     Pregled </w:t>
+      </w:r>
+      <w:r>
+        <w:rPr>
+          <w:lang w:val="sr-Latn-RS"/>
+        </w:rPr>
+        <w:t>objava</w:t>
       </w:r>
       <w:bookmarkEnd w:id="28"/>
     </w:p>
     <w:p>
       <w:pPr>
-        <w:ind w:left="720"/>
-        <w:rPr>
-          <w:lang w:val="sr-Latn-RS"/>
-        </w:rPr>
-      </w:pPr>
-      <w:r>
-        <w:rPr>
-          <w:lang w:val="sr-Latn-RS"/>
-        </w:rPr>
-        <w:t xml:space="preserve">Korisnici sajta imaju mogućnost da se </w:t>
-      </w:r>
-      <w:r>
-        <w:rPr>
-          <w:lang w:val="sr-Latn-RS"/>
-        </w:rPr>
-        <w:t>najave na sistem kako bi mogli da koriste usluge sistema</w:t>
-      </w:r>
-      <w:r>
-        <w:rPr>
-          <w:lang w:val="sr-Latn-RS"/>
-        </w:rPr>
-        <w:t>, kao što je pretraživanje obaveštenja, anketiranje, prijavljivanje na kategorije i slično</w:t>
-      </w:r>
-      <w:r>
-        <w:rPr>
-          <w:lang w:val="sr-Latn-RS"/>
-        </w:rPr>
-        <w:t>.</w:t>
+        <w:ind w:left="1440"/>
+        <w:rPr>
+          <w:lang w:val="sr-Latn-RS"/>
+        </w:rPr>
+      </w:pPr>
+      <w:r>
+        <w:rPr>
+          <w:lang w:val="sr-Latn-RS"/>
+        </w:rPr>
+        <w:t xml:space="preserve">Nakon logovanja, korisnici imaju mogućnost pregleda svih aktivnih anketa i postojećih   </w:t>
+      </w:r>
+      <w:r>
+        <w:rPr>
+          <w:lang w:val="sr-Latn-RS"/>
+        </w:rPr>
+        <w:t xml:space="preserve">  </w:t>
+      </w:r>
+      <w:r>
+        <w:rPr>
+          <w:lang w:val="sr-Latn-RS"/>
+        </w:rPr>
+        <w:t xml:space="preserve">              </w:t>
+      </w:r>
+      <w:r>
+        <w:rPr>
+          <w:lang w:val="sr-Latn-RS"/>
+        </w:rPr>
+        <w:t xml:space="preserve">                 </w:t>
+      </w:r>
+      <w:r>
+        <w:rPr>
+          <w:lang w:val="sr-Latn-RS"/>
+        </w:rPr>
+        <w:t>obaveštenja.</w:t>
       </w:r>
     </w:p>
     <w:p>
       <w:pPr>
-        <w:pStyle w:val="Heading2"/>
-        <w:rPr>
-          <w:lang w:val="sr-Latn-RS"/>
-        </w:rPr>
-      </w:pPr>
-      <w:r>
-        <w:rPr>
-          <w:lang w:val="sr-Latn-RS"/>
-        </w:rPr>
-        <w:lastRenderedPageBreak/>
-        <w:t xml:space="preserve">    </w:t>
-      </w:r>
-      <w:bookmarkStart w:id="29" w:name="_Toc42383002"/>
-      <w:r>
-        <w:rPr>
-          <w:lang w:val="sr-Latn-RS"/>
-        </w:rPr>
-        <w:t xml:space="preserve">7.11     Pregled </w:t>
-      </w:r>
-      <w:r>
-        <w:rPr>
-          <w:lang w:val="sr-Latn-RS"/>
-        </w:rPr>
-        <w:t>objava</w:t>
+        <w:rPr>
+          <w:lang w:val="sr-Latn-RS"/>
+        </w:rPr>
+      </w:pPr>
+      <w:r>
+        <w:rPr>
+          <w:lang w:val="sr-Latn-RS"/>
+        </w:rPr>
+        <w:t xml:space="preserve">       </w:t>
+      </w:r>
+      <w:bookmarkStart w:id="29" w:name="_Toc42383003"/>
+      <w:r>
+        <w:rPr>
+          <w:rStyle w:val="Heading2Char"/>
+          <w:lang w:val="sr-Latn-RS"/>
+        </w:rPr>
+        <w:t>7.12 Pretraga obaveštenja</w:t>
       </w:r>
       <w:bookmarkEnd w:id="29"/>
     </w:p>
     <w:p>
       <w:pPr>
-        <w:ind w:left="1440"/>
-        <w:rPr>
-          <w:lang w:val="sr-Latn-RS"/>
-        </w:rPr>
-      </w:pPr>
-      <w:r>
-        <w:rPr>
-          <w:lang w:val="sr-Latn-RS"/>
-        </w:rPr>
-        <w:t xml:space="preserve">Nakon logovanja, korisnici imaju mogućnost pregleda svih aktivnih anketa i postojećih   </w:t>
-      </w:r>
-      <w:r>
-        <w:rPr>
-          <w:lang w:val="sr-Latn-RS"/>
-        </w:rPr>
-        <w:t xml:space="preserve">  </w:t>
-      </w:r>
-      <w:r>
-        <w:rPr>
-          <w:lang w:val="sr-Latn-RS"/>
-        </w:rPr>
-        <w:t xml:space="preserve">              </w:t>
-      </w:r>
-      <w:r>
-        <w:rPr>
-          <w:lang w:val="sr-Latn-RS"/>
-        </w:rPr>
-        <w:t xml:space="preserve">                 </w:t>
-      </w:r>
-      <w:r>
-        <w:rPr>
-          <w:lang w:val="sr-Latn-RS"/>
-        </w:rPr>
-        <w:t>obaveštenja.</w:t>
+        <w:ind w:firstLine="720"/>
+        <w:rPr>
+          <w:rStyle w:val="Heading2Char"/>
+          <w:lang w:val="sr-Latn-RS"/>
+        </w:rPr>
+      </w:pPr>
+      <w:r>
+        <w:rPr>
+          <w:lang w:val="sr-Latn-RS"/>
+        </w:rPr>
+        <w:t>Korisnici imaju mogućnost pretraživanja obaveštenja.</w:t>
       </w:r>
     </w:p>
     <w:p>
@@ -7931,174 +7999,233 @@
         </w:rPr>
         <w:t xml:space="preserve">       </w:t>
       </w:r>
-      <w:bookmarkStart w:id="30" w:name="_Toc42383003"/>
+      <w:bookmarkStart w:id="30" w:name="_Toc42383004"/>
       <w:r>
         <w:rPr>
           <w:rStyle w:val="Heading2Char"/>
           <w:lang w:val="sr-Latn-RS"/>
         </w:rPr>
-        <w:t>7.12 Pretraga obaveštenja</w:t>
+        <w:t>7.13 Popunjavanje anketa</w:t>
       </w:r>
       <w:bookmarkEnd w:id="30"/>
     </w:p>
     <w:p>
       <w:pPr>
-        <w:ind w:firstLine="720"/>
-        <w:rPr>
-          <w:rStyle w:val="Heading2Char"/>
-          <w:lang w:val="sr-Latn-RS"/>
-        </w:rPr>
-      </w:pPr>
-      <w:r>
-        <w:rPr>
-          <w:lang w:val="sr-Latn-RS"/>
-        </w:rPr>
-        <w:t>Korisnici imaju mogućnost pretraživanja obaveštenja.</w:t>
+        <w:rPr>
+          <w:lang w:val="sr-Latn-RS"/>
+        </w:rPr>
+      </w:pPr>
+      <w:r>
+        <w:rPr>
+          <w:lang w:val="sr-Latn-RS"/>
+        </w:rPr>
+        <w:t xml:space="preserve">      Korisnici imaju mogućnost da popune ankete.</w:t>
+      </w:r>
+      <w:r>
+        <w:rPr>
+          <w:lang w:val="sr-Latn-RS"/>
+        </w:rPr>
+        <w:t xml:space="preserve"> Odgovaranje na sva pitanja je obavezno</w:t>
+      </w:r>
+      <w:r>
+        <w:rPr>
+          <w:lang w:val="sr-Latn-RS"/>
+        </w:rPr>
+        <w:t>.</w:t>
       </w:r>
     </w:p>
     <w:p>
       <w:pPr>
-        <w:rPr>
-          <w:lang w:val="sr-Latn-RS"/>
-        </w:rPr>
-      </w:pPr>
-      <w:r>
-        <w:rPr>
-          <w:lang w:val="sr-Latn-RS"/>
-        </w:rPr>
-        <w:t xml:space="preserve">       </w:t>
-      </w:r>
-      <w:bookmarkStart w:id="31" w:name="_Toc42383004"/>
-      <w:r>
-        <w:rPr>
-          <w:rStyle w:val="Heading2Char"/>
-          <w:lang w:val="sr-Latn-RS"/>
-        </w:rPr>
-        <w:t>7.13 Popunjavanje anketa</w:t>
+        <w:pStyle w:val="Heading2"/>
+        <w:rPr>
+          <w:lang w:val="sr-Latn-RS"/>
+        </w:rPr>
+      </w:pPr>
+      <w:r>
+        <w:rPr>
+          <w:lang w:val="sr-Latn-RS"/>
+        </w:rPr>
+        <w:t xml:space="preserve">    </w:t>
+      </w:r>
+      <w:r>
+        <w:rPr>
+          <w:lang w:val="sr-Latn-RS"/>
+        </w:rPr>
+        <w:t xml:space="preserve"> </w:t>
+      </w:r>
+      <w:bookmarkStart w:id="31" w:name="_Toc42383005"/>
+      <w:r>
+        <w:rPr>
+          <w:lang w:val="sr-Latn-RS"/>
+        </w:rPr>
+        <w:t>7.14 Zatvaranje ankete</w:t>
       </w:r>
       <w:bookmarkEnd w:id="31"/>
     </w:p>
     <w:p>
       <w:pPr>
         <w:rPr>
-          <w:lang w:val="sr-Latn-RS"/>
-        </w:rPr>
-      </w:pPr>
-      <w:r>
-        <w:rPr>
-          <w:lang w:val="sr-Latn-RS"/>
-        </w:rPr>
-        <w:t xml:space="preserve">      Korisnici imaju mogućnost da popune ankete.</w:t>
-      </w:r>
-      <w:r>
-        <w:rPr>
-          <w:lang w:val="sr-Latn-RS"/>
-        </w:rPr>
-        <w:t xml:space="preserve"> Odgovaranje na sva pitanja je obavezno</w:t>
-      </w:r>
-      <w:r>
-        <w:rPr>
-          <w:lang w:val="sr-Latn-RS"/>
-        </w:rPr>
-        <w:t>.</w:t>
+          <w:rStyle w:val="Heading2Char"/>
+          <w:lang w:val="sr-Latn-RS"/>
+        </w:rPr>
+      </w:pPr>
+      <w:r>
+        <w:rPr>
+          <w:lang w:val="sr-Latn-RS"/>
+        </w:rPr>
+        <w:t xml:space="preserve">      </w:t>
+      </w:r>
+      <w:r>
+        <w:rPr>
+          <w:lang w:val="sr-Latn-RS"/>
+        </w:rPr>
+        <w:t xml:space="preserve">Moderatori imaju mogućnost da zatvore aktivne ankete koje su postavili. Administrator može da </w:t>
+      </w:r>
+      <w:r>
+        <w:rPr>
+          <w:lang w:val="sr-Latn-RS"/>
+        </w:rPr>
+        <w:t xml:space="preserve">    </w:t>
+      </w:r>
+      <w:r>
+        <w:rPr>
+          <w:lang w:val="sr-Latn-RS"/>
+        </w:rPr>
+        <w:t>zatvori sve ankete.</w:t>
       </w:r>
     </w:p>
     <w:p>
       <w:pPr>
-        <w:pStyle w:val="Heading2"/>
-        <w:rPr>
-          <w:lang w:val="sr-Latn-RS"/>
-        </w:rPr>
-      </w:pPr>
-      <w:r>
-        <w:rPr>
-          <w:lang w:val="sr-Latn-RS"/>
-        </w:rPr>
-        <w:t xml:space="preserve">    </w:t>
-      </w:r>
-      <w:r>
-        <w:rPr>
-          <w:lang w:val="sr-Latn-RS"/>
-        </w:rPr>
-        <w:t xml:space="preserve"> </w:t>
-      </w:r>
-      <w:bookmarkStart w:id="32" w:name="_Toc42383005"/>
-      <w:r>
-        <w:rPr>
-          <w:lang w:val="sr-Latn-RS"/>
-        </w:rPr>
-        <w:t>7.14 Zatvaranje ankete</w:t>
+        <w:pStyle w:val="Heading1"/>
+        <w:rPr>
+          <w:lang w:val="sr-Latn-RS"/>
+        </w:rPr>
+      </w:pPr>
+      <w:bookmarkStart w:id="32" w:name="_Toc42383006"/>
+      <w:r>
+        <w:rPr>
+          <w:lang w:val="sr-Latn-RS"/>
+        </w:rPr>
+        <w:t>8.</w:t>
+      </w:r>
+      <w:r>
+        <w:rPr>
+          <w:lang w:val="sr-Latn-RS"/>
+        </w:rPr>
+        <w:t xml:space="preserve"> Nefunkcionalni zahtevi</w:t>
       </w:r>
       <w:bookmarkEnd w:id="32"/>
     </w:p>
     <w:p>
       <w:pPr>
-        <w:rPr>
-          <w:rStyle w:val="Heading2Char"/>
-          <w:lang w:val="sr-Latn-RS"/>
-        </w:rPr>
-      </w:pPr>
-      <w:r>
-        <w:rPr>
-          <w:lang w:val="sr-Latn-RS"/>
-        </w:rPr>
-        <w:t xml:space="preserve">      </w:t>
-      </w:r>
-      <w:r>
-        <w:rPr>
-          <w:lang w:val="sr-Latn-RS"/>
-        </w:rPr>
-        <w:t xml:space="preserve">Moderatori imaju mogućnost da zatvore aktivne ankete koje su postavili. Administrator može da </w:t>
-      </w:r>
-      <w:r>
-        <w:rPr>
-          <w:lang w:val="sr-Latn-RS"/>
-        </w:rPr>
-        <w:t xml:space="preserve">    </w:t>
-      </w:r>
-      <w:r>
-        <w:rPr>
-          <w:lang w:val="sr-Latn-RS"/>
-        </w:rPr>
-        <w:t>zatvori sve ankete.</w:t>
-      </w:r>
-    </w:p>
-    <w:p>
-      <w:pPr>
-        <w:pStyle w:val="Heading1"/>
-        <w:rPr>
-          <w:lang w:val="sr-Latn-RS"/>
-        </w:rPr>
-      </w:pPr>
-      <w:bookmarkStart w:id="33" w:name="_Toc42383006"/>
-      <w:r>
-        <w:rPr>
-          <w:lang w:val="sr-Latn-RS"/>
-        </w:rPr>
-        <w:t>8.</w:t>
-      </w:r>
-      <w:r>
-        <w:rPr>
-          <w:lang w:val="sr-Latn-RS"/>
-        </w:rPr>
-        <w:t xml:space="preserve"> Nefunkcionalni zahtevi</w:t>
+        <w:pStyle w:val="Heading2"/>
+        <w:ind w:firstLine="720"/>
+        <w:rPr>
+          <w:lang w:val="sr-Latn-RS"/>
+        </w:rPr>
+      </w:pPr>
+      <w:bookmarkStart w:id="33" w:name="_Toc42383007"/>
+      <w:r>
+        <w:rPr>
+          <w:lang w:val="sr-Latn-RS"/>
+        </w:rPr>
+        <w:t>8.1 Sistemski zahtevi</w:t>
       </w:r>
       <w:bookmarkEnd w:id="33"/>
     </w:p>
     <w:p>
       <w:pPr>
+        <w:ind w:firstLine="720"/>
+        <w:rPr>
+          <w:lang w:val="sr-Latn-RS"/>
+        </w:rPr>
+      </w:pPr>
+      <w:r>
+        <w:rPr>
+          <w:lang w:val="sr-Latn-RS"/>
+        </w:rPr>
+        <w:t>„e-Srbija“ je realizovana korišćenjem Laravel</w:t>
+      </w:r>
+      <w:r>
+        <w:rPr>
+          <w:lang w:val="sr-Latn-RS"/>
+        </w:rPr>
+        <w:t xml:space="preserve"> PHP radnog okvira, neophodno je imati </w:t>
+      </w:r>
+      <w:r>
+        <w:rPr>
+          <w:lang w:val="sr-Latn-RS"/>
+        </w:rPr>
+        <w:t xml:space="preserve">instaliranu najnoviju </w:t>
+      </w:r>
+      <w:r>
+        <w:rPr>
+          <w:lang w:val="sr-Latn-RS"/>
+        </w:rPr>
+        <w:t xml:space="preserve"> </w:t>
+      </w:r>
+      <w:r>
+        <w:rPr>
+          <w:lang w:val="sr-Latn-RS"/>
+        </w:rPr>
+        <w:t xml:space="preserve">verziju PHP modula. </w:t>
+      </w:r>
+      <w:r>
+        <w:rPr>
+          <w:lang w:val="sr-Latn-RS"/>
+        </w:rPr>
+        <w:t xml:space="preserve">Composer je takođe neophodan za pravilno funkcionisanje aplikacije. Composer je </w:t>
+      </w:r>
+      <w:r>
+        <w:rPr>
+          <w:lang w:val="sr-Latn-RS"/>
+        </w:rPr>
+        <w:t xml:space="preserve">„dependency manager“ koji instalira neophodne </w:t>
+      </w:r>
+      <w:r>
+        <w:rPr>
+          <w:lang w:val="sr-Latn-RS"/>
+        </w:rPr>
+        <w:t xml:space="preserve">biblioteke za nesmetan rad aplikacije. </w:t>
+      </w:r>
+      <w:r>
+        <w:rPr>
+          <w:lang w:val="sr-Latn-RS"/>
+        </w:rPr>
+        <w:t>Potrebno je obezbediti i MySQL bazu podataka.</w:t>
+      </w:r>
+      <w:r>
+        <w:rPr>
+          <w:lang w:val="sr-Latn-RS"/>
+        </w:rPr>
+        <w:t xml:space="preserve"> Treba obezbediti kompatabilnost sa relevantnim, modernim pretraživačima.</w:t>
+      </w:r>
+    </w:p>
+    <w:p>
+      <w:pPr>
         <w:pStyle w:val="Heading2"/>
-        <w:ind w:firstLine="720"/>
-        <w:rPr>
-          <w:lang w:val="sr-Latn-RS"/>
-        </w:rPr>
-      </w:pPr>
-      <w:bookmarkStart w:id="34" w:name="_Toc42383007"/>
-      <w:r>
-        <w:rPr>
-          <w:lang w:val="sr-Latn-RS"/>
-        </w:rPr>
-        <w:t>8.1 Sistemski zahtevi</w:t>
+        <w:rPr>
+          <w:lang w:val="sr-Latn-RS"/>
+        </w:rPr>
+      </w:pPr>
+      <w:r>
+        <w:rPr>
+          <w:lang w:val="sr-Latn-RS"/>
+        </w:rPr>
+        <w:tab/>
+      </w:r>
+      <w:r>
+        <w:rPr>
+          <w:lang w:val="sr-Latn-RS"/>
+        </w:rPr>
+        <w:t xml:space="preserve"> </w:t>
+      </w:r>
+      <w:bookmarkStart w:id="34" w:name="_Toc42383008"/>
+      <w:r>
+        <w:rPr>
+          <w:lang w:val="sr-Latn-RS"/>
+        </w:rPr>
+        <w:t>8.2 Ostali zahtevi</w:t>
       </w:r>
       <w:bookmarkEnd w:id="34"/>
     </w:p>
@@ -8113,19 +8240,7 @@
         <w:rPr>
           <w:lang w:val="sr-Latn-RS"/>
         </w:rPr>
-        <w:t>„e-Srbija“ je realizovana korišćenjem Laravel</w:t>
-      </w:r>
-      <w:r>
-        <w:rPr>
-          <w:lang w:val="sr-Latn-RS"/>
-        </w:rPr>
-        <w:t xml:space="preserve"> PHP radnog okvira, neophodno je imati </w:t>
-      </w:r>
-      <w:r>
-        <w:rPr>
-          <w:lang w:val="sr-Latn-RS"/>
-        </w:rPr>
-        <w:t xml:space="preserve">instaliranu najnoviju </w:t>
+        <w:t>Dinamičnost aplikacije je postignuta uz pomoć JavaScript-a, korišćenjem jQuery</w:t>
       </w:r>
       <w:r>
         <w:rPr>
@@ -8137,97 +8252,114 @@
         <w:rPr>
           <w:lang w:val="sr-Latn-RS"/>
         </w:rPr>
-        <w:t xml:space="preserve">verziju PHP modula. </w:t>
-      </w:r>
-      <w:r>
-        <w:rPr>
-          <w:lang w:val="sr-Latn-RS"/>
-        </w:rPr>
-        <w:t xml:space="preserve">Composer je takođe neophodan za pravilno funkcionisanje aplikacije. Composer je </w:t>
-      </w:r>
-      <w:r>
-        <w:rPr>
-          <w:lang w:val="sr-Latn-RS"/>
-        </w:rPr>
-        <w:t xml:space="preserve">„dependency manager“ koji instalira neophodne </w:t>
-      </w:r>
-      <w:r>
-        <w:rPr>
-          <w:lang w:val="sr-Latn-RS"/>
-        </w:rPr>
-        <w:t xml:space="preserve">biblioteke za nesmetan rad aplikacije. </w:t>
-      </w:r>
-      <w:r>
-        <w:rPr>
-          <w:lang w:val="sr-Latn-RS"/>
-        </w:rPr>
-        <w:t>Potrebno je obezbediti i MySQL bazu podataka.</w:t>
-      </w:r>
-      <w:r>
-        <w:rPr>
-          <w:lang w:val="sr-Latn-RS"/>
-        </w:rPr>
-        <w:t xml:space="preserve"> Treba obezbediti kompatabilnost sa relevantnim, modernim pretraživačima.</w:t>
+        <w:t>biblioteke. Bootstrap biblioteka za CSS je korišćena za izradu frontend sadržaj</w:t>
+      </w:r>
+      <w:r>
+        <w:rPr>
+          <w:lang w:val="sr-Latn-RS"/>
+        </w:rPr>
+        <w:t xml:space="preserve">a. </w:t>
       </w:r>
     </w:p>
     <w:p>
       <w:pPr>
-        <w:pStyle w:val="Heading2"/>
-        <w:rPr>
-          <w:lang w:val="sr-Latn-RS"/>
-        </w:rPr>
-      </w:pPr>
-      <w:r>
-        <w:rPr>
-          <w:lang w:val="sr-Latn-RS"/>
-        </w:rPr>
-        <w:tab/>
-      </w:r>
+        <w:pStyle w:val="Heading1"/>
+        <w:rPr>
+          <w:lang w:val="sr-Latn-RS"/>
+        </w:rPr>
+      </w:pPr>
+      <w:bookmarkStart w:id="35" w:name="_Toc42383009"/>
+      <w:r>
+        <w:rPr>
+          <w:lang w:val="sr-Latn-RS"/>
+        </w:rPr>
+        <w:t>9.</w:t>
+      </w:r>
+      <w:r>
+        <w:rPr>
+          <w:lang w:val="sr-Latn-RS"/>
+        </w:rPr>
+        <w:t xml:space="preserve">OPIS </w:t>
+      </w:r>
+      <w:r>
+        <w:rPr>
+          <w:lang w:val="sr-Latn-RS"/>
+        </w:rPr>
+        <w:t>SIstema</w:t>
+      </w:r>
+      <w:bookmarkEnd w:id="35"/>
       <w:r>
         <w:rPr>
           <w:lang w:val="sr-Latn-RS"/>
         </w:rPr>
         <w:t xml:space="preserve"> </w:t>
       </w:r>
-      <w:bookmarkStart w:id="35" w:name="_Toc42383008"/>
-      <w:r>
-        <w:rPr>
-          <w:lang w:val="sr-Latn-RS"/>
-        </w:rPr>
-        <w:t>8.2 Ostali zahtevi</w:t>
-      </w:r>
-      <w:bookmarkEnd w:id="35"/>
     </w:p>
     <w:p>
       <w:pPr>
-        <w:ind w:firstLine="720"/>
-        <w:rPr>
-          <w:lang w:val="sr-Latn-RS"/>
-        </w:rPr>
-      </w:pPr>
-      <w:r>
-        <w:rPr>
-          <w:lang w:val="sr-Latn-RS"/>
-        </w:rPr>
-        <w:t>Dinamičnost aplikacije je postignuta uz pomoć JavaScript-a, korišćenjem jQuery</w:t>
-      </w:r>
-      <w:r>
-        <w:rPr>
-          <w:lang w:val="sr-Latn-RS"/>
-        </w:rPr>
-        <w:t xml:space="preserve"> </w:t>
-      </w:r>
-      <w:r>
-        <w:rPr>
-          <w:lang w:val="sr-Latn-RS"/>
-        </w:rPr>
-        <w:t>biblioteke. Bootstrap biblioteka za CSS je korišćena za izradu frontend sadržaj</w:t>
-      </w:r>
-      <w:r>
-        <w:rPr>
-          <w:lang w:val="sr-Latn-RS"/>
-        </w:rPr>
-        <w:t xml:space="preserve">a. </w:t>
+        <w:rPr>
+          <w:lang w:val="sr-Latn-RS"/>
+        </w:rPr>
+      </w:pPr>
+      <w:r>
+        <w:rPr>
+          <w:lang w:val="sr-Latn-RS"/>
+        </w:rPr>
+        <w:t>Platforma je zamišljena u formi sajta</w:t>
+      </w:r>
+      <w:r>
+        <w:rPr>
+          <w:lang w:val="sr-Latn-RS"/>
+        </w:rPr>
+        <w:t>. Na</w:t>
+      </w:r>
+      <w:r>
+        <w:rPr>
+          <w:lang w:val="sr-Latn-RS"/>
+        </w:rPr>
+        <w:t xml:space="preserve"> serverskoj, strani pored sajta, nalazi se i baza podataka, u kojoj se cuvaju svi podaci vezani za administraciju, korisnike, obavešenja</w:t>
+      </w:r>
+      <w:r>
+        <w:rPr>
+          <w:lang w:val="sr-Latn-RS"/>
+        </w:rPr>
+        <w:t xml:space="preserve"> i</w:t>
+      </w:r>
+      <w:r>
+        <w:rPr>
+          <w:lang w:val="sr-Latn-RS"/>
+        </w:rPr>
+        <w:t xml:space="preserve"> ankete</w:t>
+      </w:r>
+      <w:r>
+        <w:rPr>
+          <w:lang w:val="sr-Latn-RS"/>
+        </w:rPr>
+        <w:t xml:space="preserve">. Postoje </w:t>
+      </w:r>
+      <w:r>
+        <w:rPr>
+          <w:lang w:val="sr-Latn-RS"/>
+        </w:rPr>
+        <w:t>4</w:t>
+      </w:r>
+      <w:r>
+        <w:rPr>
+          <w:lang w:val="sr-Latn-RS"/>
+        </w:rPr>
+        <w:t xml:space="preserve"> načina pristupa sajtu, što je bolje opisano u sekciji “Kategorije korisnika”</w:t>
+      </w:r>
+      <w:r>
+        <w:rPr>
+          <w:lang w:val="sr-Latn-RS"/>
+        </w:rPr>
+        <w:t>.</w:t>
+      </w:r>
+      <w:r>
+        <w:rPr>
+          <w:lang w:val="sr-Latn-RS"/>
+        </w:rPr>
+        <w:t xml:space="preserve"> Tehnologija korišćena u implementaciji opisana je u sekciji “Nefunkcionalni zahtevi”.</w:t>
       </w:r>
     </w:p>
     <w:p>
@@ -8237,132 +8369,31 @@
           <w:lang w:val="sr-Latn-RS"/>
         </w:rPr>
       </w:pPr>
-      <w:bookmarkStart w:id="36" w:name="_Toc42383009"/>
-      <w:r>
-        <w:rPr>
-          <w:lang w:val="sr-Latn-RS"/>
-        </w:rPr>
-        <w:t>9.</w:t>
-      </w:r>
-      <w:r>
-        <w:rPr>
-          <w:lang w:val="sr-Latn-RS"/>
-        </w:rPr>
-        <w:t xml:space="preserve">OPIS </w:t>
-      </w:r>
-      <w:r>
-        <w:rPr>
-          <w:lang w:val="sr-Latn-RS"/>
-        </w:rPr>
-        <w:t>SIstema</w:t>
-      </w:r>
-      <w:bookmarkEnd w:id="36"/>
-      <w:r>
-        <w:rPr>
-          <w:lang w:val="sr-Latn-RS"/>
-        </w:rPr>
-        <w:t xml:space="preserve"> </w:t>
-      </w:r>
     </w:p>
     <w:p>
       <w:pPr>
-        <w:rPr>
-          <w:lang w:val="sr-Latn-RS"/>
-        </w:rPr>
-      </w:pPr>
-      <w:r>
-        <w:rPr>
-          <w:lang w:val="sr-Latn-RS"/>
-        </w:rPr>
-        <w:t>Platforma je zamišljena u formi sajta</w:t>
-      </w:r>
-      <w:r>
-        <w:rPr>
-          <w:lang w:val="sr-Latn-RS"/>
-        </w:rPr>
-        <w:t>. Na</w:t>
-      </w:r>
-      <w:r>
-        <w:rPr>
-          <w:lang w:val="sr-Latn-RS"/>
-        </w:rPr>
-        <w:t xml:space="preserve"> serverskoj, strani pored sajta, nalazi se i baza podataka, u kojoj se cuvaju svi podaci vezani za administraciju, korisnike, obavešenja</w:t>
-      </w:r>
-      <w:r>
-        <w:rPr>
-          <w:lang w:val="sr-Latn-RS"/>
-        </w:rPr>
-        <w:t xml:space="preserve"> i</w:t>
-      </w:r>
-      <w:r>
-        <w:rPr>
-          <w:lang w:val="sr-Latn-RS"/>
-        </w:rPr>
-        <w:t xml:space="preserve"> ankete</w:t>
-      </w:r>
-      <w:r>
-        <w:rPr>
-          <w:lang w:val="sr-Latn-RS"/>
-        </w:rPr>
-        <w:t xml:space="preserve">. Postoje </w:t>
-      </w:r>
-      <w:r>
-        <w:rPr>
-          <w:lang w:val="sr-Latn-RS"/>
-        </w:rPr>
-        <w:t>4</w:t>
-      </w:r>
-      <w:r>
-        <w:rPr>
-          <w:lang w:val="sr-Latn-RS"/>
-        </w:rPr>
-        <w:t xml:space="preserve"> načina pristupa sajtu, što je bolje opisano u sekciji “Kategorije korisnika”</w:t>
-      </w:r>
-      <w:r>
-        <w:rPr>
-          <w:lang w:val="sr-Latn-RS"/>
-        </w:rPr>
-        <w:t>.</w:t>
-      </w:r>
-      <w:r>
-        <w:rPr>
-          <w:lang w:val="sr-Latn-RS"/>
-        </w:rPr>
-        <w:t xml:space="preserve"> Tehnologija korišćena u implementaciji opisana je u sekciji “Nefunkcionalni zahtevi”.</w:t>
-      </w:r>
+        <w:pStyle w:val="Heading1"/>
+        <w:rPr>
+          <w:lang w:val="sr-Latn-RS"/>
+        </w:rPr>
+      </w:pPr>
+      <w:bookmarkStart w:id="36" w:name="_Toc42383010"/>
+      <w:r>
+        <w:rPr>
+          <w:lang w:val="sr-Latn-RS"/>
+        </w:rPr>
+        <w:t>10</w:t>
+      </w:r>
+      <w:r>
+        <w:rPr>
+          <w:lang w:val="sr-Latn-RS"/>
+        </w:rPr>
+        <w:t>. Zahtevi za korisničkom dokumentacijom</w:t>
+      </w:r>
+      <w:bookmarkEnd w:id="36"/>
     </w:p>
     <w:p>
       <w:pPr>
-        <w:pStyle w:val="Heading1"/>
-        <w:rPr>
-          <w:lang w:val="sr-Latn-RS"/>
-        </w:rPr>
-      </w:pPr>
-    </w:p>
-    <w:p>
-      <w:pPr>
-        <w:pStyle w:val="Heading1"/>
-        <w:rPr>
-          <w:lang w:val="sr-Latn-RS"/>
-        </w:rPr>
-      </w:pPr>
-      <w:bookmarkStart w:id="37" w:name="_Toc42383010"/>
-      <w:r>
-        <w:rPr>
-          <w:lang w:val="sr-Latn-RS"/>
-        </w:rPr>
-        <w:t>10</w:t>
-      </w:r>
-      <w:r>
-        <w:rPr>
-          <w:lang w:val="sr-Latn-RS"/>
-        </w:rPr>
-        <w:t>. Zahtevi za korisničkom dokumentacijom</w:t>
-      </w:r>
-      <w:bookmarkEnd w:id="37"/>
-    </w:p>
-    <w:p>
-      <w:pPr>
         <w:ind w:firstLine="720"/>
         <w:rPr>
           <w:rStyle w:val="Heading2Char"/>
@@ -8378,7 +8409,7 @@
         </w:rPr>
         <w:t xml:space="preserve"> </w:t>
       </w:r>
-      <w:bookmarkStart w:id="38" w:name="_Toc42383011"/>
+      <w:bookmarkStart w:id="37" w:name="_Toc42383011"/>
       <w:r>
         <w:rPr>
           <w:rStyle w:val="Heading2Char"/>
@@ -8400,7 +8431,7 @@
         </w:rPr>
         <w:t xml:space="preserve"> Uputstva za moderatore</w:t>
       </w:r>
-      <w:bookmarkEnd w:id="38"/>
+      <w:bookmarkEnd w:id="37"/>
     </w:p>
     <w:p>
       <w:pPr>
@@ -8536,6 +8567,7 @@
           <w:szCs w:val="22"/>
           <w:lang w:val="sr-Latn-RS"/>
         </w:rPr>
+        <w:lastRenderedPageBreak/>
         <w:t>Upu</w:t>
       </w:r>
       <w:r>
@@ -8631,12 +8663,11 @@
           <w:lang w:val="sr-Latn-RS"/>
         </w:rPr>
       </w:pPr>
-      <w:bookmarkStart w:id="39" w:name="_Toc42383012"/>
-      <w:r>
-        <w:rPr>
-          <w:lang w:val="sr-Latn-RS"/>
-        </w:rPr>
-        <w:lastRenderedPageBreak/>
+      <w:bookmarkStart w:id="38" w:name="_Toc42383012"/>
+      <w:r>
+        <w:rPr>
+          <w:lang w:val="sr-Latn-RS"/>
+        </w:rPr>
         <w:t>10</w:t>
       </w:r>
       <w:r>
@@ -8645,7 +8676,7 @@
         </w:rPr>
         <w:t>.2 Uputstvo za obične korisnike</w:t>
       </w:r>
-      <w:bookmarkEnd w:id="39"/>
+      <w:bookmarkEnd w:id="38"/>
     </w:p>
     <w:p>
       <w:pPr>
@@ -8722,7 +8753,7 @@
       <w:pPr>
         <w:pStyle w:val="Heading1"/>
       </w:pPr>
-      <w:bookmarkStart w:id="40" w:name="_Toc42383013"/>
+      <w:bookmarkStart w:id="39" w:name="_Toc42383013"/>
       <w:r>
         <w:rPr>
           <w:lang w:val="sr-Latn-RS"/>
@@ -8741,7 +8772,7 @@
         </w:rPr>
         <w:t>. Plan i prioriteti</w:t>
       </w:r>
-      <w:bookmarkEnd w:id="40"/>
+      <w:bookmarkEnd w:id="39"/>
       <w:r>
         <w:rPr>
           <w:lang w:val="sr-Latn-RS"/>
@@ -9017,7 +9048,7 @@
           <w:lang w:val="sr-Cyrl-RS"/>
         </w:rPr>
       </w:pPr>
-      <w:bookmarkStart w:id="41" w:name="_Toc42383014"/>
+      <w:bookmarkStart w:id="40" w:name="_Toc42383014"/>
       <w:r>
         <w:rPr>
           <w:rFonts w:eastAsia="Calibri"/>
@@ -9039,7 +9070,7 @@
         </w:rPr>
         <w:t>. Kvalitet</w:t>
       </w:r>
-      <w:bookmarkEnd w:id="41"/>
+      <w:bookmarkEnd w:id="40"/>
     </w:p>
     <w:p>
       <w:pPr>
@@ -9085,7 +9116,7 @@
       </w:r>
     </w:p>
     <w:sectPr>
-      <w:footerReference w:type="default" r:id="rId13"/>
+      <w:footerReference w:type="default" r:id="rId12"/>
       <w:pgSz w:w="11906" w:h="16838" w:code="9"/>
       <w:pgMar w:top="1440" w:right="1440" w:bottom="1440" w:left="1440" w:header="720" w:footer="720" w:gutter="0"/>
       <w:pgNumType w:start="1"/>
@@ -9098,7 +9129,7 @@
 </file>
 
 <file path=word/endnotes.xml><?xml version="1.0" encoding="utf-8"?>
-<w:endnotes xmlns:wpc="http://schemas.microsoft.com/office/word/2010/wordprocessingCanvas" xmlns:mc="http://schemas.openxmlformats.org/markup-compatibility/2006" xmlns:o="urn:schemas-microsoft-com:office:office" xmlns:r="http://schemas.openxmlformats.org/officeDocument/2006/relationships" xmlns:m="http://schemas.openxmlformats.org/officeDocument/2006/math" xmlns:v="urn:schemas-microsoft-com:vml" xmlns:wp14="http://schemas.microsoft.com/office/word/2010/wordprocessingDrawing" xmlns:wp="http://schemas.openxmlformats.org/drawingml/2006/wordprocessingDrawing" xmlns:w10="urn:schemas-microsoft-com:office:word" xmlns:w="http://schemas.openxmlformats.org/wordprocessingml/2006/main" xmlns:w14="http://schemas.microsoft.com/office/word/2010/wordml" xmlns:wpg="http://schemas.microsoft.com/office/word/2010/wordprocessingGroup" xmlns:wpi="http://schemas.microsoft.com/office/word/2010/wordprocessingInk" xmlns:wne="http://schemas.microsoft.com/office/word/2006/wordml" xmlns:wps="http://schemas.microsoft.com/office/word/2010/wordprocessingShape" mc:Ignorable="w14 wp14">
+<w:endnotes xmlns:wpc="http://schemas.microsoft.com/office/word/2010/wordprocessingCanvas" xmlns:cx="http://schemas.microsoft.com/office/drawing/2014/chartex" xmlns:cx1="http://schemas.microsoft.com/office/drawing/2015/9/8/chartex" xmlns:cx2="http://schemas.microsoft.com/office/drawing/2015/10/21/chartex" xmlns:cx3="http://schemas.microsoft.com/office/drawing/2016/5/9/chartex" xmlns:cx4="http://schemas.microsoft.com/office/drawing/2016/5/10/chartex" xmlns:cx5="http://schemas.microsoft.com/office/drawing/2016/5/11/chartex" xmlns:cx6="http://schemas.microsoft.com/office/drawing/2016/5/12/chartex" xmlns:cx7="http://schemas.microsoft.com/office/drawing/2016/5/13/chartex" xmlns:cx8="http://schemas.microsoft.com/office/drawing/2016/5/14/chartex" xmlns:mc="http://schemas.openxmlformats.org/markup-compatibility/2006" xmlns:aink="http://schemas.microsoft.com/office/drawing/2016/ink" xmlns:am3d="http://schemas.microsoft.com/office/drawing/2017/model3d" xmlns:o="urn:schemas-microsoft-com:office:office" xmlns:r="http://schemas.openxmlformats.org/officeDocument/2006/relationships" xmlns:m="http://schemas.openxmlformats.org/officeDocument/2006/math" xmlns:v="urn:schemas-microsoft-com:vml" xmlns:wp14="http://schemas.microsoft.com/office/word/2010/wordprocessingDrawing" xmlns:wp="http://schemas.openxmlformats.org/drawingml/2006/wordprocessingDrawing" xmlns:w10="urn:schemas-microsoft-com:office:word" xmlns:w="http://schemas.openxmlformats.org/wordprocessingml/2006/main" xmlns:w14="http://schemas.microsoft.com/office/word/2010/wordml" xmlns:w15="http://schemas.microsoft.com/office/word/2012/wordml" xmlns:w16cex="http://schemas.microsoft.com/office/word/2018/wordml/cex" xmlns:w16cid="http://schemas.microsoft.com/office/word/2016/wordml/cid" xmlns:w16="http://schemas.microsoft.com/office/word/2018/wordml" xmlns:w16se="http://schemas.microsoft.com/office/word/2015/wordml/symex" xmlns:wpg="http://schemas.microsoft.com/office/word/2010/wordprocessingGroup" xmlns:wpi="http://schemas.microsoft.com/office/word/2010/wordprocessingInk" xmlns:wne="http://schemas.microsoft.com/office/word/2006/wordml" xmlns:wps="http://schemas.microsoft.com/office/word/2010/wordprocessingShape" mc:Ignorable="w14 w15 w16se w16cid w16 w16cex wp14">
   <w:endnote w:type="separator" w:id="-1">
     <w:p>
       <w:pPr>
@@ -9130,7 +9161,7 @@
 </file>
 
 <file path=word/footer1.xml><?xml version="1.0" encoding="utf-8"?>
-<w:ftr xmlns:wpc="http://schemas.microsoft.com/office/word/2010/wordprocessingCanvas" xmlns:mc="http://schemas.openxmlformats.org/markup-compatibility/2006" xmlns:o="urn:schemas-microsoft-com:office:office" xmlns:r="http://schemas.openxmlformats.org/officeDocument/2006/relationships" xmlns:m="http://schemas.openxmlformats.org/officeDocument/2006/math" xmlns:v="urn:schemas-microsoft-com:vml" xmlns:wp14="http://schemas.microsoft.com/office/word/2010/wordprocessingDrawing" xmlns:wp="http://schemas.openxmlformats.org/drawingml/2006/wordprocessingDrawing" xmlns:w10="urn:schemas-microsoft-com:office:word" xmlns:w="http://schemas.openxmlformats.org/wordprocessingml/2006/main" xmlns:w14="http://schemas.microsoft.com/office/word/2010/wordml" xmlns:wpg="http://schemas.microsoft.com/office/word/2010/wordprocessingGroup" xmlns:wpi="http://schemas.microsoft.com/office/word/2010/wordprocessingInk" xmlns:wne="http://schemas.microsoft.com/office/word/2006/wordml" xmlns:wps="http://schemas.microsoft.com/office/word/2010/wordprocessingShape" mc:Ignorable="w14 wp14">
+<w:ftr xmlns:wpc="http://schemas.microsoft.com/office/word/2010/wordprocessingCanvas" xmlns:cx="http://schemas.microsoft.com/office/drawing/2014/chartex" xmlns:cx1="http://schemas.microsoft.com/office/drawing/2015/9/8/chartex" xmlns:cx2="http://schemas.microsoft.com/office/drawing/2015/10/21/chartex" xmlns:cx3="http://schemas.microsoft.com/office/drawing/2016/5/9/chartex" xmlns:cx4="http://schemas.microsoft.com/office/drawing/2016/5/10/chartex" xmlns:cx5="http://schemas.microsoft.com/office/drawing/2016/5/11/chartex" xmlns:cx6="http://schemas.microsoft.com/office/drawing/2016/5/12/chartex" xmlns:cx7="http://schemas.microsoft.com/office/drawing/2016/5/13/chartex" xmlns:cx8="http://schemas.microsoft.com/office/drawing/2016/5/14/chartex" xmlns:mc="http://schemas.openxmlformats.org/markup-compatibility/2006" xmlns:aink="http://schemas.microsoft.com/office/drawing/2016/ink" xmlns:am3d="http://schemas.microsoft.com/office/drawing/2017/model3d" xmlns:o="urn:schemas-microsoft-com:office:office" xmlns:r="http://schemas.openxmlformats.org/officeDocument/2006/relationships" xmlns:m="http://schemas.openxmlformats.org/officeDocument/2006/math" xmlns:v="urn:schemas-microsoft-com:vml" xmlns:wp14="http://schemas.microsoft.com/office/word/2010/wordprocessingDrawing" xmlns:wp="http://schemas.openxmlformats.org/drawingml/2006/wordprocessingDrawing" xmlns:w10="urn:schemas-microsoft-com:office:word" xmlns:w="http://schemas.openxmlformats.org/wordprocessingml/2006/main" xmlns:w14="http://schemas.microsoft.com/office/word/2010/wordml" xmlns:w15="http://schemas.microsoft.com/office/word/2012/wordml" xmlns:w16cex="http://schemas.microsoft.com/office/word/2018/wordml/cex" xmlns:w16cid="http://schemas.microsoft.com/office/word/2016/wordml/cid" xmlns:w16="http://schemas.microsoft.com/office/word/2018/wordml" xmlns:w16se="http://schemas.microsoft.com/office/word/2015/wordml/symex" xmlns:wpg="http://schemas.microsoft.com/office/word/2010/wordprocessingGroup" xmlns:wpi="http://schemas.microsoft.com/office/word/2010/wordprocessingInk" xmlns:wne="http://schemas.microsoft.com/office/word/2006/wordml" xmlns:wps="http://schemas.microsoft.com/office/word/2010/wordprocessingShape" mc:Ignorable="w14 w15 w16se w16cid w16 w16cex wp14">
   <w:sdt>
     <w:sdtPr>
       <w:id w:val="-206563848"/>
@@ -9139,6 +9170,7 @@
         <w:docPartUnique/>
       </w:docPartObj>
     </w:sdtPr>
+    <w:sdtEndPr/>
     <w:sdtContent>
       <w:p>
         <w:pPr>
@@ -9349,12 +9381,12 @@
             </mc:Choice>
             <mc:Fallback>
               <w:pict>
-                <v:group id="Group 2" o:spid="_x0000_s1026" style="position:absolute;margin-left:0;margin-top:0;width:610.5pt;height:15pt;z-index:251658240;mso-width-percent:1000;mso-position-horizontal:center;mso-position-horizontal-relative:page;mso-position-vertical:center;mso-position-vertical-relative:bottom-margin-area;mso-width-percent:1000" coordorigin="-8,14978" coordsize="12255,300" o:gfxdata="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">
+                <v:group w14:anchorId="6646D519" id="Group 2" o:spid="_x0000_s1026" style="position:absolute;margin-left:0;margin-top:0;width:610.5pt;height:15pt;z-index:251658240;mso-width-percent:1000;mso-position-horizontal:center;mso-position-horizontal-relative:page;mso-position-vertical:center;mso-position-vertical-relative:bottom-margin-area;mso-width-percent:1000" coordorigin="-8,14978" coordsize="12255,300" o:gfxdata="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">
                   <v:shapetype id="_x0000_t202" coordsize="21600,21600" o:spt="202" path="m,l,21600r21600,l21600,xe">
                     <v:stroke joinstyle="miter"/>
                     <v:path gradientshapeok="t" o:connecttype="rect"/>
                   </v:shapetype>
-                  <v:shape id="Text Box 25" o:spid="_x0000_s1027" type="#_x0000_t202" style="position:absolute;left:782;top:14990;width:659;height:288;visibility:visible;mso-wrap-style:square;v-text-anchor:top" o:gfxdata="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" filled="f" stroked="f">
+                  <v:shape id="Text Box 25" o:spid="_x0000_s1027" type="#_x0000_t202" style="position:absolute;left:782;top:14990;width:659;height:288;visibility:visible;mso-wrap-style:square;v-text-anchor:top" o:gfxdata="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" filled="f" stroked="f">
                     <v:textbox inset="0,0,0,0">
                       <w:txbxContent>
                         <w:p>
@@ -9388,7 +9420,7 @@
                       </w:txbxContent>
                     </v:textbox>
                   </v:shape>
-                  <v:group id="Group 31" o:spid="_x0000_s1028" style="position:absolute;left:-8;top:14978;width:12255;height:230" coordorigin="-8,14978" coordsize="12255,230" o:gfxdata="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">
+                  <v:group id="Group 31" o:spid="_x0000_s1028" style="position:absolute;left:-8;top:14978;width:12255;height:230" coordorigin="-8,14978" coordsize="12255,230" o:gfxdata="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">
                     <v:shapetype id="_x0000_t34" coordsize="21600,21600" o:spt="34" o:oned="t" adj="10800" path="m,l@0,0@0,21600,21600,21600e" filled="f">
                       <v:stroke joinstyle="miter"/>
                       <v:formulas>
@@ -9400,8 +9432,8 @@
                       </v:handles>
                       <o:lock v:ext="edit" shapetype="t"/>
                     </v:shapetype>
-                    <v:shape id="AutoShape 27" o:spid="_x0000_s1029" type="#_x0000_t34" style="position:absolute;left:-8;top:14978;width:1260;height:230;flip:y;visibility:visible;mso-wrap-style:square" o:connectortype="elbow" o:gfxdata="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" strokecolor="#a5a5a5"/>
-                    <v:shape id="AutoShape 28" o:spid="_x0000_s1030" type="#_x0000_t34" style="position:absolute;left:1252;top:14978;width:10995;height:230;rotation:180;visibility:visible;mso-wrap-style:square" o:connectortype="elbow" o:gfxdata="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" adj="20904" strokecolor="#a5a5a5"/>
+                    <v:shape id="AutoShape 27" o:spid="_x0000_s1029" type="#_x0000_t34" style="position:absolute;left:-8;top:14978;width:1260;height:230;flip:y;visibility:visible;mso-wrap-style:square" o:connectortype="elbow" o:gfxdata="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" strokecolor="#a5a5a5"/>
+                    <v:shape id="AutoShape 28" o:spid="_x0000_s1030" type="#_x0000_t34" style="position:absolute;left:1252;top:14978;width:10995;height:230;rotation:180;visibility:visible;mso-wrap-style:square" o:connectortype="elbow" o:gfxdata="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" adj="20904" strokecolor="#a5a5a5"/>
                   </v:group>
                   <w10:wrap anchorx="page" anchory="margin"/>
                 </v:group>
@@ -9416,7 +9448,7 @@
 </file>
 
 <file path=word/footnotes.xml><?xml version="1.0" encoding="utf-8"?>
-<w:footnotes xmlns:wpc="http://schemas.microsoft.com/office/word/2010/wordprocessingCanvas" xmlns:mc="http://schemas.openxmlformats.org/markup-compatibility/2006" xmlns:o="urn:schemas-microsoft-com:office:office" xmlns:r="http://schemas.openxmlformats.org/officeDocument/2006/relationships" xmlns:m="http://schemas.openxmlformats.org/officeDocument/2006/math" xmlns:v="urn:schemas-microsoft-com:vml" xmlns:wp14="http://schemas.microsoft.com/office/word/2010/wordprocessingDrawing" xmlns:wp="http://schemas.openxmlformats.org/drawingml/2006/wordprocessingDrawing" xmlns:w10="urn:schemas-microsoft-com:office:word" xmlns:w="http://schemas.openxmlformats.org/wordprocessingml/2006/main" xmlns:w14="http://schemas.microsoft.com/office/word/2010/wordml" xmlns:wpg="http://schemas.microsoft.com/office/word/2010/wordprocessingGroup" xmlns:wpi="http://schemas.microsoft.com/office/word/2010/wordprocessingInk" xmlns:wne="http://schemas.microsoft.com/office/word/2006/wordml" xmlns:wps="http://schemas.microsoft.com/office/word/2010/wordprocessingShape" mc:Ignorable="w14 wp14">
+<w:footnotes xmlns:wpc="http://schemas.microsoft.com/office/word/2010/wordprocessingCanvas" xmlns:cx="http://schemas.microsoft.com/office/drawing/2014/chartex" xmlns:cx1="http://schemas.microsoft.com/office/drawing/2015/9/8/chartex" xmlns:cx2="http://schemas.microsoft.com/office/drawing/2015/10/21/chartex" xmlns:cx3="http://schemas.microsoft.com/office/drawing/2016/5/9/chartex" xmlns:cx4="http://schemas.microsoft.com/office/drawing/2016/5/10/chartex" xmlns:cx5="http://schemas.microsoft.com/office/drawing/2016/5/11/chartex" xmlns:cx6="http://schemas.microsoft.com/office/drawing/2016/5/12/chartex" xmlns:cx7="http://schemas.microsoft.com/office/drawing/2016/5/13/chartex" xmlns:cx8="http://schemas.microsoft.com/office/drawing/2016/5/14/chartex" xmlns:mc="http://schemas.openxmlformats.org/markup-compatibility/2006" xmlns:aink="http://schemas.microsoft.com/office/drawing/2016/ink" xmlns:am3d="http://schemas.microsoft.com/office/drawing/2017/model3d" xmlns:o="urn:schemas-microsoft-com:office:office" xmlns:r="http://schemas.openxmlformats.org/officeDocument/2006/relationships" xmlns:m="http://schemas.openxmlformats.org/officeDocument/2006/math" xmlns:v="urn:schemas-microsoft-com:vml" xmlns:wp14="http://schemas.microsoft.com/office/word/2010/wordprocessingDrawing" xmlns:wp="http://schemas.openxmlformats.org/drawingml/2006/wordprocessingDrawing" xmlns:w10="urn:schemas-microsoft-com:office:word" xmlns:w="http://schemas.openxmlformats.org/wordprocessingml/2006/main" xmlns:w14="http://schemas.microsoft.com/office/word/2010/wordml" xmlns:w15="http://schemas.microsoft.com/office/word/2012/wordml" xmlns:w16cex="http://schemas.microsoft.com/office/word/2018/wordml/cex" xmlns:w16cid="http://schemas.microsoft.com/office/word/2016/wordml/cid" xmlns:w16="http://schemas.microsoft.com/office/word/2018/wordml" xmlns:w16se="http://schemas.microsoft.com/office/word/2015/wordml/symex" xmlns:wpg="http://schemas.microsoft.com/office/word/2010/wordprocessingGroup" xmlns:wpi="http://schemas.microsoft.com/office/word/2010/wordprocessingInk" xmlns:wne="http://schemas.microsoft.com/office/word/2006/wordml" xmlns:wps="http://schemas.microsoft.com/office/word/2010/wordprocessingShape" mc:Ignorable="w14 w15 w16se w16cid w16 w16cex wp14">
   <w:footnote w:type="separator" w:id="-1">
     <w:p>
       <w:pPr>
@@ -9448,8 +9480,8 @@
 </file>
 
 <file path=word/numbering.xml><?xml version="1.0" encoding="utf-8"?>
-<w:numbering xmlns:wpc="http://schemas.microsoft.com/office/word/2010/wordprocessingCanvas" xmlns:mc="http://schemas.openxmlformats.org/markup-compatibility/2006" xmlns:o="urn:schemas-microsoft-com:office:office" xmlns:r="http://schemas.openxmlformats.org/officeDocument/2006/relationships" xmlns:m="http://schemas.openxmlformats.org/officeDocument/2006/math" xmlns:v="urn:schemas-microsoft-com:vml" xmlns:wp14="http://schemas.microsoft.com/office/word/2010/wordprocessingDrawing" xmlns:wp="http://schemas.openxmlformats.org/drawingml/2006/wordprocessingDrawing" xmlns:w10="urn:schemas-microsoft-com:office:word" xmlns:w="http://schemas.openxmlformats.org/wordprocessingml/2006/main" xmlns:w14="http://schemas.microsoft.com/office/word/2010/wordml" xmlns:wpg="http://schemas.microsoft.com/office/word/2010/wordprocessingGroup" xmlns:wpi="http://schemas.microsoft.com/office/word/2010/wordprocessingInk" xmlns:wne="http://schemas.microsoft.com/office/word/2006/wordml" xmlns:wps="http://schemas.microsoft.com/office/word/2010/wordprocessingShape" mc:Ignorable="w14 wp14">
-  <w:abstractNum w:abstractNumId="0">
+<w:numbering xmlns:wpc="http://schemas.microsoft.com/office/word/2010/wordprocessingCanvas" xmlns:cx="http://schemas.microsoft.com/office/drawing/2014/chartex" xmlns:cx1="http://schemas.microsoft.com/office/drawing/2015/9/8/chartex" xmlns:cx2="http://schemas.microsoft.com/office/drawing/2015/10/21/chartex" xmlns:cx3="http://schemas.microsoft.com/office/drawing/2016/5/9/chartex" xmlns:cx4="http://schemas.microsoft.com/office/drawing/2016/5/10/chartex" xmlns:cx5="http://schemas.microsoft.com/office/drawing/2016/5/11/chartex" xmlns:cx6="http://schemas.microsoft.com/office/drawing/2016/5/12/chartex" xmlns:cx7="http://schemas.microsoft.com/office/drawing/2016/5/13/chartex" xmlns:cx8="http://schemas.microsoft.com/office/drawing/2016/5/14/chartex" xmlns:mc="http://schemas.openxmlformats.org/markup-compatibility/2006" xmlns:aink="http://schemas.microsoft.com/office/drawing/2016/ink" xmlns:am3d="http://schemas.microsoft.com/office/drawing/2017/model3d" xmlns:o="urn:schemas-microsoft-com:office:office" xmlns:r="http://schemas.openxmlformats.org/officeDocument/2006/relationships" xmlns:m="http://schemas.openxmlformats.org/officeDocument/2006/math" xmlns:v="urn:schemas-microsoft-com:vml" xmlns:wp14="http://schemas.microsoft.com/office/word/2010/wordprocessingDrawing" xmlns:wp="http://schemas.openxmlformats.org/drawingml/2006/wordprocessingDrawing" xmlns:w10="urn:schemas-microsoft-com:office:word" xmlns:w="http://schemas.openxmlformats.org/wordprocessingml/2006/main" xmlns:w14="http://schemas.microsoft.com/office/word/2010/wordml" xmlns:w15="http://schemas.microsoft.com/office/word/2012/wordml" xmlns:w16cex="http://schemas.microsoft.com/office/word/2018/wordml/cex" xmlns:w16cid="http://schemas.microsoft.com/office/word/2016/wordml/cid" xmlns:w16="http://schemas.microsoft.com/office/word/2018/wordml" xmlns:w16se="http://schemas.microsoft.com/office/word/2015/wordml/symex" xmlns:wpg="http://schemas.microsoft.com/office/word/2010/wordprocessingGroup" xmlns:wpi="http://schemas.microsoft.com/office/word/2010/wordprocessingInk" xmlns:wne="http://schemas.microsoft.com/office/word/2006/wordml" xmlns:wps="http://schemas.microsoft.com/office/word/2010/wordprocessingShape" mc:Ignorable="w14 w15 w16se w16cid w16 w16cex wp14">
+  <w:abstractNum w:abstractNumId="0" w15:restartNumberingAfterBreak="0">
     <w:nsid w:val="04753C45"/>
     <w:multiLevelType w:val="hybridMultilevel"/>
     <w:tmpl w:val="A9A81B72"/>
@@ -9562,7 +9594,7 @@
       </w:rPr>
     </w:lvl>
   </w:abstractNum>
-  <w:abstractNum w:abstractNumId="1">
+  <w:abstractNum w:abstractNumId="1" w15:restartNumberingAfterBreak="0">
     <w:nsid w:val="089B5C85"/>
     <w:multiLevelType w:val="hybridMultilevel"/>
     <w:tmpl w:val="645EFF24"/>
@@ -9675,7 +9707,7 @@
       </w:rPr>
     </w:lvl>
   </w:abstractNum>
-  <w:abstractNum w:abstractNumId="2">
+  <w:abstractNum w:abstractNumId="2" w15:restartNumberingAfterBreak="0">
     <w:nsid w:val="094A0A08"/>
     <w:multiLevelType w:val="hybridMultilevel"/>
     <w:tmpl w:val="ED744450"/>
@@ -9788,7 +9820,7 @@
       </w:rPr>
     </w:lvl>
   </w:abstractNum>
-  <w:abstractNum w:abstractNumId="3">
+  <w:abstractNum w:abstractNumId="3" w15:restartNumberingAfterBreak="0">
     <w:nsid w:val="09CE54EA"/>
     <w:multiLevelType w:val="hybridMultilevel"/>
     <w:tmpl w:val="977E5ACA"/>
@@ -9901,7 +9933,7 @@
       </w:rPr>
     </w:lvl>
   </w:abstractNum>
-  <w:abstractNum w:abstractNumId="4">
+  <w:abstractNum w:abstractNumId="4" w15:restartNumberingAfterBreak="0">
     <w:nsid w:val="180643D5"/>
     <w:multiLevelType w:val="hybridMultilevel"/>
     <w:tmpl w:val="E578EEEE"/>
@@ -9990,7 +10022,7 @@
       </w:pPr>
     </w:lvl>
   </w:abstractNum>
-  <w:abstractNum w:abstractNumId="5">
+  <w:abstractNum w:abstractNumId="5" w15:restartNumberingAfterBreak="0">
     <w:nsid w:val="1B5549B2"/>
     <w:multiLevelType w:val="hybridMultilevel"/>
     <w:tmpl w:val="E9F649B2"/>
@@ -10076,7 +10108,7 @@
       </w:pPr>
     </w:lvl>
   </w:abstractNum>
-  <w:abstractNum w:abstractNumId="6">
+  <w:abstractNum w:abstractNumId="6" w15:restartNumberingAfterBreak="0">
     <w:nsid w:val="1CF468E0"/>
     <w:multiLevelType w:val="hybridMultilevel"/>
     <w:tmpl w:val="3976CB88"/>
@@ -10189,7 +10221,7 @@
       </w:rPr>
     </w:lvl>
   </w:abstractNum>
-  <w:abstractNum w:abstractNumId="7">
+  <w:abstractNum w:abstractNumId="7" w15:restartNumberingAfterBreak="0">
     <w:nsid w:val="1D7B332A"/>
     <w:multiLevelType w:val="hybridMultilevel"/>
     <w:tmpl w:val="27B25404"/>
@@ -10302,7 +10334,7 @@
       </w:rPr>
     </w:lvl>
   </w:abstractNum>
-  <w:abstractNum w:abstractNumId="8">
+  <w:abstractNum w:abstractNumId="8" w15:restartNumberingAfterBreak="0">
     <w:nsid w:val="23BB72EE"/>
     <w:multiLevelType w:val="hybridMultilevel"/>
     <w:tmpl w:val="DE7E071C"/>
@@ -10415,7 +10447,7 @@
       </w:rPr>
     </w:lvl>
   </w:abstractNum>
-  <w:abstractNum w:abstractNumId="9">
+  <w:abstractNum w:abstractNumId="9" w15:restartNumberingAfterBreak="0">
     <w:nsid w:val="2A426D15"/>
     <w:multiLevelType w:val="hybridMultilevel"/>
     <w:tmpl w:val="5082E64E"/>
@@ -10504,7 +10536,7 @@
       </w:pPr>
     </w:lvl>
   </w:abstractNum>
-  <w:abstractNum w:abstractNumId="10">
+  <w:abstractNum w:abstractNumId="10" w15:restartNumberingAfterBreak="0">
     <w:nsid w:val="2A6405B5"/>
     <w:multiLevelType w:val="hybridMultilevel"/>
     <w:tmpl w:val="5630F11E"/>
@@ -10617,7 +10649,7 @@
       </w:rPr>
     </w:lvl>
   </w:abstractNum>
-  <w:abstractNum w:abstractNumId="11">
+  <w:abstractNum w:abstractNumId="11" w15:restartNumberingAfterBreak="0">
     <w:nsid w:val="2C58594B"/>
     <w:multiLevelType w:val="multilevel"/>
     <w:tmpl w:val="A0E0575A"/>
@@ -10734,7 +10766,7 @@
       </w:rPr>
     </w:lvl>
   </w:abstractNum>
-  <w:abstractNum w:abstractNumId="12">
+  <w:abstractNum w:abstractNumId="12" w15:restartNumberingAfterBreak="0">
     <w:nsid w:val="30696780"/>
     <w:multiLevelType w:val="hybridMultilevel"/>
     <w:tmpl w:val="F07A31B2"/>
@@ -10847,7 +10879,7 @@
       </w:rPr>
     </w:lvl>
   </w:abstractNum>
-  <w:abstractNum w:abstractNumId="13">
+  <w:abstractNum w:abstractNumId="13" w15:restartNumberingAfterBreak="0">
     <w:nsid w:val="36384588"/>
     <w:multiLevelType w:val="hybridMultilevel"/>
     <w:tmpl w:val="65DAB4D4"/>
@@ -10936,7 +10968,7 @@
       </w:pPr>
     </w:lvl>
   </w:abstractNum>
-  <w:abstractNum w:abstractNumId="14">
+  <w:abstractNum w:abstractNumId="14" w15:restartNumberingAfterBreak="0">
     <w:nsid w:val="3ACA0A0E"/>
     <w:multiLevelType w:val="hybridMultilevel"/>
     <w:tmpl w:val="C938FECC"/>
@@ -11049,7 +11081,7 @@
       </w:rPr>
     </w:lvl>
   </w:abstractNum>
-  <w:abstractNum w:abstractNumId="15">
+  <w:abstractNum w:abstractNumId="15" w15:restartNumberingAfterBreak="0">
     <w:nsid w:val="3CC7631D"/>
     <w:multiLevelType w:val="hybridMultilevel"/>
     <w:tmpl w:val="595A3D3A"/>
@@ -11138,7 +11170,7 @@
       </w:pPr>
     </w:lvl>
   </w:abstractNum>
-  <w:abstractNum w:abstractNumId="16">
+  <w:abstractNum w:abstractNumId="16" w15:restartNumberingAfterBreak="0">
     <w:nsid w:val="3F2074A9"/>
     <w:multiLevelType w:val="multilevel"/>
     <w:tmpl w:val="6E669A1C"/>
@@ -11251,7 +11283,7 @@
       </w:rPr>
     </w:lvl>
   </w:abstractNum>
-  <w:abstractNum w:abstractNumId="17">
+  <w:abstractNum w:abstractNumId="17" w15:restartNumberingAfterBreak="0">
     <w:nsid w:val="4031654E"/>
     <w:multiLevelType w:val="hybridMultilevel"/>
     <w:tmpl w:val="6C927D84"/>
@@ -11340,7 +11372,7 @@
       </w:pPr>
     </w:lvl>
   </w:abstractNum>
-  <w:abstractNum w:abstractNumId="18">
+  <w:abstractNum w:abstractNumId="18" w15:restartNumberingAfterBreak="0">
     <w:nsid w:val="4C2E5367"/>
     <w:multiLevelType w:val="hybridMultilevel"/>
     <w:tmpl w:val="E1980BBE"/>
@@ -11453,7 +11485,7 @@
       </w:rPr>
     </w:lvl>
   </w:abstractNum>
-  <w:abstractNum w:abstractNumId="19">
+  <w:abstractNum w:abstractNumId="19" w15:restartNumberingAfterBreak="0">
     <w:nsid w:val="516F6243"/>
     <w:multiLevelType w:val="multilevel"/>
     <w:tmpl w:val="D4741890"/>
@@ -11566,7 +11598,7 @@
       </w:rPr>
     </w:lvl>
   </w:abstractNum>
-  <w:abstractNum w:abstractNumId="20">
+  <w:abstractNum w:abstractNumId="20" w15:restartNumberingAfterBreak="0">
     <w:nsid w:val="558B74F1"/>
     <w:multiLevelType w:val="hybridMultilevel"/>
     <w:tmpl w:val="49C8E4A0"/>
@@ -11679,7 +11711,7 @@
       </w:rPr>
     </w:lvl>
   </w:abstractNum>
-  <w:abstractNum w:abstractNumId="21">
+  <w:abstractNum w:abstractNumId="21" w15:restartNumberingAfterBreak="0">
     <w:nsid w:val="5DE44F83"/>
     <w:multiLevelType w:val="hybridMultilevel"/>
     <w:tmpl w:val="10889C2A"/>
@@ -11792,7 +11824,7 @@
       </w:rPr>
     </w:lvl>
   </w:abstractNum>
-  <w:abstractNum w:abstractNumId="22">
+  <w:abstractNum w:abstractNumId="22" w15:restartNumberingAfterBreak="0">
     <w:nsid w:val="63632773"/>
     <w:multiLevelType w:val="multilevel"/>
     <w:tmpl w:val="5B10113A"/>
@@ -11905,7 +11937,7 @@
       </w:rPr>
     </w:lvl>
   </w:abstractNum>
-  <w:abstractNum w:abstractNumId="23">
+  <w:abstractNum w:abstractNumId="23" w15:restartNumberingAfterBreak="0">
     <w:nsid w:val="65B634DA"/>
     <w:multiLevelType w:val="hybridMultilevel"/>
     <w:tmpl w:val="751E8D90"/>
@@ -12018,7 +12050,7 @@
       </w:rPr>
     </w:lvl>
   </w:abstractNum>
-  <w:abstractNum w:abstractNumId="24">
+  <w:abstractNum w:abstractNumId="24" w15:restartNumberingAfterBreak="0">
     <w:nsid w:val="6BE20976"/>
     <w:multiLevelType w:val="multilevel"/>
     <w:tmpl w:val="DA36CE5C"/>
@@ -12131,7 +12163,7 @@
       </w:rPr>
     </w:lvl>
   </w:abstractNum>
-  <w:abstractNum w:abstractNumId="25">
+  <w:abstractNum w:abstractNumId="25" w15:restartNumberingAfterBreak="0">
     <w:nsid w:val="6C030593"/>
     <w:multiLevelType w:val="hybridMultilevel"/>
     <w:tmpl w:val="304C5216"/>
@@ -12217,7 +12249,7 @@
       </w:pPr>
     </w:lvl>
   </w:abstractNum>
-  <w:abstractNum w:abstractNumId="26">
+  <w:abstractNum w:abstractNumId="26" w15:restartNumberingAfterBreak="0">
     <w:nsid w:val="7BB70150"/>
     <w:multiLevelType w:val="hybridMultilevel"/>
     <w:tmpl w:val="082CDB4C"/>
@@ -12330,7 +12362,7 @@
       </w:rPr>
     </w:lvl>
   </w:abstractNum>
-  <w:abstractNum w:abstractNumId="27">
+  <w:abstractNum w:abstractNumId="27" w15:restartNumberingAfterBreak="0">
     <w:nsid w:val="7C3C4BD5"/>
     <w:multiLevelType w:val="hybridMultilevel"/>
     <w:tmpl w:val="BBECE890"/>
@@ -12416,7 +12448,7 @@
       </w:pPr>
     </w:lvl>
   </w:abstractNum>
-  <w:abstractNum w:abstractNumId="28">
+  <w:abstractNum w:abstractNumId="28" w15:restartNumberingAfterBreak="0">
     <w:nsid w:val="7DBB3BDE"/>
     <w:multiLevelType w:val="multilevel"/>
     <w:tmpl w:val="C2A6FEE4"/>
@@ -12529,7 +12561,7 @@
       </w:rPr>
     </w:lvl>
   </w:abstractNum>
-  <w:abstractNum w:abstractNumId="29">
+  <w:abstractNum w:abstractNumId="29" w15:restartNumberingAfterBreak="0">
     <w:nsid w:val="7F8A21BD"/>
     <w:multiLevelType w:val="multilevel"/>
     <w:tmpl w:val="825EEA7E"/>
@@ -13873,7 +13905,7 @@
 </file>
 
 <file path=word/styles.xml><?xml version="1.0" encoding="utf-8"?>
-<w:styles xmlns:mc="http://schemas.openxmlformats.org/markup-compatibility/2006" xmlns:r="http://schemas.openxmlformats.org/officeDocument/2006/relationships" xmlns:w="http://schemas.openxmlformats.org/wordprocessingml/2006/main" xmlns:w14="http://schemas.microsoft.com/office/word/2010/wordml" mc:Ignorable="w14">
+<w:styles xmlns:mc="http://schemas.openxmlformats.org/markup-compatibility/2006" xmlns:r="http://schemas.openxmlformats.org/officeDocument/2006/relationships" xmlns:w="http://schemas.openxmlformats.org/wordprocessingml/2006/main" xmlns:w14="http://schemas.microsoft.com/office/word/2010/wordml" xmlns:w15="http://schemas.microsoft.com/office/word/2012/wordml" xmlns:w16cex="http://schemas.microsoft.com/office/word/2018/wordml/cex" xmlns:w16cid="http://schemas.microsoft.com/office/word/2016/wordml/cid" xmlns:w16="http://schemas.microsoft.com/office/word/2018/wordml" xmlns:w16se="http://schemas.microsoft.com/office/word/2015/wordml/symex" mc:Ignorable="w14 w15 w16se w16cid w16 w16cex">
   <w:docDefaults>
     <w:rPrDefault>
       <w:rPr>
@@ -13889,148 +13921,383 @@
       </w:pPr>
     </w:pPrDefault>
   </w:docDefaults>
-  <w:latentStyles w:defLockedState="0" w:defUIPriority="99" w:defSemiHidden="1" w:defUnhideWhenUsed="1" w:defQFormat="0" w:count="267">
-    <w:lsdException w:name="Normal" w:semiHidden="0" w:uiPriority="0" w:unhideWhenUsed="0" w:qFormat="1"/>
-    <w:lsdException w:name="heading 1" w:semiHidden="0" w:uiPriority="9" w:unhideWhenUsed="0" w:qFormat="1"/>
-    <w:lsdException w:name="heading 2" w:uiPriority="9" w:qFormat="1"/>
-    <w:lsdException w:name="heading 3" w:uiPriority="9" w:qFormat="1"/>
-    <w:lsdException w:name="heading 4" w:uiPriority="9" w:qFormat="1"/>
-    <w:lsdException w:name="heading 5" w:uiPriority="9" w:qFormat="1"/>
-    <w:lsdException w:name="heading 6" w:uiPriority="9" w:qFormat="1"/>
-    <w:lsdException w:name="heading 7" w:uiPriority="9" w:qFormat="1"/>
-    <w:lsdException w:name="heading 8" w:uiPriority="9" w:qFormat="1"/>
-    <w:lsdException w:name="heading 9" w:uiPriority="9" w:qFormat="1"/>
-    <w:lsdException w:name="toc 1" w:uiPriority="39"/>
-    <w:lsdException w:name="toc 2" w:uiPriority="39"/>
-    <w:lsdException w:name="toc 3" w:uiPriority="39"/>
-    <w:lsdException w:name="toc 4" w:uiPriority="39"/>
-    <w:lsdException w:name="toc 5" w:uiPriority="39"/>
-    <w:lsdException w:name="toc 6" w:uiPriority="39"/>
-    <w:lsdException w:name="toc 7" w:uiPriority="39"/>
-    <w:lsdException w:name="toc 8" w:uiPriority="39"/>
-    <w:lsdException w:name="toc 9" w:uiPriority="39"/>
-    <w:lsdException w:name="caption" w:uiPriority="35" w:qFormat="1"/>
-    <w:lsdException w:name="Title" w:semiHidden="0" w:uiPriority="10" w:unhideWhenUsed="0" w:qFormat="1"/>
-    <w:lsdException w:name="Default Paragraph Font" w:uiPriority="1"/>
-    <w:lsdException w:name="Subtitle" w:semiHidden="0" w:uiPriority="11" w:unhideWhenUsed="0" w:qFormat="1"/>
-    <w:lsdException w:name="Strong" w:semiHidden="0" w:uiPriority="22" w:unhideWhenUsed="0" w:qFormat="1"/>
-    <w:lsdException w:name="Emphasis" w:semiHidden="0" w:uiPriority="20" w:unhideWhenUsed="0" w:qFormat="1"/>
-    <w:lsdException w:name="Normal Table" w:semiHidden="0" w:unhideWhenUsed="0"/>
-    <w:lsdException w:name="Table Subtle 1" w:semiHidden="0" w:unhideWhenUsed="0"/>
-    <w:lsdException w:name="Table Web 2" w:semiHidden="0" w:unhideWhenUsed="0"/>
-    <w:lsdException w:name="Table Web 3" w:semiHidden="0" w:unhideWhenUsed="0"/>
-    <w:lsdException w:name="Table Grid" w:semiHidden="0" w:uiPriority="39" w:unhideWhenUsed="0"/>
-    <w:lsdException w:name="Placeholder Text" w:unhideWhenUsed="0"/>
-    <w:lsdException w:name="No Spacing" w:semiHidden="0" w:uiPriority="1" w:unhideWhenUsed="0" w:qFormat="1"/>
-    <w:lsdException w:name="Light Shading" w:semiHidden="0" w:uiPriority="60" w:unhideWhenUsed="0"/>
-    <w:lsdException w:name="Light List" w:semiHidden="0" w:uiPriority="61" w:unhideWhenUsed="0"/>
-    <w:lsdException w:name="Light Grid" w:semiHidden="0" w:uiPriority="62" w:unhideWhenUsed="0"/>
-    <w:lsdException w:name="Medium Shading 1" w:semiHidden="0" w:uiPriority="63" w:unhideWhenUsed="0"/>
-    <w:lsdException w:name="Medium Shading 2" w:semiHidden="0" w:uiPriority="64" w:unhideWhenUsed="0"/>
-    <w:lsdException w:name="Medium List 1" w:semiHidden="0" w:uiPriority="65" w:unhideWhenUsed="0"/>
-    <w:lsdException w:name="Medium List 2" w:semiHidden="0" w:uiPriority="66" w:unhideWhenUsed="0"/>
-    <w:lsdException w:name="Medium Grid 1" w:semiHidden="0" w:uiPriority="67" w:unhideWhenUsed="0"/>
-    <w:lsdException w:name="Medium Grid 2" w:semiHidden="0" w:uiPriority="68" w:unhideWhenUsed="0"/>
-    <w:lsdException w:name="Medium Grid 3" w:semiHidden="0" w:uiPriority="69" w:unhideWhenUsed="0"/>
-    <w:lsdException w:name="Dark List" w:semiHidden="0" w:uiPriority="70" w:unhideWhenUsed="0"/>
-    <w:lsdException w:name="Colorful Shading" w:semiHidden="0" w:uiPriority="71" w:unhideWhenUsed="0"/>
-    <w:lsdException w:name="Colorful List" w:semiHidden="0" w:uiPriority="72" w:unhideWhenUsed="0"/>
-    <w:lsdException w:name="Colorful Grid" w:semiHidden="0" w:uiPriority="73" w:unhideWhenUsed="0"/>
-    <w:lsdException w:name="Light Shading Accent 1" w:semiHidden="0" w:uiPriority="60" w:unhideWhenUsed="0"/>
-    <w:lsdException w:name="Light List Accent 1" w:semiHidden="0" w:uiPriority="61" w:unhideWhenUsed="0"/>
-    <w:lsdException w:name="Light Grid Accent 1" w:semiHidden="0" w:uiPriority="62" w:unhideWhenUsed="0"/>
-    <w:lsdException w:name="Medium Shading 1 Accent 1" w:semiHidden="0" w:uiPriority="63" w:unhideWhenUsed="0"/>
-    <w:lsdException w:name="Medium Shading 2 Accent 1" w:semiHidden="0" w:uiPriority="64" w:unhideWhenUsed="0"/>
-    <w:lsdException w:name="Medium List 1 Accent 1" w:semiHidden="0" w:uiPriority="65" w:unhideWhenUsed="0"/>
-    <w:lsdException w:name="Revision" w:unhideWhenUsed="0"/>
-    <w:lsdException w:name="List Paragraph" w:semiHidden="0" w:uiPriority="34" w:unhideWhenUsed="0" w:qFormat="1"/>
-    <w:lsdException w:name="Quote" w:semiHidden="0" w:uiPriority="29" w:unhideWhenUsed="0" w:qFormat="1"/>
-    <w:lsdException w:name="Intense Quote" w:semiHidden="0" w:uiPriority="30" w:unhideWhenUsed="0" w:qFormat="1"/>
-    <w:lsdException w:name="Medium List 2 Accent 1" w:semiHidden="0" w:uiPriority="66" w:unhideWhenUsed="0"/>
-    <w:lsdException w:name="Medium Grid 1 Accent 1" w:semiHidden="0" w:uiPriority="67" w:unhideWhenUsed="0"/>
-    <w:lsdException w:name="Medium Grid 2 Accent 1" w:semiHidden="0" w:uiPriority="68" w:unhideWhenUsed="0"/>
-    <w:lsdException w:name="Medium Grid 3 Accent 1" w:semiHidden="0" w:uiPriority="69" w:unhideWhenUsed="0"/>
-    <w:lsdException w:name="Dark List Accent 1" w:semiHidden="0" w:uiPriority="70" w:unhideWhenUsed="0"/>
-    <w:lsdException w:name="Colorful Shading Accent 1" w:semiHidden="0" w:uiPriority="71" w:unhideWhenUsed="0"/>
-    <w:lsdException w:name="Colorful List Accent 1" w:semiHidden="0" w:uiPriority="72" w:unhideWhenUsed="0"/>
-    <w:lsdException w:name="Colorful Grid Accent 1" w:semiHidden="0" w:uiPriority="73" w:unhideWhenUsed="0"/>
-    <w:lsdException w:name="Light Shading Accent 2" w:semiHidden="0" w:uiPriority="60" w:unhideWhenUsed="0"/>
-    <w:lsdException w:name="Light List Accent 2" w:semiHidden="0" w:uiPriority="61" w:unhideWhenUsed="0"/>
-    <w:lsdException w:name="Light Grid Accent 2" w:semiHidden="0" w:uiPriority="62" w:unhideWhenUsed="0"/>
-    <w:lsdException w:name="Medium Shading 1 Accent 2" w:semiHidden="0" w:uiPriority="63" w:unhideWhenUsed="0"/>
-    <w:lsdException w:name="Medium Shading 2 Accent 2" w:semiHidden="0" w:uiPriority="64" w:unhideWhenUsed="0"/>
-    <w:lsdException w:name="Medium List 1 Accent 2" w:semiHidden="0" w:uiPriority="65" w:unhideWhenUsed="0"/>
-    <w:lsdException w:name="Medium List 2 Accent 2" w:semiHidden="0" w:uiPriority="66" w:unhideWhenUsed="0"/>
-    <w:lsdException w:name="Medium Grid 1 Accent 2" w:semiHidden="0" w:uiPriority="67" w:unhideWhenUsed="0"/>
-    <w:lsdException w:name="Medium Grid 2 Accent 2" w:semiHidden="0" w:uiPriority="68" w:unhideWhenUsed="0"/>
-    <w:lsdException w:name="Medium Grid 3 Accent 2" w:semiHidden="0" w:uiPriority="69" w:unhideWhenUsed="0"/>
-    <w:lsdException w:name="Dark List Accent 2" w:semiHidden="0" w:uiPriority="70" w:unhideWhenUsed="0"/>
-    <w:lsdException w:name="Colorful Shading Accent 2" w:semiHidden="0" w:uiPriority="71" w:unhideWhenUsed="0"/>
-    <w:lsdException w:name="Colorful List Accent 2" w:semiHidden="0" w:uiPriority="72" w:unhideWhenUsed="0"/>
-    <w:lsdException w:name="Colorful Grid Accent 2" w:semiHidden="0" w:uiPriority="73" w:unhideWhenUsed="0"/>
-    <w:lsdException w:name="Light Shading Accent 3" w:semiHidden="0" w:uiPriority="60" w:unhideWhenUsed="0"/>
-    <w:lsdException w:name="Light List Accent 3" w:semiHidden="0" w:uiPriority="61" w:unhideWhenUsed="0"/>
-    <w:lsdException w:name="Light Grid Accent 3" w:semiHidden="0" w:uiPriority="62" w:unhideWhenUsed="0"/>
-    <w:lsdException w:name="Medium Shading 1 Accent 3" w:semiHidden="0" w:uiPriority="63" w:unhideWhenUsed="0"/>
-    <w:lsdException w:name="Medium Shading 2 Accent 3" w:semiHidden="0" w:uiPriority="64" w:unhideWhenUsed="0"/>
-    <w:lsdException w:name="Medium List 1 Accent 3" w:semiHidden="0" w:uiPriority="65" w:unhideWhenUsed="0"/>
-    <w:lsdException w:name="Medium List 2 Accent 3" w:semiHidden="0" w:uiPriority="66" w:unhideWhenUsed="0"/>
-    <w:lsdException w:name="Medium Grid 1 Accent 3" w:semiHidden="0" w:uiPriority="67" w:unhideWhenUsed="0"/>
-    <w:lsdException w:name="Medium Grid 2 Accent 3" w:semiHidden="0" w:uiPriority="68" w:unhideWhenUsed="0"/>
-    <w:lsdException w:name="Medium Grid 3 Accent 3" w:semiHidden="0" w:uiPriority="69" w:unhideWhenUsed="0"/>
-    <w:lsdException w:name="Dark List Accent 3" w:semiHidden="0" w:uiPriority="70" w:unhideWhenUsed="0"/>
-    <w:lsdException w:name="Colorful Shading Accent 3" w:semiHidden="0" w:uiPriority="71" w:unhideWhenUsed="0"/>
-    <w:lsdException w:name="Colorful List Accent 3" w:semiHidden="0" w:uiPriority="72" w:unhideWhenUsed="0"/>
-    <w:lsdException w:name="Colorful Grid Accent 3" w:semiHidden="0" w:uiPriority="73" w:unhideWhenUsed="0"/>
-    <w:lsdException w:name="Light Shading Accent 4" w:semiHidden="0" w:uiPriority="60" w:unhideWhenUsed="0"/>
-    <w:lsdException w:name="Light List Accent 4" w:semiHidden="0" w:uiPriority="61" w:unhideWhenUsed="0"/>
-    <w:lsdException w:name="Light Grid Accent 4" w:semiHidden="0" w:uiPriority="62" w:unhideWhenUsed="0"/>
-    <w:lsdException w:name="Medium Shading 1 Accent 4" w:semiHidden="0" w:uiPriority="63" w:unhideWhenUsed="0"/>
-    <w:lsdException w:name="Medium Shading 2 Accent 4" w:semiHidden="0" w:uiPriority="64" w:unhideWhenUsed="0"/>
-    <w:lsdException w:name="Medium List 1 Accent 4" w:semiHidden="0" w:uiPriority="65" w:unhideWhenUsed="0"/>
-    <w:lsdException w:name="Medium List 2 Accent 4" w:semiHidden="0" w:uiPriority="66" w:unhideWhenUsed="0"/>
-    <w:lsdException w:name="Medium Grid 1 Accent 4" w:semiHidden="0" w:uiPriority="67" w:unhideWhenUsed="0"/>
-    <w:lsdException w:name="Medium Grid 2 Accent 4" w:semiHidden="0" w:uiPriority="68" w:unhideWhenUsed="0"/>
-    <w:lsdException w:name="Medium Grid 3 Accent 4" w:semiHidden="0" w:uiPriority="69" w:unhideWhenUsed="0"/>
-    <w:lsdException w:name="Dark List Accent 4" w:semiHidden="0" w:uiPriority="70" w:unhideWhenUsed="0"/>
-    <w:lsdException w:name="Colorful Shading Accent 4" w:semiHidden="0" w:uiPriority="71" w:unhideWhenUsed="0"/>
-    <w:lsdException w:name="Colorful List Accent 4" w:semiHidden="0" w:uiPriority="72" w:unhideWhenUsed="0"/>
-    <w:lsdException w:name="Colorful Grid Accent 4" w:semiHidden="0" w:uiPriority="73" w:unhideWhenUsed="0"/>
-    <w:lsdException w:name="Light Shading Accent 5" w:semiHidden="0" w:uiPriority="60" w:unhideWhenUsed="0"/>
-    <w:lsdException w:name="Light List Accent 5" w:semiHidden="0" w:uiPriority="61" w:unhideWhenUsed="0"/>
-    <w:lsdException w:name="Light Grid Accent 5" w:semiHidden="0" w:uiPriority="62" w:unhideWhenUsed="0"/>
-    <w:lsdException w:name="Medium Shading 1 Accent 5" w:semiHidden="0" w:uiPriority="63" w:unhideWhenUsed="0"/>
-    <w:lsdException w:name="Medium Shading 2 Accent 5" w:semiHidden="0" w:uiPriority="64" w:unhideWhenUsed="0"/>
-    <w:lsdException w:name="Medium List 1 Accent 5" w:semiHidden="0" w:uiPriority="65" w:unhideWhenUsed="0"/>
-    <w:lsdException w:name="Medium List 2 Accent 5" w:semiHidden="0" w:uiPriority="66" w:unhideWhenUsed="0"/>
-    <w:lsdException w:name="Medium Grid 1 Accent 5" w:semiHidden="0" w:uiPriority="67" w:unhideWhenUsed="0"/>
-    <w:lsdException w:name="Medium Grid 2 Accent 5" w:semiHidden="0" w:uiPriority="68" w:unhideWhenUsed="0"/>
-    <w:lsdException w:name="Medium Grid 3 Accent 5" w:semiHidden="0" w:uiPriority="69" w:unhideWhenUsed="0"/>
-    <w:lsdException w:name="Dark List Accent 5" w:semiHidden="0" w:uiPriority="70" w:unhideWhenUsed="0"/>
-    <w:lsdException w:name="Colorful Shading Accent 5" w:semiHidden="0" w:uiPriority="71" w:unhideWhenUsed="0"/>
-    <w:lsdException w:name="Colorful List Accent 5" w:semiHidden="0" w:uiPriority="72" w:unhideWhenUsed="0"/>
-    <w:lsdException w:name="Colorful Grid Accent 5" w:semiHidden="0" w:uiPriority="73" w:unhideWhenUsed="0"/>
-    <w:lsdException w:name="Light Shading Accent 6" w:semiHidden="0" w:uiPriority="60" w:unhideWhenUsed="0"/>
-    <w:lsdException w:name="Light List Accent 6" w:semiHidden="0" w:uiPriority="61" w:unhideWhenUsed="0"/>
-    <w:lsdException w:name="Light Grid Accent 6" w:semiHidden="0" w:uiPriority="62" w:unhideWhenUsed="0"/>
-    <w:lsdException w:name="Medium Shading 1 Accent 6" w:semiHidden="0" w:uiPriority="63" w:unhideWhenUsed="0"/>
-    <w:lsdException w:name="Medium Shading 2 Accent 6" w:semiHidden="0" w:uiPriority="64" w:unhideWhenUsed="0"/>
-    <w:lsdException w:name="Medium List 1 Accent 6" w:semiHidden="0" w:uiPriority="65" w:unhideWhenUsed="0"/>
-    <w:lsdException w:name="Medium List 2 Accent 6" w:semiHidden="0" w:uiPriority="66" w:unhideWhenUsed="0"/>
-    <w:lsdException w:name="Medium Grid 1 Accent 6" w:semiHidden="0" w:uiPriority="67" w:unhideWhenUsed="0"/>
-    <w:lsdException w:name="Medium Grid 2 Accent 6" w:semiHidden="0" w:uiPriority="68" w:unhideWhenUsed="0"/>
-    <w:lsdException w:name="Medium Grid 3 Accent 6" w:semiHidden="0" w:uiPriority="69" w:unhideWhenUsed="0"/>
-    <w:lsdException w:name="Dark List Accent 6" w:semiHidden="0" w:uiPriority="70" w:unhideWhenUsed="0"/>
-    <w:lsdException w:name="Colorful Shading Accent 6" w:semiHidden="0" w:uiPriority="71" w:unhideWhenUsed="0"/>
-    <w:lsdException w:name="Colorful List Accent 6" w:semiHidden="0" w:uiPriority="72" w:unhideWhenUsed="0"/>
-    <w:lsdException w:name="Colorful Grid Accent 6" w:semiHidden="0" w:uiPriority="73" w:unhideWhenUsed="0"/>
-    <w:lsdException w:name="Subtle Emphasis" w:semiHidden="0" w:uiPriority="19" w:unhideWhenUsed="0" w:qFormat="1"/>
-    <w:lsdException w:name="Intense Emphasis" w:semiHidden="0" w:uiPriority="21" w:unhideWhenUsed="0" w:qFormat="1"/>
-    <w:lsdException w:name="Subtle Reference" w:semiHidden="0" w:uiPriority="31" w:unhideWhenUsed="0" w:qFormat="1"/>
-    <w:lsdException w:name="Intense Reference" w:semiHidden="0" w:uiPriority="32" w:unhideWhenUsed="0" w:qFormat="1"/>
-    <w:lsdException w:name="Book Title" w:semiHidden="0" w:uiPriority="33" w:unhideWhenUsed="0" w:qFormat="1"/>
-    <w:lsdException w:name="Bibliography" w:uiPriority="37"/>
-    <w:lsdException w:name="TOC Heading" w:uiPriority="39" w:qFormat="1"/>
+  <w:latentStyles w:defLockedState="0" w:defUIPriority="99" w:defSemiHidden="0" w:defUnhideWhenUsed="0" w:defQFormat="0" w:count="376">
+    <w:lsdException w:name="Normal" w:uiPriority="0" w:qFormat="1"/>
+    <w:lsdException w:name="heading 1" w:uiPriority="9" w:qFormat="1"/>
+    <w:lsdException w:name="heading 2" w:semiHidden="1" w:uiPriority="9" w:unhideWhenUsed="1" w:qFormat="1"/>
+    <w:lsdException w:name="heading 3" w:semiHidden="1" w:uiPriority="9" w:unhideWhenUsed="1" w:qFormat="1"/>
+    <w:lsdException w:name="heading 4" w:semiHidden="1" w:uiPriority="9" w:unhideWhenUsed="1" w:qFormat="1"/>
+    <w:lsdException w:name="heading 5" w:semiHidden="1" w:uiPriority="9" w:unhideWhenUsed="1" w:qFormat="1"/>
+    <w:lsdException w:name="heading 6" w:semiHidden="1" w:uiPriority="9" w:unhideWhenUsed="1" w:qFormat="1"/>
+    <w:lsdException w:name="heading 7" w:semiHidden="1" w:uiPriority="9" w:unhideWhenUsed="1" w:qFormat="1"/>
+    <w:lsdException w:name="heading 8" w:semiHidden="1" w:uiPriority="9" w:unhideWhenUsed="1" w:qFormat="1"/>
+    <w:lsdException w:name="heading 9" w:semiHidden="1" w:uiPriority="9" w:unhideWhenUsed="1" w:qFormat="1"/>
+    <w:lsdException w:name="index 1" w:semiHidden="1" w:unhideWhenUsed="1"/>
+    <w:lsdException w:name="index 2" w:semiHidden="1" w:unhideWhenUsed="1"/>
+    <w:lsdException w:name="index 3" w:semiHidden="1" w:unhideWhenUsed="1"/>
+    <w:lsdException w:name="index 4" w:semiHidden="1" w:unhideWhenUsed="1"/>
+    <w:lsdException w:name="index 5" w:semiHidden="1" w:unhideWhenUsed="1"/>
+    <w:lsdException w:name="index 6" w:semiHidden="1" w:unhideWhenUsed="1"/>
+    <w:lsdException w:name="index 7" w:semiHidden="1" w:unhideWhenUsed="1"/>
+    <w:lsdException w:name="index 8" w:semiHidden="1" w:unhideWhenUsed="1"/>
+    <w:lsdException w:name="index 9" w:semiHidden="1" w:unhideWhenUsed="1"/>
+    <w:lsdException w:name="toc 1" w:semiHidden="1" w:uiPriority="39" w:unhideWhenUsed="1"/>
+    <w:lsdException w:name="toc 2" w:semiHidden="1" w:uiPriority="39" w:unhideWhenUsed="1"/>
+    <w:lsdException w:name="toc 3" w:semiHidden="1" w:uiPriority="39" w:unhideWhenUsed="1"/>
+    <w:lsdException w:name="toc 4" w:semiHidden="1" w:uiPriority="39" w:unhideWhenUsed="1"/>
+    <w:lsdException w:name="toc 5" w:semiHidden="1" w:uiPriority="39" w:unhideWhenUsed="1"/>
+    <w:lsdException w:name="toc 6" w:semiHidden="1" w:uiPriority="39" w:unhideWhenUsed="1"/>
+    <w:lsdException w:name="toc 7" w:semiHidden="1" w:uiPriority="39" w:unhideWhenUsed="1"/>
+    <w:lsdException w:name="toc 8" w:semiHidden="1" w:uiPriority="39" w:unhideWhenUsed="1"/>
+    <w:lsdException w:name="toc 9" w:semiHidden="1" w:uiPriority="39" w:unhideWhenUsed="1"/>
+    <w:lsdException w:name="Normal Indent" w:semiHidden="1" w:unhideWhenUsed="1"/>
+    <w:lsdException w:name="footnote text" w:semiHidden="1" w:unhideWhenUsed="1"/>
+    <w:lsdException w:name="annotation text" w:semiHidden="1" w:unhideWhenUsed="1"/>
+    <w:lsdException w:name="header" w:semiHidden="1" w:unhideWhenUsed="1"/>
+    <w:lsdException w:name="footer" w:semiHidden="1" w:unhideWhenUsed="1"/>
+    <w:lsdException w:name="index heading" w:semiHidden="1" w:unhideWhenUsed="1"/>
+    <w:lsdException w:name="caption" w:semiHidden="1" w:uiPriority="35" w:unhideWhenUsed="1" w:qFormat="1"/>
+    <w:lsdException w:name="table of figures" w:semiHidden="1" w:unhideWhenUsed="1"/>
+    <w:lsdException w:name="envelope address" w:semiHidden="1" w:unhideWhenUsed="1"/>
+    <w:lsdException w:name="envelope return" w:semiHidden="1" w:unhideWhenUsed="1"/>
+    <w:lsdException w:name="footnote reference" w:semiHidden="1" w:unhideWhenUsed="1"/>
+    <w:lsdException w:name="annotation reference" w:semiHidden="1" w:unhideWhenUsed="1"/>
+    <w:lsdException w:name="line number" w:semiHidden="1" w:unhideWhenUsed="1"/>
+    <w:lsdException w:name="page number" w:semiHidden="1" w:unhideWhenUsed="1"/>
+    <w:lsdException w:name="endnote reference" w:semiHidden="1" w:unhideWhenUsed="1"/>
+    <w:lsdException w:name="endnote text" w:semiHidden="1" w:unhideWhenUsed="1"/>
+    <w:lsdException w:name="table of authorities" w:semiHidden="1" w:unhideWhenUsed="1"/>
+    <w:lsdException w:name="macro" w:semiHidden="1" w:unhideWhenUsed="1"/>
+    <w:lsdException w:name="toa heading" w:semiHidden="1" w:unhideWhenUsed="1"/>
+    <w:lsdException w:name="List" w:semiHidden="1" w:unhideWhenUsed="1"/>
+    <w:lsdException w:name="List Bullet" w:semiHidden="1" w:unhideWhenUsed="1"/>
+    <w:lsdException w:name="List Number" w:semiHidden="1" w:unhideWhenUsed="1"/>
+    <w:lsdException w:name="List 2" w:semiHidden="1" w:unhideWhenUsed="1"/>
+    <w:lsdException w:name="List 3" w:semiHidden="1" w:unhideWhenUsed="1"/>
+    <w:lsdException w:name="List 4" w:semiHidden="1" w:unhideWhenUsed="1"/>
+    <w:lsdException w:name="List 5" w:semiHidden="1" w:unhideWhenUsed="1"/>
+    <w:lsdException w:name="List Bullet 2" w:semiHidden="1" w:unhideWhenUsed="1"/>
+    <w:lsdException w:name="List Bullet 3" w:semiHidden="1" w:unhideWhenUsed="1"/>
+    <w:lsdException w:name="List Bullet 4" w:semiHidden="1" w:unhideWhenUsed="1"/>
+    <w:lsdException w:name="List Bullet 5" w:semiHidden="1" w:unhideWhenUsed="1"/>
+    <w:lsdException w:name="List Number 2" w:semiHidden="1" w:unhideWhenUsed="1"/>
+    <w:lsdException w:name="List Number 3" w:semiHidden="1" w:unhideWhenUsed="1"/>
+    <w:lsdException w:name="List Number 4" w:semiHidden="1" w:unhideWhenUsed="1"/>
+    <w:lsdException w:name="List Number 5" w:semiHidden="1" w:unhideWhenUsed="1"/>
+    <w:lsdException w:name="Title" w:uiPriority="10" w:qFormat="1"/>
+    <w:lsdException w:name="Closing" w:semiHidden="1" w:unhideWhenUsed="1"/>
+    <w:lsdException w:name="Signature" w:semiHidden="1" w:unhideWhenUsed="1"/>
+    <w:lsdException w:name="Default Paragraph Font" w:semiHidden="1" w:uiPriority="1" w:unhideWhenUsed="1"/>
+    <w:lsdException w:name="Body Text" w:semiHidden="1" w:unhideWhenUsed="1"/>
+    <w:lsdException w:name="Body Text Indent" w:semiHidden="1" w:unhideWhenUsed="1"/>
+    <w:lsdException w:name="List Continue" w:semiHidden="1" w:unhideWhenUsed="1"/>
+    <w:lsdException w:name="List Continue 2" w:semiHidden="1" w:unhideWhenUsed="1"/>
+    <w:lsdException w:name="List Continue 3" w:semiHidden="1" w:unhideWhenUsed="1"/>
+    <w:lsdException w:name="List Continue 4" w:semiHidden="1" w:unhideWhenUsed="1"/>
+    <w:lsdException w:name="List Continue 5" w:semiHidden="1" w:unhideWhenUsed="1"/>
+    <w:lsdException w:name="Message Header" w:semiHidden="1" w:unhideWhenUsed="1"/>
+    <w:lsdException w:name="Subtitle" w:uiPriority="11" w:qFormat="1"/>
+    <w:lsdException w:name="Salutation" w:semiHidden="1" w:unhideWhenUsed="1"/>
+    <w:lsdException w:name="Date" w:semiHidden="1" w:unhideWhenUsed="1"/>
+    <w:lsdException w:name="Body Text First Indent" w:semiHidden="1" w:unhideWhenUsed="1"/>
+    <w:lsdException w:name="Body Text First Indent 2" w:semiHidden="1" w:unhideWhenUsed="1"/>
+    <w:lsdException w:name="Note Heading" w:semiHidden="1" w:unhideWhenUsed="1"/>
+    <w:lsdException w:name="Body Text 2" w:semiHidden="1" w:unhideWhenUsed="1"/>
+    <w:lsdException w:name="Body Text 3" w:semiHidden="1" w:unhideWhenUsed="1"/>
+    <w:lsdException w:name="Body Text Indent 2" w:semiHidden="1" w:unhideWhenUsed="1"/>
+    <w:lsdException w:name="Body Text Indent 3" w:semiHidden="1" w:unhideWhenUsed="1"/>
+    <w:lsdException w:name="Block Text" w:semiHidden="1" w:unhideWhenUsed="1"/>
+    <w:lsdException w:name="Hyperlink" w:semiHidden="1" w:unhideWhenUsed="1"/>
+    <w:lsdException w:name="FollowedHyperlink" w:semiHidden="1" w:unhideWhenUsed="1"/>
+    <w:lsdException w:name="Strong" w:uiPriority="22" w:qFormat="1"/>
+    <w:lsdException w:name="Emphasis" w:uiPriority="20" w:qFormat="1"/>
+    <w:lsdException w:name="Document Map" w:semiHidden="1" w:unhideWhenUsed="1"/>
+    <w:lsdException w:name="Plain Text" w:semiHidden="1" w:unhideWhenUsed="1"/>
+    <w:lsdException w:name="E-mail Signature" w:semiHidden="1" w:unhideWhenUsed="1"/>
+    <w:lsdException w:name="HTML Top of Form" w:semiHidden="1" w:unhideWhenUsed="1"/>
+    <w:lsdException w:name="HTML Bottom of Form" w:semiHidden="1" w:unhideWhenUsed="1"/>
+    <w:lsdException w:name="Normal (Web)" w:semiHidden="1" w:unhideWhenUsed="1"/>
+    <w:lsdException w:name="HTML Acronym" w:semiHidden="1" w:unhideWhenUsed="1"/>
+    <w:lsdException w:name="HTML Address" w:semiHidden="1" w:unhideWhenUsed="1"/>
+    <w:lsdException w:name="HTML Cite" w:semiHidden="1" w:unhideWhenUsed="1"/>
+    <w:lsdException w:name="HTML Code" w:semiHidden="1" w:unhideWhenUsed="1"/>
+    <w:lsdException w:name="HTML Definition" w:semiHidden="1" w:unhideWhenUsed="1"/>
+    <w:lsdException w:name="HTML Keyboard" w:semiHidden="1" w:unhideWhenUsed="1"/>
+    <w:lsdException w:name="HTML Preformatted" w:semiHidden="1" w:unhideWhenUsed="1"/>
+    <w:lsdException w:name="HTML Sample" w:semiHidden="1" w:unhideWhenUsed="1"/>
+    <w:lsdException w:name="HTML Typewriter" w:semiHidden="1" w:unhideWhenUsed="1"/>
+    <w:lsdException w:name="HTML Variable" w:semiHidden="1" w:unhideWhenUsed="1"/>
+    <w:lsdException w:name="Normal Table" w:semiHidden="1" w:unhideWhenUsed="1"/>
+    <w:lsdException w:name="annotation subject" w:semiHidden="1" w:unhideWhenUsed="1"/>
+    <w:lsdException w:name="No List" w:semiHidden="1" w:unhideWhenUsed="1"/>
+    <w:lsdException w:name="Outline List 1" w:semiHidden="1" w:unhideWhenUsed="1"/>
+    <w:lsdException w:name="Outline List 2" w:semiHidden="1" w:unhideWhenUsed="1"/>
+    <w:lsdException w:name="Outline List 3" w:semiHidden="1" w:unhideWhenUsed="1"/>
+    <w:lsdException w:name="Table Simple 1" w:semiHidden="1" w:unhideWhenUsed="1"/>
+    <w:lsdException w:name="Table Simple 2" w:semiHidden="1" w:unhideWhenUsed="1"/>
+    <w:lsdException w:name="Table Simple 3" w:semiHidden="1" w:unhideWhenUsed="1"/>
+    <w:lsdException w:name="Table Classic 1" w:semiHidden="1" w:unhideWhenUsed="1"/>
+    <w:lsdException w:name="Table Classic 2" w:semiHidden="1" w:unhideWhenUsed="1"/>
+    <w:lsdException w:name="Table Classic 3" w:semiHidden="1" w:unhideWhenUsed="1"/>
+    <w:lsdException w:name="Table Classic 4" w:semiHidden="1" w:unhideWhenUsed="1"/>
+    <w:lsdException w:name="Table Colorful 1" w:semiHidden="1" w:unhideWhenUsed="1"/>
+    <w:lsdException w:name="Table Colorful 2" w:semiHidden="1" w:unhideWhenUsed="1"/>
+    <w:lsdException w:name="Table Colorful 3" w:semiHidden="1" w:unhideWhenUsed="1"/>
+    <w:lsdException w:name="Table Columns 1" w:semiHidden="1" w:unhideWhenUsed="1"/>
+    <w:lsdException w:name="Table Columns 2" w:semiHidden="1" w:unhideWhenUsed="1"/>
+    <w:lsdException w:name="Table Columns 3" w:semiHidden="1" w:unhideWhenUsed="1"/>
+    <w:lsdException w:name="Table Columns 4" w:semiHidden="1" w:unhideWhenUsed="1"/>
+    <w:lsdException w:name="Table Columns 5" w:semiHidden="1" w:unhideWhenUsed="1"/>
+    <w:lsdException w:name="Table Grid 1" w:semiHidden="1" w:unhideWhenUsed="1"/>
+    <w:lsdException w:name="Table Grid 2" w:semiHidden="1" w:unhideWhenUsed="1"/>
+    <w:lsdException w:name="Table Grid 3" w:semiHidden="1" w:unhideWhenUsed="1"/>
+    <w:lsdException w:name="Table Grid 4" w:semiHidden="1" w:unhideWhenUsed="1"/>
+    <w:lsdException w:name="Table Grid 5" w:semiHidden="1" w:unhideWhenUsed="1"/>
+    <w:lsdException w:name="Table Grid 6" w:semiHidden="1" w:unhideWhenUsed="1"/>
+    <w:lsdException w:name="Table Grid 7" w:semiHidden="1" w:unhideWhenUsed="1"/>
+    <w:lsdException w:name="Table Grid 8" w:semiHidden="1" w:unhideWhenUsed="1"/>
+    <w:lsdException w:name="Table List 1" w:semiHidden="1" w:unhideWhenUsed="1"/>
+    <w:lsdException w:name="Table List 2" w:semiHidden="1" w:unhideWhenUsed="1"/>
+    <w:lsdException w:name="Table List 3" w:semiHidden="1" w:unhideWhenUsed="1"/>
+    <w:lsdException w:name="Table List 4" w:semiHidden="1" w:unhideWhenUsed="1"/>
+    <w:lsdException w:name="Table List 5" w:semiHidden="1" w:unhideWhenUsed="1"/>
+    <w:lsdException w:name="Table List 6" w:semiHidden="1" w:unhideWhenUsed="1"/>
+    <w:lsdException w:name="Table List 7" w:semiHidden="1" w:unhideWhenUsed="1"/>
+    <w:lsdException w:name="Table List 8" w:semiHidden="1" w:unhideWhenUsed="1"/>
+    <w:lsdException w:name="Table 3D effects 1" w:semiHidden="1" w:unhideWhenUsed="1"/>
+    <w:lsdException w:name="Table 3D effects 2" w:semiHidden="1" w:unhideWhenUsed="1"/>
+    <w:lsdException w:name="Table 3D effects 3" w:semiHidden="1" w:unhideWhenUsed="1"/>
+    <w:lsdException w:name="Table Contemporary" w:semiHidden="1" w:unhideWhenUsed="1"/>
+    <w:lsdException w:name="Table Elegant" w:semiHidden="1" w:unhideWhenUsed="1"/>
+    <w:lsdException w:name="Table Professional" w:semiHidden="1" w:unhideWhenUsed="1"/>
+    <w:lsdException w:name="Table Subtle 1" w:semiHidden="1" w:unhideWhenUsed="1"/>
+    <w:lsdException w:name="Table Subtle 2" w:semiHidden="1" w:unhideWhenUsed="1"/>
+    <w:lsdException w:name="Table Web 1" w:semiHidden="1" w:unhideWhenUsed="1"/>
+    <w:lsdException w:name="Table Web 2" w:semiHidden="1" w:unhideWhenUsed="1"/>
+    <w:lsdException w:name="Table Web 3" w:semiHidden="1" w:unhideWhenUsed="1"/>
+    <w:lsdException w:name="Balloon Text" w:semiHidden="1" w:unhideWhenUsed="1"/>
+    <w:lsdException w:name="Table Grid" w:semiHidden="1" w:uiPriority="39" w:unhideWhenUsed="1"/>
+    <w:lsdException w:name="Table Theme" w:semiHidden="1" w:unhideWhenUsed="1"/>
+    <w:lsdException w:name="Placeholder Text" w:semiHidden="1"/>
+    <w:lsdException w:name="No Spacing" w:uiPriority="1" w:qFormat="1"/>
+    <w:lsdException w:name="Light Shading" w:uiPriority="60"/>
+    <w:lsdException w:name="Light List" w:uiPriority="61"/>
+    <w:lsdException w:name="Light Grid" w:uiPriority="62"/>
+    <w:lsdException w:name="Medium Shading 1" w:uiPriority="63"/>
+    <w:lsdException w:name="Medium Shading 2" w:uiPriority="64"/>
+    <w:lsdException w:name="Medium List 1" w:uiPriority="65"/>
+    <w:lsdException w:name="Medium List 2" w:uiPriority="66"/>
+    <w:lsdException w:name="Medium Grid 1" w:uiPriority="67"/>
+    <w:lsdException w:name="Medium Grid 2" w:uiPriority="68"/>
+    <w:lsdException w:name="Medium Grid 3" w:uiPriority="69"/>
+    <w:lsdException w:name="Dark List" w:uiPriority="70"/>
+    <w:lsdException w:name="Colorful Shading" w:uiPriority="71"/>
+    <w:lsdException w:name="Colorful List" w:uiPriority="72"/>
+    <w:lsdException w:name="Colorful Grid" w:uiPriority="73"/>
+    <w:lsdException w:name="Light Shading Accent 1" w:uiPriority="60"/>
+    <w:lsdException w:name="Light List Accent 1" w:uiPriority="61"/>
+    <w:lsdException w:name="Light Grid Accent 1" w:uiPriority="62"/>
+    <w:lsdException w:name="Medium Shading 1 Accent 1" w:uiPriority="63"/>
+    <w:lsdException w:name="Medium Shading 2 Accent 1" w:uiPriority="64"/>
+    <w:lsdException w:name="Medium List 1 Accent 1" w:uiPriority="65"/>
+    <w:lsdException w:name="Revision" w:semiHidden="1"/>
+    <w:lsdException w:name="List Paragraph" w:uiPriority="34" w:qFormat="1"/>
+    <w:lsdException w:name="Quote" w:uiPriority="29" w:qFormat="1"/>
+    <w:lsdException w:name="Intense Quote" w:uiPriority="30" w:qFormat="1"/>
+    <w:lsdException w:name="Medium List 2 Accent 1" w:uiPriority="66"/>
+    <w:lsdException w:name="Medium Grid 1 Accent 1" w:uiPriority="67"/>
+    <w:lsdException w:name="Medium Grid 2 Accent 1" w:uiPriority="68"/>
+    <w:lsdException w:name="Medium Grid 3 Accent 1" w:uiPriority="69"/>
+    <w:lsdException w:name="Dark List Accent 1" w:uiPriority="70"/>
+    <w:lsdException w:name="Colorful Shading Accent 1" w:uiPriority="71"/>
+    <w:lsdException w:name="Colorful List Accent 1" w:uiPriority="72"/>
+    <w:lsdException w:name="Colorful Grid Accent 1" w:uiPriority="73"/>
+    <w:lsdException w:name="Light Shading Accent 2" w:uiPriority="60"/>
+    <w:lsdException w:name="Light List Accent 2" w:uiPriority="61"/>
+    <w:lsdException w:name="Light Grid Accent 2" w:uiPriority="62"/>
+    <w:lsdException w:name="Medium Shading 1 Accent 2" w:uiPriority="63"/>
+    <w:lsdException w:name="Medium Shading 2 Accent 2" w:uiPriority="64"/>
+    <w:lsdException w:name="Medium List 1 Accent 2" w:uiPriority="65"/>
+    <w:lsdException w:name="Medium List 2 Accent 2" w:uiPriority="66"/>
+    <w:lsdException w:name="Medium Grid 1 Accent 2" w:uiPriority="67"/>
+    <w:lsdException w:name="Medium Grid 2 Accent 2" w:uiPriority="68"/>
+    <w:lsdException w:name="Medium Grid 3 Accent 2" w:uiPriority="69"/>
+    <w:lsdException w:name="Dark List Accent 2" w:uiPriority="70"/>
+    <w:lsdException w:name="Colorful Shading Accent 2" w:uiPriority="71"/>
+    <w:lsdException w:name="Colorful List Accent 2" w:uiPriority="72"/>
+    <w:lsdException w:name="Colorful Grid Accent 2" w:uiPriority="73"/>
+    <w:lsdException w:name="Light Shading Accent 3" w:uiPriority="60"/>
+    <w:lsdException w:name="Light List Accent 3" w:uiPriority="61"/>
+    <w:lsdException w:name="Light Grid Accent 3" w:uiPriority="62"/>
+    <w:lsdException w:name="Medium Shading 1 Accent 3" w:uiPriority="63"/>
+    <w:lsdException w:name="Medium Shading 2 Accent 3" w:uiPriority="64"/>
+    <w:lsdException w:name="Medium List 1 Accent 3" w:uiPriority="65"/>
+    <w:lsdException w:name="Medium List 2 Accent 3" w:uiPriority="66"/>
+    <w:lsdException w:name="Medium Grid 1 Accent 3" w:uiPriority="67"/>
+    <w:lsdException w:name="Medium Grid 2 Accent 3" w:uiPriority="68"/>
+    <w:lsdException w:name="Medium Grid 3 Accent 3" w:uiPriority="69"/>
+    <w:lsdException w:name="Dark List Accent 3" w:uiPriority="70"/>
+    <w:lsdException w:name="Colorful Shading Accent 3" w:uiPriority="71"/>
+    <w:lsdException w:name="Colorful List Accent 3" w:uiPriority="72"/>
+    <w:lsdException w:name="Colorful Grid Accent 3" w:uiPriority="73"/>
+    <w:lsdException w:name="Light Shading Accent 4" w:uiPriority="60"/>
+    <w:lsdException w:name="Light List Accent 4" w:uiPriority="61"/>
+    <w:lsdException w:name="Light Grid Accent 4" w:uiPriority="62"/>
+    <w:lsdException w:name="Medium Shading 1 Accent 4" w:uiPriority="63"/>
+    <w:lsdException w:name="Medium Shading 2 Accent 4" w:uiPriority="64"/>
+    <w:lsdException w:name="Medium List 1 Accent 4" w:uiPriority="65"/>
+    <w:lsdException w:name="Medium List 2 Accent 4" w:uiPriority="66"/>
+    <w:lsdException w:name="Medium Grid 1 Accent 4" w:uiPriority="67"/>
+    <w:lsdException w:name="Medium Grid 2 Accent 4" w:uiPriority="68"/>
+    <w:lsdException w:name="Medium Grid 3 Accent 4" w:uiPriority="69"/>
+    <w:lsdException w:name="Dark List Accent 4" w:uiPriority="70"/>
+    <w:lsdException w:name="Colorful Shading Accent 4" w:uiPriority="71"/>
+    <w:lsdException w:name="Colorful List Accent 4" w:uiPriority="72"/>
+    <w:lsdException w:name="Colorful Grid Accent 4" w:uiPriority="73"/>
+    <w:lsdException w:name="Light Shading Accent 5" w:uiPriority="60"/>
+    <w:lsdException w:name="Light List Accent 5" w:uiPriority="61"/>
+    <w:lsdException w:name="Light Grid Accent 5" w:uiPriority="62"/>
+    <w:lsdException w:name="Medium Shading 1 Accent 5" w:uiPriority="63"/>
+    <w:lsdException w:name="Medium Shading 2 Accent 5" w:uiPriority="64"/>
+    <w:lsdException w:name="Medium List 1 Accent 5" w:uiPriority="65"/>
+    <w:lsdException w:name="Medium List 2 Accent 5" w:uiPriority="66"/>
+    <w:lsdException w:name="Medium Grid 1 Accent 5" w:uiPriority="67"/>
+    <w:lsdException w:name="Medium Grid 2 Accent 5" w:uiPriority="68"/>
+    <w:lsdException w:name="Medium Grid 3 Accent 5" w:uiPriority="69"/>
+    <w:lsdException w:name="Dark List Accent 5" w:uiPriority="70"/>
+    <w:lsdException w:name="Colorful Shading Accent 5" w:uiPriority="71"/>
+    <w:lsdException w:name="Colorful List Accent 5" w:uiPriority="72"/>
+    <w:lsdException w:name="Colorful Grid Accent 5" w:uiPriority="73"/>
+    <w:lsdException w:name="Light Shading Accent 6" w:uiPriority="60"/>
+    <w:lsdException w:name="Light List Accent 6" w:uiPriority="61"/>
+    <w:lsdException w:name="Light Grid Accent 6" w:uiPriority="62"/>
+    <w:lsdException w:name="Medium Shading 1 Accent 6" w:uiPriority="63"/>
+    <w:lsdException w:name="Medium Shading 2 Accent 6" w:uiPriority="64"/>
+    <w:lsdException w:name="Medium List 1 Accent 6" w:uiPriority="65"/>
+    <w:lsdException w:name="Medium List 2 Accent 6" w:uiPriority="66"/>
+    <w:lsdException w:name="Medium Grid 1 Accent 6" w:uiPriority="67"/>
+    <w:lsdException w:name="Medium Grid 2 Accent 6" w:uiPriority="68"/>
+    <w:lsdException w:name="Medium Grid 3 Accent 6" w:uiPriority="69"/>
+    <w:lsdException w:name="Dark List Accent 6" w:uiPriority="70"/>
+    <w:lsdException w:name="Colorful Shading Accent 6" w:uiPriority="71"/>
+    <w:lsdException w:name="Colorful List Accent 6" w:uiPriority="72"/>
+    <w:lsdException w:name="Colorful Grid Accent 6" w:uiPriority="73"/>
+    <w:lsdException w:name="Subtle Emphasis" w:uiPriority="19" w:qFormat="1"/>
+    <w:lsdException w:name="Intense Emphasis" w:uiPriority="21" w:qFormat="1"/>
+    <w:lsdException w:name="Subtle Reference" w:uiPriority="31" w:qFormat="1"/>
+    <w:lsdException w:name="Intense Reference" w:uiPriority="32" w:qFormat="1"/>
+    <w:lsdException w:name="Book Title" w:uiPriority="33" w:qFormat="1"/>
+    <w:lsdException w:name="Bibliography" w:semiHidden="1" w:uiPriority="37" w:unhideWhenUsed="1"/>
+    <w:lsdException w:name="TOC Heading" w:semiHidden="1" w:uiPriority="39" w:unhideWhenUsed="1" w:qFormat="1"/>
+    <w:lsdException w:name="Plain Table 1" w:uiPriority="41"/>
+    <w:lsdException w:name="Plain Table 2" w:uiPriority="42"/>
+    <w:lsdException w:name="Plain Table 3" w:uiPriority="43"/>
+    <w:lsdException w:name="Plain Table 4" w:uiPriority="44"/>
+    <w:lsdException w:name="Plain Table 5" w:uiPriority="45"/>
+    <w:lsdException w:name="Grid Table Light" w:uiPriority="40"/>
+    <w:lsdException w:name="Grid Table 1 Light" w:uiPriority="46"/>
+    <w:lsdException w:name="Grid Table 2" w:uiPriority="47"/>
+    <w:lsdException w:name="Grid Table 3" w:uiPriority="48"/>
+    <w:lsdException w:name="Grid Table 4" w:uiPriority="49"/>
+    <w:lsdException w:name="Grid Table 5 Dark" w:uiPriority="50"/>
+    <w:lsdException w:name="Grid Table 6 Colorful" w:uiPriority="51"/>
+    <w:lsdException w:name="Grid Table 7 Colorful" w:uiPriority="52"/>
+    <w:lsdException w:name="Grid Table 1 Light Accent 1" w:uiPriority="46"/>
+    <w:lsdException w:name="Grid Table 2 Accent 1" w:uiPriority="47"/>
+    <w:lsdException w:name="Grid Table 3 Accent 1" w:uiPriority="48"/>
+    <w:lsdException w:name="Grid Table 4 Accent 1" w:uiPriority="49"/>
+    <w:lsdException w:name="Grid Table 5 Dark Accent 1" w:uiPriority="50"/>
+    <w:lsdException w:name="Grid Table 6 Colorful Accent 1" w:uiPriority="51"/>
+    <w:lsdException w:name="Grid Table 7 Colorful Accent 1" w:uiPriority="52"/>
+    <w:lsdException w:name="Grid Table 1 Light Accent 2" w:uiPriority="46"/>
+    <w:lsdException w:name="Grid Table 2 Accent 2" w:uiPriority="47"/>
+    <w:lsdException w:name="Grid Table 3 Accent 2" w:uiPriority="48"/>
+    <w:lsdException w:name="Grid Table 4 Accent 2" w:uiPriority="49"/>
+    <w:lsdException w:name="Grid Table 5 Dark Accent 2" w:uiPriority="50"/>
+    <w:lsdException w:name="Grid Table 6 Colorful Accent 2" w:uiPriority="51"/>
+    <w:lsdException w:name="Grid Table 7 Colorful Accent 2" w:uiPriority="52"/>
+    <w:lsdException w:name="Grid Table 1 Light Accent 3" w:uiPriority="46"/>
+    <w:lsdException w:name="Grid Table 2 Accent 3" w:uiPriority="47"/>
+    <w:lsdException w:name="Grid Table 3 Accent 3" w:uiPriority="48"/>
+    <w:lsdException w:name="Grid Table 4 Accent 3" w:uiPriority="49"/>
+    <w:lsdException w:name="Grid Table 5 Dark Accent 3" w:uiPriority="50"/>
+    <w:lsdException w:name="Grid Table 6 Colorful Accent 3" w:uiPriority="51"/>
+    <w:lsdException w:name="Grid Table 7 Colorful Accent 3" w:uiPriority="52"/>
+    <w:lsdException w:name="Grid Table 1 Light Accent 4" w:uiPriority="46"/>
+    <w:lsdException w:name="Grid Table 2 Accent 4" w:uiPriority="47"/>
+    <w:lsdException w:name="Grid Table 3 Accent 4" w:uiPriority="48"/>
+    <w:lsdException w:name="Grid Table 4 Accent 4" w:uiPriority="49"/>
+    <w:lsdException w:name="Grid Table 5 Dark Accent 4" w:uiPriority="50"/>
+    <w:lsdException w:name="Grid Table 6 Colorful Accent 4" w:uiPriority="51"/>
+    <w:lsdException w:name="Grid Table 7 Colorful Accent 4" w:uiPriority="52"/>
+    <w:lsdException w:name="Grid Table 1 Light Accent 5" w:uiPriority="46"/>
+    <w:lsdException w:name="Grid Table 2 Accent 5" w:uiPriority="47"/>
+    <w:lsdException w:name="Grid Table 3 Accent 5" w:uiPriority="48"/>
+    <w:lsdException w:name="Grid Table 4 Accent 5" w:uiPriority="49"/>
+    <w:lsdException w:name="Grid Table 5 Dark Accent 5" w:uiPriority="50"/>
+    <w:lsdException w:name="Grid Table 6 Colorful Accent 5" w:uiPriority="51"/>
+    <w:lsdException w:name="Grid Table 7 Colorful Accent 5" w:uiPriority="52"/>
+    <w:lsdException w:name="Grid Table 1 Light Accent 6" w:uiPriority="46"/>
+    <w:lsdException w:name="Grid Table 2 Accent 6" w:uiPriority="47"/>
+    <w:lsdException w:name="Grid Table 3 Accent 6" w:uiPriority="48"/>
+    <w:lsdException w:name="Grid Table 4 Accent 6" w:uiPriority="49"/>
+    <w:lsdException w:name="Grid Table 5 Dark Accent 6" w:uiPriority="50"/>
+    <w:lsdException w:name="Grid Table 6 Colorful Accent 6" w:uiPriority="51"/>
+    <w:lsdException w:name="Grid Table 7 Colorful Accent 6" w:uiPriority="52"/>
+    <w:lsdException w:name="List Table 1 Light" w:uiPriority="46"/>
+    <w:lsdException w:name="List Table 2" w:uiPriority="47"/>
+    <w:lsdException w:name="List Table 3" w:uiPriority="48"/>
+    <w:lsdException w:name="List Table 4" w:uiPriority="49"/>
+    <w:lsdException w:name="List Table 5 Dark" w:uiPriority="50"/>
+    <w:lsdException w:name="List Table 6 Colorful" w:uiPriority="51"/>
+    <w:lsdException w:name="List Table 7 Colorful" w:uiPriority="52"/>
+    <w:lsdException w:name="List Table 1 Light Accent 1" w:uiPriority="46"/>
+    <w:lsdException w:name="List Table 2 Accent 1" w:uiPriority="47"/>
+    <w:lsdException w:name="List Table 3 Accent 1" w:uiPriority="48"/>
+    <w:lsdException w:name="List Table 4 Accent 1" w:uiPriority="49"/>
+    <w:lsdException w:name="List Table 5 Dark Accent 1" w:uiPriority="50"/>
+    <w:lsdException w:name="List Table 6 Colorful Accent 1" w:uiPriority="51"/>
+    <w:lsdException w:name="List Table 7 Colorful Accent 1" w:uiPriority="52"/>
+    <w:lsdException w:name="List Table 1 Light Accent 2" w:uiPriority="46"/>
+    <w:lsdException w:name="List Table 2 Accent 2" w:uiPriority="47"/>
+    <w:lsdException w:name="List Table 3 Accent 2" w:uiPriority="48"/>
+    <w:lsdException w:name="List Table 4 Accent 2" w:uiPriority="49"/>
+    <w:lsdException w:name="List Table 5 Dark Accent 2" w:uiPriority="50"/>
+    <w:lsdException w:name="List Table 6 Colorful Accent 2" w:uiPriority="51"/>
+    <w:lsdException w:name="List Table 7 Colorful Accent 2" w:uiPriority="52"/>
+    <w:lsdException w:name="List Table 1 Light Accent 3" w:uiPriority="46"/>
+    <w:lsdException w:name="List Table 2 Accent 3" w:uiPriority="47"/>
+    <w:lsdException w:name="List Table 3 Accent 3" w:uiPriority="48"/>
+    <w:lsdException w:name="List Table 4 Accent 3" w:uiPriority="49"/>
+    <w:lsdException w:name="List Table 5 Dark Accent 3" w:uiPriority="50"/>
+    <w:lsdException w:name="List Table 6 Colorful Accent 3" w:uiPriority="51"/>
+    <w:lsdException w:name="List Table 7 Colorful Accent 3" w:uiPriority="52"/>
+    <w:lsdException w:name="List Table 1 Light Accent 4" w:uiPriority="46"/>
+    <w:lsdException w:name="List Table 2 Accent 4" w:uiPriority="47"/>
+    <w:lsdException w:name="List Table 3 Accent 4" w:uiPriority="48"/>
+    <w:lsdException w:name="List Table 4 Accent 4" w:uiPriority="49"/>
+    <w:lsdException w:name="List Table 5 Dark Accent 4" w:uiPriority="50"/>
+    <w:lsdException w:name="List Table 6 Colorful Accent 4" w:uiPriority="51"/>
+    <w:lsdException w:name="List Table 7 Colorful Accent 4" w:uiPriority="52"/>
+    <w:lsdException w:name="List Table 1 Light Accent 5" w:uiPriority="46"/>
+    <w:lsdException w:name="List Table 2 Accent 5" w:uiPriority="47"/>
+    <w:lsdException w:name="List Table 3 Accent 5" w:uiPriority="48"/>
+    <w:lsdException w:name="List Table 4 Accent 5" w:uiPriority="49"/>
+    <w:lsdException w:name="List Table 5 Dark Accent 5" w:uiPriority="50"/>
+    <w:lsdException w:name="List Table 6 Colorful Accent 5" w:uiPriority="51"/>
+    <w:lsdException w:name="List Table 7 Colorful Accent 5" w:uiPriority="52"/>
+    <w:lsdException w:name="List Table 1 Light Accent 6" w:uiPriority="46"/>
+    <w:lsdException w:name="List Table 2 Accent 6" w:uiPriority="47"/>
+    <w:lsdException w:name="List Table 3 Accent 6" w:uiPriority="48"/>
+    <w:lsdException w:name="List Table 4 Accent 6" w:uiPriority="49"/>
+    <w:lsdException w:name="List Table 5 Dark Accent 6" w:uiPriority="50"/>
+    <w:lsdException w:name="List Table 6 Colorful Accent 6" w:uiPriority="51"/>
+    <w:lsdException w:name="List Table 7 Colorful Accent 6" w:uiPriority="52"/>
+    <w:lsdException w:name="Mention" w:semiHidden="1" w:unhideWhenUsed="1"/>
+    <w:lsdException w:name="Smart Hyperlink" w:semiHidden="1" w:unhideWhenUsed="1"/>
+    <w:lsdException w:name="Hashtag" w:semiHidden="1" w:unhideWhenUsed="1"/>
+    <w:lsdException w:name="Unresolved Mention" w:semiHidden="1" w:unhideWhenUsed="1"/>
+    <w:lsdException w:name="Smart Link" w:semiHidden="1" w:unhideWhenUsed="1"/>
   </w:latentStyles>
   <w:style w:type="paragraph" w:default="1" w:styleId="Normal">
     <w:name w:val="Normal"/>
@@ -14367,7 +14634,6 @@
       <w:spacing w:after="0" w:line="240" w:lineRule="auto"/>
     </w:pPr>
     <w:tblPr>
-      <w:tblInd w:w="0" w:type="dxa"/>
       <w:tblBorders>
         <w:top w:val="single" w:sz="4" w:space="0" w:color="auto"/>
         <w:left w:val="single" w:sz="4" w:space="0" w:color="auto"/>
@@ -14376,1003 +14642,6 @@
         <w:insideH w:val="single" w:sz="4" w:space="0" w:color="auto"/>
         <w:insideV w:val="single" w:sz="4" w:space="0" w:color="auto"/>
       </w:tblBorders>
-      <w:tblCellMar>
-        <w:top w:w="0" w:type="dxa"/>
-        <w:left w:w="108" w:type="dxa"/>
-        <w:bottom w:w="0" w:type="dxa"/>
-        <w:right w:w="108" w:type="dxa"/>
-      </w:tblCellMar>
-    </w:tblPr>
-  </w:style>
-  <w:style w:type="paragraph" w:styleId="TOCHeading">
-    <w:name w:val="TOC Heading"/>
-    <w:basedOn w:val="Heading1"/>
-    <w:next w:val="Normal"/>
-    <w:uiPriority w:val="39"/>
-    <w:unhideWhenUsed/>
-    <w:qFormat/>
-    <w:rsid w:val="001A35D0"/>
-    <w:pPr>
-      <w:outlineLvl w:val="9"/>
-    </w:pPr>
-  </w:style>
-  <w:style w:type="paragraph" w:styleId="TOC2">
-    <w:name w:val="toc 2"/>
-    <w:basedOn w:val="Normal"/>
-    <w:next w:val="Normal"/>
-    <w:autoRedefine/>
-    <w:uiPriority w:val="39"/>
-    <w:unhideWhenUsed/>
-    <w:rsid w:val="001A35D0"/>
-    <w:pPr>
-      <w:spacing w:after="100"/>
-      <w:ind w:left="220"/>
-    </w:pPr>
-    <w:rPr>
-      <w:rFonts w:cs="Times New Roman"/>
-    </w:rPr>
-  </w:style>
-  <w:style w:type="paragraph" w:styleId="TOC1">
-    <w:name w:val="toc 1"/>
-    <w:basedOn w:val="Normal"/>
-    <w:next w:val="Normal"/>
-    <w:autoRedefine/>
-    <w:uiPriority w:val="39"/>
-    <w:unhideWhenUsed/>
-    <w:rsid w:val="001A35D0"/>
-    <w:pPr>
-      <w:spacing w:after="100"/>
-    </w:pPr>
-    <w:rPr>
-      <w:rFonts w:cs="Times New Roman"/>
-    </w:rPr>
-  </w:style>
-  <w:style w:type="paragraph" w:styleId="TOC3">
-    <w:name w:val="toc 3"/>
-    <w:basedOn w:val="Normal"/>
-    <w:next w:val="Normal"/>
-    <w:autoRedefine/>
-    <w:uiPriority w:val="39"/>
-    <w:unhideWhenUsed/>
-    <w:rsid w:val="001A35D0"/>
-    <w:pPr>
-      <w:spacing w:after="100"/>
-      <w:ind w:left="440"/>
-    </w:pPr>
-    <w:rPr>
-      <w:rFonts w:cs="Times New Roman"/>
-    </w:rPr>
-  </w:style>
-  <w:style w:type="character" w:styleId="Hyperlink">
-    <w:name w:val="Hyperlink"/>
-    <w:basedOn w:val="DefaultParagraphFont"/>
-    <w:uiPriority w:val="99"/>
-    <w:unhideWhenUsed/>
-    <w:rsid w:val="00873B18"/>
-    <w:rPr>
-      <w:color w:val="0563C1" w:themeColor="hyperlink"/>
-      <w:u w:val="single"/>
-    </w:rPr>
-  </w:style>
-  <w:style w:type="character" w:customStyle="1" w:styleId="Heading2Char">
-    <w:name w:val="Heading 2 Char"/>
-    <w:basedOn w:val="DefaultParagraphFont"/>
-    <w:link w:val="Heading2"/>
-    <w:uiPriority w:val="9"/>
-    <w:rsid w:val="00AC7A6B"/>
-    <w:rPr>
-      <w:rFonts w:asciiTheme="majorHAnsi" w:eastAsiaTheme="majorEastAsia" w:hAnsiTheme="majorHAnsi" w:cstheme="majorBidi"/>
-      <w:sz w:val="36"/>
-      <w:szCs w:val="36"/>
-    </w:rPr>
-  </w:style>
-  <w:style w:type="paragraph" w:styleId="ListParagraph">
-    <w:name w:val="List Paragraph"/>
-    <w:basedOn w:val="Normal"/>
-    <w:uiPriority w:val="34"/>
-    <w:qFormat/>
-    <w:rsid w:val="00873B18"/>
-    <w:pPr>
-      <w:ind w:left="720"/>
-      <w:contextualSpacing/>
-    </w:pPr>
-  </w:style>
-  <w:style w:type="character" w:customStyle="1" w:styleId="Heading3Char">
-    <w:name w:val="Heading 3 Char"/>
-    <w:basedOn w:val="DefaultParagraphFont"/>
-    <w:link w:val="Heading3"/>
-    <w:uiPriority w:val="9"/>
-    <w:semiHidden/>
-    <w:rsid w:val="00AC7A6B"/>
-    <w:rPr>
-      <w:rFonts w:asciiTheme="majorHAnsi" w:eastAsiaTheme="majorEastAsia" w:hAnsiTheme="majorHAnsi" w:cstheme="majorBidi"/>
-      <w:caps/>
-      <w:sz w:val="28"/>
-      <w:szCs w:val="28"/>
-    </w:rPr>
-  </w:style>
-  <w:style w:type="paragraph" w:styleId="Header">
-    <w:name w:val="header"/>
-    <w:basedOn w:val="Normal"/>
-    <w:link w:val="HeaderChar"/>
-    <w:uiPriority w:val="99"/>
-    <w:unhideWhenUsed/>
-    <w:rsid w:val="00223739"/>
-    <w:pPr>
-      <w:tabs>
-        <w:tab w:val="center" w:pos="4513"/>
-        <w:tab w:val="right" w:pos="9026"/>
-      </w:tabs>
-      <w:spacing w:after="0" w:line="240" w:lineRule="auto"/>
-    </w:pPr>
-  </w:style>
-  <w:style w:type="character" w:customStyle="1" w:styleId="HeaderChar">
-    <w:name w:val="Header Char"/>
-    <w:basedOn w:val="DefaultParagraphFont"/>
-    <w:link w:val="Header"/>
-    <w:uiPriority w:val="99"/>
-    <w:rsid w:val="00223739"/>
-  </w:style>
-  <w:style w:type="paragraph" w:styleId="Footer">
-    <w:name w:val="footer"/>
-    <w:basedOn w:val="Normal"/>
-    <w:link w:val="FooterChar"/>
-    <w:uiPriority w:val="99"/>
-    <w:unhideWhenUsed/>
-    <w:rsid w:val="00223739"/>
-    <w:pPr>
-      <w:tabs>
-        <w:tab w:val="center" w:pos="4513"/>
-        <w:tab w:val="right" w:pos="9026"/>
-      </w:tabs>
-      <w:spacing w:after="0" w:line="240" w:lineRule="auto"/>
-    </w:pPr>
-  </w:style>
-  <w:style w:type="character" w:customStyle="1" w:styleId="FooterChar">
-    <w:name w:val="Footer Char"/>
-    <w:basedOn w:val="DefaultParagraphFont"/>
-    <w:link w:val="Footer"/>
-    <w:uiPriority w:val="99"/>
-    <w:rsid w:val="00223739"/>
-  </w:style>
-  <w:style w:type="character" w:customStyle="1" w:styleId="Heading4Char">
-    <w:name w:val="Heading 4 Char"/>
-    <w:basedOn w:val="DefaultParagraphFont"/>
-    <w:link w:val="Heading4"/>
-    <w:uiPriority w:val="9"/>
-    <w:semiHidden/>
-    <w:rsid w:val="00223739"/>
-    <w:rPr>
-      <w:rFonts w:asciiTheme="majorHAnsi" w:eastAsiaTheme="majorEastAsia" w:hAnsiTheme="majorHAnsi" w:cstheme="majorBidi"/>
-      <w:i/>
-      <w:iCs/>
-      <w:sz w:val="28"/>
-      <w:szCs w:val="28"/>
-    </w:rPr>
-  </w:style>
-  <w:style w:type="character" w:customStyle="1" w:styleId="Heading5Char">
-    <w:name w:val="Heading 5 Char"/>
-    <w:basedOn w:val="DefaultParagraphFont"/>
-    <w:link w:val="Heading5"/>
-    <w:uiPriority w:val="9"/>
-    <w:semiHidden/>
-    <w:rsid w:val="00223739"/>
-    <w:rPr>
-      <w:rFonts w:asciiTheme="majorHAnsi" w:eastAsiaTheme="majorEastAsia" w:hAnsiTheme="majorHAnsi" w:cstheme="majorBidi"/>
-      <w:sz w:val="24"/>
-      <w:szCs w:val="24"/>
-    </w:rPr>
-  </w:style>
-  <w:style w:type="character" w:customStyle="1" w:styleId="Heading6Char">
-    <w:name w:val="Heading 6 Char"/>
-    <w:basedOn w:val="DefaultParagraphFont"/>
-    <w:link w:val="Heading6"/>
-    <w:uiPriority w:val="9"/>
-    <w:semiHidden/>
-    <w:rsid w:val="00223739"/>
-    <w:rPr>
-      <w:rFonts w:asciiTheme="majorHAnsi" w:eastAsiaTheme="majorEastAsia" w:hAnsiTheme="majorHAnsi" w:cstheme="majorBidi"/>
-      <w:i/>
-      <w:iCs/>
-      <w:sz w:val="24"/>
-      <w:szCs w:val="24"/>
-    </w:rPr>
-  </w:style>
-  <w:style w:type="character" w:customStyle="1" w:styleId="Heading7Char">
-    <w:name w:val="Heading 7 Char"/>
-    <w:basedOn w:val="DefaultParagraphFont"/>
-    <w:link w:val="Heading7"/>
-    <w:uiPriority w:val="9"/>
-    <w:semiHidden/>
-    <w:rsid w:val="00223739"/>
-    <w:rPr>
-      <w:rFonts w:asciiTheme="majorHAnsi" w:eastAsiaTheme="majorEastAsia" w:hAnsiTheme="majorHAnsi" w:cstheme="majorBidi"/>
-      <w:color w:val="595959" w:themeColor="text1" w:themeTint="A6"/>
-      <w:sz w:val="24"/>
-      <w:szCs w:val="24"/>
-    </w:rPr>
-  </w:style>
-  <w:style w:type="character" w:customStyle="1" w:styleId="Heading8Char">
-    <w:name w:val="Heading 8 Char"/>
-    <w:basedOn w:val="DefaultParagraphFont"/>
-    <w:link w:val="Heading8"/>
-    <w:uiPriority w:val="9"/>
-    <w:semiHidden/>
-    <w:rsid w:val="00223739"/>
-    <w:rPr>
-      <w:rFonts w:asciiTheme="majorHAnsi" w:eastAsiaTheme="majorEastAsia" w:hAnsiTheme="majorHAnsi" w:cstheme="majorBidi"/>
-      <w:caps/>
-    </w:rPr>
-  </w:style>
-  <w:style w:type="character" w:customStyle="1" w:styleId="Heading9Char">
-    <w:name w:val="Heading 9 Char"/>
-    <w:basedOn w:val="DefaultParagraphFont"/>
-    <w:link w:val="Heading9"/>
-    <w:uiPriority w:val="9"/>
-    <w:semiHidden/>
-    <w:rsid w:val="00223739"/>
-    <w:rPr>
-      <w:rFonts w:asciiTheme="majorHAnsi" w:eastAsiaTheme="majorEastAsia" w:hAnsiTheme="majorHAnsi" w:cstheme="majorBidi"/>
-      <w:i/>
-      <w:iCs/>
-      <w:caps/>
-    </w:rPr>
-  </w:style>
-  <w:style w:type="paragraph" w:styleId="Caption">
-    <w:name w:val="caption"/>
-    <w:basedOn w:val="Normal"/>
-    <w:next w:val="Normal"/>
-    <w:uiPriority w:val="35"/>
-    <w:semiHidden/>
-    <w:unhideWhenUsed/>
-    <w:qFormat/>
-    <w:rsid w:val="00223739"/>
-    <w:pPr>
-      <w:spacing w:line="240" w:lineRule="auto"/>
-    </w:pPr>
-    <w:rPr>
-      <w:b/>
-      <w:bCs/>
-      <w:color w:val="ED7D31" w:themeColor="accent2"/>
-      <w:spacing w:val="10"/>
-      <w:sz w:val="16"/>
-      <w:szCs w:val="16"/>
-    </w:rPr>
-  </w:style>
-  <w:style w:type="character" w:styleId="Strong">
-    <w:name w:val="Strong"/>
-    <w:basedOn w:val="DefaultParagraphFont"/>
-    <w:uiPriority w:val="22"/>
-    <w:qFormat/>
-    <w:rsid w:val="00223739"/>
-    <w:rPr>
-      <w:rFonts w:asciiTheme="minorHAnsi" w:eastAsiaTheme="minorEastAsia" w:hAnsiTheme="minorHAnsi" w:cstheme="minorBidi"/>
-      <w:b/>
-      <w:bCs/>
-      <w:spacing w:val="0"/>
-      <w:w w:val="100"/>
-      <w:position w:val="0"/>
-      <w:sz w:val="20"/>
-      <w:szCs w:val="20"/>
-    </w:rPr>
-  </w:style>
-  <w:style w:type="character" w:styleId="Emphasis">
-    <w:name w:val="Emphasis"/>
-    <w:basedOn w:val="DefaultParagraphFont"/>
-    <w:uiPriority w:val="20"/>
-    <w:qFormat/>
-    <w:rsid w:val="00223739"/>
-    <w:rPr>
-      <w:rFonts w:asciiTheme="minorHAnsi" w:eastAsiaTheme="minorEastAsia" w:hAnsiTheme="minorHAnsi" w:cstheme="minorBidi"/>
-      <w:i/>
-      <w:iCs/>
-      <w:color w:val="C45911" w:themeColor="accent2" w:themeShade="BF"/>
-      <w:sz w:val="20"/>
-      <w:szCs w:val="20"/>
-    </w:rPr>
-  </w:style>
-  <w:style w:type="paragraph" w:styleId="Quote">
-    <w:name w:val="Quote"/>
-    <w:basedOn w:val="Normal"/>
-    <w:next w:val="Normal"/>
-    <w:link w:val="QuoteChar"/>
-    <w:uiPriority w:val="29"/>
-    <w:qFormat/>
-    <w:rsid w:val="00223739"/>
-    <w:pPr>
-      <w:spacing w:before="160" w:line="312" w:lineRule="auto"/>
-      <w:ind w:left="720"/>
-    </w:pPr>
-    <w:rPr>
-      <w:rFonts w:asciiTheme="majorHAnsi" w:eastAsiaTheme="majorEastAsia" w:hAnsiTheme="majorHAnsi" w:cstheme="majorBidi"/>
-      <w:sz w:val="24"/>
-      <w:szCs w:val="24"/>
-    </w:rPr>
-  </w:style>
-  <w:style w:type="character" w:customStyle="1" w:styleId="QuoteChar">
-    <w:name w:val="Quote Char"/>
-    <w:basedOn w:val="DefaultParagraphFont"/>
-    <w:link w:val="Quote"/>
-    <w:uiPriority w:val="29"/>
-    <w:rsid w:val="00223739"/>
-    <w:rPr>
-      <w:rFonts w:asciiTheme="majorHAnsi" w:eastAsiaTheme="majorEastAsia" w:hAnsiTheme="majorHAnsi" w:cstheme="majorBidi"/>
-      <w:sz w:val="24"/>
-      <w:szCs w:val="24"/>
-    </w:rPr>
-  </w:style>
-  <w:style w:type="paragraph" w:styleId="IntenseQuote">
-    <w:name w:val="Intense Quote"/>
-    <w:basedOn w:val="Normal"/>
-    <w:next w:val="Normal"/>
-    <w:link w:val="IntenseQuoteChar"/>
-    <w:uiPriority w:val="30"/>
-    <w:qFormat/>
-    <w:rsid w:val="00223739"/>
-    <w:pPr>
-      <w:spacing w:before="100" w:beforeAutospacing="1" w:after="240" w:line="312" w:lineRule="auto"/>
-      <w:ind w:left="936" w:right="936"/>
-      <w:jc w:val="center"/>
-    </w:pPr>
-    <w:rPr>
-      <w:rFonts w:asciiTheme="majorHAnsi" w:eastAsiaTheme="majorEastAsia" w:hAnsiTheme="majorHAnsi" w:cstheme="majorBidi"/>
-      <w:caps/>
-      <w:color w:val="C45911" w:themeColor="accent2" w:themeShade="BF"/>
-      <w:spacing w:val="10"/>
-      <w:sz w:val="28"/>
-      <w:szCs w:val="28"/>
-    </w:rPr>
-  </w:style>
-  <w:style w:type="character" w:customStyle="1" w:styleId="IntenseQuoteChar">
-    <w:name w:val="Intense Quote Char"/>
-    <w:basedOn w:val="DefaultParagraphFont"/>
-    <w:link w:val="IntenseQuote"/>
-    <w:uiPriority w:val="30"/>
-    <w:rsid w:val="00223739"/>
-    <w:rPr>
-      <w:rFonts w:asciiTheme="majorHAnsi" w:eastAsiaTheme="majorEastAsia" w:hAnsiTheme="majorHAnsi" w:cstheme="majorBidi"/>
-      <w:caps/>
-      <w:color w:val="C45911" w:themeColor="accent2" w:themeShade="BF"/>
-      <w:spacing w:val="10"/>
-      <w:sz w:val="28"/>
-      <w:szCs w:val="28"/>
-    </w:rPr>
-  </w:style>
-  <w:style w:type="character" w:styleId="SubtleEmphasis">
-    <w:name w:val="Subtle Emphasis"/>
-    <w:basedOn w:val="DefaultParagraphFont"/>
-    <w:uiPriority w:val="19"/>
-    <w:qFormat/>
-    <w:rsid w:val="00223739"/>
-    <w:rPr>
-      <w:i/>
-      <w:iCs/>
-      <w:color w:val="auto"/>
-    </w:rPr>
-  </w:style>
-  <w:style w:type="character" w:styleId="IntenseEmphasis">
-    <w:name w:val="Intense Emphasis"/>
-    <w:basedOn w:val="DefaultParagraphFont"/>
-    <w:uiPriority w:val="21"/>
-    <w:qFormat/>
-    <w:rsid w:val="00223739"/>
-    <w:rPr>
-      <w:rFonts w:asciiTheme="minorHAnsi" w:eastAsiaTheme="minorEastAsia" w:hAnsiTheme="minorHAnsi" w:cstheme="minorBidi"/>
-      <w:b/>
-      <w:bCs/>
-      <w:i/>
-      <w:iCs/>
-      <w:color w:val="C45911" w:themeColor="accent2" w:themeShade="BF"/>
-      <w:spacing w:val="0"/>
-      <w:w w:val="100"/>
-      <w:position w:val="0"/>
-      <w:sz w:val="20"/>
-      <w:szCs w:val="20"/>
-    </w:rPr>
-  </w:style>
-  <w:style w:type="character" w:styleId="SubtleReference">
-    <w:name w:val="Subtle Reference"/>
-    <w:basedOn w:val="DefaultParagraphFont"/>
-    <w:uiPriority w:val="31"/>
-    <w:qFormat/>
-    <w:rsid w:val="00223739"/>
-    <w:rPr>
-      <w:rFonts w:asciiTheme="minorHAnsi" w:eastAsiaTheme="minorEastAsia" w:hAnsiTheme="minorHAnsi" w:cstheme="minorBidi"/>
-      <w:caps w:val="0"/>
-      <w:smallCaps/>
-      <w:color w:val="auto"/>
-      <w:spacing w:val="10"/>
-      <w:w w:val="100"/>
-      <w:sz w:val="20"/>
-      <w:szCs w:val="20"/>
-      <w:u w:val="single" w:color="7F7F7F" w:themeColor="text1" w:themeTint="80"/>
-    </w:rPr>
-  </w:style>
-  <w:style w:type="character" w:styleId="IntenseReference">
-    <w:name w:val="Intense Reference"/>
-    <w:basedOn w:val="DefaultParagraphFont"/>
-    <w:uiPriority w:val="32"/>
-    <w:qFormat/>
-    <w:rsid w:val="00223739"/>
-    <w:rPr>
-      <w:rFonts w:asciiTheme="minorHAnsi" w:eastAsiaTheme="minorEastAsia" w:hAnsiTheme="minorHAnsi" w:cstheme="minorBidi"/>
-      <w:b/>
-      <w:bCs/>
-      <w:caps w:val="0"/>
-      <w:smallCaps/>
-      <w:color w:val="191919" w:themeColor="text1" w:themeTint="E6"/>
-      <w:spacing w:val="10"/>
-      <w:w w:val="100"/>
-      <w:position w:val="0"/>
-      <w:sz w:val="20"/>
-      <w:szCs w:val="20"/>
-      <w:u w:val="single"/>
-    </w:rPr>
-  </w:style>
-  <w:style w:type="character" w:styleId="BookTitle">
-    <w:name w:val="Book Title"/>
-    <w:basedOn w:val="DefaultParagraphFont"/>
-    <w:uiPriority w:val="33"/>
-    <w:qFormat/>
-    <w:rsid w:val="00223739"/>
-    <w:rPr>
-      <w:rFonts w:asciiTheme="minorHAnsi" w:eastAsiaTheme="minorEastAsia" w:hAnsiTheme="minorHAnsi" w:cstheme="minorBidi"/>
-      <w:b/>
-      <w:bCs/>
-      <w:i/>
-      <w:iCs/>
-      <w:caps w:val="0"/>
-      <w:smallCaps w:val="0"/>
-      <w:color w:val="auto"/>
-      <w:spacing w:val="10"/>
-      <w:w w:val="100"/>
-      <w:sz w:val="20"/>
-      <w:szCs w:val="20"/>
-    </w:rPr>
-  </w:style>
-  <w:style w:type="paragraph" w:styleId="BalloonText">
-    <w:name w:val="Balloon Text"/>
-    <w:basedOn w:val="Normal"/>
-    <w:link w:val="BalloonTextChar"/>
-    <w:uiPriority w:val="99"/>
-    <w:semiHidden/>
-    <w:unhideWhenUsed/>
-    <w:rsid w:val="00223739"/>
-    <w:pPr>
-      <w:spacing w:after="0" w:line="240" w:lineRule="auto"/>
-    </w:pPr>
-    <w:rPr>
-      <w:rFonts w:ascii="Segoe UI" w:hAnsi="Segoe UI" w:cs="Segoe UI"/>
-      <w:sz w:val="18"/>
-      <w:szCs w:val="18"/>
-    </w:rPr>
-  </w:style>
-  <w:style w:type="character" w:customStyle="1" w:styleId="BalloonTextChar">
-    <w:name w:val="Balloon Text Char"/>
-    <w:basedOn w:val="DefaultParagraphFont"/>
-    <w:link w:val="BalloonText"/>
-    <w:uiPriority w:val="99"/>
-    <w:semiHidden/>
-    <w:rsid w:val="00223739"/>
-    <w:rPr>
-      <w:rFonts w:ascii="Segoe UI" w:eastAsiaTheme="minorEastAsia" w:hAnsi="Segoe UI" w:cs="Segoe UI"/>
-      <w:sz w:val="18"/>
-      <w:szCs w:val="18"/>
-    </w:rPr>
-  </w:style>
-</w:styles>
-</file>
-
-<file path=word/stylesWithEffects.xml><?xml version="1.0" encoding="utf-8"?>
-<w:styles xmlns:wpc="http://schemas.microsoft.com/office/word/2010/wordprocessingCanvas" xmlns:mc="http://schemas.openxmlformats.org/markup-compatibility/2006" xmlns:o="urn:schemas-microsoft-com:office:office" xmlns:r="http://schemas.openxmlformats.org/officeDocument/2006/relationships" xmlns:m="http://schemas.openxmlformats.org/officeDocument/2006/math" xmlns:v="urn:schemas-microsoft-com:vml" xmlns:wp14="http://schemas.microsoft.com/office/word/2010/wordprocessingDrawing" xmlns:wp="http://schemas.openxmlformats.org/drawingml/2006/wordprocessingDrawing" xmlns:w10="urn:schemas-microsoft-com:office:word" xmlns:w="http://schemas.openxmlformats.org/wordprocessingml/2006/main" xmlns:w14="http://schemas.microsoft.com/office/word/2010/wordml" xmlns:wpg="http://schemas.microsoft.com/office/word/2010/wordprocessingGroup" xmlns:wpi="http://schemas.microsoft.com/office/word/2010/wordprocessingInk" xmlns:wne="http://schemas.microsoft.com/office/word/2006/wordml" xmlns:wps="http://schemas.microsoft.com/office/word/2010/wordprocessingShape" mc:Ignorable="w14 wp14">
-  <w:docDefaults>
-    <w:rPrDefault>
-      <w:rPr>
-        <w:rFonts w:asciiTheme="minorHAnsi" w:eastAsiaTheme="minorEastAsia" w:hAnsiTheme="minorHAnsi" w:cstheme="minorBidi"/>
-        <w:sz w:val="21"/>
-        <w:szCs w:val="21"/>
-        <w:lang w:val="en-US" w:eastAsia="en-US" w:bidi="ar-SA"/>
-      </w:rPr>
-    </w:rPrDefault>
-    <w:pPrDefault>
-      <w:pPr>
-        <w:spacing w:after="160" w:line="259" w:lineRule="auto"/>
-      </w:pPr>
-    </w:pPrDefault>
-  </w:docDefaults>
-  <w:latentStyles w:defLockedState="0" w:defUIPriority="99" w:defSemiHidden="1" w:defUnhideWhenUsed="1" w:defQFormat="0" w:count="267">
-    <w:lsdException w:name="Normal" w:semiHidden="0" w:uiPriority="0" w:unhideWhenUsed="0" w:qFormat="1"/>
-    <w:lsdException w:name="heading 1" w:semiHidden="0" w:uiPriority="9" w:unhideWhenUsed="0" w:qFormat="1"/>
-    <w:lsdException w:name="heading 2" w:uiPriority="9" w:qFormat="1"/>
-    <w:lsdException w:name="heading 3" w:uiPriority="9" w:qFormat="1"/>
-    <w:lsdException w:name="heading 4" w:uiPriority="9" w:qFormat="1"/>
-    <w:lsdException w:name="heading 5" w:uiPriority="9" w:qFormat="1"/>
-    <w:lsdException w:name="heading 6" w:uiPriority="9" w:qFormat="1"/>
-    <w:lsdException w:name="heading 7" w:uiPriority="9" w:qFormat="1"/>
-    <w:lsdException w:name="heading 8" w:uiPriority="9" w:qFormat="1"/>
-    <w:lsdException w:name="heading 9" w:uiPriority="9" w:qFormat="1"/>
-    <w:lsdException w:name="toc 1" w:uiPriority="39"/>
-    <w:lsdException w:name="toc 2" w:uiPriority="39"/>
-    <w:lsdException w:name="toc 3" w:uiPriority="39"/>
-    <w:lsdException w:name="toc 4" w:uiPriority="39"/>
-    <w:lsdException w:name="toc 5" w:uiPriority="39"/>
-    <w:lsdException w:name="toc 6" w:uiPriority="39"/>
-    <w:lsdException w:name="toc 7" w:uiPriority="39"/>
-    <w:lsdException w:name="toc 8" w:uiPriority="39"/>
-    <w:lsdException w:name="toc 9" w:uiPriority="39"/>
-    <w:lsdException w:name="caption" w:uiPriority="35" w:qFormat="1"/>
-    <w:lsdException w:name="Title" w:semiHidden="0" w:uiPriority="10" w:unhideWhenUsed="0" w:qFormat="1"/>
-    <w:lsdException w:name="Default Paragraph Font" w:uiPriority="1"/>
-    <w:lsdException w:name="Subtitle" w:semiHidden="0" w:uiPriority="11" w:unhideWhenUsed="0" w:qFormat="1"/>
-    <w:lsdException w:name="Strong" w:semiHidden="0" w:uiPriority="22" w:unhideWhenUsed="0" w:qFormat="1"/>
-    <w:lsdException w:name="Emphasis" w:semiHidden="0" w:uiPriority="20" w:unhideWhenUsed="0" w:qFormat="1"/>
-    <w:lsdException w:name="Normal Table" w:semiHidden="0" w:unhideWhenUsed="0"/>
-    <w:lsdException w:name="Table Subtle 1" w:semiHidden="0" w:unhideWhenUsed="0"/>
-    <w:lsdException w:name="Table Web 2" w:semiHidden="0" w:unhideWhenUsed="0"/>
-    <w:lsdException w:name="Table Web 3" w:semiHidden="0" w:unhideWhenUsed="0"/>
-    <w:lsdException w:name="Table Grid" w:semiHidden="0" w:uiPriority="39" w:unhideWhenUsed="0"/>
-    <w:lsdException w:name="Placeholder Text" w:unhideWhenUsed="0"/>
-    <w:lsdException w:name="No Spacing" w:semiHidden="0" w:uiPriority="1" w:unhideWhenUsed="0" w:qFormat="1"/>
-    <w:lsdException w:name="Light Shading" w:semiHidden="0" w:uiPriority="60" w:unhideWhenUsed="0"/>
-    <w:lsdException w:name="Light List" w:semiHidden="0" w:uiPriority="61" w:unhideWhenUsed="0"/>
-    <w:lsdException w:name="Light Grid" w:semiHidden="0" w:uiPriority="62" w:unhideWhenUsed="0"/>
-    <w:lsdException w:name="Medium Shading 1" w:semiHidden="0" w:uiPriority="63" w:unhideWhenUsed="0"/>
-    <w:lsdException w:name="Medium Shading 2" w:semiHidden="0" w:uiPriority="64" w:unhideWhenUsed="0"/>
-    <w:lsdException w:name="Medium List 1" w:semiHidden="0" w:uiPriority="65" w:unhideWhenUsed="0"/>
-    <w:lsdException w:name="Medium List 2" w:semiHidden="0" w:uiPriority="66" w:unhideWhenUsed="0"/>
-    <w:lsdException w:name="Medium Grid 1" w:semiHidden="0" w:uiPriority="67" w:unhideWhenUsed="0"/>
-    <w:lsdException w:name="Medium Grid 2" w:semiHidden="0" w:uiPriority="68" w:unhideWhenUsed="0"/>
-    <w:lsdException w:name="Medium Grid 3" w:semiHidden="0" w:uiPriority="69" w:unhideWhenUsed="0"/>
-    <w:lsdException w:name="Dark List" w:semiHidden="0" w:uiPriority="70" w:unhideWhenUsed="0"/>
-    <w:lsdException w:name="Colorful Shading" w:semiHidden="0" w:uiPriority="71" w:unhideWhenUsed="0"/>
-    <w:lsdException w:name="Colorful List" w:semiHidden="0" w:uiPriority="72" w:unhideWhenUsed="0"/>
-    <w:lsdException w:name="Colorful Grid" w:semiHidden="0" w:uiPriority="73" w:unhideWhenUsed="0"/>
-    <w:lsdException w:name="Light Shading Accent 1" w:semiHidden="0" w:uiPriority="60" w:unhideWhenUsed="0"/>
-    <w:lsdException w:name="Light List Accent 1" w:semiHidden="0" w:uiPriority="61" w:unhideWhenUsed="0"/>
-    <w:lsdException w:name="Light Grid Accent 1" w:semiHidden="0" w:uiPriority="62" w:unhideWhenUsed="0"/>
-    <w:lsdException w:name="Medium Shading 1 Accent 1" w:semiHidden="0" w:uiPriority="63" w:unhideWhenUsed="0"/>
-    <w:lsdException w:name="Medium Shading 2 Accent 1" w:semiHidden="0" w:uiPriority="64" w:unhideWhenUsed="0"/>
-    <w:lsdException w:name="Medium List 1 Accent 1" w:semiHidden="0" w:uiPriority="65" w:unhideWhenUsed="0"/>
-    <w:lsdException w:name="Revision" w:unhideWhenUsed="0"/>
-    <w:lsdException w:name="List Paragraph" w:semiHidden="0" w:uiPriority="34" w:unhideWhenUsed="0" w:qFormat="1"/>
-    <w:lsdException w:name="Quote" w:semiHidden="0" w:uiPriority="29" w:unhideWhenUsed="0" w:qFormat="1"/>
-    <w:lsdException w:name="Intense Quote" w:semiHidden="0" w:uiPriority="30" w:unhideWhenUsed="0" w:qFormat="1"/>
-    <w:lsdException w:name="Medium List 2 Accent 1" w:semiHidden="0" w:uiPriority="66" w:unhideWhenUsed="0"/>
-    <w:lsdException w:name="Medium Grid 1 Accent 1" w:semiHidden="0" w:uiPriority="67" w:unhideWhenUsed="0"/>
-    <w:lsdException w:name="Medium Grid 2 Accent 1" w:semiHidden="0" w:uiPriority="68" w:unhideWhenUsed="0"/>
-    <w:lsdException w:name="Medium Grid 3 Accent 1" w:semiHidden="0" w:uiPriority="69" w:unhideWhenUsed="0"/>
-    <w:lsdException w:name="Dark List Accent 1" w:semiHidden="0" w:uiPriority="70" w:unhideWhenUsed="0"/>
-    <w:lsdException w:name="Colorful Shading Accent 1" w:semiHidden="0" w:uiPriority="71" w:unhideWhenUsed="0"/>
-    <w:lsdException w:name="Colorful List Accent 1" w:semiHidden="0" w:uiPriority="72" w:unhideWhenUsed="0"/>
-    <w:lsdException w:name="Colorful Grid Accent 1" w:semiHidden="0" w:uiPriority="73" w:unhideWhenUsed="0"/>
-    <w:lsdException w:name="Light Shading Accent 2" w:semiHidden="0" w:uiPriority="60" w:unhideWhenUsed="0"/>
-    <w:lsdException w:name="Light List Accent 2" w:semiHidden="0" w:uiPriority="61" w:unhideWhenUsed="0"/>
-    <w:lsdException w:name="Light Grid Accent 2" w:semiHidden="0" w:uiPriority="62" w:unhideWhenUsed="0"/>
-    <w:lsdException w:name="Medium Shading 1 Accent 2" w:semiHidden="0" w:uiPriority="63" w:unhideWhenUsed="0"/>
-    <w:lsdException w:name="Medium Shading 2 Accent 2" w:semiHidden="0" w:uiPriority="64" w:unhideWhenUsed="0"/>
-    <w:lsdException w:name="Medium List 1 Accent 2" w:semiHidden="0" w:uiPriority="65" w:unhideWhenUsed="0"/>
-    <w:lsdException w:name="Medium List 2 Accent 2" w:semiHidden="0" w:uiPriority="66" w:unhideWhenUsed="0"/>
-    <w:lsdException w:name="Medium Grid 1 Accent 2" w:semiHidden="0" w:uiPriority="67" w:unhideWhenUsed="0"/>
-    <w:lsdException w:name="Medium Grid 2 Accent 2" w:semiHidden="0" w:uiPriority="68" w:unhideWhenUsed="0"/>
-    <w:lsdException w:name="Medium Grid 3 Accent 2" w:semiHidden="0" w:uiPriority="69" w:unhideWhenUsed="0"/>
-    <w:lsdException w:name="Dark List Accent 2" w:semiHidden="0" w:uiPriority="70" w:unhideWhenUsed="0"/>
-    <w:lsdException w:name="Colorful Shading Accent 2" w:semiHidden="0" w:uiPriority="71" w:unhideWhenUsed="0"/>
-    <w:lsdException w:name="Colorful List Accent 2" w:semiHidden="0" w:uiPriority="72" w:unhideWhenUsed="0"/>
-    <w:lsdException w:name="Colorful Grid Accent 2" w:semiHidden="0" w:uiPriority="73" w:unhideWhenUsed="0"/>
-    <w:lsdException w:name="Light Shading Accent 3" w:semiHidden="0" w:uiPriority="60" w:unhideWhenUsed="0"/>
-    <w:lsdException w:name="Light List Accent 3" w:semiHidden="0" w:uiPriority="61" w:unhideWhenUsed="0"/>
-    <w:lsdException w:name="Light Grid Accent 3" w:semiHidden="0" w:uiPriority="62" w:unhideWhenUsed="0"/>
-    <w:lsdException w:name="Medium Shading 1 Accent 3" w:semiHidden="0" w:uiPriority="63" w:unhideWhenUsed="0"/>
-    <w:lsdException w:name="Medium Shading 2 Accent 3" w:semiHidden="0" w:uiPriority="64" w:unhideWhenUsed="0"/>
-    <w:lsdException w:name="Medium List 1 Accent 3" w:semiHidden="0" w:uiPriority="65" w:unhideWhenUsed="0"/>
-    <w:lsdException w:name="Medium List 2 Accent 3" w:semiHidden="0" w:uiPriority="66" w:unhideWhenUsed="0"/>
-    <w:lsdException w:name="Medium Grid 1 Accent 3" w:semiHidden="0" w:uiPriority="67" w:unhideWhenUsed="0"/>
-    <w:lsdException w:name="Medium Grid 2 Accent 3" w:semiHidden="0" w:uiPriority="68" w:unhideWhenUsed="0"/>
-    <w:lsdException w:name="Medium Grid 3 Accent 3" w:semiHidden="0" w:uiPriority="69" w:unhideWhenUsed="0"/>
-    <w:lsdException w:name="Dark List Accent 3" w:semiHidden="0" w:uiPriority="70" w:unhideWhenUsed="0"/>
-    <w:lsdException w:name="Colorful Shading Accent 3" w:semiHidden="0" w:uiPriority="71" w:unhideWhenUsed="0"/>
-    <w:lsdException w:name="Colorful List Accent 3" w:semiHidden="0" w:uiPriority="72" w:unhideWhenUsed="0"/>
-    <w:lsdException w:name="Colorful Grid Accent 3" w:semiHidden="0" w:uiPriority="73" w:unhideWhenUsed="0"/>
-    <w:lsdException w:name="Light Shading Accent 4" w:semiHidden="0" w:uiPriority="60" w:unhideWhenUsed="0"/>
-    <w:lsdException w:name="Light List Accent 4" w:semiHidden="0" w:uiPriority="61" w:unhideWhenUsed="0"/>
-    <w:lsdException w:name="Light Grid Accent 4" w:semiHidden="0" w:uiPriority="62" w:unhideWhenUsed="0"/>
-    <w:lsdException w:name="Medium Shading 1 Accent 4" w:semiHidden="0" w:uiPriority="63" w:unhideWhenUsed="0"/>
-    <w:lsdException w:name="Medium Shading 2 Accent 4" w:semiHidden="0" w:uiPriority="64" w:unhideWhenUsed="0"/>
-    <w:lsdException w:name="Medium List 1 Accent 4" w:semiHidden="0" w:uiPriority="65" w:unhideWhenUsed="0"/>
-    <w:lsdException w:name="Medium List 2 Accent 4" w:semiHidden="0" w:uiPriority="66" w:unhideWhenUsed="0"/>
-    <w:lsdException w:name="Medium Grid 1 Accent 4" w:semiHidden="0" w:uiPriority="67" w:unhideWhenUsed="0"/>
-    <w:lsdException w:name="Medium Grid 2 Accent 4" w:semiHidden="0" w:uiPriority="68" w:unhideWhenUsed="0"/>
-    <w:lsdException w:name="Medium Grid 3 Accent 4" w:semiHidden="0" w:uiPriority="69" w:unhideWhenUsed="0"/>
-    <w:lsdException w:name="Dark List Accent 4" w:semiHidden="0" w:uiPriority="70" w:unhideWhenUsed="0"/>
-    <w:lsdException w:name="Colorful Shading Accent 4" w:semiHidden="0" w:uiPriority="71" w:unhideWhenUsed="0"/>
-    <w:lsdException w:name="Colorful List Accent 4" w:semiHidden="0" w:uiPriority="72" w:unhideWhenUsed="0"/>
-    <w:lsdException w:name="Colorful Grid Accent 4" w:semiHidden="0" w:uiPriority="73" w:unhideWhenUsed="0"/>
-    <w:lsdException w:name="Light Shading Accent 5" w:semiHidden="0" w:uiPriority="60" w:unhideWhenUsed="0"/>
-    <w:lsdException w:name="Light List Accent 5" w:semiHidden="0" w:uiPriority="61" w:unhideWhenUsed="0"/>
-    <w:lsdException w:name="Light Grid Accent 5" w:semiHidden="0" w:uiPriority="62" w:unhideWhenUsed="0"/>
-    <w:lsdException w:name="Medium Shading 1 Accent 5" w:semiHidden="0" w:uiPriority="63" w:unhideWhenUsed="0"/>
-    <w:lsdException w:name="Medium Shading 2 Accent 5" w:semiHidden="0" w:uiPriority="64" w:unhideWhenUsed="0"/>
-    <w:lsdException w:name="Medium List 1 Accent 5" w:semiHidden="0" w:uiPriority="65" w:unhideWhenUsed="0"/>
-    <w:lsdException w:name="Medium List 2 Accent 5" w:semiHidden="0" w:uiPriority="66" w:unhideWhenUsed="0"/>
-    <w:lsdException w:name="Medium Grid 1 Accent 5" w:semiHidden="0" w:uiPriority="67" w:unhideWhenUsed="0"/>
-    <w:lsdException w:name="Medium Grid 2 Accent 5" w:semiHidden="0" w:uiPriority="68" w:unhideWhenUsed="0"/>
-    <w:lsdException w:name="Medium Grid 3 Accent 5" w:semiHidden="0" w:uiPriority="69" w:unhideWhenUsed="0"/>
-    <w:lsdException w:name="Dark List Accent 5" w:semiHidden="0" w:uiPriority="70" w:unhideWhenUsed="0"/>
-    <w:lsdException w:name="Colorful Shading Accent 5" w:semiHidden="0" w:uiPriority="71" w:unhideWhenUsed="0"/>
-    <w:lsdException w:name="Colorful List Accent 5" w:semiHidden="0" w:uiPriority="72" w:unhideWhenUsed="0"/>
-    <w:lsdException w:name="Colorful Grid Accent 5" w:semiHidden="0" w:uiPriority="73" w:unhideWhenUsed="0"/>
-    <w:lsdException w:name="Light Shading Accent 6" w:semiHidden="0" w:uiPriority="60" w:unhideWhenUsed="0"/>
-    <w:lsdException w:name="Light List Accent 6" w:semiHidden="0" w:uiPriority="61" w:unhideWhenUsed="0"/>
-    <w:lsdException w:name="Light Grid Accent 6" w:semiHidden="0" w:uiPriority="62" w:unhideWhenUsed="0"/>
-    <w:lsdException w:name="Medium Shading 1 Accent 6" w:semiHidden="0" w:uiPriority="63" w:unhideWhenUsed="0"/>
-    <w:lsdException w:name="Medium Shading 2 Accent 6" w:semiHidden="0" w:uiPriority="64" w:unhideWhenUsed="0"/>
-    <w:lsdException w:name="Medium List 1 Accent 6" w:semiHidden="0" w:uiPriority="65" w:unhideWhenUsed="0"/>
-    <w:lsdException w:name="Medium List 2 Accent 6" w:semiHidden="0" w:uiPriority="66" w:unhideWhenUsed="0"/>
-    <w:lsdException w:name="Medium Grid 1 Accent 6" w:semiHidden="0" w:uiPriority="67" w:unhideWhenUsed="0"/>
-    <w:lsdException w:name="Medium Grid 2 Accent 6" w:semiHidden="0" w:uiPriority="68" w:unhideWhenUsed="0"/>
-    <w:lsdException w:name="Medium Grid 3 Accent 6" w:semiHidden="0" w:uiPriority="69" w:unhideWhenUsed="0"/>
-    <w:lsdException w:name="Dark List Accent 6" w:semiHidden="0" w:uiPriority="70" w:unhideWhenUsed="0"/>
-    <w:lsdException w:name="Colorful Shading Accent 6" w:semiHidden="0" w:uiPriority="71" w:unhideWhenUsed="0"/>
-    <w:lsdException w:name="Colorful List Accent 6" w:semiHidden="0" w:uiPriority="72" w:unhideWhenUsed="0"/>
-    <w:lsdException w:name="Colorful Grid Accent 6" w:semiHidden="0" w:uiPriority="73" w:unhideWhenUsed="0"/>
-    <w:lsdException w:name="Subtle Emphasis" w:semiHidden="0" w:uiPriority="19" w:unhideWhenUsed="0" w:qFormat="1"/>
-    <w:lsdException w:name="Intense Emphasis" w:semiHidden="0" w:uiPriority="21" w:unhideWhenUsed="0" w:qFormat="1"/>
-    <w:lsdException w:name="Subtle Reference" w:semiHidden="0" w:uiPriority="31" w:unhideWhenUsed="0" w:qFormat="1"/>
-    <w:lsdException w:name="Intense Reference" w:semiHidden="0" w:uiPriority="32" w:unhideWhenUsed="0" w:qFormat="1"/>
-    <w:lsdException w:name="Book Title" w:semiHidden="0" w:uiPriority="33" w:unhideWhenUsed="0" w:qFormat="1"/>
-    <w:lsdException w:name="Bibliography" w:uiPriority="37"/>
-    <w:lsdException w:name="TOC Heading" w:uiPriority="39" w:qFormat="1"/>
-  </w:latentStyles>
-  <w:style w:type="paragraph" w:default="1" w:styleId="Normal">
-    <w:name w:val="Normal"/>
-    <w:qFormat/>
-  </w:style>
-  <w:style w:type="paragraph" w:styleId="Heading1">
-    <w:name w:val="heading 1"/>
-    <w:basedOn w:val="Normal"/>
-    <w:next w:val="Normal"/>
-    <w:link w:val="Heading1Char"/>
-    <w:uiPriority w:val="9"/>
-    <w:qFormat/>
-    <w:rsid w:val="0022241D"/>
-    <w:pPr>
-      <w:keepNext/>
-      <w:keepLines/>
-      <w:pBdr>
-        <w:left w:val="single" w:sz="12" w:space="12" w:color="ED7D31" w:themeColor="accent2"/>
-      </w:pBdr>
-      <w:spacing w:before="80" w:after="80" w:line="240" w:lineRule="auto"/>
-      <w:outlineLvl w:val="0"/>
-    </w:pPr>
-    <w:rPr>
-      <w:rFonts w:asciiTheme="majorHAnsi" w:eastAsiaTheme="majorEastAsia" w:hAnsiTheme="majorHAnsi" w:cstheme="majorBidi"/>
-      <w:caps/>
-      <w:spacing w:val="10"/>
-      <w:sz w:val="36"/>
-      <w:szCs w:val="36"/>
-    </w:rPr>
-  </w:style>
-  <w:style w:type="paragraph" w:styleId="Heading2">
-    <w:name w:val="heading 2"/>
-    <w:basedOn w:val="Normal"/>
-    <w:next w:val="Normal"/>
-    <w:link w:val="Heading2Char"/>
-    <w:uiPriority w:val="9"/>
-    <w:unhideWhenUsed/>
-    <w:qFormat/>
-    <w:rsid w:val="0022241D"/>
-    <w:pPr>
-      <w:keepNext/>
-      <w:keepLines/>
-      <w:spacing w:before="120" w:after="0" w:line="240" w:lineRule="auto"/>
-      <w:outlineLvl w:val="1"/>
-    </w:pPr>
-    <w:rPr>
-      <w:rFonts w:asciiTheme="majorHAnsi" w:eastAsiaTheme="majorEastAsia" w:hAnsiTheme="majorHAnsi" w:cstheme="majorBidi"/>
-      <w:sz w:val="36"/>
-      <w:szCs w:val="36"/>
-    </w:rPr>
-  </w:style>
-  <w:style w:type="paragraph" w:styleId="Heading3">
-    <w:name w:val="heading 3"/>
-    <w:basedOn w:val="Normal"/>
-    <w:next w:val="Normal"/>
-    <w:link w:val="Heading3Char"/>
-    <w:uiPriority w:val="9"/>
-    <w:semiHidden/>
-    <w:unhideWhenUsed/>
-    <w:qFormat/>
-    <w:rsid w:val="0022241D"/>
-    <w:pPr>
-      <w:keepNext/>
-      <w:keepLines/>
-      <w:spacing w:before="80" w:after="0" w:line="240" w:lineRule="auto"/>
-      <w:outlineLvl w:val="2"/>
-    </w:pPr>
-    <w:rPr>
-      <w:rFonts w:asciiTheme="majorHAnsi" w:eastAsiaTheme="majorEastAsia" w:hAnsiTheme="majorHAnsi" w:cstheme="majorBidi"/>
-      <w:caps/>
-      <w:sz w:val="28"/>
-      <w:szCs w:val="28"/>
-    </w:rPr>
-  </w:style>
-  <w:style w:type="paragraph" w:styleId="Heading4">
-    <w:name w:val="heading 4"/>
-    <w:basedOn w:val="Normal"/>
-    <w:next w:val="Normal"/>
-    <w:link w:val="Heading4Char"/>
-    <w:uiPriority w:val="9"/>
-    <w:semiHidden/>
-    <w:unhideWhenUsed/>
-    <w:qFormat/>
-    <w:rsid w:val="00223739"/>
-    <w:pPr>
-      <w:keepNext/>
-      <w:keepLines/>
-      <w:spacing w:before="80" w:after="0" w:line="240" w:lineRule="auto"/>
-      <w:outlineLvl w:val="3"/>
-    </w:pPr>
-    <w:rPr>
-      <w:rFonts w:asciiTheme="majorHAnsi" w:eastAsiaTheme="majorEastAsia" w:hAnsiTheme="majorHAnsi" w:cstheme="majorBidi"/>
-      <w:i/>
-      <w:iCs/>
-      <w:sz w:val="28"/>
-      <w:szCs w:val="28"/>
-    </w:rPr>
-  </w:style>
-  <w:style w:type="paragraph" w:styleId="Heading5">
-    <w:name w:val="heading 5"/>
-    <w:basedOn w:val="Normal"/>
-    <w:next w:val="Normal"/>
-    <w:link w:val="Heading5Char"/>
-    <w:uiPriority w:val="9"/>
-    <w:semiHidden/>
-    <w:unhideWhenUsed/>
-    <w:qFormat/>
-    <w:rsid w:val="00223739"/>
-    <w:pPr>
-      <w:keepNext/>
-      <w:keepLines/>
-      <w:spacing w:before="80" w:after="0" w:line="240" w:lineRule="auto"/>
-      <w:outlineLvl w:val="4"/>
-    </w:pPr>
-    <w:rPr>
-      <w:rFonts w:asciiTheme="majorHAnsi" w:eastAsiaTheme="majorEastAsia" w:hAnsiTheme="majorHAnsi" w:cstheme="majorBidi"/>
-      <w:sz w:val="24"/>
-      <w:szCs w:val="24"/>
-    </w:rPr>
-  </w:style>
-  <w:style w:type="paragraph" w:styleId="Heading6">
-    <w:name w:val="heading 6"/>
-    <w:basedOn w:val="Normal"/>
-    <w:next w:val="Normal"/>
-    <w:link w:val="Heading6Char"/>
-    <w:uiPriority w:val="9"/>
-    <w:semiHidden/>
-    <w:unhideWhenUsed/>
-    <w:qFormat/>
-    <w:rsid w:val="00223739"/>
-    <w:pPr>
-      <w:keepNext/>
-      <w:keepLines/>
-      <w:spacing w:before="80" w:after="0" w:line="240" w:lineRule="auto"/>
-      <w:outlineLvl w:val="5"/>
-    </w:pPr>
-    <w:rPr>
-      <w:rFonts w:asciiTheme="majorHAnsi" w:eastAsiaTheme="majorEastAsia" w:hAnsiTheme="majorHAnsi" w:cstheme="majorBidi"/>
-      <w:i/>
-      <w:iCs/>
-      <w:sz w:val="24"/>
-      <w:szCs w:val="24"/>
-    </w:rPr>
-  </w:style>
-  <w:style w:type="paragraph" w:styleId="Heading7">
-    <w:name w:val="heading 7"/>
-    <w:basedOn w:val="Normal"/>
-    <w:next w:val="Normal"/>
-    <w:link w:val="Heading7Char"/>
-    <w:uiPriority w:val="9"/>
-    <w:semiHidden/>
-    <w:unhideWhenUsed/>
-    <w:qFormat/>
-    <w:rsid w:val="00223739"/>
-    <w:pPr>
-      <w:keepNext/>
-      <w:keepLines/>
-      <w:spacing w:before="80" w:after="0" w:line="240" w:lineRule="auto"/>
-      <w:outlineLvl w:val="6"/>
-    </w:pPr>
-    <w:rPr>
-      <w:rFonts w:asciiTheme="majorHAnsi" w:eastAsiaTheme="majorEastAsia" w:hAnsiTheme="majorHAnsi" w:cstheme="majorBidi"/>
-      <w:color w:val="595959" w:themeColor="text1" w:themeTint="A6"/>
-      <w:sz w:val="24"/>
-      <w:szCs w:val="24"/>
-    </w:rPr>
-  </w:style>
-  <w:style w:type="paragraph" w:styleId="Heading8">
-    <w:name w:val="heading 8"/>
-    <w:basedOn w:val="Normal"/>
-    <w:next w:val="Normal"/>
-    <w:link w:val="Heading8Char"/>
-    <w:uiPriority w:val="9"/>
-    <w:semiHidden/>
-    <w:unhideWhenUsed/>
-    <w:qFormat/>
-    <w:rsid w:val="00223739"/>
-    <w:pPr>
-      <w:keepNext/>
-      <w:keepLines/>
-      <w:spacing w:before="80" w:after="0" w:line="240" w:lineRule="auto"/>
-      <w:outlineLvl w:val="7"/>
-    </w:pPr>
-    <w:rPr>
-      <w:rFonts w:asciiTheme="majorHAnsi" w:eastAsiaTheme="majorEastAsia" w:hAnsiTheme="majorHAnsi" w:cstheme="majorBidi"/>
-      <w:caps/>
-    </w:rPr>
-  </w:style>
-  <w:style w:type="paragraph" w:styleId="Heading9">
-    <w:name w:val="heading 9"/>
-    <w:basedOn w:val="Normal"/>
-    <w:next w:val="Normal"/>
-    <w:link w:val="Heading9Char"/>
-    <w:uiPriority w:val="9"/>
-    <w:semiHidden/>
-    <w:unhideWhenUsed/>
-    <w:qFormat/>
-    <w:rsid w:val="00223739"/>
-    <w:pPr>
-      <w:keepNext/>
-      <w:keepLines/>
-      <w:spacing w:before="80" w:after="0" w:line="240" w:lineRule="auto"/>
-      <w:outlineLvl w:val="8"/>
-    </w:pPr>
-    <w:rPr>
-      <w:rFonts w:asciiTheme="majorHAnsi" w:eastAsiaTheme="majorEastAsia" w:hAnsiTheme="majorHAnsi" w:cstheme="majorBidi"/>
-      <w:i/>
-      <w:iCs/>
-      <w:caps/>
-    </w:rPr>
-  </w:style>
-  <w:style w:type="character" w:default="1" w:styleId="DefaultParagraphFont">
-    <w:name w:val="Default Paragraph Font"/>
-    <w:uiPriority w:val="1"/>
-    <w:semiHidden/>
-    <w:unhideWhenUsed/>
-  </w:style>
-  <w:style w:type="table" w:default="1" w:styleId="TableNormal">
-    <w:name w:val="Normal Table"/>
-    <w:uiPriority w:val="99"/>
-    <w:semiHidden/>
-    <w:unhideWhenUsed/>
-    <w:tblPr>
-      <w:tblInd w:w="0" w:type="dxa"/>
-      <w:tblCellMar>
-        <w:top w:w="0" w:type="dxa"/>
-        <w:left w:w="108" w:type="dxa"/>
-        <w:bottom w:w="0" w:type="dxa"/>
-        <w:right w:w="108" w:type="dxa"/>
-      </w:tblCellMar>
-    </w:tblPr>
-  </w:style>
-  <w:style w:type="numbering" w:default="1" w:styleId="NoList">
-    <w:name w:val="No List"/>
-    <w:uiPriority w:val="99"/>
-    <w:semiHidden/>
-    <w:unhideWhenUsed/>
-  </w:style>
-  <w:style w:type="paragraph" w:styleId="NoSpacing">
-    <w:name w:val="No Spacing"/>
-    <w:uiPriority w:val="1"/>
-    <w:qFormat/>
-    <w:rsid w:val="00517C23"/>
-    <w:pPr>
-      <w:spacing w:after="0" w:line="240" w:lineRule="auto"/>
-    </w:pPr>
-  </w:style>
-  <w:style w:type="character" w:customStyle="1" w:styleId="Heading1Char">
-    <w:name w:val="Heading 1 Char"/>
-    <w:basedOn w:val="DefaultParagraphFont"/>
-    <w:link w:val="Heading1"/>
-    <w:uiPriority w:val="9"/>
-    <w:rsid w:val="00AC7A6B"/>
-    <w:rPr>
-      <w:rFonts w:asciiTheme="majorHAnsi" w:eastAsiaTheme="majorEastAsia" w:hAnsiTheme="majorHAnsi" w:cstheme="majorBidi"/>
-      <w:caps/>
-      <w:spacing w:val="10"/>
-      <w:sz w:val="36"/>
-      <w:szCs w:val="36"/>
-    </w:rPr>
-  </w:style>
-  <w:style w:type="paragraph" w:styleId="Title">
-    <w:name w:val="Title"/>
-    <w:basedOn w:val="Normal"/>
-    <w:next w:val="Normal"/>
-    <w:link w:val="TitleChar"/>
-    <w:uiPriority w:val="10"/>
-    <w:qFormat/>
-    <w:rsid w:val="0022241D"/>
-    <w:pPr>
-      <w:spacing w:after="0" w:line="240" w:lineRule="auto"/>
-      <w:contextualSpacing/>
-    </w:pPr>
-    <w:rPr>
-      <w:rFonts w:asciiTheme="majorHAnsi" w:eastAsiaTheme="majorEastAsia" w:hAnsiTheme="majorHAnsi" w:cstheme="majorBidi"/>
-      <w:caps/>
-      <w:spacing w:val="40"/>
-      <w:sz w:val="52"/>
-      <w:szCs w:val="76"/>
-    </w:rPr>
-  </w:style>
-  <w:style w:type="character" w:customStyle="1" w:styleId="TitleChar">
-    <w:name w:val="Title Char"/>
-    <w:basedOn w:val="DefaultParagraphFont"/>
-    <w:link w:val="Title"/>
-    <w:uiPriority w:val="10"/>
-    <w:rsid w:val="00517C23"/>
-    <w:rPr>
-      <w:rFonts w:asciiTheme="majorHAnsi" w:eastAsiaTheme="majorEastAsia" w:hAnsiTheme="majorHAnsi" w:cstheme="majorBidi"/>
-      <w:caps/>
-      <w:spacing w:val="40"/>
-      <w:sz w:val="52"/>
-      <w:szCs w:val="76"/>
-    </w:rPr>
-  </w:style>
-  <w:style w:type="paragraph" w:styleId="Subtitle">
-    <w:name w:val="Subtitle"/>
-    <w:basedOn w:val="Normal"/>
-    <w:next w:val="Normal"/>
-    <w:link w:val="SubtitleChar"/>
-    <w:uiPriority w:val="11"/>
-    <w:qFormat/>
-    <w:rsid w:val="0022241D"/>
-    <w:pPr>
-      <w:numPr>
-        <w:ilvl w:val="1"/>
-      </w:numPr>
-      <w:spacing w:after="240" w:line="312" w:lineRule="auto"/>
-    </w:pPr>
-    <w:rPr>
-      <w:color w:val="000000" w:themeColor="text1"/>
-      <w:sz w:val="24"/>
-      <w:szCs w:val="24"/>
-    </w:rPr>
-  </w:style>
-  <w:style w:type="character" w:customStyle="1" w:styleId="SubtitleChar">
-    <w:name w:val="Subtitle Char"/>
-    <w:basedOn w:val="DefaultParagraphFont"/>
-    <w:link w:val="Subtitle"/>
-    <w:uiPriority w:val="11"/>
-    <w:rsid w:val="00517C23"/>
-    <w:rPr>
-      <w:color w:val="000000" w:themeColor="text1"/>
-      <w:sz w:val="24"/>
-      <w:szCs w:val="24"/>
-    </w:rPr>
-  </w:style>
-  <w:style w:type="table" w:styleId="TableGrid">
-    <w:name w:val="Table Grid"/>
-    <w:basedOn w:val="TableNormal"/>
-    <w:uiPriority w:val="39"/>
-    <w:rsid w:val="001A35D0"/>
-    <w:pPr>
-      <w:spacing w:after="0" w:line="240" w:lineRule="auto"/>
-    </w:pPr>
-    <w:tblPr>
-      <w:tblInd w:w="0" w:type="dxa"/>
-      <w:tblBorders>
-        <w:top w:val="single" w:sz="4" w:space="0" w:color="auto"/>
-        <w:left w:val="single" w:sz="4" w:space="0" w:color="auto"/>
-        <w:bottom w:val="single" w:sz="4" w:space="0" w:color="auto"/>
-        <w:right w:val="single" w:sz="4" w:space="0" w:color="auto"/>
-        <w:insideH w:val="single" w:sz="4" w:space="0" w:color="auto"/>
-        <w:insideV w:val="single" w:sz="4" w:space="0" w:color="auto"/>
-      </w:tblBorders>
-      <w:tblCellMar>
-        <w:top w:w="0" w:type="dxa"/>
-        <w:left w:w="108" w:type="dxa"/>
-        <w:bottom w:w="0" w:type="dxa"/>
-        <w:right w:w="108" w:type="dxa"/>
-      </w:tblCellMar>
     </w:tblPr>
   </w:style>
   <w:style w:type="paragraph" w:styleId="TOCHeading">
@@ -16143,13 +15412,95 @@
   <a:extraClrSchemeLst/>
   <a:extLst>
     <a:ext uri="{05A4C25C-085E-4340-85A3-A5531E510DB2}">
-      <thm15:themeFamily xmlns:thm15="http://schemas.microsoft.com/office/thememl/2012/main" xmlns="" name="Office Theme" id="{62F939B6-93AF-4DB8-9C6B-D6C7DFDC589F}" vid="{4A3C46E8-61CC-4603-A589-7422A47A8E4A}"/>
+      <thm15:themeFamily xmlns:thm15="http://schemas.microsoft.com/office/thememl/2012/main" name="Office Theme" id="{62F939B6-93AF-4DB8-9C6B-D6C7DFDC589F}" vid="{4A3C46E8-61CC-4603-A589-7422A47A8E4A}"/>
     </a:ext>
   </a:extLst>
 </a:theme>
 </file>
 
 <file path=customXml/item1.xml><?xml version="1.0" encoding="utf-8"?>
+<?mso-contentType ?>
+<FormTemplates xmlns="http://schemas.microsoft.com/sharepoint/v3/contenttype/forms">
+  <Display>DocumentLibraryForm</Display>
+  <Edit>DocumentLibraryForm</Edit>
+  <New>DocumentLibraryForm</New>
+</FormTemplates>
+</file>
+
+<file path=customXml/item2.xml><?xml version="1.0" encoding="utf-8"?>
+<p:properties xmlns:p="http://schemas.microsoft.com/office/2006/metadata/properties" xmlns:xsi="http://www.w3.org/2001/XMLSchema-instance" xmlns:pc="http://schemas.microsoft.com/office/infopath/2007/PartnerControls">
+  <documentManagement>
+    <NotebookType xmlns="854091b4-4ead-4e82-a936-895171e07fe0" xsi:nil="true"/>
+    <Has_Teacher_Only_SectionGroup xmlns="854091b4-4ead-4e82-a936-895171e07fe0" xsi:nil="true"/>
+    <Member_Groups xmlns="854091b4-4ead-4e82-a936-895171e07fe0">
+      <UserInfo>
+        <DisplayName/>
+        <AccountId xsi:nil="true"/>
+        <AccountType/>
+      </UserInfo>
+    </Member_Groups>
+    <Owner xmlns="854091b4-4ead-4e82-a936-895171e07fe0">
+      <UserInfo>
+        <DisplayName/>
+        <AccountId xsi:nil="true"/>
+        <AccountType/>
+      </UserInfo>
+    </Owner>
+    <Leaders xmlns="854091b4-4ead-4e82-a936-895171e07fe0">
+      <UserInfo>
+        <DisplayName/>
+        <AccountId xsi:nil="true"/>
+        <AccountType/>
+      </UserInfo>
+    </Leaders>
+    <Members xmlns="854091b4-4ead-4e82-a936-895171e07fe0">
+      <UserInfo>
+        <DisplayName/>
+        <AccountId xsi:nil="true"/>
+        <AccountType/>
+      </UserInfo>
+    </Members>
+    <IsNotebookLocked xmlns="854091b4-4ead-4e82-a936-895171e07fe0" xsi:nil="true"/>
+    <Invited_Leaders xmlns="854091b4-4ead-4e82-a936-895171e07fe0" xsi:nil="true"/>
+    <FolderType xmlns="854091b4-4ead-4e82-a936-895171e07fe0" xsi:nil="true"/>
+    <CultureName xmlns="854091b4-4ead-4e82-a936-895171e07fe0" xsi:nil="true"/>
+    <Students xmlns="854091b4-4ead-4e82-a936-895171e07fe0">
+      <UserInfo>
+        <DisplayName/>
+        <AccountId xsi:nil="true"/>
+        <AccountType/>
+      </UserInfo>
+    </Students>
+    <Templates xmlns="854091b4-4ead-4e82-a936-895171e07fe0" xsi:nil="true"/>
+    <Self_Registration_Enabled xmlns="854091b4-4ead-4e82-a936-895171e07fe0" xsi:nil="true"/>
+    <DefaultSectionNames xmlns="854091b4-4ead-4e82-a936-895171e07fe0" xsi:nil="true"/>
+    <Invited_Members xmlns="854091b4-4ead-4e82-a936-895171e07fe0" xsi:nil="true"/>
+    <AppVersion xmlns="854091b4-4ead-4e82-a936-895171e07fe0" xsi:nil="true"/>
+    <TeamsChannelId xmlns="854091b4-4ead-4e82-a936-895171e07fe0" xsi:nil="true"/>
+    <Invited_Students xmlns="854091b4-4ead-4e82-a936-895171e07fe0" xsi:nil="true"/>
+    <Teachers xmlns="854091b4-4ead-4e82-a936-895171e07fe0">
+      <UserInfo>
+        <DisplayName/>
+        <AccountId xsi:nil="true"/>
+        <AccountType/>
+      </UserInfo>
+    </Teachers>
+    <Student_Groups xmlns="854091b4-4ead-4e82-a936-895171e07fe0">
+      <UserInfo>
+        <DisplayName/>
+        <AccountId xsi:nil="true"/>
+        <AccountType/>
+      </UserInfo>
+    </Student_Groups>
+    <Math_Settings xmlns="854091b4-4ead-4e82-a936-895171e07fe0" xsi:nil="true"/>
+    <Has_Leaders_Only_SectionGroup xmlns="854091b4-4ead-4e82-a936-895171e07fe0" xsi:nil="true"/>
+    <Is_Collaboration_Space_Locked xmlns="854091b4-4ead-4e82-a936-895171e07fe0" xsi:nil="true"/>
+    <Invited_Teachers xmlns="854091b4-4ead-4e82-a936-895171e07fe0" xsi:nil="true"/>
+  </documentManagement>
+</p:properties>
+</file>
+
+<file path=customXml/item3.xml><?xml version="1.0" encoding="utf-8"?>
 <ct:contentTypeSchema xmlns:ct="http://schemas.microsoft.com/office/2006/metadata/contentType" xmlns:ma="http://schemas.microsoft.com/office/2006/metadata/properties/metaAttributes" ct:_="" ma:_="" ma:contentTypeName="Document" ma:contentTypeID="0x0101002F7874CDE9799047BE64F7DAF296A729" ma:contentTypeVersion="33" ma:contentTypeDescription="Create a new document." ma:contentTypeScope="" ma:versionID="d1704b9bf15fd64d64a97ecdef95ae7d">
   <xsd:schema xmlns:xsd="http://www.w3.org/2001/XMLSchema" xmlns:xs="http://www.w3.org/2001/XMLSchema" xmlns:p="http://schemas.microsoft.com/office/2006/metadata/properties" xmlns:ns3="854091b4-4ead-4e82-a936-895171e07fe0" xmlns:ns4="59879bb6-df0b-48df-98c5-a8c90518a48a" targetNamespace="http://schemas.microsoft.com/office/2006/metadata/properties" ma:root="true" ma:fieldsID="f461d444aa9c527854faf090ad23485e" ns3:_="" ns4:_="">
     <xsd:import namespace="854091b4-4ead-4e82-a936-895171e07fe0"/>
@@ -16600,93 +15951,29 @@
 </ct:contentTypeSchema>
 </file>
 
-<file path=customXml/item2.xml><?xml version="1.0" encoding="utf-8"?>
-<p:properties xmlns:p="http://schemas.microsoft.com/office/2006/metadata/properties" xmlns:xsi="http://www.w3.org/2001/XMLSchema-instance" xmlns:pc="http://schemas.microsoft.com/office/infopath/2007/PartnerControls">
-  <documentManagement>
-    <NotebookType xmlns="854091b4-4ead-4e82-a936-895171e07fe0" xsi:nil="true"/>
-    <Has_Teacher_Only_SectionGroup xmlns="854091b4-4ead-4e82-a936-895171e07fe0" xsi:nil="true"/>
-    <Member_Groups xmlns="854091b4-4ead-4e82-a936-895171e07fe0">
-      <UserInfo>
-        <DisplayName/>
-        <AccountId xsi:nil="true"/>
-        <AccountType/>
-      </UserInfo>
-    </Member_Groups>
-    <Owner xmlns="854091b4-4ead-4e82-a936-895171e07fe0">
-      <UserInfo>
-        <DisplayName/>
-        <AccountId xsi:nil="true"/>
-        <AccountType/>
-      </UserInfo>
-    </Owner>
-    <Leaders xmlns="854091b4-4ead-4e82-a936-895171e07fe0">
-      <UserInfo>
-        <DisplayName/>
-        <AccountId xsi:nil="true"/>
-        <AccountType/>
-      </UserInfo>
-    </Leaders>
-    <Members xmlns="854091b4-4ead-4e82-a936-895171e07fe0">
-      <UserInfo>
-        <DisplayName/>
-        <AccountId xsi:nil="true"/>
-        <AccountType/>
-      </UserInfo>
-    </Members>
-    <IsNotebookLocked xmlns="854091b4-4ead-4e82-a936-895171e07fe0" xsi:nil="true"/>
-    <Invited_Leaders xmlns="854091b4-4ead-4e82-a936-895171e07fe0" xsi:nil="true"/>
-    <FolderType xmlns="854091b4-4ead-4e82-a936-895171e07fe0" xsi:nil="true"/>
-    <CultureName xmlns="854091b4-4ead-4e82-a936-895171e07fe0" xsi:nil="true"/>
-    <Students xmlns="854091b4-4ead-4e82-a936-895171e07fe0">
-      <UserInfo>
-        <DisplayName/>
-        <AccountId xsi:nil="true"/>
-        <AccountType/>
-      </UserInfo>
-    </Students>
-    <Templates xmlns="854091b4-4ead-4e82-a936-895171e07fe0" xsi:nil="true"/>
-    <Self_Registration_Enabled xmlns="854091b4-4ead-4e82-a936-895171e07fe0" xsi:nil="true"/>
-    <DefaultSectionNames xmlns="854091b4-4ead-4e82-a936-895171e07fe0" xsi:nil="true"/>
-    <Invited_Members xmlns="854091b4-4ead-4e82-a936-895171e07fe0" xsi:nil="true"/>
-    <AppVersion xmlns="854091b4-4ead-4e82-a936-895171e07fe0" xsi:nil="true"/>
-    <TeamsChannelId xmlns="854091b4-4ead-4e82-a936-895171e07fe0" xsi:nil="true"/>
-    <Invited_Students xmlns="854091b4-4ead-4e82-a936-895171e07fe0" xsi:nil="true"/>
-    <Teachers xmlns="854091b4-4ead-4e82-a936-895171e07fe0">
-      <UserInfo>
-        <DisplayName/>
-        <AccountId xsi:nil="true"/>
-        <AccountType/>
-      </UserInfo>
-    </Teachers>
-    <Student_Groups xmlns="854091b4-4ead-4e82-a936-895171e07fe0">
-      <UserInfo>
-        <DisplayName/>
-        <AccountId xsi:nil="true"/>
-        <AccountType/>
-      </UserInfo>
-    </Student_Groups>
-    <Math_Settings xmlns="854091b4-4ead-4e82-a936-895171e07fe0" xsi:nil="true"/>
-    <Has_Leaders_Only_SectionGroup xmlns="854091b4-4ead-4e82-a936-895171e07fe0" xsi:nil="true"/>
-    <Is_Collaboration_Space_Locked xmlns="854091b4-4ead-4e82-a936-895171e07fe0" xsi:nil="true"/>
-    <Invited_Teachers xmlns="854091b4-4ead-4e82-a936-895171e07fe0" xsi:nil="true"/>
-  </documentManagement>
-</p:properties>
-</file>
-
-<file path=customXml/item3.xml><?xml version="1.0" encoding="utf-8"?>
-<?mso-contentType ?>
-<FormTemplates xmlns="http://schemas.microsoft.com/sharepoint/v3/contenttype/forms">
-  <Display>DocumentLibraryForm</Display>
-  <Edit>DocumentLibraryForm</Edit>
-  <New>DocumentLibraryForm</New>
-</FormTemplates>
-</file>
-
 <file path=customXml/item4.xml><?xml version="1.0" encoding="utf-8"?>
 <b:Sources xmlns:b="http://schemas.openxmlformats.org/officeDocument/2006/bibliography" xmlns="http://schemas.openxmlformats.org/officeDocument/2006/bibliography" SelectedStyle="\APASixthEditionOfficeOnline.xsl" StyleName="APA" Version="6"/>
 </file>
 
 <file path=customXml/itemProps1.xml><?xml version="1.0" encoding="utf-8"?>
+<ds:datastoreItem xmlns:ds="http://schemas.openxmlformats.org/officeDocument/2006/customXml" ds:itemID="{5CB7A5A8-88CD-4162-8F30-495F1C43586D}">
+  <ds:schemaRefs>
+    <ds:schemaRef ds:uri="http://schemas.microsoft.com/sharepoint/v3/contenttype/forms"/>
+  </ds:schemaRefs>
+</ds:datastoreItem>
+</file>
+
+<file path=customXml/itemProps2.xml><?xml version="1.0" encoding="utf-8"?>
+<ds:datastoreItem xmlns:ds="http://schemas.openxmlformats.org/officeDocument/2006/customXml" ds:itemID="{01793F04-BE61-4E3D-8193-31AEAD0D5DA5}">
+  <ds:schemaRefs>
+    <ds:schemaRef ds:uri="http://schemas.microsoft.com/office/2006/metadata/properties"/>
+    <ds:schemaRef ds:uri="http://schemas.microsoft.com/office/infopath/2007/PartnerControls"/>
+    <ds:schemaRef ds:uri="854091b4-4ead-4e82-a936-895171e07fe0"/>
+  </ds:schemaRefs>
+</ds:datastoreItem>
+</file>
+
+<file path=customXml/itemProps3.xml><?xml version="1.0" encoding="utf-8"?>
 <ds:datastoreItem xmlns:ds="http://schemas.openxmlformats.org/officeDocument/2006/customXml" ds:itemID="{603A9719-7B2E-4650-9385-90EDB9ECF3CD}">
   <ds:schemaRefs>
     <ds:schemaRef ds:uri="http://schemas.microsoft.com/office/2006/metadata/contentType"/>
@@ -16705,26 +15992,8 @@
 </ds:datastoreItem>
 </file>
 
-<file path=customXml/itemProps2.xml><?xml version="1.0" encoding="utf-8"?>
-<ds:datastoreItem xmlns:ds="http://schemas.openxmlformats.org/officeDocument/2006/customXml" ds:itemID="{01793F04-BE61-4E3D-8193-31AEAD0D5DA5}">
-  <ds:schemaRefs>
-    <ds:schemaRef ds:uri="http://schemas.microsoft.com/office/2006/metadata/properties"/>
-    <ds:schemaRef ds:uri="http://schemas.microsoft.com/office/infopath/2007/PartnerControls"/>
-    <ds:schemaRef ds:uri="854091b4-4ead-4e82-a936-895171e07fe0"/>
-  </ds:schemaRefs>
-</ds:datastoreItem>
-</file>
-
-<file path=customXml/itemProps3.xml><?xml version="1.0" encoding="utf-8"?>
-<ds:datastoreItem xmlns:ds="http://schemas.openxmlformats.org/officeDocument/2006/customXml" ds:itemID="{5CB7A5A8-88CD-4162-8F30-495F1C43586D}">
-  <ds:schemaRefs>
-    <ds:schemaRef ds:uri="http://schemas.microsoft.com/sharepoint/v3/contenttype/forms"/>
-  </ds:schemaRefs>
-</ds:datastoreItem>
-</file>
-
 <file path=customXml/itemProps4.xml><?xml version="1.0" encoding="utf-8"?>
-<ds:datastoreItem xmlns:ds="http://schemas.openxmlformats.org/officeDocument/2006/customXml" ds:itemID="{D0D48634-7618-4B20-BF47-02C68A79B774}">
+<ds:datastoreItem xmlns:ds="http://schemas.openxmlformats.org/officeDocument/2006/customXml" ds:itemID="{691D3127-13CA-40D5-B053-1CE6EA63A25B}">
   <ds:schemaRefs>
     <ds:schemaRef ds:uri="http://schemas.openxmlformats.org/officeDocument/2006/bibliography"/>
   </ds:schemaRefs>

</xml_diff>